<commit_message>
Now outputting to word directly, check word_editor and main for changes
</commit_message>
<xml_diff>
--- a/auto_pdd_output/AutoPDD_prime_road.docx
+++ b/auto_pdd_output/AutoPDD_prime_road.docx
@@ -5531,294 +5531,6 @@
     </w:p>
     <w:p>
       <w:pPr>
-        <w:spacing w:before="240" w:after="120" w:line="288" w:lineRule="auto"/>
-        <w:ind w:left="720"/>
-        <w:rPr>
-          <w:rStyle w:val="SubtleEmphasis"/>
-          <w:rFonts w:ascii="Franklin Gothic Book" w:hAnsi="Franklin Gothic Book"/>
-          <w:color w:val="4F5150"/>
-          <w:szCs w:val="21"/>
-        </w:rPr>
-      </w:pPr>
-      <w:r>
-        <w:rPr>
-          <w:rStyle w:val="SubtleEmphasis"/>
-          <w:rFonts w:ascii="Franklin Gothic Book" w:hAnsi="Franklin Gothic Book"/>
-          <w:color w:val="4F5150"/>
-          <w:szCs w:val="21"/>
-        </w:rPr>
-        <w:t>Provide a summary description of the project to enable an understanding of the nature of the project and its implementation, including the following (no more than one page):</w:t>
-      </w:r>
-    </w:p>
-    <w:p>
-      <w:pPr>
-        <w:pStyle w:val="Bullets"/>
-        <w:numPr>
-          <w:ilvl w:val="0"/>
-          <w:numId w:val="92"/>
-        </w:numPr>
-        <w:rPr>
-          <w:rStyle w:val="SubtleEmphasis"/>
-          <w:rFonts w:ascii="Franklin Gothic Book" w:eastAsiaTheme="minorEastAsia" w:hAnsi="Franklin Gothic Book" w:cstheme="minorBidi"/>
-          <w:i/>
-          <w:iCs/>
-          <w:color w:val="4F5150"/>
-          <w:lang w:val="en-US"/>
-          <w14:textFill>
-            <w14:solidFill>
-              <w14:srgbClr w14:val="4F5150">
-                <w14:lumMod w14:val="95000"/>
-                <w14:lumOff w14:val="5000"/>
-                <w14:lumMod w14:val="95000"/>
-                <w14:lumOff w14:val="5000"/>
-              </w14:srgbClr>
-            </w14:solidFill>
-          </w14:textFill>
-        </w:rPr>
-      </w:pPr>
-      <w:r>
-        <w:rPr>
-          <w:rStyle w:val="SubtleEmphasis"/>
-          <w:rFonts w:ascii="Franklin Gothic Book" w:hAnsi="Franklin Gothic Book"/>
-          <w:i/>
-          <w:iCs/>
-          <w:color w:val="4F5150"/>
-          <w14:textFill>
-            <w14:solidFill>
-              <w14:srgbClr w14:val="4F5150">
-                <w14:lumMod w14:val="95000"/>
-                <w14:lumOff w14:val="5000"/>
-                <w14:lumMod w14:val="95000"/>
-                <w14:lumOff w14:val="5000"/>
-              </w14:srgbClr>
-            </w14:solidFill>
-          </w14:textFill>
-        </w:rPr>
-        <w:t xml:space="preserve">A summary description of the </w:t>
-      </w:r>
-      <w:r>
-        <w:rPr>
-          <w:rFonts w:cs="Arial"/>
-          <w:lang w:val="en-CA"/>
-        </w:rPr>
-        <w:t xml:space="preserve">technologies/measures </w:t>
-      </w:r>
-      <w:r>
-        <w:rPr>
-          <w:rStyle w:val="SubtleEmphasis"/>
-          <w:rFonts w:ascii="Franklin Gothic Book" w:hAnsi="Franklin Gothic Book"/>
-          <w:i/>
-          <w:iCs/>
-          <w:color w:val="4F5150"/>
-          <w14:textFill>
-            <w14:solidFill>
-              <w14:srgbClr w14:val="4F5150">
-                <w14:lumMod w14:val="95000"/>
-                <w14:lumOff w14:val="5000"/>
-                <w14:lumMod w14:val="95000"/>
-                <w14:lumOff w14:val="5000"/>
-              </w14:srgbClr>
-            </w14:solidFill>
-          </w14:textFill>
-        </w:rPr>
-        <w:t>to be implemented by the project.</w:t>
-      </w:r>
-    </w:p>
-    <w:p>
-      <w:pPr>
-        <w:pStyle w:val="Bullets"/>
-        <w:numPr>
-          <w:ilvl w:val="0"/>
-          <w:numId w:val="92"/>
-        </w:numPr>
-        <w:rPr>
-          <w:rStyle w:val="SubtleEmphasis"/>
-          <w:rFonts w:ascii="Franklin Gothic Book" w:hAnsi="Franklin Gothic Book"/>
-          <w:i/>
-          <w:iCs/>
-          <w:color w:val="4F5150"/>
-          <w14:textFill>
-            <w14:solidFill>
-              <w14:srgbClr w14:val="4F5150">
-                <w14:lumMod w14:val="95000"/>
-                <w14:lumOff w14:val="5000"/>
-                <w14:lumMod w14:val="95000"/>
-                <w14:lumOff w14:val="5000"/>
-              </w14:srgbClr>
-            </w14:solidFill>
-          </w14:textFill>
-        </w:rPr>
-      </w:pPr>
-      <w:r>
-        <w:rPr>
-          <w:rStyle w:val="SubtleEmphasis"/>
-          <w:rFonts w:ascii="Franklin Gothic Book" w:hAnsi="Franklin Gothic Book"/>
-          <w:i/>
-          <w:iCs/>
-          <w:color w:val="4F5150"/>
-          <w14:textFill>
-            <w14:solidFill>
-              <w14:srgbClr w14:val="4F5150">
-                <w14:lumMod w14:val="95000"/>
-                <w14:lumOff w14:val="5000"/>
-                <w14:lumMod w14:val="95000"/>
-                <w14:lumOff w14:val="5000"/>
-              </w14:srgbClr>
-            </w14:solidFill>
-          </w14:textFill>
-        </w:rPr>
-        <w:t>The location of the project.</w:t>
-      </w:r>
-    </w:p>
-    <w:p>
-      <w:pPr>
-        <w:pStyle w:val="Bullets"/>
-        <w:numPr>
-          <w:ilvl w:val="0"/>
-          <w:numId w:val="92"/>
-        </w:numPr>
-        <w:rPr>
-          <w:rStyle w:val="SubtleEmphasis"/>
-          <w:rFonts w:ascii="Franklin Gothic Book" w:hAnsi="Franklin Gothic Book"/>
-          <w:i/>
-          <w:color w:val="4F5150"/>
-          <w14:textFill>
-            <w14:solidFill>
-              <w14:srgbClr w14:val="4F5150">
-                <w14:lumMod w14:val="95000"/>
-                <w14:lumOff w14:val="5000"/>
-                <w14:lumMod w14:val="95000"/>
-                <w14:lumOff w14:val="5000"/>
-              </w14:srgbClr>
-            </w14:solidFill>
-          </w14:textFill>
-        </w:rPr>
-      </w:pPr>
-      <w:r>
-        <w:t xml:space="preserve">An explanation of how the project is expected to generate GHG emission reductions or </w:t>
-      </w:r>
-      <w:r>
-        <w:t xml:space="preserve">carbon dioxide </w:t>
-      </w:r>
-      <w:r>
-        <w:t>removals</w:t>
-      </w:r>
-      <w:r>
-        <w:rPr>
-          <w:rStyle w:val="SubtleEmphasis"/>
-          <w:rFonts w:ascii="Franklin Gothic Book" w:hAnsi="Franklin Gothic Book"/>
-          <w:i/>
-          <w:color w:val="4F5150"/>
-          <w14:textFill>
-            <w14:solidFill>
-              <w14:srgbClr w14:val="4F5150">
-                <w14:lumMod w14:val="95000"/>
-                <w14:lumOff w14:val="5000"/>
-                <w14:lumMod w14:val="95000"/>
-                <w14:lumOff w14:val="5000"/>
-              </w14:srgbClr>
-            </w14:solidFill>
-          </w14:textFill>
-        </w:rPr>
-        <w:t>.</w:t>
-      </w:r>
-    </w:p>
-    <w:p>
-      <w:pPr>
-        <w:pStyle w:val="Bullets"/>
-        <w:numPr>
-          <w:ilvl w:val="0"/>
-          <w:numId w:val="92"/>
-        </w:numPr>
-        <w:rPr>
-          <w:rStyle w:val="SubtleEmphasis"/>
-          <w:rFonts w:ascii="Franklin Gothic Book" w:hAnsi="Franklin Gothic Book"/>
-          <w:i/>
-          <w:iCs/>
-          <w:color w:val="4F5150"/>
-          <w14:textFill>
-            <w14:solidFill>
-              <w14:srgbClr w14:val="4F5150">
-                <w14:lumMod w14:val="95000"/>
-                <w14:lumOff w14:val="5000"/>
-                <w14:lumMod w14:val="95000"/>
-                <w14:lumOff w14:val="5000"/>
-              </w14:srgbClr>
-            </w14:solidFill>
-          </w14:textFill>
-        </w:rPr>
-      </w:pPr>
-      <w:r>
-        <w:rPr>
-          <w:rStyle w:val="SubtleEmphasis"/>
-          <w:rFonts w:ascii="Franklin Gothic Book" w:hAnsi="Franklin Gothic Book"/>
-          <w:i/>
-          <w:iCs/>
-          <w:color w:val="4F5150"/>
-          <w14:textFill>
-            <w14:solidFill>
-              <w14:srgbClr w14:val="4F5150">
-                <w14:lumMod w14:val="95000"/>
-                <w14:lumOff w14:val="5000"/>
-                <w14:lumMod w14:val="95000"/>
-                <w14:lumOff w14:val="5000"/>
-              </w14:srgbClr>
-            </w14:solidFill>
-          </w14:textFill>
-        </w:rPr>
-        <w:t>A brief description of the scenario existing prior to the implementation of the project.</w:t>
-      </w:r>
-    </w:p>
-    <w:p>
-      <w:pPr>
-        <w:pStyle w:val="Bullets"/>
-        <w:numPr>
-          <w:ilvl w:val="0"/>
-          <w:numId w:val="92"/>
-        </w:numPr>
-        <w:rPr>
-          <w:rStyle w:val="SubtleEmphasis"/>
-          <w:rFonts w:ascii="Franklin Gothic Book" w:hAnsi="Franklin Gothic Book"/>
-          <w:i/>
-          <w:iCs/>
-          <w:color w:val="4F5150"/>
-          <w14:textFill>
-            <w14:solidFill>
-              <w14:srgbClr w14:val="4F5150">
-                <w14:lumMod w14:val="95000"/>
-                <w14:lumOff w14:val="5000"/>
-                <w14:lumMod w14:val="95000"/>
-                <w14:lumOff w14:val="5000"/>
-              </w14:srgbClr>
-            </w14:solidFill>
-          </w14:textFill>
-        </w:rPr>
-      </w:pPr>
-      <w:r>
-        <w:t>An estimate of annual average and total reductions and removals</w:t>
-      </w:r>
-      <w:r>
-        <w:rPr>
-          <w:rStyle w:val="SubtleEmphasis"/>
-          <w:rFonts w:ascii="Franklin Gothic Book" w:hAnsi="Franklin Gothic Book"/>
-          <w:i/>
-          <w:color w:val="4F5150"/>
-          <w14:textFill>
-            <w14:solidFill>
-              <w14:srgbClr w14:val="4F5150">
-                <w14:lumMod w14:val="95000"/>
-                <w14:lumOff w14:val="5000"/>
-                <w14:lumMod w14:val="95000"/>
-                <w14:lumOff w14:val="5000"/>
-              </w14:srgbClr>
-            </w14:solidFill>
-          </w14:textFill>
-        </w:rPr>
-        <w:t>.</w:t>
-      </w:r>
-    </w:p>
-    <w:p>
-      <w:pPr>
         <w:pStyle w:val="Heading2"/>
       </w:pPr>
       <w:bookmarkStart w:id="15" w:name="_Toc164073101"/>
@@ -5829,603 +5541,173 @@
       <w:r>
         <w:t xml:space="preserve"> </w:t>
       </w:r>
-    </w:p>
-    <w:p>
-      <w:pPr>
-        <w:pStyle w:val="Bullets"/>
-        <w:numPr>
-          <w:ilvl w:val="0"/>
-          <w:numId w:val="0"/>
-        </w:numPr>
-        <w:ind w:left="720"/>
-      </w:pPr>
-      <w:r>
-        <w:t>For</w:t>
-      </w:r>
-      <w:r>
-        <w:t xml:space="preserve"> projects undergoing</w:t>
-      </w:r>
-      <w:r>
-        <w:t xml:space="preserve"> crediting period renewal, </w:t>
-      </w:r>
-      <w:r>
-        <w:t xml:space="preserve">include the audit history of the </w:t>
-      </w:r>
-      <w:r>
-        <w:t>project using the table below</w:t>
-      </w:r>
-      <w:r>
-        <w:t xml:space="preserve">. For the project validation, state the validation date in the </w:t>
-      </w:r>
-      <w:r>
-        <w:t>Period</w:t>
-      </w:r>
-      <w:r>
-        <w:t xml:space="preserve"> column. This table should include all monitoring periods, including the period of this report.</w:t>
-      </w:r>
-    </w:p>
-    <w:p>
-      <w:pPr>
-        <w:pStyle w:val="Bullets"/>
-        <w:numPr>
-          <w:ilvl w:val="0"/>
-          <w:numId w:val="0"/>
-        </w:numPr>
-        <w:ind w:left="1440"/>
-      </w:pPr>
     </w:p>
     <w:tbl>
       <w:tblPr>
-        <w:tblStyle w:val="GridTable5Dark-Accent2"/>
-        <w:tblW w:w="8642" w:type="dxa"/>
-        <w:tblInd w:w="720" w:type="dxa"/>
-        <w:tblLayout w:type="fixed"/>
-        <w:tblLook w:val="0680" w:firstRow="0" w:lastRow="0" w:firstColumn="1" w:lastColumn="0" w:noHBand="1" w:noVBand="1"/>
+        <w:tblStyle w:val="TableGrid"/>
+        <w:tblW w:type="auto" w:w="0"/>
+        <w:tblLook w:firstColumn="1" w:firstRow="1" w:lastColumn="0" w:lastRow="0" w:noHBand="0" w:noVBand="1" w:val="04A0"/>
       </w:tblPr>
       <w:tblGrid>
-        <w:gridCol w:w="1729"/>
-        <w:gridCol w:w="1729"/>
-        <w:gridCol w:w="1728"/>
-        <w:gridCol w:w="2276"/>
-        <w:gridCol w:w="1180"/>
+        <w:gridCol w:w="1872"/>
+        <w:gridCol w:w="1872"/>
+        <w:gridCol w:w="1872"/>
+        <w:gridCol w:w="1872"/>
+        <w:gridCol w:w="1872"/>
       </w:tblGrid>
       <w:tr>
-        <w:trPr>
-          <w:trHeight w:val="408"/>
-        </w:trPr>
-        <w:tc>
-          <w:tcPr>
-            <w:cnfStyle w:val="001000000000" w:firstRow="0" w:lastRow="0" w:firstColumn="1" w:lastColumn="0" w:oddVBand="0" w:evenVBand="0" w:oddHBand="0" w:evenHBand="0" w:firstRowFirstColumn="0" w:firstRowLastColumn="0" w:lastRowFirstColumn="0" w:lastRowLastColumn="0"/>
-            <w:tcW w:w="1729" w:type="dxa"/>
-            <w:tcBorders>
-              <w:top w:val="single" w:sz="6" w:space="0" w:color="FFFFFF" w:themeColor="background1"/>
-              <w:left w:val="single" w:sz="6" w:space="0" w:color="FFFFFF" w:themeColor="background1"/>
-            </w:tcBorders>
-            <w:tcMar>
-              <w:left w:w="105" w:type="dxa"/>
-              <w:right w:w="105" w:type="dxa"/>
-            </w:tcMar>
-          </w:tcPr>
-          <w:p>
-            <w:pPr>
-              <w:pStyle w:val="Templatetabletext"/>
-            </w:pPr>
-            <w:r>
-              <w:rPr>
-                <w:color w:val="FFFFFF" w:themeColor="background1"/>
-              </w:rPr>
-              <w:t xml:space="preserve">Audit </w:t>
-            </w:r>
-            <w:r>
-              <w:rPr>
-                <w:color w:val="FFFFFF" w:themeColor="background1"/>
-              </w:rPr>
-              <w:t>t</w:t>
-            </w:r>
-            <w:r>
-              <w:rPr>
-                <w:color w:val="FFFFFF" w:themeColor="background1"/>
-              </w:rPr>
-              <w:t>ype</w:t>
-            </w:r>
-          </w:p>
-        </w:tc>
-        <w:tc>
-          <w:tcPr>
-            <w:tcW w:w="1729" w:type="dxa"/>
-            <w:tcBorders>
-              <w:top w:val="single" w:sz="6" w:space="0" w:color="FFFFFF" w:themeColor="background1"/>
-              <w:left w:val="single" w:sz="6" w:space="0" w:color="FFFFFF" w:themeColor="background1"/>
-            </w:tcBorders>
-            <w:shd w:val="clear" w:color="auto" w:fill="2B3957" w:themeFill="accent2"/>
-            <w:tcMar>
-              <w:left w:w="105" w:type="dxa"/>
-              <w:right w:w="105" w:type="dxa"/>
-            </w:tcMar>
-          </w:tcPr>
-          <w:p>
-            <w:pPr>
-              <w:pStyle w:val="Templatetabletext"/>
-              <w:cnfStyle w:val="000000000000" w:firstRow="0" w:lastRow="0" w:firstColumn="0" w:lastColumn="0" w:oddVBand="0" w:evenVBand="0" w:oddHBand="0" w:evenHBand="0" w:firstRowFirstColumn="0" w:firstRowLastColumn="0" w:lastRowFirstColumn="0" w:lastRowLastColumn="0"/>
-              <w:rPr>
-                <w:b/>
-                <w:bCs/>
-                <w:color w:val="FFFFFF" w:themeColor="background1"/>
-              </w:rPr>
-            </w:pPr>
-            <w:r>
-              <w:rPr>
-                <w:b/>
-                <w:bCs/>
-                <w:color w:val="FFFFFF" w:themeColor="background1"/>
-              </w:rPr>
+        <w:tc>
+          <w:tcPr>
+            <w:tcW w:type="dxa" w:w="1872"/>
+          </w:tcPr>
+          <w:p>
+            <w:r>
+              <w:t>Audit type</w:t>
+            </w:r>
+          </w:p>
+        </w:tc>
+        <w:tc>
+          <w:tcPr>
+            <w:tcW w:type="dxa" w:w="1872"/>
+          </w:tcPr>
+          <w:p>
+            <w:r>
               <w:t>Period</w:t>
             </w:r>
           </w:p>
         </w:tc>
         <w:tc>
           <w:tcPr>
-            <w:tcW w:w="1728" w:type="dxa"/>
-            <w:tcBorders>
-              <w:top w:val="single" w:sz="6" w:space="0" w:color="FFFFFF" w:themeColor="background1"/>
-              <w:left w:val="single" w:sz="6" w:space="0" w:color="FFFFFF" w:themeColor="background1"/>
-            </w:tcBorders>
-            <w:shd w:val="clear" w:color="auto" w:fill="2B3957" w:themeFill="accent2"/>
-            <w:tcMar>
-              <w:left w:w="105" w:type="dxa"/>
-              <w:right w:w="105" w:type="dxa"/>
-            </w:tcMar>
-          </w:tcPr>
-          <w:p>
-            <w:pPr>
-              <w:pStyle w:val="Templatetabletext"/>
-              <w:cnfStyle w:val="000000000000" w:firstRow="0" w:lastRow="0" w:firstColumn="0" w:lastColumn="0" w:oddVBand="0" w:evenVBand="0" w:oddHBand="0" w:evenHBand="0" w:firstRowFirstColumn="0" w:firstRowLastColumn="0" w:lastRowFirstColumn="0" w:lastRowLastColumn="0"/>
-              <w:rPr>
-                <w:b/>
-                <w:bCs/>
-                <w:color w:val="FFFFFF" w:themeColor="background1"/>
-              </w:rPr>
-            </w:pPr>
-            <w:r>
-              <w:rPr>
-                <w:b/>
-                <w:bCs/>
-                <w:color w:val="FFFFFF" w:themeColor="background1"/>
-              </w:rPr>
+            <w:tcW w:type="dxa" w:w="1872"/>
+          </w:tcPr>
+          <w:p>
+            <w:r>
               <w:t>Program</w:t>
             </w:r>
           </w:p>
         </w:tc>
         <w:tc>
           <w:tcPr>
-            <w:tcW w:w="2276" w:type="dxa"/>
-            <w:tcBorders>
-              <w:top w:val="single" w:sz="6" w:space="0" w:color="FFFFFF" w:themeColor="background1"/>
-              <w:left w:val="single" w:sz="6" w:space="0" w:color="FFFFFF" w:themeColor="background1"/>
-            </w:tcBorders>
-            <w:shd w:val="clear" w:color="auto" w:fill="2B3957" w:themeFill="accent2"/>
-            <w:tcMar>
-              <w:left w:w="105" w:type="dxa"/>
-              <w:right w:w="105" w:type="dxa"/>
-            </w:tcMar>
-          </w:tcPr>
-          <w:p>
-            <w:pPr>
-              <w:pStyle w:val="Templatetabletext"/>
-              <w:cnfStyle w:val="000000000000" w:firstRow="0" w:lastRow="0" w:firstColumn="0" w:lastColumn="0" w:oddVBand="0" w:evenVBand="0" w:oddHBand="0" w:evenHBand="0" w:firstRowFirstColumn="0" w:firstRowLastColumn="0" w:lastRowFirstColumn="0" w:lastRowLastColumn="0"/>
-              <w:rPr>
-                <w:b/>
-                <w:bCs/>
-                <w:color w:val="FFFFFF" w:themeColor="background1"/>
-              </w:rPr>
-            </w:pPr>
-            <w:r>
-              <w:rPr>
-                <w:b/>
-                <w:bCs/>
-                <w:color w:val="FFFFFF" w:themeColor="background1"/>
-              </w:rPr>
-              <w:t>Validation/verification body</w:t>
-            </w:r>
-            <w:r>
-              <w:rPr>
-                <w:b/>
-                <w:bCs/>
-                <w:color w:val="FFFFFF" w:themeColor="background1"/>
-              </w:rPr>
-              <w:t xml:space="preserve"> </w:t>
-            </w:r>
-            <w:r>
-              <w:rPr>
-                <w:b/>
-                <w:bCs/>
-                <w:color w:val="FFFFFF" w:themeColor="background1"/>
-              </w:rPr>
-              <w:t>n</w:t>
-            </w:r>
-            <w:r>
-              <w:rPr>
-                <w:b/>
-                <w:bCs/>
-                <w:color w:val="FFFFFF" w:themeColor="background1"/>
-              </w:rPr>
-              <w:t>ame</w:t>
-            </w:r>
-          </w:p>
-        </w:tc>
-        <w:tc>
-          <w:tcPr>
-            <w:tcW w:w="1180" w:type="dxa"/>
-            <w:shd w:val="clear" w:color="auto" w:fill="2B3957" w:themeFill="accent2"/>
-            <w:tcMar>
-              <w:left w:w="105" w:type="dxa"/>
-              <w:right w:w="105" w:type="dxa"/>
-            </w:tcMar>
-          </w:tcPr>
-          <w:p>
-            <w:pPr>
-              <w:pStyle w:val="Templatetabletext"/>
-              <w:cnfStyle w:val="000000000000" w:firstRow="0" w:lastRow="0" w:firstColumn="0" w:lastColumn="0" w:oddVBand="0" w:evenVBand="0" w:oddHBand="0" w:evenHBand="0" w:firstRowFirstColumn="0" w:firstRowLastColumn="0" w:lastRowFirstColumn="0" w:lastRowLastColumn="0"/>
-              <w:rPr>
-                <w:b/>
-                <w:bCs/>
-                <w:i/>
-                <w:iCs/>
-                <w:color w:val="FFFFFF" w:themeColor="background1"/>
-              </w:rPr>
-            </w:pPr>
-            <w:r>
-              <w:rPr>
-                <w:b/>
-                <w:bCs/>
-                <w:color w:val="FFFFFF" w:themeColor="background1"/>
-              </w:rPr>
+            <w:tcW w:type="dxa" w:w="1872"/>
+          </w:tcPr>
+          <w:p>
+            <w:r>
+              <w:t>Validation/verification body name</w:t>
+            </w:r>
+          </w:p>
+        </w:tc>
+        <w:tc>
+          <w:tcPr>
+            <w:tcW w:type="dxa" w:w="1872"/>
+          </w:tcPr>
+          <w:p>
+            <w:r>
               <w:t>Number of years</w:t>
             </w:r>
           </w:p>
         </w:tc>
       </w:tr>
       <w:tr>
-        <w:trPr>
-          <w:trHeight w:val="555"/>
-        </w:trPr>
-        <w:tc>
-          <w:tcPr>
-            <w:cnfStyle w:val="001000000000" w:firstRow="0" w:lastRow="0" w:firstColumn="1" w:lastColumn="0" w:oddVBand="0" w:evenVBand="0" w:oddHBand="0" w:evenHBand="0" w:firstRowFirstColumn="0" w:firstRowLastColumn="0" w:lastRowFirstColumn="0" w:lastRowLastColumn="0"/>
-            <w:tcW w:w="1729" w:type="dxa"/>
-            <w:tcBorders>
-              <w:left w:val="single" w:sz="6" w:space="0" w:color="FFFFFF" w:themeColor="background1"/>
-            </w:tcBorders>
-            <w:tcMar>
-              <w:left w:w="105" w:type="dxa"/>
-              <w:right w:w="105" w:type="dxa"/>
-            </w:tcMar>
-          </w:tcPr>
-          <w:p>
-            <w:pPr>
-              <w:pStyle w:val="Templatetabletext"/>
-              <w:rPr>
-                <w:i/>
-                <w:color w:val="FFFFFF" w:themeColor="background1"/>
-                <w:sz w:val="19"/>
-                <w:szCs w:val="19"/>
-              </w:rPr>
-            </w:pPr>
-            <w:r>
-              <w:rPr>
-                <w:i/>
-                <w:color w:val="FFFFFF" w:themeColor="background1"/>
-                <w:sz w:val="19"/>
-                <w:szCs w:val="19"/>
-              </w:rPr>
-              <w:t xml:space="preserve">Validation/ </w:t>
-            </w:r>
-            <w:r>
-              <w:rPr>
-                <w:i/>
-                <w:color w:val="FFFFFF" w:themeColor="background1"/>
-                <w:sz w:val="19"/>
-                <w:szCs w:val="19"/>
-              </w:rPr>
-              <w:t>v</w:t>
-            </w:r>
-            <w:r>
-              <w:rPr>
-                <w:i/>
-                <w:color w:val="FFFFFF" w:themeColor="background1"/>
-                <w:sz w:val="19"/>
-                <w:szCs w:val="19"/>
-              </w:rPr>
-              <w:t>erification</w:t>
-            </w:r>
-          </w:p>
-        </w:tc>
-        <w:tc>
-          <w:tcPr>
-            <w:tcW w:w="1729" w:type="dxa"/>
-            <w:tcBorders>
-              <w:left w:val="single" w:sz="6" w:space="0" w:color="FFFFFF" w:themeColor="background1"/>
-            </w:tcBorders>
-            <w:shd w:val="clear" w:color="auto" w:fill="F2F2F2" w:themeFill="background1" w:themeFillShade="F2"/>
-            <w:tcMar>
-              <w:left w:w="105" w:type="dxa"/>
-              <w:right w:w="105" w:type="dxa"/>
-            </w:tcMar>
-          </w:tcPr>
-          <w:p>
-            <w:pPr>
-              <w:pStyle w:val="Templatetabletext"/>
-              <w:cnfStyle w:val="000000000000" w:firstRow="0" w:lastRow="0" w:firstColumn="0" w:lastColumn="0" w:oddVBand="0" w:evenVBand="0" w:oddHBand="0" w:evenHBand="0" w:firstRowFirstColumn="0" w:firstRowLastColumn="0" w:lastRowFirstColumn="0" w:lastRowLastColumn="0"/>
-              <w:rPr>
-                <w:i/>
-                <w:sz w:val="19"/>
-                <w:szCs w:val="19"/>
-              </w:rPr>
-            </w:pPr>
-            <w:r>
-              <w:rPr>
-                <w:i/>
-                <w:sz w:val="19"/>
-                <w:szCs w:val="19"/>
-              </w:rPr>
-              <w:t>(DD-Month-YYYY-- DD-Month-YYYY)</w:t>
-            </w:r>
-          </w:p>
-        </w:tc>
-        <w:tc>
-          <w:tcPr>
-            <w:tcW w:w="1728" w:type="dxa"/>
-            <w:tcBorders>
-              <w:left w:val="single" w:sz="6" w:space="0" w:color="FFFFFF" w:themeColor="background1"/>
-            </w:tcBorders>
-            <w:shd w:val="clear" w:color="auto" w:fill="F2F2F2" w:themeFill="background1" w:themeFillShade="F2"/>
-            <w:tcMar>
-              <w:left w:w="105" w:type="dxa"/>
-              <w:right w:w="105" w:type="dxa"/>
-            </w:tcMar>
-          </w:tcPr>
-          <w:p>
-            <w:pPr>
-              <w:pStyle w:val="Templatetabletext"/>
-              <w:cnfStyle w:val="000000000000" w:firstRow="0" w:lastRow="0" w:firstColumn="0" w:lastColumn="0" w:oddVBand="0" w:evenVBand="0" w:oddHBand="0" w:evenHBand="0" w:firstRowFirstColumn="0" w:firstRowLastColumn="0" w:lastRowFirstColumn="0" w:lastRowLastColumn="0"/>
-              <w:rPr>
-                <w:i/>
-                <w:sz w:val="19"/>
-                <w:szCs w:val="19"/>
-              </w:rPr>
-            </w:pPr>
-            <w:r>
-              <w:rPr>
-                <w:i/>
-                <w:iCs/>
-                <w:sz w:val="19"/>
-                <w:szCs w:val="19"/>
-              </w:rPr>
-              <w:t>VCS</w:t>
-            </w:r>
-          </w:p>
-        </w:tc>
-        <w:tc>
-          <w:tcPr>
-            <w:tcW w:w="2276" w:type="dxa"/>
-            <w:tcBorders>
-              <w:left w:val="single" w:sz="6" w:space="0" w:color="FFFFFF" w:themeColor="background1"/>
-            </w:tcBorders>
-            <w:shd w:val="clear" w:color="auto" w:fill="F2F2F2" w:themeFill="background1" w:themeFillShade="F2"/>
-            <w:tcMar>
-              <w:left w:w="105" w:type="dxa"/>
-              <w:right w:w="105" w:type="dxa"/>
-            </w:tcMar>
-          </w:tcPr>
-          <w:p>
-            <w:pPr>
-              <w:pStyle w:val="Templatetabletext"/>
-              <w:cnfStyle w:val="000000000000" w:firstRow="0" w:lastRow="0" w:firstColumn="0" w:lastColumn="0" w:oddVBand="0" w:evenVBand="0" w:oddHBand="0" w:evenHBand="0" w:firstRowFirstColumn="0" w:firstRowLastColumn="0" w:lastRowFirstColumn="0" w:lastRowLastColumn="0"/>
-              <w:rPr>
-                <w:i/>
-                <w:sz w:val="19"/>
-                <w:szCs w:val="19"/>
-              </w:rPr>
-            </w:pPr>
-            <w:r>
-              <w:rPr>
-                <w:i/>
-                <w:iCs/>
-                <w:sz w:val="19"/>
-                <w:szCs w:val="19"/>
-              </w:rPr>
-              <w:t>Validation/verification body</w:t>
-            </w:r>
-            <w:r>
-              <w:rPr>
-                <w:i/>
-                <w:iCs/>
-                <w:sz w:val="19"/>
-                <w:szCs w:val="19"/>
-              </w:rPr>
-              <w:t xml:space="preserve"> </w:t>
-            </w:r>
-            <w:r>
-              <w:rPr>
-                <w:i/>
-                <w:iCs/>
-                <w:sz w:val="19"/>
-                <w:szCs w:val="19"/>
-              </w:rPr>
-              <w:t>n</w:t>
-            </w:r>
-            <w:r>
-              <w:rPr>
-                <w:i/>
-                <w:iCs/>
-                <w:sz w:val="19"/>
-                <w:szCs w:val="19"/>
-              </w:rPr>
-              <w:t>ame</w:t>
-            </w:r>
-          </w:p>
-        </w:tc>
-        <w:tc>
-          <w:tcPr>
-            <w:tcW w:w="1180" w:type="dxa"/>
-            <w:shd w:val="clear" w:color="auto" w:fill="F2F2F2" w:themeFill="background1" w:themeFillShade="F2"/>
-            <w:tcMar>
-              <w:left w:w="105" w:type="dxa"/>
-              <w:right w:w="105" w:type="dxa"/>
-            </w:tcMar>
-          </w:tcPr>
-          <w:p>
-            <w:pPr>
-              <w:pStyle w:val="Templatetabletext"/>
-              <w:cnfStyle w:val="000000000000" w:firstRow="0" w:lastRow="0" w:firstColumn="0" w:lastColumn="0" w:oddVBand="0" w:evenVBand="0" w:oddHBand="0" w:evenHBand="0" w:firstRowFirstColumn="0" w:firstRowLastColumn="0" w:lastRowFirstColumn="0" w:lastRowLastColumn="0"/>
-              <w:rPr>
-                <w:i/>
-                <w:sz w:val="19"/>
-                <w:szCs w:val="19"/>
-              </w:rPr>
-            </w:pPr>
-            <w:r>
-              <w:rPr>
-                <w:i/>
-                <w:iCs/>
-                <w:sz w:val="19"/>
-                <w:szCs w:val="19"/>
-              </w:rPr>
+        <w:tc>
+          <w:tcPr>
+            <w:tcW w:type="dxa" w:w="1872"/>
+          </w:tcPr>
+          <w:p>
+            <w:r>
+              <w:t>Validation/ verification</w:t>
+            </w:r>
+          </w:p>
+        </w:tc>
+        <w:tc>
+          <w:tcPr>
+            <w:tcW w:type="dxa" w:w="1872"/>
+          </w:tcPr>
+          <w:p>
+            <w:r>
+              <w:t>24-March-2021</w:t>
+            </w:r>
+          </w:p>
+        </w:tc>
+        <w:tc>
+          <w:tcPr>
+            <w:tcW w:type="dxa" w:w="1872"/>
+          </w:tcPr>
+          <w:p>
+            <w:r>
+              <w:t>ADB Safeguard Policy Statement (2009), IFC Performance Standards (2012), Cambodian EIA requirements</w:t>
+            </w:r>
+          </w:p>
+        </w:tc>
+        <w:tc>
+          <w:tcPr>
+            <w:tcW w:type="dxa" w:w="1872"/>
+          </w:tcPr>
+          <w:p>
+            <w:r>
+              <w:t>Young Development Research and Consulting Co. Ltd. (YDRC)</w:t>
+            </w:r>
+          </w:p>
+        </w:tc>
+        <w:tc>
+          <w:tcPr>
+            <w:tcW w:type="dxa" w:w="1872"/>
+          </w:tcPr>
+          <w:p>
+            <w:r>
               <w:t>One year</w:t>
             </w:r>
           </w:p>
         </w:tc>
       </w:tr>
       <w:tr>
-        <w:trPr>
-          <w:trHeight w:val="555"/>
-        </w:trPr>
-        <w:tc>
-          <w:tcPr>
-            <w:cnfStyle w:val="001000000000" w:firstRow="0" w:lastRow="0" w:firstColumn="1" w:lastColumn="0" w:oddVBand="0" w:evenVBand="0" w:oddHBand="0" w:evenHBand="0" w:firstRowFirstColumn="0" w:firstRowLastColumn="0" w:lastRowFirstColumn="0" w:lastRowLastColumn="0"/>
-            <w:tcW w:w="1729" w:type="dxa"/>
-            <w:tcBorders>
-              <w:left w:val="single" w:sz="6" w:space="0" w:color="FFFFFF" w:themeColor="background1"/>
-            </w:tcBorders>
-            <w:tcMar>
-              <w:left w:w="105" w:type="dxa"/>
-              <w:right w:w="105" w:type="dxa"/>
-            </w:tcMar>
-          </w:tcPr>
-          <w:p>
-            <w:pPr>
-              <w:pStyle w:val="Templatetabletext"/>
-              <w:rPr>
-                <w:i/>
-                <w:color w:val="FFFFFF" w:themeColor="background1"/>
-                <w:sz w:val="19"/>
-                <w:szCs w:val="19"/>
-              </w:rPr>
-            </w:pPr>
-          </w:p>
-        </w:tc>
-        <w:tc>
-          <w:tcPr>
-            <w:tcW w:w="1729" w:type="dxa"/>
-            <w:tcBorders>
-              <w:left w:val="single" w:sz="6" w:space="0" w:color="FFFFFF" w:themeColor="background1"/>
-            </w:tcBorders>
-            <w:shd w:val="clear" w:color="auto" w:fill="F2F2F2" w:themeFill="background1" w:themeFillShade="F2"/>
-            <w:tcMar>
-              <w:left w:w="105" w:type="dxa"/>
-              <w:right w:w="105" w:type="dxa"/>
-            </w:tcMar>
-          </w:tcPr>
-          <w:p>
-            <w:pPr>
-              <w:pStyle w:val="Templatetabletext"/>
-              <w:cnfStyle w:val="000000000000" w:firstRow="0" w:lastRow="0" w:firstColumn="0" w:lastColumn="0" w:oddVBand="0" w:evenVBand="0" w:oddHBand="0" w:evenHBand="0" w:firstRowFirstColumn="0" w:firstRowLastColumn="0" w:lastRowFirstColumn="0" w:lastRowLastColumn="0"/>
-              <w:rPr>
-                <w:i/>
-                <w:sz w:val="19"/>
-                <w:szCs w:val="19"/>
-              </w:rPr>
-            </w:pPr>
-            <w:r>
-              <w:rPr>
-                <w:i/>
-                <w:sz w:val="19"/>
-                <w:szCs w:val="19"/>
-              </w:rPr>
-              <w:t>…</w:t>
-            </w:r>
-          </w:p>
-        </w:tc>
-        <w:tc>
-          <w:tcPr>
-            <w:tcW w:w="1728" w:type="dxa"/>
-            <w:tcBorders>
-              <w:left w:val="single" w:sz="6" w:space="0" w:color="FFFFFF" w:themeColor="background1"/>
-            </w:tcBorders>
-            <w:shd w:val="clear" w:color="auto" w:fill="F2F2F2" w:themeFill="background1" w:themeFillShade="F2"/>
-            <w:tcMar>
-              <w:left w:w="105" w:type="dxa"/>
-              <w:right w:w="105" w:type="dxa"/>
-            </w:tcMar>
-          </w:tcPr>
-          <w:p>
-            <w:pPr>
-              <w:pStyle w:val="Templatetabletext"/>
-              <w:cnfStyle w:val="000000000000" w:firstRow="0" w:lastRow="0" w:firstColumn="0" w:lastColumn="0" w:oddVBand="0" w:evenVBand="0" w:oddHBand="0" w:evenHBand="0" w:firstRowFirstColumn="0" w:firstRowLastColumn="0" w:lastRowFirstColumn="0" w:lastRowLastColumn="0"/>
-              <w:rPr>
-                <w:i/>
-                <w:iCs/>
-                <w:sz w:val="19"/>
-                <w:szCs w:val="19"/>
-              </w:rPr>
-            </w:pPr>
-          </w:p>
-        </w:tc>
-        <w:tc>
-          <w:tcPr>
-            <w:tcW w:w="2276" w:type="dxa"/>
-            <w:tcBorders>
-              <w:left w:val="single" w:sz="6" w:space="0" w:color="FFFFFF" w:themeColor="background1"/>
-            </w:tcBorders>
-            <w:shd w:val="clear" w:color="auto" w:fill="F2F2F2" w:themeFill="background1" w:themeFillShade="F2"/>
-            <w:tcMar>
-              <w:left w:w="105" w:type="dxa"/>
-              <w:right w:w="105" w:type="dxa"/>
-            </w:tcMar>
-          </w:tcPr>
-          <w:p>
-            <w:pPr>
-              <w:pStyle w:val="Templatetabletext"/>
-              <w:cnfStyle w:val="000000000000" w:firstRow="0" w:lastRow="0" w:firstColumn="0" w:lastColumn="0" w:oddVBand="0" w:evenVBand="0" w:oddHBand="0" w:evenHBand="0" w:firstRowFirstColumn="0" w:firstRowLastColumn="0" w:lastRowFirstColumn="0" w:lastRowLastColumn="0"/>
-              <w:rPr>
-                <w:i/>
-                <w:iCs/>
-                <w:sz w:val="19"/>
-                <w:szCs w:val="19"/>
-              </w:rPr>
-            </w:pPr>
-          </w:p>
-        </w:tc>
-        <w:tc>
-          <w:tcPr>
-            <w:tcW w:w="1180" w:type="dxa"/>
-            <w:shd w:val="clear" w:color="auto" w:fill="F2F2F2" w:themeFill="background1" w:themeFillShade="F2"/>
-            <w:tcMar>
-              <w:left w:w="105" w:type="dxa"/>
-              <w:right w:w="105" w:type="dxa"/>
-            </w:tcMar>
-          </w:tcPr>
-          <w:p>
-            <w:pPr>
-              <w:pStyle w:val="Templatetabletext"/>
-              <w:cnfStyle w:val="000000000000" w:firstRow="0" w:lastRow="0" w:firstColumn="0" w:lastColumn="0" w:oddVBand="0" w:evenVBand="0" w:oddHBand="0" w:evenHBand="0" w:firstRowFirstColumn="0" w:firstRowLastColumn="0" w:lastRowFirstColumn="0" w:lastRowLastColumn="0"/>
-              <w:rPr>
-                <w:i/>
-                <w:iCs/>
-                <w:sz w:val="19"/>
-                <w:szCs w:val="19"/>
-              </w:rPr>
-            </w:pPr>
+        <w:tc>
+          <w:tcPr>
+            <w:tcW w:type="dxa" w:w="1872"/>
+          </w:tcPr>
+          <w:p>
+            <w:r>
+              <w:t>Verification</w:t>
+            </w:r>
+          </w:p>
+        </w:tc>
+        <w:tc>
+          <w:tcPr>
+            <w:tcW w:type="dxa" w:w="1872"/>
+          </w:tcPr>
+          <w:p>
+            <w:r>
+              <w:t>INFO_NOT_FOUND: DD-Month-YYYY-- DD-Month-YYYY</w:t>
+            </w:r>
+          </w:p>
+        </w:tc>
+        <w:tc>
+          <w:tcPr>
+            <w:tcW w:type="dxa" w:w="1872"/>
+          </w:tcPr>
+          <w:p>
+            <w:r>
+              <w:t>ADB Safeguard Policy Statement (2009), IFC Performance Standards (2012), Cambodian EIA requirements</w:t>
+            </w:r>
+          </w:p>
+        </w:tc>
+        <w:tc>
+          <w:tcPr>
+            <w:tcW w:type="dxa" w:w="1872"/>
+          </w:tcPr>
+          <w:p>
+            <w:r>
+              <w:t>EDC NSP PIC, ADB, IFC, Ministry of Environment</w:t>
+            </w:r>
+          </w:p>
+        </w:tc>
+        <w:tc>
+          <w:tcPr>
+            <w:tcW w:type="dxa" w:w="1872"/>
+          </w:tcPr>
+          <w:p>
+            <w:r>
+              <w:t>One year</w:t>
+            </w:r>
           </w:p>
         </w:tc>
       </w:tr>
@@ -6441,399 +5723,148 @@
       <w:bookmarkEnd w:id="16"/>
     </w:p>
     <w:p>
-      <w:pPr>
-        <w:pStyle w:val="Instruction"/>
-        <w:rPr>
-          <w:rFonts w:eastAsia="Franklin Gothic Book" w:cs="Franklin Gothic Book"/>
-          <w:color w:val="404040" w:themeColor="text1" w:themeTint="BF"/>
-          <w:szCs w:val="21"/>
-        </w:rPr>
-      </w:pPr>
-      <w:r>
-        <w:rPr>
-          <w:rFonts w:eastAsia="Franklin Gothic Book" w:cs="Franklin Gothic Book"/>
-          <w:color w:val="404040" w:themeColor="text1" w:themeTint="BF"/>
-          <w:szCs w:val="21"/>
-        </w:rPr>
-        <w:t>Complete</w:t>
-      </w:r>
-      <w:r>
-        <w:rPr>
-          <w:rFonts w:eastAsia="Franklin Gothic Book" w:cs="Franklin Gothic Book"/>
-          <w:color w:val="404040" w:themeColor="text1" w:themeTint="BF"/>
-          <w:szCs w:val="21"/>
-        </w:rPr>
-        <w:t xml:space="preserve"> the table below with information relevant </w:t>
-      </w:r>
-      <w:r>
-        <w:rPr>
-          <w:rFonts w:eastAsia="Franklin Gothic Book" w:cs="Franklin Gothic Book"/>
-          <w:color w:val="404040" w:themeColor="text1" w:themeTint="BF"/>
-          <w:szCs w:val="21"/>
-        </w:rPr>
-        <w:t>for</w:t>
-      </w:r>
-      <w:r>
-        <w:rPr>
-          <w:rFonts w:eastAsia="Franklin Gothic Book" w:cs="Franklin Gothic Book"/>
-          <w:color w:val="404040" w:themeColor="text1" w:themeTint="BF"/>
-          <w:szCs w:val="21"/>
-        </w:rPr>
-        <w:t xml:space="preserve"> </w:t>
-      </w:r>
-      <w:r>
-        <w:rPr>
-          <w:rFonts w:eastAsia="Franklin Gothic Book" w:cs="Franklin Gothic Book"/>
-          <w:color w:val="404040" w:themeColor="text1" w:themeTint="BF"/>
-          <w:szCs w:val="21"/>
-        </w:rPr>
-        <w:t>non-AFOLU</w:t>
-      </w:r>
-      <w:r>
-        <w:rPr>
-          <w:rFonts w:eastAsia="Franklin Gothic Book" w:cs="Franklin Gothic Book"/>
-          <w:color w:val="404040" w:themeColor="text1" w:themeTint="BF"/>
-          <w:szCs w:val="21"/>
-        </w:rPr>
-        <w:t xml:space="preserve"> project</w:t>
-      </w:r>
-      <w:r>
-        <w:rPr>
-          <w:rFonts w:eastAsia="Franklin Gothic Book" w:cs="Franklin Gothic Book"/>
-          <w:color w:val="404040" w:themeColor="text1" w:themeTint="BF"/>
-          <w:szCs w:val="21"/>
-        </w:rPr>
-        <w:t>s</w:t>
-      </w:r>
-      <w:r>
-        <w:rPr>
-          <w:rFonts w:eastAsia="Franklin Gothic Book" w:cs="Franklin Gothic Book"/>
-          <w:color w:val="404040" w:themeColor="text1" w:themeTint="BF"/>
-          <w:szCs w:val="21"/>
-        </w:rPr>
-        <w:t>:</w:t>
+      <w:r>
+        <w:t>Sectoral Scope and Project Type</w:t>
+      </w:r>
+    </w:p>
+    <w:p>
+      <w:r>
+        <w:t>Complete the table below with information relevant for non-AFOLU projects:</w:t>
       </w:r>
     </w:p>
     <w:tbl>
       <w:tblPr>
-        <w:tblStyle w:val="GridTable5Dark-Accent21"/>
-        <w:tblW w:w="0" w:type="auto"/>
-        <w:tblInd w:w="607" w:type="dxa"/>
-        <w:tblLayout w:type="fixed"/>
-        <w:tblLook w:val="0680" w:firstRow="0" w:lastRow="0" w:firstColumn="1" w:lastColumn="0" w:noHBand="1" w:noVBand="1"/>
+        <w:tblStyle w:val="TableGrid"/>
+        <w:tblW w:type="auto" w:w="0"/>
+        <w:tblLook w:firstColumn="1" w:firstRow="1" w:lastColumn="0" w:lastRow="0" w:noHBand="0" w:noVBand="1" w:val="04A0"/>
       </w:tblPr>
       <w:tblGrid>
-        <w:gridCol w:w="2880"/>
-        <w:gridCol w:w="5835"/>
+        <w:gridCol w:w="4680"/>
+        <w:gridCol w:w="4680"/>
       </w:tblGrid>
       <w:tr>
-        <w:trPr>
-          <w:trHeight w:val="300"/>
-        </w:trPr>
-        <w:tc>
-          <w:tcPr>
-            <w:cnfStyle w:val="001000000000" w:firstRow="0" w:lastRow="0" w:firstColumn="1" w:lastColumn="0" w:oddVBand="0" w:evenVBand="0" w:oddHBand="0" w:evenHBand="0" w:firstRowFirstColumn="0" w:firstRowLastColumn="0" w:lastRowFirstColumn="0" w:lastRowLastColumn="0"/>
-            <w:tcW w:w="2880" w:type="dxa"/>
-          </w:tcPr>
-          <w:p>
-            <w:hyperlink r:id="rId16" w:anchor="sectoral-scopes" w:history="1">
-              <w:r>
-                <w:rPr>
-                  <w:rStyle w:val="Hyperlink"/>
-                  <w:rFonts w:eastAsia="Franklin Gothic Book" w:cs="Franklin Gothic Book"/>
-                  <w:color w:val="auto"/>
-                  <w:szCs w:val="21"/>
-                  <w:u w:val="none"/>
-                </w:rPr>
-                <w:t xml:space="preserve">Sectoral </w:t>
-              </w:r>
-              <w:r>
-                <w:rPr>
-                  <w:rStyle w:val="Hyperlink"/>
-                  <w:rFonts w:eastAsia="Franklin Gothic Book" w:cs="Franklin Gothic Book"/>
-                  <w:color w:val="auto"/>
-                  <w:szCs w:val="21"/>
-                  <w:u w:val="none"/>
-                </w:rPr>
-                <w:t>s</w:t>
-              </w:r>
-              <w:r>
-                <w:rPr>
-                  <w:rStyle w:val="Hyperlink"/>
-                  <w:rFonts w:eastAsia="Franklin Gothic Book" w:cs="Franklin Gothic Book"/>
-                  <w:color w:val="auto"/>
-                  <w:szCs w:val="21"/>
-                  <w:u w:val="none"/>
-                </w:rPr>
-                <w:t>cope</w:t>
-              </w:r>
-            </w:hyperlink>
-            <w:r>
-              <w:rPr>
-                <w:rStyle w:val="FootnoteReference"/>
-              </w:rPr>
-              <w:footnoteReference w:id="2"/>
-            </w:r>
-            <w:r>
-              <w:t xml:space="preserve"> </w:t>
-            </w:r>
-          </w:p>
-        </w:tc>
-        <w:tc>
-          <w:tcPr>
-            <w:tcW w:w="5835" w:type="dxa"/>
-            <w:shd w:val="clear" w:color="auto" w:fill="F2F2F2" w:themeFill="background1" w:themeFillShade="F2"/>
-            <w:vAlign w:val="center"/>
-          </w:tcPr>
-          <w:p>
-            <w:pPr>
-              <w:cnfStyle w:val="000000000000" w:firstRow="0" w:lastRow="0" w:firstColumn="0" w:lastColumn="0" w:oddVBand="0" w:evenVBand="0" w:oddHBand="0" w:evenHBand="0" w:firstRowFirstColumn="0" w:firstRowLastColumn="0" w:lastRowFirstColumn="0" w:lastRowLastColumn="0"/>
-              <w:rPr>
-                <w:lang w:val="en-GB"/>
-              </w:rPr>
-            </w:pPr>
+        <w:tc>
+          <w:tcPr>
+            <w:tcW w:type="dxa" w:w="4680"/>
+          </w:tcPr>
+          <w:p>
+            <w:r>
+              <w:t>Sectoral scope</w:t>
+            </w:r>
+          </w:p>
+        </w:tc>
+        <w:tc>
+          <w:tcPr>
+            <w:tcW w:type="dxa" w:w="4680"/>
+          </w:tcPr>
+          <w:p>
+            <w:r>
+              <w:t>Energy</w:t>
+            </w:r>
           </w:p>
         </w:tc>
       </w:tr>
       <w:tr>
-        <w:trPr>
-          <w:trHeight w:val="300"/>
-        </w:trPr>
-        <w:tc>
-          <w:tcPr>
-            <w:cnfStyle w:val="001000000000" w:firstRow="0" w:lastRow="0" w:firstColumn="1" w:lastColumn="0" w:oddVBand="0" w:evenVBand="0" w:oddHBand="0" w:evenHBand="0" w:firstRowFirstColumn="0" w:firstRowLastColumn="0" w:lastRowFirstColumn="0" w:lastRowLastColumn="0"/>
-            <w:tcW w:w="2880" w:type="dxa"/>
-          </w:tcPr>
-          <w:p>
-            <w:r>
-              <w:t xml:space="preserve">Project </w:t>
-            </w:r>
-            <w:r>
-              <w:t>a</w:t>
-            </w:r>
-            <w:r>
-              <w:t xml:space="preserve">ctivity </w:t>
-            </w:r>
-            <w:r>
-              <w:t>t</w:t>
-            </w:r>
-            <w:r>
-              <w:t>ype</w:t>
-            </w:r>
-          </w:p>
-        </w:tc>
-        <w:tc>
-          <w:tcPr>
-            <w:tcW w:w="5835" w:type="dxa"/>
-            <w:shd w:val="clear" w:color="auto" w:fill="F2F2F2" w:themeFill="background1" w:themeFillShade="F2"/>
-          </w:tcPr>
-          <w:p>
-            <w:pPr>
-              <w:cnfStyle w:val="000000000000" w:firstRow="0" w:lastRow="0" w:firstColumn="0" w:lastColumn="0" w:oddVBand="0" w:evenVBand="0" w:oddHBand="0" w:evenHBand="0" w:firstRowFirstColumn="0" w:firstRowLastColumn="0" w:lastRowFirstColumn="0" w:lastRowLastColumn="0"/>
-              <w:rPr>
-                <w:lang w:val="en-GB"/>
-              </w:rPr>
-            </w:pPr>
+        <w:tc>
+          <w:tcPr>
+            <w:tcW w:type="dxa" w:w="4680"/>
+          </w:tcPr>
+          <w:p>
+            <w:r>
+              <w:t>Project activity type</w:t>
+            </w:r>
+          </w:p>
+        </w:tc>
+        <w:tc>
+          <w:tcPr>
+            <w:tcW w:type="dxa" w:w="4680"/>
+          </w:tcPr>
+          <w:p>
+            <w:r>
+              <w:t>Renewable energy generation - solar</w:t>
+            </w:r>
           </w:p>
         </w:tc>
       </w:tr>
     </w:tbl>
     <w:p>
-      <w:pPr>
-        <w:pStyle w:val="Instruction"/>
-        <w:rPr>
-          <w:rStyle w:val="SubtleEmphasis"/>
-          <w:rFonts w:ascii="Franklin Gothic Book" w:eastAsia="Franklin Gothic Book" w:hAnsi="Franklin Gothic Book" w:cs="Franklin Gothic Book"/>
-          <w:i/>
-          <w:iCs/>
-          <w:color w:val="404040" w:themeColor="text1" w:themeTint="BF"/>
-          <w:szCs w:val="21"/>
-        </w:rPr>
-      </w:pPr>
-      <w:r>
-        <w:rPr>
-          <w:rFonts w:eastAsia="Franklin Gothic Book" w:cs="Franklin Gothic Book"/>
-          <w:color w:val="404040" w:themeColor="text1" w:themeTint="BF"/>
-          <w:szCs w:val="21"/>
-        </w:rPr>
-        <w:t xml:space="preserve">Complete the table below with information relevant </w:t>
-      </w:r>
-      <w:r>
-        <w:rPr>
-          <w:rFonts w:eastAsia="Franklin Gothic Book" w:cs="Franklin Gothic Book"/>
-          <w:color w:val="404040" w:themeColor="text1" w:themeTint="BF"/>
-          <w:szCs w:val="21"/>
-        </w:rPr>
-        <w:t>for</w:t>
-      </w:r>
-      <w:r>
-        <w:rPr>
-          <w:rFonts w:eastAsia="Franklin Gothic Book" w:cs="Franklin Gothic Book"/>
-          <w:color w:val="404040" w:themeColor="text1" w:themeTint="BF"/>
-          <w:szCs w:val="21"/>
-        </w:rPr>
-        <w:t xml:space="preserve"> </w:t>
-      </w:r>
-      <w:r>
-        <w:rPr>
-          <w:rFonts w:eastAsia="Franklin Gothic Book" w:cs="Franklin Gothic Book"/>
-          <w:color w:val="404040" w:themeColor="text1" w:themeTint="BF"/>
-          <w:szCs w:val="21"/>
-        </w:rPr>
-        <w:t>AFOLU</w:t>
-      </w:r>
-      <w:r>
-        <w:rPr>
-          <w:rFonts w:eastAsia="Franklin Gothic Book" w:cs="Franklin Gothic Book"/>
-          <w:color w:val="404040" w:themeColor="text1" w:themeTint="BF"/>
-          <w:szCs w:val="21"/>
-        </w:rPr>
-        <w:t xml:space="preserve"> project</w:t>
-      </w:r>
-      <w:r>
-        <w:rPr>
-          <w:rFonts w:eastAsia="Franklin Gothic Book" w:cs="Franklin Gothic Book"/>
-          <w:color w:val="404040" w:themeColor="text1" w:themeTint="BF"/>
-          <w:szCs w:val="21"/>
-        </w:rPr>
-        <w:t>s</w:t>
-      </w:r>
-      <w:r>
-        <w:rPr>
-          <w:rFonts w:eastAsia="Franklin Gothic Book" w:cs="Franklin Gothic Book"/>
-          <w:color w:val="404040" w:themeColor="text1" w:themeTint="BF"/>
-          <w:szCs w:val="21"/>
-        </w:rPr>
-        <w:t>:</w:t>
+      <w:r>
+        <w:t>Complete the table below with information relevant for AFOLU projects:</w:t>
       </w:r>
     </w:p>
     <w:tbl>
       <w:tblPr>
-        <w:tblStyle w:val="GridTable5Dark-Accent21"/>
-        <w:tblW w:w="0" w:type="auto"/>
-        <w:tblInd w:w="607" w:type="dxa"/>
-        <w:tblLayout w:type="fixed"/>
-        <w:tblLook w:val="0680" w:firstRow="0" w:lastRow="0" w:firstColumn="1" w:lastColumn="0" w:noHBand="1" w:noVBand="1"/>
+        <w:tblStyle w:val="TableGrid"/>
+        <w:tblW w:type="auto" w:w="0"/>
+        <w:tblLook w:firstColumn="1" w:firstRow="1" w:lastColumn="0" w:lastRow="0" w:noHBand="0" w:noVBand="1" w:val="04A0"/>
       </w:tblPr>
       <w:tblGrid>
-        <w:gridCol w:w="2880"/>
-        <w:gridCol w:w="5835"/>
+        <w:gridCol w:w="4680"/>
+        <w:gridCol w:w="4680"/>
       </w:tblGrid>
       <w:tr>
-        <w:trPr>
-          <w:trHeight w:val="300"/>
-        </w:trPr>
-        <w:tc>
-          <w:tcPr>
-            <w:cnfStyle w:val="001000000000" w:firstRow="0" w:lastRow="0" w:firstColumn="1" w:lastColumn="0" w:oddVBand="0" w:evenVBand="0" w:oddHBand="0" w:evenHBand="0" w:firstRowFirstColumn="0" w:firstRowLastColumn="0" w:lastRowFirstColumn="0" w:lastRowLastColumn="0"/>
-            <w:tcW w:w="2880" w:type="dxa"/>
-          </w:tcPr>
-          <w:p>
-            <w:hyperlink r:id="rId17" w:anchor="sectoral-scopes" w:history="1">
-              <w:r>
-                <w:rPr>
-                  <w:rStyle w:val="Hyperlink"/>
-                  <w:rFonts w:eastAsia="Franklin Gothic Book" w:cs="Franklin Gothic Book"/>
-                  <w:color w:val="auto"/>
-                  <w:szCs w:val="21"/>
-                  <w:u w:val="none"/>
-                </w:rPr>
-                <w:t>Sectoral scope</w:t>
-              </w:r>
-            </w:hyperlink>
-            <w:r>
-              <w:t xml:space="preserve"> </w:t>
-            </w:r>
-          </w:p>
-        </w:tc>
-        <w:tc>
-          <w:tcPr>
-            <w:tcW w:w="5835" w:type="dxa"/>
-            <w:shd w:val="clear" w:color="auto" w:fill="F2F2F2" w:themeFill="background1" w:themeFillShade="F2"/>
-            <w:vAlign w:val="center"/>
-          </w:tcPr>
-          <w:p>
-            <w:pPr>
-              <w:cnfStyle w:val="000000000000" w:firstRow="0" w:lastRow="0" w:firstColumn="0" w:lastColumn="0" w:oddVBand="0" w:evenVBand="0" w:oddHBand="0" w:evenHBand="0" w:firstRowFirstColumn="0" w:firstRowLastColumn="0" w:lastRowFirstColumn="0" w:lastRowLastColumn="0"/>
-              <w:rPr>
-                <w:lang w:val="en-GB"/>
-              </w:rPr>
-            </w:pPr>
+        <w:tc>
+          <w:tcPr>
+            <w:tcW w:type="dxa" w:w="4680"/>
+          </w:tcPr>
+          <w:p>
+            <w:r>
+              <w:t>Sectoral scope</w:t>
+            </w:r>
+          </w:p>
+        </w:tc>
+        <w:tc>
+          <w:tcPr>
+            <w:tcW w:type="dxa" w:w="4680"/>
+          </w:tcPr>
+          <w:p>
+            <w:r>
+              <w:t>INFO_NOT_FOUND: Sectoral scope</w:t>
+            </w:r>
           </w:p>
         </w:tc>
       </w:tr>
       <w:tr>
-        <w:trPr>
-          <w:trHeight w:val="296"/>
-        </w:trPr>
-        <w:tc>
-          <w:tcPr>
-            <w:cnfStyle w:val="001000000000" w:firstRow="0" w:lastRow="0" w:firstColumn="1" w:lastColumn="0" w:oddVBand="0" w:evenVBand="0" w:oddHBand="0" w:evenHBand="0" w:firstRowFirstColumn="0" w:firstRowLastColumn="0" w:lastRowFirstColumn="0" w:lastRowLastColumn="0"/>
-            <w:tcW w:w="0" w:type="dxa"/>
+        <w:tc>
+          <w:tcPr>
+            <w:tcW w:type="dxa" w:w="4680"/>
           </w:tcPr>
           <w:p>
             <w:r>
               <w:t>AFOLU project category</w:t>
             </w:r>
-            <w:r>
-              <w:rPr>
-                <w:rStyle w:val="FootnoteReference"/>
-              </w:rPr>
-              <w:footnoteReference w:id="3"/>
-            </w:r>
-            <w:r>
-              <w:t xml:space="preserve"> </w:t>
-            </w:r>
-          </w:p>
-        </w:tc>
-        <w:tc>
-          <w:tcPr>
-            <w:tcW w:w="0" w:type="dxa"/>
-            <w:shd w:val="clear" w:color="auto" w:fill="F2F2F2" w:themeFill="background1" w:themeFillShade="F2"/>
-          </w:tcPr>
-          <w:p>
-            <w:pPr>
-              <w:cnfStyle w:val="000000000000" w:firstRow="0" w:lastRow="0" w:firstColumn="0" w:lastColumn="0" w:oddVBand="0" w:evenVBand="0" w:oddHBand="0" w:evenHBand="0" w:firstRowFirstColumn="0" w:firstRowLastColumn="0" w:lastRowFirstColumn="0" w:lastRowLastColumn="0"/>
-              <w:rPr>
-                <w:lang w:val="en-GB"/>
-              </w:rPr>
-            </w:pPr>
+          </w:p>
+        </w:tc>
+        <w:tc>
+          <w:tcPr>
+            <w:tcW w:type="dxa" w:w="4680"/>
+          </w:tcPr>
+          <w:p>
+            <w:r>
+              <w:t>INFO_NOT_FOUND: AFOLU project category</w:t>
+            </w:r>
           </w:p>
         </w:tc>
       </w:tr>
       <w:tr>
-        <w:trPr>
-          <w:trHeight w:val="300"/>
-        </w:trPr>
-        <w:tc>
-          <w:tcPr>
-            <w:cnfStyle w:val="001000000000" w:firstRow="0" w:lastRow="0" w:firstColumn="1" w:lastColumn="0" w:oddVBand="0" w:evenVBand="0" w:oddHBand="0" w:evenHBand="0" w:firstRowFirstColumn="0" w:firstRowLastColumn="0" w:lastRowFirstColumn="0" w:lastRowLastColumn="0"/>
-            <w:tcW w:w="2880" w:type="dxa"/>
-          </w:tcPr>
-          <w:p>
-            <w:r>
-              <w:t xml:space="preserve">Project </w:t>
-            </w:r>
-            <w:r>
-              <w:t>activity t</w:t>
-            </w:r>
-            <w:r>
-              <w:t>ype</w:t>
-            </w:r>
-          </w:p>
-        </w:tc>
-        <w:tc>
-          <w:tcPr>
-            <w:tcW w:w="5835" w:type="dxa"/>
-            <w:shd w:val="clear" w:color="auto" w:fill="F2F2F2" w:themeFill="background1" w:themeFillShade="F2"/>
-          </w:tcPr>
-          <w:p>
-            <w:pPr>
-              <w:cnfStyle w:val="000000000000" w:firstRow="0" w:lastRow="0" w:firstColumn="0" w:lastColumn="0" w:oddVBand="0" w:evenVBand="0" w:oddHBand="0" w:evenHBand="0" w:firstRowFirstColumn="0" w:firstRowLastColumn="0" w:lastRowFirstColumn="0" w:lastRowLastColumn="0"/>
-              <w:rPr>
-                <w:lang w:val="en-GB"/>
-              </w:rPr>
-            </w:pPr>
+        <w:tc>
+          <w:tcPr>
+            <w:tcW w:type="dxa" w:w="4680"/>
+          </w:tcPr>
+          <w:p>
+            <w:r>
+              <w:t>Project activity type</w:t>
+            </w:r>
+          </w:p>
+        </w:tc>
+        <w:tc>
+          <w:tcPr>
+            <w:tcW w:type="dxa" w:w="4680"/>
+          </w:tcPr>
+          <w:p>
+            <w:r>
+              <w:t>INFO_NOT_FOUND: Project activity type</w:t>
+            </w:r>
           </w:p>
         </w:tc>
       </w:tr>
@@ -6862,879 +5893,89 @@
       <w:bookmarkEnd w:id="17"/>
     </w:p>
     <w:p>
-      <w:pPr>
-        <w:pStyle w:val="Heading3"/>
-      </w:pPr>
-      <w:r>
-        <w:t>General eligibility</w:t>
+      <w:r>
+        <w:t>Project Eligibility</w:t>
       </w:r>
     </w:p>
     <w:p>
-      <w:pPr>
-        <w:pStyle w:val="Instruction"/>
-      </w:pPr>
-      <w:r>
-        <w:t>For all projects, d</w:t>
-      </w:r>
-      <w:r>
-        <w:t>escribe and justify how the project is eligible to participate in the VCS Program.</w:t>
-      </w:r>
-      <w:r>
-        <w:t xml:space="preserve"> The response should</w:t>
-      </w:r>
-      <w:r>
-        <w:t xml:space="preserve">: </w:t>
+      <w:r>
+        <w:t>General eligibility</w:t>
       </w:r>
     </w:p>
     <w:p>
-      <w:pPr>
-        <w:pStyle w:val="Instruction"/>
-        <w:numPr>
-          <w:ilvl w:val="0"/>
-          <w:numId w:val="92"/>
-        </w:numPr>
-        <w:rPr>
-          <w:rFonts w:eastAsia="Franklin Gothic Book" w:cs="Franklin Gothic Book"/>
-          <w:color w:val="404040" w:themeColor="text1" w:themeTint="BF"/>
-        </w:rPr>
-      </w:pPr>
-      <w:r>
-        <w:rPr>
-          <w:rFonts w:eastAsia="Franklin Gothic Book" w:cs="Franklin Gothic Book"/>
-          <w:color w:val="404040" w:themeColor="text1" w:themeTint="BF"/>
-        </w:rPr>
-        <w:t>Justify that the project activity is included under the</w:t>
-      </w:r>
-      <w:r>
-        <w:rPr>
-          <w:rFonts w:eastAsia="Franklin Gothic Book" w:cs="Franklin Gothic Book"/>
-          <w:color w:val="404040" w:themeColor="text1" w:themeTint="BF"/>
-        </w:rPr>
-        <w:t xml:space="preserve"> scope of the</w:t>
-      </w:r>
-      <w:r>
-        <w:rPr>
-          <w:rFonts w:eastAsia="Franklin Gothic Book" w:cs="Franklin Gothic Book"/>
-          <w:color w:val="404040" w:themeColor="text1" w:themeTint="BF"/>
-        </w:rPr>
-        <w:t xml:space="preserve"> VCS </w:t>
-      </w:r>
-      <w:r>
-        <w:rPr>
-          <w:rFonts w:eastAsia="Franklin Gothic Book" w:cs="Franklin Gothic Book"/>
-          <w:color w:val="404040" w:themeColor="text1" w:themeTint="BF"/>
-        </w:rPr>
-        <w:t>Program</w:t>
-      </w:r>
-      <w:r>
-        <w:rPr>
-          <w:rFonts w:eastAsia="Franklin Gothic Book" w:cs="Franklin Gothic Book"/>
-          <w:color w:val="404040" w:themeColor="text1" w:themeTint="BF"/>
-        </w:rPr>
-        <w:t xml:space="preserve"> and not excluded under Table 2.1 of the </w:t>
-      </w:r>
-      <w:r>
-        <w:rPr>
-          <w:rFonts w:eastAsia="Franklin Gothic Book" w:cs="Franklin Gothic Book"/>
-          <w:i w:val="0"/>
-          <w:iCs w:val="0"/>
-          <w:color w:val="404040" w:themeColor="text1" w:themeTint="BF"/>
-        </w:rPr>
-        <w:t>VCS Standard</w:t>
-      </w:r>
-      <w:r>
-        <w:rPr>
-          <w:rFonts w:eastAsia="Franklin Gothic Book" w:cs="Franklin Gothic Book"/>
-          <w:color w:val="404040" w:themeColor="text1" w:themeTint="BF"/>
-        </w:rPr>
-        <w:t>.</w:t>
+      <w:r>
+        <w:t>For all projects, describe and justify how the project is eligible to participate in the VCS Program. The response should:</w:t>
       </w:r>
     </w:p>
     <w:p>
-      <w:pPr>
-        <w:pStyle w:val="Instruction"/>
-        <w:numPr>
-          <w:ilvl w:val="0"/>
-          <w:numId w:val="92"/>
-        </w:numPr>
-        <w:rPr>
-          <w:rFonts w:eastAsia="Franklin Gothic Book" w:cs="Franklin Gothic Book"/>
-          <w:color w:val="404040" w:themeColor="text1" w:themeTint="BF"/>
-        </w:rPr>
-      </w:pPr>
-      <w:r>
-        <w:rPr>
-          <w:rFonts w:eastAsia="Franklin Gothic Book" w:cs="Franklin Gothic Book"/>
-          <w:color w:val="404040" w:themeColor="text1" w:themeTint="BF"/>
-        </w:rPr>
-        <w:t>Provide information to demonstrate that the project meets requirements related to</w:t>
-      </w:r>
-      <w:r>
-        <w:rPr>
-          <w:rFonts w:eastAsia="Franklin Gothic Book" w:cs="Franklin Gothic Book"/>
-          <w:color w:val="404040" w:themeColor="text1" w:themeTint="BF"/>
-        </w:rPr>
-        <w:t xml:space="preserve"> the </w:t>
-      </w:r>
-      <w:r>
-        <w:rPr>
-          <w:rFonts w:eastAsia="Franklin Gothic Book" w:cs="Franklin Gothic Book"/>
-          <w:color w:val="404040" w:themeColor="text1" w:themeTint="BF"/>
-        </w:rPr>
-        <w:t xml:space="preserve">pipeline listing </w:t>
-      </w:r>
-      <w:r>
-        <w:rPr>
-          <w:rFonts w:eastAsia="Franklin Gothic Book" w:cs="Franklin Gothic Book"/>
-          <w:color w:val="404040" w:themeColor="text1" w:themeTint="BF"/>
-        </w:rPr>
-        <w:t>deadline</w:t>
-      </w:r>
-      <w:r>
-        <w:rPr>
-          <w:rFonts w:eastAsia="Franklin Gothic Book" w:cs="Franklin Gothic Book"/>
-          <w:color w:val="404040" w:themeColor="text1" w:themeTint="BF"/>
-        </w:rPr>
-        <w:t xml:space="preserve">, </w:t>
-      </w:r>
-      <w:r>
-        <w:rPr>
-          <w:rFonts w:eastAsia="Franklin Gothic Book" w:cs="Franklin Gothic Book"/>
-          <w:color w:val="404040" w:themeColor="text1" w:themeTint="BF"/>
-        </w:rPr>
-        <w:t xml:space="preserve">the </w:t>
-      </w:r>
-      <w:r>
-        <w:rPr>
-          <w:rFonts w:eastAsia="Franklin Gothic Book" w:cs="Franklin Gothic Book"/>
-          <w:color w:val="404040" w:themeColor="text1" w:themeTint="BF"/>
-        </w:rPr>
-        <w:t xml:space="preserve">opening meeting with the </w:t>
-      </w:r>
-      <w:r>
-        <w:rPr>
-          <w:rFonts w:eastAsia="Franklin Gothic Book" w:cs="Franklin Gothic Book"/>
-          <w:color w:val="404040" w:themeColor="text1" w:themeTint="BF"/>
-        </w:rPr>
-        <w:t>validation/verification body</w:t>
-      </w:r>
-      <w:r>
-        <w:rPr>
-          <w:rFonts w:eastAsia="Franklin Gothic Book" w:cs="Franklin Gothic Book"/>
-          <w:color w:val="404040" w:themeColor="text1" w:themeTint="BF"/>
-        </w:rPr>
-        <w:t xml:space="preserve">, and </w:t>
-      </w:r>
-      <w:r>
-        <w:rPr>
-          <w:rFonts w:eastAsia="Franklin Gothic Book" w:cs="Franklin Gothic Book"/>
-          <w:color w:val="404040" w:themeColor="text1" w:themeTint="BF"/>
-        </w:rPr>
-        <w:t xml:space="preserve">the </w:t>
-      </w:r>
-      <w:r>
-        <w:rPr>
-          <w:rFonts w:eastAsia="Franklin Gothic Book" w:cs="Franklin Gothic Book"/>
-          <w:color w:val="404040" w:themeColor="text1" w:themeTint="BF"/>
-        </w:rPr>
-        <w:t>validation deadline.</w:t>
+      <w:r>
+        <w:t>Justify that the project activity is included under the scope of the VCS Program and not excluded under Table 2.1 of the VCS Standard.</w:t>
+        <w:br/>
+        <w:t>INFO_NOT_FOUND: justification of inclusion under VCS Program scope or exclusion under Table 2.1 of the VCS Standard</w:t>
       </w:r>
     </w:p>
     <w:p>
-      <w:pPr>
-        <w:pStyle w:val="Instruction"/>
-        <w:numPr>
-          <w:ilvl w:val="0"/>
-          <w:numId w:val="2"/>
-        </w:numPr>
-        <w:ind w:left="1170"/>
-        <w:rPr>
-          <w:color w:val="4F5150" w:themeColor="text2"/>
-          <w:szCs w:val="21"/>
-        </w:rPr>
-      </w:pPr>
-      <w:r>
-        <w:rPr>
-          <w:rFonts w:eastAsia="Franklin Gothic Book" w:cs="Franklin Gothic Book"/>
-          <w:color w:val="404040" w:themeColor="text1" w:themeTint="BF"/>
-          <w:szCs w:val="21"/>
-        </w:rPr>
-        <w:t xml:space="preserve">Demonstrate that the applied </w:t>
-      </w:r>
-      <w:r>
-        <w:rPr>
-          <w:rFonts w:eastAsia="Franklin Gothic Book" w:cs="Franklin Gothic Book"/>
-          <w:color w:val="404040" w:themeColor="text1" w:themeTint="BF"/>
-          <w:szCs w:val="21"/>
-        </w:rPr>
-        <w:t>methodology is eligible under the VCS Program</w:t>
-      </w:r>
-      <w:r>
-        <w:rPr>
-          <w:rFonts w:eastAsia="Franklin Gothic Book" w:cs="Franklin Gothic Book"/>
-          <w:color w:val="404040" w:themeColor="text1" w:themeTint="BF"/>
-          <w:szCs w:val="21"/>
-        </w:rPr>
-        <w:t>.</w:t>
-      </w:r>
-      <w:r>
-        <w:rPr>
-          <w:color w:val="4F5150" w:themeColor="text2"/>
-          <w:szCs w:val="21"/>
-        </w:rPr>
-        <w:t xml:space="preserve"> </w:t>
-      </w:r>
-      <w:r>
-        <w:t xml:space="preserve">Where applying a methodology with </w:t>
-      </w:r>
-      <w:r>
-        <w:t xml:space="preserve">scale and/or </w:t>
-      </w:r>
-      <w:r>
-        <w:t>capacity limits</w:t>
-      </w:r>
-      <w:r>
-        <w:rPr>
-          <w:rFonts w:eastAsia="Franklin Gothic Book" w:cs="Franklin Gothic Book"/>
-          <w:color w:val="404040" w:themeColor="text1" w:themeTint="BF"/>
-        </w:rPr>
-        <w:t xml:space="preserve">, demonstrate that the project is not a fragmented part of a larger project or activity that would otherwise </w:t>
-      </w:r>
-      <w:r>
-        <w:rPr>
-          <w:rFonts w:eastAsia="Franklin Gothic Book" w:cs="Franklin Gothic Book"/>
-          <w:color w:val="404040" w:themeColor="text1" w:themeTint="BF"/>
-        </w:rPr>
-        <w:t xml:space="preserve">exceed </w:t>
-      </w:r>
-      <w:r>
-        <w:rPr>
-          <w:rFonts w:eastAsia="Franklin Gothic Book" w:cs="Franklin Gothic Book"/>
-          <w:color w:val="404040" w:themeColor="text1" w:themeTint="BF"/>
-        </w:rPr>
-        <w:t>such</w:t>
-      </w:r>
-      <w:r>
-        <w:rPr>
-          <w:rFonts w:eastAsia="Franklin Gothic Book" w:cs="Franklin Gothic Book"/>
-          <w:color w:val="404040" w:themeColor="text1" w:themeTint="BF"/>
-        </w:rPr>
-        <w:t xml:space="preserve"> limits.</w:t>
-      </w:r>
-      <w:r>
-        <w:rPr>
-          <w:color w:val="4F5150" w:themeColor="text2"/>
-          <w:szCs w:val="21"/>
-        </w:rPr>
-        <w:t xml:space="preserve"> </w:t>
-      </w:r>
-      <w:r>
-        <w:rPr>
-          <w:rFonts w:eastAsia="Franklin Gothic Book" w:cs="Franklin Gothic Book"/>
-          <w:color w:val="404040" w:themeColor="text1" w:themeTint="BF"/>
-        </w:rPr>
-        <w:t xml:space="preserve">If applicable, </w:t>
-      </w:r>
-      <w:r>
-        <w:rPr>
-          <w:rFonts w:eastAsia="Franklin Gothic Book" w:cs="Franklin Gothic Book"/>
-          <w:color w:val="404040" w:themeColor="text1" w:themeTint="BF"/>
-        </w:rPr>
-        <w:t xml:space="preserve">demonstrate </w:t>
-      </w:r>
-      <w:r>
-        <w:rPr>
-          <w:rFonts w:eastAsia="Franklin Gothic Book" w:cs="Franklin Gothic Book"/>
-          <w:color w:val="404040" w:themeColor="text1" w:themeTint="BF"/>
-        </w:rPr>
-        <w:t xml:space="preserve">that </w:t>
-      </w:r>
-      <w:r>
-        <w:t>no single</w:t>
-      </w:r>
-      <w:r>
-        <w:rPr>
-          <w:rFonts w:eastAsia="Franklin Gothic Book" w:cs="Franklin Gothic Book"/>
-          <w:color w:val="404040" w:themeColor="text1" w:themeTint="BF"/>
-        </w:rPr>
-        <w:t xml:space="preserve"> cluster </w:t>
-      </w:r>
-      <w:r>
-        <w:t>of project activity instances exceeds the capacity limit</w:t>
-      </w:r>
-      <w:r>
-        <w:rPr>
-          <w:rFonts w:eastAsia="Franklin Gothic Book" w:cs="Franklin Gothic Book"/>
-          <w:color w:val="404040" w:themeColor="text1" w:themeTint="BF"/>
-        </w:rPr>
-        <w:t>.</w:t>
+      <w:r>
+        <w:t>Provide information to demonstrate that the project meets requirements related to the pipeline listing deadline, the opening meeting with the validation/verification body, and the validation deadline.</w:t>
+        <w:br/>
+        <w:t>INFO_NOT_FOUND: information on pipeline listing deadline, opening meeting with validation/verification body, and validation deadline</w:t>
       </w:r>
     </w:p>
     <w:p>
-      <w:pPr>
-        <w:pStyle w:val="Instruction"/>
-        <w:numPr>
-          <w:ilvl w:val="0"/>
-          <w:numId w:val="2"/>
-        </w:numPr>
-        <w:ind w:left="1170"/>
-        <w:rPr>
-          <w:rFonts w:eastAsia="Franklin Gothic Book" w:cs="Franklin Gothic Book"/>
-          <w:color w:val="404040" w:themeColor="text1" w:themeTint="BF"/>
-        </w:rPr>
-      </w:pPr>
-      <w:r>
-        <w:rPr>
-          <w:rFonts w:eastAsia="Franklin Gothic Book" w:cs="Franklin Gothic Book"/>
-          <w:color w:val="404040" w:themeColor="text1" w:themeTint="BF"/>
-        </w:rPr>
-        <w:t>Include any o</w:t>
-      </w:r>
-      <w:r>
-        <w:rPr>
-          <w:rFonts w:eastAsia="Franklin Gothic Book" w:cs="Franklin Gothic Book"/>
-          <w:color w:val="404040" w:themeColor="text1" w:themeTint="BF"/>
-        </w:rPr>
-        <w:t>ther</w:t>
-      </w:r>
-      <w:r>
-        <w:rPr>
-          <w:rFonts w:eastAsia="Franklin Gothic Book" w:cs="Franklin Gothic Book"/>
-          <w:color w:val="404040" w:themeColor="text1" w:themeTint="BF"/>
-        </w:rPr>
-        <w:t xml:space="preserve"> relevant eligibility information.</w:t>
+      <w:r>
+        <w:t>Demonstrate that the applied methodology is eligible under the VCS Program. Where applying a methodology with scale and/or capacity limits, demonstrate that the project is not a fragmented part of a larger project or activity that would otherwise exceed such limits. If applicable, demonstrate that no single cluster of project activity instances exceeds the capacity limit.</w:t>
+        <w:br/>
+        <w:t>INFO_NOT_FOUND: demonstration of applied methodology eligibility under VCS Program, or evidence against fragmentation with scale/capacity limits</w:t>
       </w:r>
     </w:p>
     <w:p>
-      <w:pPr>
-        <w:pStyle w:val="Heading3"/>
-        <w:rPr>
-          <w:szCs w:val="21"/>
-        </w:rPr>
-      </w:pPr>
-      <w:r>
-        <w:t>AFO</w:t>
-      </w:r>
-      <w:r>
-        <w:t>L</w:t>
-      </w:r>
-      <w:r>
-        <w:t xml:space="preserve">U </w:t>
-      </w:r>
-      <w:r>
-        <w:t>project eligibility</w:t>
+      <w:r>
+        <w:t>Include any other relevant eligibility information.</w:t>
+        <w:br/>
+        <w:t>The project is for the development and operation of a 60-megawatt alternating current (MWac) solar photovoltaic power plant in Kampong Chhnang Province, Cambodia. It represents phase 1 of the planned 100 MWac Cambodian National Solar Park Project. The project was awarded through a competitive reverse auction tender process that resulted in a utility-scale solar tariff of $0.03877 per kilowatt-hour (kWh). The project is aligned with the Government of Cambodia’s Rectangular Strategy, Phase IV (2018–2023), which highlights increased investment in solar energy to reduce electricity costs and ensure long-term energy security. It also supports Cambodia’s Nationally Determined Contribution, enshrined in the 2015 Paris Agreement, committing to a 16% reduction in greenhouse gas (GHG) emissions from a business as usual scenario by 2030 from the energy sector. The project is expected to contribute to ADB’s climate change mitigation efforts by reducing annual greenhouse gas emissions by 110,700 tons of carbon dioxide per annum. The project is required to comply with ADB’s Safeguard Policy Statement (2009), IFC Performance Standards (2012), and the Government Sub-decree No.72 on Environmental Impact Assessment (EIA) issued on 11 August 1999. The land for the 60 MW solar plant, covering 97 ha, was purchased by Electricité du Cambodge (EDC) through commercial negotiations on a willing buyer willing seller basis, and an external independent expert confirmed no involuntary displacement impacts. UXO clearance for the project area has been completed and certified by the Cambodian Mine Action and Victim Assistance Authority (CMAA) in December 2020.</w:t>
       </w:r>
     </w:p>
     <w:p>
-      <w:pPr>
-        <w:pStyle w:val="Instruction"/>
-      </w:pPr>
-      <w:r>
-        <w:t xml:space="preserve">For AFOLU projects, describe and justify how the project is eligible to participate in the VCS Program. The response should: </w:t>
+      <w:r>
+        <w:t>AFOLU project eligibility</w:t>
       </w:r>
     </w:p>
     <w:p>
-      <w:pPr>
-        <w:pStyle w:val="Instruction"/>
-        <w:numPr>
-          <w:ilvl w:val="0"/>
-          <w:numId w:val="96"/>
-        </w:numPr>
-        <w:rPr>
-          <w:rFonts w:eastAsia="Franklin Gothic Book" w:cs="Franklin Gothic Book"/>
-          <w:color w:val="404040" w:themeColor="text1" w:themeTint="BF"/>
-        </w:rPr>
-      </w:pPr>
-      <w:r>
-        <w:rPr>
-          <w:rFonts w:eastAsia="Franklin Gothic Book" w:cs="Franklin Gothic Book"/>
-          <w:color w:val="404040" w:themeColor="text1" w:themeTint="BF"/>
-        </w:rPr>
-        <w:t>J</w:t>
-      </w:r>
-      <w:r>
-        <w:rPr>
-          <w:rFonts w:eastAsia="Franklin Gothic Book" w:cs="Franklin Gothic Book"/>
-          <w:color w:val="404040" w:themeColor="text1" w:themeTint="BF"/>
-        </w:rPr>
-        <w:t>ustify</w:t>
-      </w:r>
-      <w:r>
-        <w:rPr>
-          <w:rFonts w:eastAsia="Franklin Gothic Book" w:cs="Franklin Gothic Book"/>
-          <w:color w:val="404040" w:themeColor="text1" w:themeTint="BF"/>
-        </w:rPr>
-        <w:t xml:space="preserve"> and demonstrate that </w:t>
-      </w:r>
-      <w:r>
-        <w:rPr>
-          <w:rFonts w:eastAsia="Franklin Gothic Book" w:cs="Franklin Gothic Book"/>
-          <w:color w:val="404040" w:themeColor="text1" w:themeTint="BF"/>
-        </w:rPr>
-        <w:t>all</w:t>
-      </w:r>
-      <w:r>
-        <w:rPr>
-          <w:rFonts w:eastAsia="Franklin Gothic Book" w:cs="Franklin Gothic Book"/>
-          <w:color w:val="404040" w:themeColor="text1" w:themeTint="BF"/>
-        </w:rPr>
-        <w:t xml:space="preserve"> </w:t>
-      </w:r>
-      <w:r>
-        <w:rPr>
-          <w:rFonts w:eastAsia="Franklin Gothic Book" w:cs="Franklin Gothic Book"/>
-          <w:color w:val="404040" w:themeColor="text1" w:themeTint="BF"/>
-        </w:rPr>
-        <w:t>selected</w:t>
-      </w:r>
-      <w:r>
-        <w:rPr>
-          <w:rFonts w:eastAsia="Franklin Gothic Book" w:cs="Franklin Gothic Book"/>
-          <w:color w:val="404040" w:themeColor="text1" w:themeTint="BF"/>
-        </w:rPr>
-        <w:t xml:space="preserve"> AFOLU project categor</w:t>
-      </w:r>
-      <w:r>
-        <w:rPr>
-          <w:rFonts w:eastAsia="Franklin Gothic Book" w:cs="Franklin Gothic Book"/>
-          <w:color w:val="404040" w:themeColor="text1" w:themeTint="BF"/>
-        </w:rPr>
-        <w:t>ies are</w:t>
-      </w:r>
-      <w:r>
-        <w:rPr>
-          <w:rFonts w:eastAsia="Franklin Gothic Book" w:cs="Franklin Gothic Book"/>
-          <w:color w:val="404040" w:themeColor="text1" w:themeTint="BF"/>
-        </w:rPr>
-        <w:t xml:space="preserve"> appropriate</w:t>
-      </w:r>
-      <w:r>
-        <w:rPr>
-          <w:rFonts w:eastAsia="Franklin Gothic Book" w:cs="Franklin Gothic Book"/>
-          <w:color w:val="404040" w:themeColor="text1" w:themeTint="BF"/>
-        </w:rPr>
-        <w:t xml:space="preserve"> and that all related category requirements are met.</w:t>
+      <w:r>
+        <w:t>For AFOLU projects, describe and justify how the project is eligible to participate in the VCS Program. The response should:</w:t>
       </w:r>
     </w:p>
     <w:p>
-      <w:pPr>
-        <w:pStyle w:val="Instruction"/>
-        <w:numPr>
-          <w:ilvl w:val="0"/>
-          <w:numId w:val="96"/>
-        </w:numPr>
-        <w:rPr>
-          <w:color w:val="4F5150" w:themeColor="text2"/>
-          <w:szCs w:val="21"/>
-        </w:rPr>
-      </w:pPr>
-      <w:r>
-        <w:rPr>
-          <w:color w:val="4F5150" w:themeColor="text2"/>
-          <w:szCs w:val="21"/>
-        </w:rPr>
-        <w:t xml:space="preserve">Provide evidence that native ecosystems have not been converted, </w:t>
-      </w:r>
-      <w:r>
-        <w:rPr>
-          <w:color w:val="4F5150" w:themeColor="text2"/>
-          <w:szCs w:val="21"/>
-        </w:rPr>
-        <w:t xml:space="preserve">cleared, </w:t>
-      </w:r>
-      <w:r>
-        <w:rPr>
-          <w:color w:val="4F5150" w:themeColor="text2"/>
-          <w:szCs w:val="21"/>
-        </w:rPr>
-        <w:t>drained</w:t>
-      </w:r>
-      <w:r>
-        <w:rPr>
-          <w:color w:val="4F5150" w:themeColor="text2"/>
-          <w:szCs w:val="21"/>
-        </w:rPr>
-        <w:t>,</w:t>
-      </w:r>
-      <w:r>
-        <w:rPr>
-          <w:color w:val="4F5150" w:themeColor="text2"/>
-          <w:szCs w:val="21"/>
-        </w:rPr>
-        <w:t xml:space="preserve"> or degraded to generate GHG credits</w:t>
-      </w:r>
-      <w:r>
-        <w:rPr>
-          <w:color w:val="4F5150" w:themeColor="text2"/>
-          <w:szCs w:val="21"/>
-        </w:rPr>
-        <w:t xml:space="preserve"> in Section</w:t>
-      </w:r>
-      <w:r>
-        <w:rPr>
-          <w:color w:val="4F5150" w:themeColor="text2"/>
-          <w:szCs w:val="21"/>
-        </w:rPr>
-        <w:t xml:space="preserve"> </w:t>
-      </w:r>
-      <w:r>
-        <w:rPr>
-          <w:color w:val="4F5150" w:themeColor="text2"/>
-          <w:szCs w:val="21"/>
-        </w:rPr>
-        <w:fldChar w:fldCharType="begin"/>
-      </w:r>
-      <w:r>
-        <w:rPr>
-          <w:color w:val="4F5150" w:themeColor="text2"/>
-          <w:szCs w:val="21"/>
-        </w:rPr>
-        <w:instrText xml:space="preserve"> REF _Ref143672315 \r \h </w:instrText>
-      </w:r>
-      <w:r>
-        <w:rPr>
-          <w:color w:val="4F5150" w:themeColor="text2"/>
-          <w:szCs w:val="21"/>
-        </w:rPr>
-      </w:r>
-      <w:r>
-        <w:rPr>
-          <w:color w:val="4F5150" w:themeColor="text2"/>
-          <w:szCs w:val="21"/>
-        </w:rPr>
-        <w:fldChar w:fldCharType="separate"/>
-      </w:r>
-      <w:r>
-        <w:rPr>
-          <w:color w:val="4F5150" w:themeColor="text2"/>
-          <w:szCs w:val="21"/>
-        </w:rPr>
-        <w:t>2.4.3</w:t>
-      </w:r>
-      <w:r>
-        <w:rPr>
-          <w:color w:val="4F5150" w:themeColor="text2"/>
-          <w:szCs w:val="21"/>
-        </w:rPr>
-        <w:fldChar w:fldCharType="end"/>
-      </w:r>
-      <w:r>
-        <w:rPr>
-          <w:color w:val="4F5150" w:themeColor="text2"/>
-          <w:szCs w:val="21"/>
-        </w:rPr>
-        <w:t xml:space="preserve"> below</w:t>
-      </w:r>
-      <w:r>
-        <w:rPr>
-          <w:color w:val="4F5150" w:themeColor="text2"/>
-          <w:szCs w:val="21"/>
-        </w:rPr>
-        <w:t xml:space="preserve">. </w:t>
+      <w:r>
+        <w:t>Justify and demonstrate that all selected AFOLU project categories are appropriate and that all related category requirements are met.</w:t>
+        <w:br/>
+        <w:t>INFO_NOT_FOUND: justification and demonstration of AFOLU project categories and related requirements</w:t>
       </w:r>
     </w:p>
     <w:p>
-      <w:pPr>
-        <w:pStyle w:val="Instruction"/>
-        <w:numPr>
-          <w:ilvl w:val="0"/>
-          <w:numId w:val="96"/>
-        </w:numPr>
-        <w:rPr>
-          <w:color w:val="4F5150" w:themeColor="text2"/>
-          <w:szCs w:val="21"/>
-        </w:rPr>
-      </w:pPr>
-      <w:r>
-        <w:rPr>
-          <w:color w:val="4F5150" w:themeColor="text2"/>
-          <w:szCs w:val="21"/>
-        </w:rPr>
-        <w:t>For ARR, ALM, WRC</w:t>
-      </w:r>
-      <w:r>
-        <w:rPr>
-          <w:color w:val="4F5150" w:themeColor="text2"/>
-          <w:szCs w:val="21"/>
-        </w:rPr>
-        <w:t>,</w:t>
-      </w:r>
-      <w:r>
-        <w:rPr>
-          <w:color w:val="4F5150" w:themeColor="text2"/>
-          <w:szCs w:val="21"/>
-        </w:rPr>
-        <w:t xml:space="preserve"> or </w:t>
-      </w:r>
-      <w:proofErr w:type="spellStart"/>
-      <w:r>
-        <w:rPr>
-          <w:color w:val="4F5150" w:themeColor="text2"/>
-          <w:szCs w:val="21"/>
-        </w:rPr>
-        <w:t>ACoGS</w:t>
-      </w:r>
-      <w:proofErr w:type="spellEnd"/>
-      <w:r>
-        <w:rPr>
-          <w:color w:val="4F5150" w:themeColor="text2"/>
-          <w:szCs w:val="21"/>
-        </w:rPr>
-        <w:t xml:space="preserve"> project areas, provide evidence that </w:t>
-      </w:r>
-      <w:proofErr w:type="gramStart"/>
-      <w:r>
-        <w:rPr>
-          <w:color w:val="4F5150" w:themeColor="text2"/>
-          <w:szCs w:val="21"/>
-        </w:rPr>
-        <w:t>clearing</w:t>
-      </w:r>
-      <w:proofErr w:type="gramEnd"/>
-      <w:r>
-        <w:rPr>
-          <w:color w:val="4F5150" w:themeColor="text2"/>
-          <w:szCs w:val="21"/>
-        </w:rPr>
-        <w:t xml:space="preserve"> </w:t>
-      </w:r>
-      <w:r>
-        <w:rPr>
-          <w:color w:val="4F5150" w:themeColor="text2"/>
-          <w:szCs w:val="21"/>
-        </w:rPr>
-        <w:t>or conversion did not take place within 10 years of the project start date</w:t>
-      </w:r>
-      <w:r>
-        <w:rPr>
-          <w:color w:val="4F5150" w:themeColor="text2"/>
-          <w:szCs w:val="21"/>
-        </w:rPr>
-        <w:t xml:space="preserve"> in Section </w:t>
-      </w:r>
-      <w:r>
-        <w:rPr>
-          <w:color w:val="4F5150" w:themeColor="text2"/>
-          <w:szCs w:val="21"/>
-        </w:rPr>
-        <w:fldChar w:fldCharType="begin"/>
-      </w:r>
-      <w:r>
-        <w:rPr>
-          <w:color w:val="4F5150" w:themeColor="text2"/>
-          <w:szCs w:val="21"/>
-        </w:rPr>
-        <w:instrText xml:space="preserve"> REF _Ref143672315 \r \h </w:instrText>
-      </w:r>
-      <w:r>
-        <w:rPr>
-          <w:color w:val="4F5150" w:themeColor="text2"/>
-          <w:szCs w:val="21"/>
-        </w:rPr>
-      </w:r>
-      <w:r>
-        <w:rPr>
-          <w:color w:val="4F5150" w:themeColor="text2"/>
-          <w:szCs w:val="21"/>
-        </w:rPr>
-        <w:fldChar w:fldCharType="separate"/>
-      </w:r>
-      <w:r>
-        <w:rPr>
-          <w:color w:val="4F5150" w:themeColor="text2"/>
-          <w:szCs w:val="21"/>
-        </w:rPr>
-        <w:t>2.4.3</w:t>
-      </w:r>
-      <w:r>
-        <w:rPr>
-          <w:color w:val="4F5150" w:themeColor="text2"/>
-          <w:szCs w:val="21"/>
-        </w:rPr>
-        <w:fldChar w:fldCharType="end"/>
-      </w:r>
-      <w:r>
-        <w:rPr>
-          <w:color w:val="4F5150" w:themeColor="text2"/>
-          <w:szCs w:val="21"/>
-        </w:rPr>
-        <w:t xml:space="preserve"> below</w:t>
-      </w:r>
-      <w:r>
-        <w:rPr>
-          <w:color w:val="4F5150" w:themeColor="text2"/>
-          <w:szCs w:val="21"/>
-        </w:rPr>
-        <w:t>.</w:t>
+      <w:r>
+        <w:t>Provide evidence that native ecosystems have not been converted, cleared, drained, or degraded to generate GHG credits in Section 2.4.3 below.</w:t>
+        <w:br/>
+        <w:t>INFO_NOT_FOUND: evidence that native ecosystems have not been converted, cleared, drained, or degraded to generate GHG credits</w:t>
       </w:r>
     </w:p>
     <w:p>
-      <w:pPr>
-        <w:pStyle w:val="Heading3"/>
-      </w:pPr>
-      <w:r>
-        <w:t>T</w:t>
-      </w:r>
-      <w:r>
-        <w:t>ransfer project</w:t>
-      </w:r>
-      <w:r>
-        <w:t xml:space="preserve"> </w:t>
-      </w:r>
-      <w:r>
-        <w:t>eligibility</w:t>
-      </w:r>
-      <w:r>
-        <w:t xml:space="preserve"> </w:t>
+      <w:r>
+        <w:t>For ARR, ALM, WRC, or ACoGS project areas, provide evidence that clearing or conversion did not take place within 10 years of the project start date in Section 2.4.3 below.</w:t>
+        <w:br/>
+        <w:t>INFO_NOT_FOUND: evidence that clearing or conversion did not take place within 10 years of the project start date for ARR, ALM, WRC, or ACoGS project areas</w:t>
       </w:r>
     </w:p>
     <w:p>
-      <w:pPr>
-        <w:pStyle w:val="Instruction"/>
-        <w:rPr>
-          <w:rFonts w:eastAsia="Franklin Gothic Book" w:cs="Franklin Gothic Book"/>
-          <w:color w:val="404040" w:themeColor="text1" w:themeTint="BF"/>
-        </w:rPr>
-      </w:pPr>
-      <w:r>
-        <w:rPr>
-          <w:rFonts w:eastAsia="Franklin Gothic Book" w:cs="Franklin Gothic Book"/>
-          <w:color w:val="404040" w:themeColor="text1" w:themeTint="BF"/>
-        </w:rPr>
-        <w:t>For tran</w:t>
-      </w:r>
-      <w:r>
-        <w:rPr>
-          <w:rFonts w:eastAsia="Franklin Gothic Book" w:cs="Franklin Gothic Book"/>
-          <w:color w:val="404040" w:themeColor="text1" w:themeTint="BF"/>
-        </w:rPr>
-        <w:t xml:space="preserve">sfer projects and CPAs seeking registration, justify how eligibility conditions have been met. The response should justify </w:t>
-      </w:r>
-      <w:r>
-        <w:rPr>
-          <w:rFonts w:eastAsia="Franklin Gothic Book" w:cs="Franklin Gothic Book"/>
-          <w:color w:val="404040" w:themeColor="text1" w:themeTint="BF"/>
-        </w:rPr>
-        <w:t xml:space="preserve">how </w:t>
-      </w:r>
-      <w:r>
-        <w:rPr>
-          <w:rFonts w:eastAsia="Franklin Gothic Book" w:cs="Franklin Gothic Book"/>
-          <w:color w:val="404040" w:themeColor="text1" w:themeTint="BF"/>
-        </w:rPr>
-        <w:t xml:space="preserve">the </w:t>
-      </w:r>
-      <w:r>
-        <w:rPr>
-          <w:rFonts w:eastAsia="Franklin Gothic Book" w:cs="Franklin Gothic Book"/>
-          <w:color w:val="404040" w:themeColor="text1" w:themeTint="BF"/>
-        </w:rPr>
-        <w:t>criteria</w:t>
-      </w:r>
-      <w:r>
-        <w:rPr>
-          <w:rFonts w:eastAsia="Franklin Gothic Book" w:cs="Franklin Gothic Book"/>
-          <w:color w:val="404040" w:themeColor="text1" w:themeTint="BF"/>
-        </w:rPr>
-        <w:t xml:space="preserve"> </w:t>
-      </w:r>
-      <w:r>
-        <w:rPr>
-          <w:rFonts w:eastAsia="Franklin Gothic Book" w:cs="Franklin Gothic Book"/>
-          <w:color w:val="404040" w:themeColor="text1" w:themeTint="BF"/>
-        </w:rPr>
-        <w:t xml:space="preserve">in Appendix 2 </w:t>
-      </w:r>
-      <w:r>
-        <w:rPr>
-          <w:rFonts w:eastAsia="Franklin Gothic Book" w:cs="Franklin Gothic Book"/>
-          <w:color w:val="404040" w:themeColor="text1" w:themeTint="BF"/>
-        </w:rPr>
-        <w:t xml:space="preserve">and </w:t>
-      </w:r>
-      <w:r>
-        <w:rPr>
-          <w:rFonts w:eastAsia="Franklin Gothic Book" w:cs="Franklin Gothic Book"/>
-          <w:color w:val="404040" w:themeColor="text1" w:themeTint="BF"/>
-        </w:rPr>
-        <w:t>Section 3.2</w:t>
-      </w:r>
-      <w:r>
-        <w:rPr>
-          <w:rFonts w:eastAsia="Franklin Gothic Book" w:cs="Franklin Gothic Book"/>
-          <w:color w:val="404040" w:themeColor="text1" w:themeTint="BF"/>
-        </w:rPr>
-        <w:t>3</w:t>
-      </w:r>
-      <w:r>
-        <w:rPr>
-          <w:rFonts w:eastAsia="Franklin Gothic Book" w:cs="Franklin Gothic Book"/>
-          <w:color w:val="404040" w:themeColor="text1" w:themeTint="BF"/>
-        </w:rPr>
-        <w:t xml:space="preserve"> (</w:t>
-      </w:r>
-      <w:r>
-        <w:rPr>
-          <w:rFonts w:eastAsia="Franklin Gothic Book" w:cs="Franklin Gothic Book"/>
-          <w:color w:val="404040" w:themeColor="text1" w:themeTint="BF"/>
-        </w:rPr>
-        <w:t xml:space="preserve">Double Counting and </w:t>
-      </w:r>
-      <w:r>
-        <w:rPr>
-          <w:rFonts w:eastAsia="Franklin Gothic Book" w:cs="Franklin Gothic Book"/>
-          <w:color w:val="404040" w:themeColor="text1" w:themeTint="BF"/>
-        </w:rPr>
-        <w:t xml:space="preserve">Participation under </w:t>
-      </w:r>
-      <w:r>
-        <w:rPr>
-          <w:rFonts w:eastAsia="Franklin Gothic Book" w:cs="Franklin Gothic Book"/>
-          <w:color w:val="404040" w:themeColor="text1" w:themeTint="BF"/>
-        </w:rPr>
-        <w:t>O</w:t>
-      </w:r>
-      <w:r>
-        <w:rPr>
-          <w:rFonts w:eastAsia="Franklin Gothic Book" w:cs="Franklin Gothic Book"/>
-          <w:color w:val="404040" w:themeColor="text1" w:themeTint="BF"/>
-        </w:rPr>
-        <w:t xml:space="preserve">ther </w:t>
-      </w:r>
-      <w:r>
-        <w:rPr>
-          <w:rFonts w:eastAsia="Franklin Gothic Book" w:cs="Franklin Gothic Book"/>
-          <w:color w:val="404040" w:themeColor="text1" w:themeTint="BF"/>
-        </w:rPr>
-        <w:t>GHG Programs</w:t>
-      </w:r>
-      <w:r>
-        <w:rPr>
-          <w:rFonts w:eastAsia="Franklin Gothic Book" w:cs="Franklin Gothic Book"/>
-          <w:color w:val="404040" w:themeColor="text1" w:themeTint="BF"/>
-        </w:rPr>
-        <w:t>)</w:t>
-      </w:r>
-      <w:r>
-        <w:rPr>
-          <w:rFonts w:eastAsia="Franklin Gothic Book" w:cs="Franklin Gothic Book"/>
-          <w:color w:val="404040" w:themeColor="text1" w:themeTint="BF"/>
-        </w:rPr>
-        <w:t xml:space="preserve"> </w:t>
-      </w:r>
-      <w:r>
-        <w:rPr>
-          <w:rFonts w:eastAsia="Franklin Gothic Book" w:cs="Franklin Gothic Book"/>
-          <w:color w:val="404040" w:themeColor="text1" w:themeTint="BF"/>
-        </w:rPr>
-        <w:t>of the VCS Standard</w:t>
-      </w:r>
-      <w:r>
-        <w:rPr>
-          <w:rFonts w:eastAsia="Franklin Gothic Book" w:cs="Franklin Gothic Book"/>
-          <w:color w:val="404040" w:themeColor="text1" w:themeTint="BF"/>
-        </w:rPr>
-        <w:t xml:space="preserve"> have been met.</w:t>
+      <w:r>
+        <w:t>Transfer project eligibility</w:t>
+      </w:r>
+    </w:p>
+    <w:p>
+      <w:r>
+        <w:t>For transfer projects and CPAs seeking registration, justify how eligibility conditions have been met. The response should justify how the criteria in Appendix 2 and Section 3.23 (Double Counting and Participation under Other GHG Programs) of the VCS Standard have been met.</w:t>
+        <w:br/>
+        <w:t>INFO_NOT_FOUND: justification of eligibility conditions for transfer projects or CPAs, or how criteria in Appendix 2 and Section 3.23 of the VCS Standard have been met</w:t>
       </w:r>
     </w:p>
     <w:p>

</xml_diff>

<commit_message>
Basic functionality to add/remove context
</commit_message>
<xml_diff>
--- a/auto_pdd_output/AutoPDD_prime_road.docx
+++ b/auto_pdd_output/AutoPDD_prime_road.docx
@@ -5530,291 +5530,43 @@
       <w:bookmarkEnd w:id="14"/>
     </w:p>
     <w:p>
-      <w:pPr>
-        <w:spacing w:before="240" w:after="120" w:line="288" w:lineRule="auto"/>
-        <w:ind w:left="720"/>
-        <w:rPr>
-          <w:rStyle w:val="SubtleEmphasis"/>
-          <w:rFonts w:ascii="Franklin Gothic Book" w:hAnsi="Franklin Gothic Book"/>
-          <w:color w:val="4F5150"/>
-          <w:szCs w:val="21"/>
-        </w:rPr>
-      </w:pPr>
-      <w:r>
-        <w:rPr>
-          <w:rStyle w:val="SubtleEmphasis"/>
-          <w:rFonts w:ascii="Franklin Gothic Book" w:hAnsi="Franklin Gothic Book"/>
-          <w:color w:val="4F5150"/>
-          <w:szCs w:val="21"/>
-        </w:rPr>
-        <w:t>Provide a summary description of the project to enable an understanding of the nature of the project and its implementation, including the following (no more than one page):</w:t>
+      <w:r>
+        <w:t>SECTION_COMPLETE</w:t>
       </w:r>
     </w:p>
     <w:p>
-      <w:pPr>
-        <w:pStyle w:val="Bullets"/>
-        <w:numPr>
-          <w:ilvl w:val="0"/>
-          <w:numId w:val="92"/>
-        </w:numPr>
-        <w:rPr>
-          <w:rStyle w:val="SubtleEmphasis"/>
-          <w:rFonts w:ascii="Franklin Gothic Book" w:eastAsiaTheme="minorEastAsia" w:hAnsi="Franklin Gothic Book" w:cstheme="minorBidi"/>
-          <w:i/>
-          <w:iCs/>
-          <w:color w:val="4F5150"/>
-          <w:lang w:val="en-US"/>
-          <w14:textFill>
-            <w14:solidFill>
-              <w14:srgbClr w14:val="4F5150">
-                <w14:lumMod w14:val="95000"/>
-                <w14:lumOff w14:val="5000"/>
-                <w14:lumMod w14:val="95000"/>
-                <w14:lumOff w14:val="5000"/>
-              </w14:srgbClr>
-            </w14:solidFill>
-          </w14:textFill>
-        </w:rPr>
-      </w:pPr>
-      <w:r>
-        <w:rPr>
-          <w:rStyle w:val="SubtleEmphasis"/>
-          <w:rFonts w:ascii="Franklin Gothic Book" w:hAnsi="Franklin Gothic Book"/>
-          <w:i/>
-          <w:iCs/>
-          <w:color w:val="4F5150"/>
-          <w14:textFill>
-            <w14:solidFill>
-              <w14:srgbClr w14:val="4F5150">
-                <w14:lumMod w14:val="95000"/>
-                <w14:lumOff w14:val="5000"/>
-                <w14:lumMod w14:val="95000"/>
-                <w14:lumOff w14:val="5000"/>
-              </w14:srgbClr>
-            </w14:solidFill>
-          </w14:textFill>
-        </w:rPr>
-        <w:t xml:space="preserve">A summary description of the </w:t>
-      </w:r>
-      <w:r>
-        <w:rPr>
-          <w:rFonts w:cs="Arial"/>
-          <w:lang w:val="en-CA"/>
-        </w:rPr>
-        <w:t xml:space="preserve">technologies/measures </w:t>
-      </w:r>
-      <w:r>
-        <w:rPr>
-          <w:rStyle w:val="SubtleEmphasis"/>
-          <w:rFonts w:ascii="Franklin Gothic Book" w:hAnsi="Franklin Gothic Book"/>
-          <w:i/>
-          <w:iCs/>
-          <w:color w:val="4F5150"/>
-          <w14:textFill>
-            <w14:solidFill>
-              <w14:srgbClr w14:val="4F5150">
-                <w14:lumMod w14:val="95000"/>
-                <w14:lumOff w14:val="5000"/>
-                <w14:lumMod w14:val="95000"/>
-                <w14:lumOff w14:val="5000"/>
-              </w14:srgbClr>
-            </w14:solidFill>
-          </w14:textFill>
-        </w:rPr>
-        <w:t>to be implemented by the project.</w:t>
+      <w:r>
+        <w:t>A summary description of the technologies/measures to be implemented by the project:</w:t>
+        <w:br/>
+        <w:t>The project involves the development, construction, and operation of a 60 MW alternating current (MWac) utility-scale solar photovoltaic (PV) power plant. It will install 78 MW of direct current solar photovoltaic capacity using innovative bifacial modules and a single-axis tracking mounting system. The plant will be equipped with 164,248 monocrystalline bifacial photovoltaic modules, each rated at 475Wp. The system comprises 20 subsystems, each having a 3150kVA Box \u2013 Transformer, and a total of 343 sets of 175kW string inverters. Measures for climate resilience are integrated into the design, including ensuring the solar park is raised above the highest flood level, strengthening existing drainage canals, and building a storm water retention pond. A fire path break will be constructed around the project boundary, and fire-fighting equipment and trained personnel will be in place.</w:t>
       </w:r>
     </w:p>
     <w:p>
-      <w:pPr>
-        <w:pStyle w:val="Bullets"/>
-        <w:numPr>
-          <w:ilvl w:val="0"/>
-          <w:numId w:val="92"/>
-        </w:numPr>
-        <w:rPr>
-          <w:rStyle w:val="SubtleEmphasis"/>
-          <w:rFonts w:ascii="Franklin Gothic Book" w:hAnsi="Franklin Gothic Book"/>
-          <w:i/>
-          <w:iCs/>
-          <w:color w:val="4F5150"/>
-          <w14:textFill>
-            <w14:solidFill>
-              <w14:srgbClr w14:val="4F5150">
-                <w14:lumMod w14:val="95000"/>
-                <w14:lumOff w14:val="5000"/>
-                <w14:lumMod w14:val="95000"/>
-                <w14:lumOff w14:val="5000"/>
-              </w14:srgbClr>
-            </w14:solidFill>
-          </w14:textFill>
-        </w:rPr>
-      </w:pPr>
-      <w:r>
-        <w:rPr>
-          <w:rStyle w:val="SubtleEmphasis"/>
-          <w:rFonts w:ascii="Franklin Gothic Book" w:hAnsi="Franklin Gothic Book"/>
-          <w:i/>
-          <w:iCs/>
-          <w:color w:val="4F5150"/>
-          <w14:textFill>
-            <w14:solidFill>
-              <w14:srgbClr w14:val="4F5150">
-                <w14:lumMod w14:val="95000"/>
-                <w14:lumOff w14:val="5000"/>
-                <w14:lumMod w14:val="95000"/>
-                <w14:lumOff w14:val="5000"/>
-              </w14:srgbClr>
-            </w14:solidFill>
-          </w14:textFill>
-        </w:rPr>
-        <w:t>The location of the project.</w:t>
+      <w:r>
+        <w:t>The location of the project:</w:t>
+        <w:br/>
+        <w:t>The project is located in Kampong Chhnang Province, Cambodia, specifically in Prey Chrov Village, Kbal Toeuk Commune, Toeuk Phos District. It covers an area of 97 hectares. The site is situated at a linear distance of about 60 km from the capital Phnom Penh and approximately 5 km from Thpong District, with reference coordinates 11.7916\u00b0 North, 104.4047\u00b0 East.</w:t>
       </w:r>
     </w:p>
     <w:p>
-      <w:pPr>
-        <w:pStyle w:val="Bullets"/>
-        <w:numPr>
-          <w:ilvl w:val="0"/>
-          <w:numId w:val="92"/>
-        </w:numPr>
-        <w:rPr>
-          <w:rStyle w:val="SubtleEmphasis"/>
-          <w:rFonts w:ascii="Franklin Gothic Book" w:hAnsi="Franklin Gothic Book"/>
-          <w:i/>
-          <w:color w:val="4F5150"/>
-          <w14:textFill>
-            <w14:solidFill>
-              <w14:srgbClr w14:val="4F5150">
-                <w14:lumMod w14:val="95000"/>
-                <w14:lumOff w14:val="5000"/>
-                <w14:lumMod w14:val="95000"/>
-                <w14:lumOff w14:val="5000"/>
-              </w14:srgbClr>
-            </w14:solidFill>
-          </w14:textFill>
-        </w:rPr>
-      </w:pPr>
-      <w:r>
-        <w:t xml:space="preserve">An explanation of how the project is expected to generate GHG emission reductions or </w:t>
-      </w:r>
-      <w:r>
-        <w:t xml:space="preserve">carbon dioxide </w:t>
-      </w:r>
-      <w:r>
-        <w:t>removals</w:t>
-      </w:r>
-      <w:r>
-        <w:rPr>
-          <w:rStyle w:val="SubtleEmphasis"/>
-          <w:rFonts w:ascii="Franklin Gothic Book" w:hAnsi="Franklin Gothic Book"/>
-          <w:i/>
-          <w:color w:val="4F5150"/>
-          <w14:textFill>
-            <w14:solidFill>
-              <w14:srgbClr w14:val="4F5150">
-                <w14:lumMod w14:val="95000"/>
-                <w14:lumOff w14:val="5000"/>
-                <w14:lumMod w14:val="95000"/>
-                <w14:lumOff w14:val="5000"/>
-              </w14:srgbClr>
-            </w14:solidFill>
-          </w14:textFill>
-        </w:rPr>
-        <w:t>.</w:t>
+      <w:r>
+        <w:t>An explanation of how the project is expected to generate GHG emission reductions or carbon dioxide removals:</w:t>
+        <w:br/>
+        <w:t>The project is expected to generate GHG emission reductions by supplying solar power to Cambodia\u2019s electricity grid. This transition to clean energy sources will limit the country's import dependence on coal and other fossil fuels. It is anticipated to delay or defer the construction of new coal-fired plants and reduce reliance on hydropower generation, especially during dry seasons. By integrating solar energy, the project directly contributes to national emission reduction targets and helps to reduce overall pollution impacts from the energy sector.</w:t>
       </w:r>
     </w:p>
     <w:p>
-      <w:pPr>
-        <w:pStyle w:val="Bullets"/>
-        <w:numPr>
-          <w:ilvl w:val="0"/>
-          <w:numId w:val="92"/>
-        </w:numPr>
-        <w:rPr>
-          <w:rStyle w:val="SubtleEmphasis"/>
-          <w:rFonts w:ascii="Franklin Gothic Book" w:hAnsi="Franklin Gothic Book"/>
-          <w:i/>
-          <w:iCs/>
-          <w:color w:val="4F5150"/>
-          <w14:textFill>
-            <w14:solidFill>
-              <w14:srgbClr w14:val="4F5150">
-                <w14:lumMod w14:val="95000"/>
-                <w14:lumOff w14:val="5000"/>
-                <w14:lumMod w14:val="95000"/>
-                <w14:lumOff w14:val="5000"/>
-              </w14:srgbClr>
-            </w14:solidFill>
-          </w14:textFill>
-        </w:rPr>
-      </w:pPr>
-      <w:r>
-        <w:rPr>
-          <w:rStyle w:val="SubtleEmphasis"/>
-          <w:rFonts w:ascii="Franklin Gothic Book" w:hAnsi="Franklin Gothic Book"/>
-          <w:i/>
-          <w:iCs/>
-          <w:color w:val="4F5150"/>
-          <w14:textFill>
-            <w14:solidFill>
-              <w14:srgbClr w14:val="4F5150">
-                <w14:lumMod w14:val="95000"/>
-                <w14:lumOff w14:val="5000"/>
-                <w14:lumMod w14:val="95000"/>
-                <w14:lumOff w14:val="5000"/>
-              </w14:srgbClr>
-            </w14:solidFill>
-          </w14:textFill>
-        </w:rPr>
-        <w:t>A brief description of the scenario existing prior to the implementation of the project.</w:t>
+      <w:r>
+        <w:t>A brief description of the scenario existing prior to the implementation of the project:</w:t>
+        <w:br/>
+        <w:t>Prior to the project's implementation, the land designated for the power plant was primarily used for commercial cassava plantations and was later reportedly abandoned. It was a modified environment consisting mainly of scrubland and paddy fields, disturbed by human activity, and used opportunistically by local villagers for grazing. In 2015, in the Kbal Tuek commune where the plant is located, 22% of households lived below the national poverty line, no households were connected to the grid, and 61% relied on batteries as their primary source of electricity. At a national level, Cambodia's electricity supply in 2017 depended heavily on coal (44%), hydropower (34%), diesel (4%), and power imports (18%), with less than 1% from renewables. The country faced challenges including high electricity costs, dependence on conventional energy sources, and limited and intermittent power supply.</w:t>
       </w:r>
     </w:p>
     <w:p>
-      <w:pPr>
-        <w:pStyle w:val="Bullets"/>
-        <w:numPr>
-          <w:ilvl w:val="0"/>
-          <w:numId w:val="92"/>
-        </w:numPr>
-        <w:rPr>
-          <w:rStyle w:val="SubtleEmphasis"/>
-          <w:rFonts w:ascii="Franklin Gothic Book" w:hAnsi="Franklin Gothic Book"/>
-          <w:i/>
-          <w:iCs/>
-          <w:color w:val="4F5150"/>
-          <w14:textFill>
-            <w14:solidFill>
-              <w14:srgbClr w14:val="4F5150">
-                <w14:lumMod w14:val="95000"/>
-                <w14:lumOff w14:val="5000"/>
-                <w14:lumMod w14:val="95000"/>
-                <w14:lumOff w14:val="5000"/>
-              </w14:srgbClr>
-            </w14:solidFill>
-          </w14:textFill>
-        </w:rPr>
-      </w:pPr>
-      <w:r>
-        <w:t>An estimate of annual average and total reductions and removals</w:t>
-      </w:r>
-      <w:r>
-        <w:rPr>
-          <w:rStyle w:val="SubtleEmphasis"/>
-          <w:rFonts w:ascii="Franklin Gothic Book" w:hAnsi="Franklin Gothic Book"/>
-          <w:i/>
-          <w:color w:val="4F5150"/>
-          <w14:textFill>
-            <w14:solidFill>
-              <w14:srgbClr w14:val="4F5150">
-                <w14:lumMod w14:val="95000"/>
-                <w14:lumOff w14:val="5000"/>
-                <w14:lumMod w14:val="95000"/>
-                <w14:lumOff w14:val="5000"/>
-              </w14:srgbClr>
-            </w14:solidFill>
-          </w14:textFill>
-        </w:rPr>
-        <w:t>.</w:t>
+      <w:r>
+        <w:t>An estimate of annual average and total reductions and removals:</w:t>
+        <w:br/>
+        <w:t>The project is expected to contribute to climate change mitigation efforts by reducing annual greenhouse gas emissions by 110,700 tons of carbon dioxide (as per Funding Proposal). The operation of the 60 MW solar PV plant will also avoid approximately 84,000 tons of carbon dioxide-equivalent (tCO2e) annually. For a lifetime, the project will contribute to the reduction of emissions up to 1,760,000 tCO2e.</w:t>
       </w:r>
     </w:p>
     <w:p>
@@ -5831,601 +5583,644 @@
       </w:r>
     </w:p>
     <w:p>
-      <w:pPr>
-        <w:pStyle w:val="Bullets"/>
-        <w:numPr>
-          <w:ilvl w:val="0"/>
-          <w:numId w:val="0"/>
-        </w:numPr>
-        <w:ind w:left="720"/>
-      </w:pPr>
-      <w:r>
-        <w:t>For</w:t>
-      </w:r>
-      <w:r>
-        <w:t xml:space="preserve"> projects undergoing</w:t>
-      </w:r>
-      <w:r>
-        <w:t xml:space="preserve"> crediting period renewal, </w:t>
-      </w:r>
-      <w:r>
-        <w:t xml:space="preserve">include the audit history of the </w:t>
-      </w:r>
-      <w:r>
-        <w:t>project using the table below</w:t>
-      </w:r>
-      <w:r>
-        <w:t xml:space="preserve">. For the project validation, state the validation date in the </w:t>
-      </w:r>
-      <w:r>
-        <w:t>Period</w:t>
-      </w:r>
-      <w:r>
-        <w:t xml:space="preserve"> column. This table should include all monitoring periods, including the period of this report.</w:t>
-      </w:r>
-    </w:p>
-    <w:p>
-      <w:pPr>
-        <w:pStyle w:val="Bullets"/>
-        <w:numPr>
-          <w:ilvl w:val="0"/>
-          <w:numId w:val="0"/>
-        </w:numPr>
-        <w:ind w:left="1440"/>
-      </w:pPr>
+      <w:r>
+        <w:t>SECTION_ATTEMPTED</w:t>
+      </w:r>
     </w:p>
     <w:tbl>
       <w:tblPr>
-        <w:tblStyle w:val="GridTable5Dark-Accent2"/>
-        <w:tblW w:w="8642" w:type="dxa"/>
-        <w:tblInd w:w="720" w:type="dxa"/>
-        <w:tblLayout w:type="fixed"/>
-        <w:tblLook w:val="0680" w:firstRow="0" w:lastRow="0" w:firstColumn="1" w:lastColumn="0" w:noHBand="1" w:noVBand="1"/>
+        <w:tblStyle w:val="TableGrid"/>
+        <w:tblW w:type="auto" w:w="0"/>
+        <w:tblLook w:firstColumn="1" w:firstRow="1" w:lastColumn="0" w:lastRow="0" w:noHBand="0" w:noVBand="1" w:val="04A0"/>
       </w:tblPr>
       <w:tblGrid>
-        <w:gridCol w:w="1729"/>
-        <w:gridCol w:w="1729"/>
-        <w:gridCol w:w="1728"/>
-        <w:gridCol w:w="2276"/>
-        <w:gridCol w:w="1180"/>
+        <w:gridCol w:w="1872"/>
+        <w:gridCol w:w="1872"/>
+        <w:gridCol w:w="1872"/>
+        <w:gridCol w:w="1872"/>
+        <w:gridCol w:w="1872"/>
       </w:tblGrid>
       <w:tr>
-        <w:trPr>
-          <w:trHeight w:val="408"/>
-        </w:trPr>
-        <w:tc>
-          <w:tcPr>
-            <w:cnfStyle w:val="001000000000" w:firstRow="0" w:lastRow="0" w:firstColumn="1" w:lastColumn="0" w:oddVBand="0" w:evenVBand="0" w:oddHBand="0" w:evenHBand="0" w:firstRowFirstColumn="0" w:firstRowLastColumn="0" w:lastRowFirstColumn="0" w:lastRowLastColumn="0"/>
-            <w:tcW w:w="1729" w:type="dxa"/>
-            <w:tcBorders>
-              <w:top w:val="single" w:sz="6" w:space="0" w:color="FFFFFF" w:themeColor="background1"/>
-              <w:left w:val="single" w:sz="6" w:space="0" w:color="FFFFFF" w:themeColor="background1"/>
-            </w:tcBorders>
-            <w:tcMar>
-              <w:left w:w="105" w:type="dxa"/>
-              <w:right w:w="105" w:type="dxa"/>
-            </w:tcMar>
-          </w:tcPr>
-          <w:p>
-            <w:pPr>
-              <w:pStyle w:val="Templatetabletext"/>
-            </w:pPr>
-            <w:r>
-              <w:rPr>
-                <w:color w:val="FFFFFF" w:themeColor="background1"/>
-              </w:rPr>
-              <w:t xml:space="preserve">Audit </w:t>
-            </w:r>
-            <w:r>
-              <w:rPr>
-                <w:color w:val="FFFFFF" w:themeColor="background1"/>
-              </w:rPr>
-              <w:t>t</w:t>
-            </w:r>
-            <w:r>
-              <w:rPr>
-                <w:color w:val="FFFFFF" w:themeColor="background1"/>
-              </w:rPr>
-              <w:t>ype</w:t>
-            </w:r>
-          </w:p>
-        </w:tc>
-        <w:tc>
-          <w:tcPr>
-            <w:tcW w:w="1729" w:type="dxa"/>
-            <w:tcBorders>
-              <w:top w:val="single" w:sz="6" w:space="0" w:color="FFFFFF" w:themeColor="background1"/>
-              <w:left w:val="single" w:sz="6" w:space="0" w:color="FFFFFF" w:themeColor="background1"/>
-            </w:tcBorders>
-            <w:shd w:val="clear" w:color="auto" w:fill="2B3957" w:themeFill="accent2"/>
-            <w:tcMar>
-              <w:left w:w="105" w:type="dxa"/>
-              <w:right w:w="105" w:type="dxa"/>
-            </w:tcMar>
-          </w:tcPr>
-          <w:p>
-            <w:pPr>
-              <w:pStyle w:val="Templatetabletext"/>
-              <w:cnfStyle w:val="000000000000" w:firstRow="0" w:lastRow="0" w:firstColumn="0" w:lastColumn="0" w:oddVBand="0" w:evenVBand="0" w:oddHBand="0" w:evenHBand="0" w:firstRowFirstColumn="0" w:firstRowLastColumn="0" w:lastRowFirstColumn="0" w:lastRowLastColumn="0"/>
-              <w:rPr>
-                <w:b/>
-                <w:bCs/>
-                <w:color w:val="FFFFFF" w:themeColor="background1"/>
-              </w:rPr>
-            </w:pPr>
-            <w:r>
-              <w:rPr>
-                <w:b/>
-                <w:bCs/>
-                <w:color w:val="FFFFFF" w:themeColor="background1"/>
-              </w:rPr>
+        <w:tc>
+          <w:tcPr>
+            <w:tcW w:type="dxa" w:w="1872"/>
+          </w:tcPr>
+          <w:p>
+            <w:r>
+              <w:t>Audit type</w:t>
+            </w:r>
+          </w:p>
+        </w:tc>
+        <w:tc>
+          <w:tcPr>
+            <w:tcW w:type="dxa" w:w="1872"/>
+          </w:tcPr>
+          <w:p>
+            <w:r>
               <w:t>Period</w:t>
             </w:r>
           </w:p>
         </w:tc>
         <w:tc>
           <w:tcPr>
-            <w:tcW w:w="1728" w:type="dxa"/>
-            <w:tcBorders>
-              <w:top w:val="single" w:sz="6" w:space="0" w:color="FFFFFF" w:themeColor="background1"/>
-              <w:left w:val="single" w:sz="6" w:space="0" w:color="FFFFFF" w:themeColor="background1"/>
-            </w:tcBorders>
-            <w:shd w:val="clear" w:color="auto" w:fill="2B3957" w:themeFill="accent2"/>
-            <w:tcMar>
-              <w:left w:w="105" w:type="dxa"/>
-              <w:right w:w="105" w:type="dxa"/>
-            </w:tcMar>
-          </w:tcPr>
-          <w:p>
-            <w:pPr>
-              <w:pStyle w:val="Templatetabletext"/>
-              <w:cnfStyle w:val="000000000000" w:firstRow="0" w:lastRow="0" w:firstColumn="0" w:lastColumn="0" w:oddVBand="0" w:evenVBand="0" w:oddHBand="0" w:evenHBand="0" w:firstRowFirstColumn="0" w:firstRowLastColumn="0" w:lastRowFirstColumn="0" w:lastRowLastColumn="0"/>
-              <w:rPr>
-                <w:b/>
-                <w:bCs/>
-                <w:color w:val="FFFFFF" w:themeColor="background1"/>
-              </w:rPr>
-            </w:pPr>
-            <w:r>
-              <w:rPr>
-                <w:b/>
-                <w:bCs/>
-                <w:color w:val="FFFFFF" w:themeColor="background1"/>
-              </w:rPr>
+            <w:tcW w:type="dxa" w:w="1872"/>
+          </w:tcPr>
+          <w:p>
+            <w:r>
               <w:t>Program</w:t>
             </w:r>
           </w:p>
         </w:tc>
         <w:tc>
           <w:tcPr>
-            <w:tcW w:w="2276" w:type="dxa"/>
-            <w:tcBorders>
-              <w:top w:val="single" w:sz="6" w:space="0" w:color="FFFFFF" w:themeColor="background1"/>
-              <w:left w:val="single" w:sz="6" w:space="0" w:color="FFFFFF" w:themeColor="background1"/>
-            </w:tcBorders>
-            <w:shd w:val="clear" w:color="auto" w:fill="2B3957" w:themeFill="accent2"/>
-            <w:tcMar>
-              <w:left w:w="105" w:type="dxa"/>
-              <w:right w:w="105" w:type="dxa"/>
-            </w:tcMar>
-          </w:tcPr>
-          <w:p>
-            <w:pPr>
-              <w:pStyle w:val="Templatetabletext"/>
-              <w:cnfStyle w:val="000000000000" w:firstRow="0" w:lastRow="0" w:firstColumn="0" w:lastColumn="0" w:oddVBand="0" w:evenVBand="0" w:oddHBand="0" w:evenHBand="0" w:firstRowFirstColumn="0" w:firstRowLastColumn="0" w:lastRowFirstColumn="0" w:lastRowLastColumn="0"/>
-              <w:rPr>
-                <w:b/>
-                <w:bCs/>
-                <w:color w:val="FFFFFF" w:themeColor="background1"/>
-              </w:rPr>
-            </w:pPr>
-            <w:r>
-              <w:rPr>
-                <w:b/>
-                <w:bCs/>
-                <w:color w:val="FFFFFF" w:themeColor="background1"/>
-              </w:rPr>
-              <w:t>Validation/verification body</w:t>
-            </w:r>
-            <w:r>
-              <w:rPr>
-                <w:b/>
-                <w:bCs/>
-                <w:color w:val="FFFFFF" w:themeColor="background1"/>
-              </w:rPr>
-              <w:t xml:space="preserve"> </w:t>
-            </w:r>
-            <w:r>
-              <w:rPr>
-                <w:b/>
-                <w:bCs/>
-                <w:color w:val="FFFFFF" w:themeColor="background1"/>
-              </w:rPr>
-              <w:t>n</w:t>
-            </w:r>
-            <w:r>
-              <w:rPr>
-                <w:b/>
-                <w:bCs/>
-                <w:color w:val="FFFFFF" w:themeColor="background1"/>
-              </w:rPr>
-              <w:t>ame</w:t>
-            </w:r>
-          </w:p>
-        </w:tc>
-        <w:tc>
-          <w:tcPr>
-            <w:tcW w:w="1180" w:type="dxa"/>
-            <w:shd w:val="clear" w:color="auto" w:fill="2B3957" w:themeFill="accent2"/>
-            <w:tcMar>
-              <w:left w:w="105" w:type="dxa"/>
-              <w:right w:w="105" w:type="dxa"/>
-            </w:tcMar>
-          </w:tcPr>
-          <w:p>
-            <w:pPr>
-              <w:pStyle w:val="Templatetabletext"/>
-              <w:cnfStyle w:val="000000000000" w:firstRow="0" w:lastRow="0" w:firstColumn="0" w:lastColumn="0" w:oddVBand="0" w:evenVBand="0" w:oddHBand="0" w:evenHBand="0" w:firstRowFirstColumn="0" w:firstRowLastColumn="0" w:lastRowFirstColumn="0" w:lastRowLastColumn="0"/>
-              <w:rPr>
-                <w:b/>
-                <w:bCs/>
-                <w:i/>
-                <w:iCs/>
-                <w:color w:val="FFFFFF" w:themeColor="background1"/>
-              </w:rPr>
-            </w:pPr>
-            <w:r>
-              <w:rPr>
-                <w:b/>
-                <w:bCs/>
-                <w:color w:val="FFFFFF" w:themeColor="background1"/>
-              </w:rPr>
+            <w:tcW w:type="dxa" w:w="1872"/>
+          </w:tcPr>
+          <w:p>
+            <w:r>
+              <w:t>Validation/verification body name</w:t>
+            </w:r>
+          </w:p>
+        </w:tc>
+        <w:tc>
+          <w:tcPr>
+            <w:tcW w:type="dxa" w:w="1872"/>
+          </w:tcPr>
+          <w:p>
+            <w:r>
               <w:t>Number of years</w:t>
             </w:r>
           </w:p>
         </w:tc>
       </w:tr>
       <w:tr>
-        <w:trPr>
-          <w:trHeight w:val="555"/>
-        </w:trPr>
-        <w:tc>
-          <w:tcPr>
-            <w:cnfStyle w:val="001000000000" w:firstRow="0" w:lastRow="0" w:firstColumn="1" w:lastColumn="0" w:oddVBand="0" w:evenVBand="0" w:oddHBand="0" w:evenHBand="0" w:firstRowFirstColumn="0" w:firstRowLastColumn="0" w:lastRowFirstColumn="0" w:lastRowLastColumn="0"/>
-            <w:tcW w:w="1729" w:type="dxa"/>
-            <w:tcBorders>
-              <w:left w:val="single" w:sz="6" w:space="0" w:color="FFFFFF" w:themeColor="background1"/>
-            </w:tcBorders>
-            <w:tcMar>
-              <w:left w:w="105" w:type="dxa"/>
-              <w:right w:w="105" w:type="dxa"/>
-            </w:tcMar>
-          </w:tcPr>
-          <w:p>
-            <w:pPr>
-              <w:pStyle w:val="Templatetabletext"/>
-              <w:rPr>
-                <w:i/>
-                <w:color w:val="FFFFFF" w:themeColor="background1"/>
-                <w:sz w:val="19"/>
-                <w:szCs w:val="19"/>
-              </w:rPr>
-            </w:pPr>
-            <w:r>
-              <w:rPr>
-                <w:i/>
-                <w:color w:val="FFFFFF" w:themeColor="background1"/>
-                <w:sz w:val="19"/>
-                <w:szCs w:val="19"/>
-              </w:rPr>
-              <w:t xml:space="preserve">Validation/ </w:t>
-            </w:r>
-            <w:r>
-              <w:rPr>
-                <w:i/>
-                <w:color w:val="FFFFFF" w:themeColor="background1"/>
-                <w:sz w:val="19"/>
-                <w:szCs w:val="19"/>
-              </w:rPr>
-              <w:t>v</w:t>
-            </w:r>
-            <w:r>
-              <w:rPr>
-                <w:i/>
-                <w:color w:val="FFFFFF" w:themeColor="background1"/>
-                <w:sz w:val="19"/>
-                <w:szCs w:val="19"/>
-              </w:rPr>
-              <w:t>erification</w:t>
-            </w:r>
-          </w:p>
-        </w:tc>
-        <w:tc>
-          <w:tcPr>
-            <w:tcW w:w="1729" w:type="dxa"/>
-            <w:tcBorders>
-              <w:left w:val="single" w:sz="6" w:space="0" w:color="FFFFFF" w:themeColor="background1"/>
-            </w:tcBorders>
-            <w:shd w:val="clear" w:color="auto" w:fill="F2F2F2" w:themeFill="background1" w:themeFillShade="F2"/>
-            <w:tcMar>
-              <w:left w:w="105" w:type="dxa"/>
-              <w:right w:w="105" w:type="dxa"/>
-            </w:tcMar>
-          </w:tcPr>
-          <w:p>
-            <w:pPr>
-              <w:pStyle w:val="Templatetabletext"/>
-              <w:cnfStyle w:val="000000000000" w:firstRow="0" w:lastRow="0" w:firstColumn="0" w:lastColumn="0" w:oddVBand="0" w:evenVBand="0" w:oddHBand="0" w:evenHBand="0" w:firstRowFirstColumn="0" w:firstRowLastColumn="0" w:lastRowFirstColumn="0" w:lastRowLastColumn="0"/>
-              <w:rPr>
-                <w:i/>
-                <w:sz w:val="19"/>
-                <w:szCs w:val="19"/>
-              </w:rPr>
-            </w:pPr>
-            <w:r>
-              <w:rPr>
-                <w:i/>
-                <w:sz w:val="19"/>
-                <w:szCs w:val="19"/>
-              </w:rPr>
-              <w:t>(DD-Month-YYYY-- DD-Month-YYYY)</w:t>
-            </w:r>
-          </w:p>
-        </w:tc>
-        <w:tc>
-          <w:tcPr>
-            <w:tcW w:w="1728" w:type="dxa"/>
-            <w:tcBorders>
-              <w:left w:val="single" w:sz="6" w:space="0" w:color="FFFFFF" w:themeColor="background1"/>
-            </w:tcBorders>
-            <w:shd w:val="clear" w:color="auto" w:fill="F2F2F2" w:themeFill="background1" w:themeFillShade="F2"/>
-            <w:tcMar>
-              <w:left w:w="105" w:type="dxa"/>
-              <w:right w:w="105" w:type="dxa"/>
-            </w:tcMar>
-          </w:tcPr>
-          <w:p>
-            <w:pPr>
-              <w:pStyle w:val="Templatetabletext"/>
-              <w:cnfStyle w:val="000000000000" w:firstRow="0" w:lastRow="0" w:firstColumn="0" w:lastColumn="0" w:oddVBand="0" w:evenVBand="0" w:oddHBand="0" w:evenHBand="0" w:firstRowFirstColumn="0" w:firstRowLastColumn="0" w:lastRowFirstColumn="0" w:lastRowLastColumn="0"/>
-              <w:rPr>
-                <w:i/>
-                <w:sz w:val="19"/>
-                <w:szCs w:val="19"/>
-              </w:rPr>
-            </w:pPr>
-            <w:r>
-              <w:rPr>
-                <w:i/>
-                <w:iCs/>
-                <w:sz w:val="19"/>
-                <w:szCs w:val="19"/>
-              </w:rPr>
-              <w:t>VCS</w:t>
-            </w:r>
-          </w:p>
-        </w:tc>
-        <w:tc>
-          <w:tcPr>
-            <w:tcW w:w="2276" w:type="dxa"/>
-            <w:tcBorders>
-              <w:left w:val="single" w:sz="6" w:space="0" w:color="FFFFFF" w:themeColor="background1"/>
-            </w:tcBorders>
-            <w:shd w:val="clear" w:color="auto" w:fill="F2F2F2" w:themeFill="background1" w:themeFillShade="F2"/>
-            <w:tcMar>
-              <w:left w:w="105" w:type="dxa"/>
-              <w:right w:w="105" w:type="dxa"/>
-            </w:tcMar>
-          </w:tcPr>
-          <w:p>
-            <w:pPr>
-              <w:pStyle w:val="Templatetabletext"/>
-              <w:cnfStyle w:val="000000000000" w:firstRow="0" w:lastRow="0" w:firstColumn="0" w:lastColumn="0" w:oddVBand="0" w:evenVBand="0" w:oddHBand="0" w:evenHBand="0" w:firstRowFirstColumn="0" w:firstRowLastColumn="0" w:lastRowFirstColumn="0" w:lastRowLastColumn="0"/>
-              <w:rPr>
-                <w:i/>
-                <w:sz w:val="19"/>
-                <w:szCs w:val="19"/>
-              </w:rPr>
-            </w:pPr>
-            <w:r>
-              <w:rPr>
-                <w:i/>
-                <w:iCs/>
-                <w:sz w:val="19"/>
-                <w:szCs w:val="19"/>
-              </w:rPr>
-              <w:t>Validation/verification body</w:t>
-            </w:r>
-            <w:r>
-              <w:rPr>
-                <w:i/>
-                <w:iCs/>
-                <w:sz w:val="19"/>
-                <w:szCs w:val="19"/>
-              </w:rPr>
-              <w:t xml:space="preserve"> </w:t>
-            </w:r>
-            <w:r>
-              <w:rPr>
-                <w:i/>
-                <w:iCs/>
-                <w:sz w:val="19"/>
-                <w:szCs w:val="19"/>
-              </w:rPr>
-              <w:t>n</w:t>
-            </w:r>
-            <w:r>
-              <w:rPr>
-                <w:i/>
-                <w:iCs/>
-                <w:sz w:val="19"/>
-                <w:szCs w:val="19"/>
-              </w:rPr>
-              <w:t>ame</w:t>
-            </w:r>
-          </w:p>
-        </w:tc>
-        <w:tc>
-          <w:tcPr>
-            <w:tcW w:w="1180" w:type="dxa"/>
-            <w:shd w:val="clear" w:color="auto" w:fill="F2F2F2" w:themeFill="background1" w:themeFillShade="F2"/>
-            <w:tcMar>
-              <w:left w:w="105" w:type="dxa"/>
-              <w:right w:w="105" w:type="dxa"/>
-            </w:tcMar>
-          </w:tcPr>
-          <w:p>
-            <w:pPr>
-              <w:pStyle w:val="Templatetabletext"/>
-              <w:cnfStyle w:val="000000000000" w:firstRow="0" w:lastRow="0" w:firstColumn="0" w:lastColumn="0" w:oddVBand="0" w:evenVBand="0" w:oddHBand="0" w:evenHBand="0" w:firstRowFirstColumn="0" w:firstRowLastColumn="0" w:lastRowFirstColumn="0" w:lastRowLastColumn="0"/>
-              <w:rPr>
-                <w:i/>
-                <w:sz w:val="19"/>
-                <w:szCs w:val="19"/>
-              </w:rPr>
-            </w:pPr>
-            <w:r>
-              <w:rPr>
-                <w:i/>
-                <w:iCs/>
-                <w:sz w:val="19"/>
-                <w:szCs w:val="19"/>
-              </w:rPr>
-              <w:t>One year</w:t>
+        <w:tc>
+          <w:tcPr>
+            <w:tcW w:type="dxa" w:w="1872"/>
+          </w:tcPr>
+          <w:p>
+            <w:r>
+              <w:t>Validation/verification (Initial Environmental Examination)</w:t>
+            </w:r>
+          </w:p>
+        </w:tc>
+        <w:tc>
+          <w:tcPr>
+            <w:tcW w:type="dxa" w:w="1872"/>
+          </w:tcPr>
+          <w:p>
+            <w:r>
+              <w:t>March-2021</w:t>
+            </w:r>
+          </w:p>
+        </w:tc>
+        <w:tc>
+          <w:tcPr>
+            <w:tcW w:type="dxa" w:w="1872"/>
+          </w:tcPr>
+          <w:p>
+            <w:r>
+              <w:t>ADB Safeguard Policy Statement (2009), IFC Performance Standards (2012), Cambodian Sub-decree No.72 on Environmental Impact Assessment (EIA)</w:t>
+            </w:r>
+          </w:p>
+        </w:tc>
+        <w:tc>
+          <w:tcPr>
+            <w:tcW w:type="dxa" w:w="1872"/>
+          </w:tcPr>
+          <w:p>
+            <w:r>
+              <w:t>Prime Road Alternative (Cambodia) Co. Ltd. (Prepared by), Asian Development Bank (Reviewed/Approved by)</w:t>
+            </w:r>
+          </w:p>
+        </w:tc>
+        <w:tc>
+          <w:tcPr>
+            <w:tcW w:type="dxa" w:w="1872"/>
+          </w:tcPr>
+          <w:p>
+            <w:r>
+              <w:t>INFO_NOT_FOUND: Number of years</w:t>
             </w:r>
           </w:p>
         </w:tc>
       </w:tr>
       <w:tr>
-        <w:trPr>
-          <w:trHeight w:val="555"/>
-        </w:trPr>
-        <w:tc>
-          <w:tcPr>
-            <w:cnfStyle w:val="001000000000" w:firstRow="0" w:lastRow="0" w:firstColumn="1" w:lastColumn="0" w:oddVBand="0" w:evenVBand="0" w:oddHBand="0" w:evenHBand="0" w:firstRowFirstColumn="0" w:firstRowLastColumn="0" w:lastRowFirstColumn="0" w:lastRowLastColumn="0"/>
-            <w:tcW w:w="1729" w:type="dxa"/>
-            <w:tcBorders>
-              <w:left w:val="single" w:sz="6" w:space="0" w:color="FFFFFF" w:themeColor="background1"/>
-            </w:tcBorders>
-            <w:tcMar>
-              <w:left w:w="105" w:type="dxa"/>
-              <w:right w:w="105" w:type="dxa"/>
-            </w:tcMar>
-          </w:tcPr>
-          <w:p>
-            <w:pPr>
-              <w:pStyle w:val="Templatetabletext"/>
-              <w:rPr>
-                <w:i/>
-                <w:color w:val="FFFFFF" w:themeColor="background1"/>
-                <w:sz w:val="19"/>
-                <w:szCs w:val="19"/>
-              </w:rPr>
-            </w:pPr>
-          </w:p>
-        </w:tc>
-        <w:tc>
-          <w:tcPr>
-            <w:tcW w:w="1729" w:type="dxa"/>
-            <w:tcBorders>
-              <w:left w:val="single" w:sz="6" w:space="0" w:color="FFFFFF" w:themeColor="background1"/>
-            </w:tcBorders>
-            <w:shd w:val="clear" w:color="auto" w:fill="F2F2F2" w:themeFill="background1" w:themeFillShade="F2"/>
-            <w:tcMar>
-              <w:left w:w="105" w:type="dxa"/>
-              <w:right w:w="105" w:type="dxa"/>
-            </w:tcMar>
-          </w:tcPr>
-          <w:p>
-            <w:pPr>
-              <w:pStyle w:val="Templatetabletext"/>
-              <w:cnfStyle w:val="000000000000" w:firstRow="0" w:lastRow="0" w:firstColumn="0" w:lastColumn="0" w:oddVBand="0" w:evenVBand="0" w:oddHBand="0" w:evenHBand="0" w:firstRowFirstColumn="0" w:firstRowLastColumn="0" w:lastRowFirstColumn="0" w:lastRowLastColumn="0"/>
-              <w:rPr>
-                <w:i/>
-                <w:sz w:val="19"/>
-                <w:szCs w:val="19"/>
-              </w:rPr>
-            </w:pPr>
-            <w:r>
-              <w:rPr>
-                <w:i/>
-                <w:sz w:val="19"/>
-                <w:szCs w:val="19"/>
-              </w:rPr>
-              <w:t>…</w:t>
-            </w:r>
-          </w:p>
-        </w:tc>
-        <w:tc>
-          <w:tcPr>
-            <w:tcW w:w="1728" w:type="dxa"/>
-            <w:tcBorders>
-              <w:left w:val="single" w:sz="6" w:space="0" w:color="FFFFFF" w:themeColor="background1"/>
-            </w:tcBorders>
-            <w:shd w:val="clear" w:color="auto" w:fill="F2F2F2" w:themeFill="background1" w:themeFillShade="F2"/>
-            <w:tcMar>
-              <w:left w:w="105" w:type="dxa"/>
-              <w:right w:w="105" w:type="dxa"/>
-            </w:tcMar>
-          </w:tcPr>
-          <w:p>
-            <w:pPr>
-              <w:pStyle w:val="Templatetabletext"/>
-              <w:cnfStyle w:val="000000000000" w:firstRow="0" w:lastRow="0" w:firstColumn="0" w:lastColumn="0" w:oddVBand="0" w:evenVBand="0" w:oddHBand="0" w:evenHBand="0" w:firstRowFirstColumn="0" w:firstRowLastColumn="0" w:lastRowFirstColumn="0" w:lastRowLastColumn="0"/>
-              <w:rPr>
-                <w:i/>
-                <w:iCs/>
-                <w:sz w:val="19"/>
-                <w:szCs w:val="19"/>
-              </w:rPr>
-            </w:pPr>
-          </w:p>
-        </w:tc>
-        <w:tc>
-          <w:tcPr>
-            <w:tcW w:w="2276" w:type="dxa"/>
-            <w:tcBorders>
-              <w:left w:val="single" w:sz="6" w:space="0" w:color="FFFFFF" w:themeColor="background1"/>
-            </w:tcBorders>
-            <w:shd w:val="clear" w:color="auto" w:fill="F2F2F2" w:themeFill="background1" w:themeFillShade="F2"/>
-            <w:tcMar>
-              <w:left w:w="105" w:type="dxa"/>
-              <w:right w:w="105" w:type="dxa"/>
-            </w:tcMar>
-          </w:tcPr>
-          <w:p>
-            <w:pPr>
-              <w:pStyle w:val="Templatetabletext"/>
-              <w:cnfStyle w:val="000000000000" w:firstRow="0" w:lastRow="0" w:firstColumn="0" w:lastColumn="0" w:oddVBand="0" w:evenVBand="0" w:oddHBand="0" w:evenHBand="0" w:firstRowFirstColumn="0" w:firstRowLastColumn="0" w:lastRowFirstColumn="0" w:lastRowLastColumn="0"/>
-              <w:rPr>
-                <w:i/>
-                <w:iCs/>
-                <w:sz w:val="19"/>
-                <w:szCs w:val="19"/>
-              </w:rPr>
-            </w:pPr>
-          </w:p>
-        </w:tc>
-        <w:tc>
-          <w:tcPr>
-            <w:tcW w:w="1180" w:type="dxa"/>
-            <w:shd w:val="clear" w:color="auto" w:fill="F2F2F2" w:themeFill="background1" w:themeFillShade="F2"/>
-            <w:tcMar>
-              <w:left w:w="105" w:type="dxa"/>
-              <w:right w:w="105" w:type="dxa"/>
-            </w:tcMar>
-          </w:tcPr>
-          <w:p>
-            <w:pPr>
-              <w:pStyle w:val="Templatetabletext"/>
-              <w:cnfStyle w:val="000000000000" w:firstRow="0" w:lastRow="0" w:firstColumn="0" w:lastColumn="0" w:oddVBand="0" w:evenVBand="0" w:oddHBand="0" w:evenHBand="0" w:firstRowFirstColumn="0" w:firstRowLastColumn="0" w:lastRowFirstColumn="0" w:lastRowLastColumn="0"/>
-              <w:rPr>
-                <w:i/>
-                <w:iCs/>
-                <w:sz w:val="19"/>
-                <w:szCs w:val="19"/>
-              </w:rPr>
-            </w:pPr>
+        <w:tc>
+          <w:tcPr>
+            <w:tcW w:type="dxa" w:w="1872"/>
+          </w:tcPr>
+          <w:p>
+            <w:r>
+              <w:t>Validation/verification (Environmental and Social Impact Assessment)</w:t>
+            </w:r>
+          </w:p>
+        </w:tc>
+        <w:tc>
+          <w:tcPr>
+            <w:tcW w:type="dxa" w:w="1872"/>
+          </w:tcPr>
+          <w:p>
+            <w:r>
+              <w:t>24-March-2021</w:t>
+            </w:r>
+          </w:p>
+        </w:tc>
+        <w:tc>
+          <w:tcPr>
+            <w:tcW w:type="dxa" w:w="1872"/>
+          </w:tcPr>
+          <w:p>
+            <w:r>
+              <w:t>ADB Safeguard Policy Statement (2009), IFC Performance Standards (2012), Cambodian Sub-decree No.72 on Environmental Impact Assessment (EIA)</w:t>
+            </w:r>
+          </w:p>
+        </w:tc>
+        <w:tc>
+          <w:tcPr>
+            <w:tcW w:type="dxa" w:w="1872"/>
+          </w:tcPr>
+          <w:p>
+            <w:r>
+              <w:t>Prime Road Alternative (Cambodia) Co. Ltd. (Prepared by), Asian Development Bank (Reviewed/Approved by)</w:t>
+            </w:r>
+          </w:p>
+        </w:tc>
+        <w:tc>
+          <w:tcPr>
+            <w:tcW w:type="dxa" w:w="1872"/>
+          </w:tcPr>
+          <w:p>
+            <w:r>
+              <w:t>INFO_NOT_FOUND: Number of years</w:t>
+            </w:r>
+          </w:p>
+        </w:tc>
+      </w:tr>
+      <w:tr>
+        <w:tc>
+          <w:tcPr>
+            <w:tcW w:type="dxa" w:w="1872"/>
+          </w:tcPr>
+          <w:p>
+            <w:r>
+              <w:t>Assessment/Review (Land Acquisition Process)</w:t>
+            </w:r>
+          </w:p>
+        </w:tc>
+        <w:tc>
+          <w:tcPr>
+            <w:tcW w:type="dxa" w:w="1872"/>
+          </w:tcPr>
+          <w:p>
+            <w:r>
+              <w:t>September-2020</w:t>
+            </w:r>
+          </w:p>
+        </w:tc>
+        <w:tc>
+          <w:tcPr>
+            <w:tcW w:type="dxa" w:w="1872"/>
+          </w:tcPr>
+          <w:p>
+            <w:r>
+              <w:t>INFO_NOT_FOUND: Program</w:t>
+            </w:r>
+          </w:p>
+        </w:tc>
+        <w:tc>
+          <w:tcPr>
+            <w:tcW w:type="dxa" w:w="1872"/>
+          </w:tcPr>
+          <w:p>
+            <w:r>
+              <w:t>External independent expert (a local law firm) commissioned by Electricité du Cambodge</w:t>
+            </w:r>
+          </w:p>
+        </w:tc>
+        <w:tc>
+          <w:tcPr>
+            <w:tcW w:type="dxa" w:w="1872"/>
+          </w:tcPr>
+          <w:p>
+            <w:r>
+              <w:t>INFO_NOT_FOUND: Number of years</w:t>
+            </w:r>
+          </w:p>
+        </w:tc>
+      </w:tr>
+      <w:tr>
+        <w:tc>
+          <w:tcPr>
+            <w:tcW w:type="dxa" w:w="1872"/>
+          </w:tcPr>
+          <w:p>
+            <w:r>
+              <w:t>Clearance/Verification (UXO)</w:t>
+            </w:r>
+          </w:p>
+        </w:tc>
+        <w:tc>
+          <w:tcPr>
+            <w:tcW w:type="dxa" w:w="1872"/>
+          </w:tcPr>
+          <w:p>
+            <w:r>
+              <w:t>February-2020--07-December-2020</w:t>
+            </w:r>
+          </w:p>
+        </w:tc>
+        <w:tc>
+          <w:tcPr>
+            <w:tcW w:type="dxa" w:w="1872"/>
+          </w:tcPr>
+          <w:p>
+            <w:r>
+              <w:t>INFO_NOT_FOUND: Program</w:t>
+            </w:r>
+          </w:p>
+        </w:tc>
+        <w:tc>
+          <w:tcPr>
+            <w:tcW w:type="dxa" w:w="1872"/>
+          </w:tcPr>
+          <w:p>
+            <w:r>
+              <w:t>Cambodian Mine Action and Victim Assistance Authority (CMAC)</w:t>
+            </w:r>
+          </w:p>
+        </w:tc>
+        <w:tc>
+          <w:tcPr>
+            <w:tcW w:type="dxa" w:w="1872"/>
+          </w:tcPr>
+          <w:p>
+            <w:r>
+              <w:t>INFO_NOT_FOUND: Number of years</w:t>
+            </w:r>
+          </w:p>
+        </w:tc>
+      </w:tr>
+      <w:tr>
+        <w:tc>
+          <w:tcPr>
+            <w:tcW w:type="dxa" w:w="1872"/>
+          </w:tcPr>
+          <w:p>
+            <w:r>
+              <w:t>Consultation/Public Participation (Village Level)</w:t>
+            </w:r>
+          </w:p>
+        </w:tc>
+        <w:tc>
+          <w:tcPr>
+            <w:tcW w:type="dxa" w:w="1872"/>
+          </w:tcPr>
+          <w:p>
+            <w:r>
+              <w:t>27-September-2020</w:t>
+            </w:r>
+          </w:p>
+        </w:tc>
+        <w:tc>
+          <w:tcPr>
+            <w:tcW w:type="dxa" w:w="1872"/>
+          </w:tcPr>
+          <w:p>
+            <w:r>
+              <w:t>ADB Safeguard Policy Statement (2009), IFC Performance Standards (2012)</w:t>
+            </w:r>
+          </w:p>
+        </w:tc>
+        <w:tc>
+          <w:tcPr>
+            <w:tcW w:type="dxa" w:w="1872"/>
+          </w:tcPr>
+          <w:p>
+            <w:r>
+              <w:t>Young Development Research and Consulting Co. Ltd (YDRC)</w:t>
+            </w:r>
+          </w:p>
+        </w:tc>
+        <w:tc>
+          <w:tcPr>
+            <w:tcW w:type="dxa" w:w="1872"/>
+          </w:tcPr>
+          <w:p>
+            <w:r>
+              <w:t>INFO_NOT_FOUND: Number of years</w:t>
+            </w:r>
+          </w:p>
+        </w:tc>
+      </w:tr>
+      <w:tr>
+        <w:tc>
+          <w:tcPr>
+            <w:tcW w:type="dxa" w:w="1872"/>
+          </w:tcPr>
+          <w:p>
+            <w:r>
+              <w:t>Consultation/Public Participation (Provincial Level)</w:t>
+            </w:r>
+          </w:p>
+        </w:tc>
+        <w:tc>
+          <w:tcPr>
+            <w:tcW w:type="dxa" w:w="1872"/>
+          </w:tcPr>
+          <w:p>
+            <w:r>
+              <w:t>19-October-2020</w:t>
+            </w:r>
+          </w:p>
+        </w:tc>
+        <w:tc>
+          <w:tcPr>
+            <w:tcW w:type="dxa" w:w="1872"/>
+          </w:tcPr>
+          <w:p>
+            <w:r>
+              <w:t>ADB Safeguard Policy Statement (2009), IFC Performance Standards (2012)</w:t>
+            </w:r>
+          </w:p>
+        </w:tc>
+        <w:tc>
+          <w:tcPr>
+            <w:tcW w:type="dxa" w:w="1872"/>
+          </w:tcPr>
+          <w:p>
+            <w:r>
+              <w:t>Young Development Research and Consulting Co. Ltd (YDRC)</w:t>
+            </w:r>
+          </w:p>
+        </w:tc>
+        <w:tc>
+          <w:tcPr>
+            <w:tcW w:type="dxa" w:w="1872"/>
+          </w:tcPr>
+          <w:p>
+            <w:r>
+              <w:t>INFO_NOT_FOUND: Number of years</w:t>
+            </w:r>
+          </w:p>
+        </w:tc>
+      </w:tr>
+      <w:tr>
+        <w:tc>
+          <w:tcPr>
+            <w:tcW w:type="dxa" w:w="1872"/>
+          </w:tcPr>
+          <w:p>
+            <w:r>
+              <w:t>Consultation/Public Participation (Initial National Solar Park Project)</w:t>
+            </w:r>
+          </w:p>
+        </w:tc>
+        <w:tc>
+          <w:tcPr>
+            <w:tcW w:type="dxa" w:w="1872"/>
+          </w:tcPr>
+          <w:p>
+            <w:r>
+              <w:t>May-2018</w:t>
+            </w:r>
+          </w:p>
+        </w:tc>
+        <w:tc>
+          <w:tcPr>
+            <w:tcW w:type="dxa" w:w="1872"/>
+          </w:tcPr>
+          <w:p>
+            <w:r>
+              <w:t>INFO_NOT_FOUND: Program</w:t>
+            </w:r>
+          </w:p>
+        </w:tc>
+        <w:tc>
+          <w:tcPr>
+            <w:tcW w:type="dxa" w:w="1872"/>
+          </w:tcPr>
+          <w:p>
+            <w:r>
+              <w:t>Electricit\u00e9 du Cambodge's consultants</w:t>
+            </w:r>
+          </w:p>
+        </w:tc>
+        <w:tc>
+          <w:tcPr>
+            <w:tcW w:type="dxa" w:w="1872"/>
+          </w:tcPr>
+          <w:p>
+            <w:r>
+              <w:t>INFO_NOT_FOUND: Number of years</w:t>
+            </w:r>
+          </w:p>
+        </w:tc>
+      </w:tr>
+      <w:tr>
+        <w:tc>
+          <w:tcPr>
+            <w:tcW w:type="dxa" w:w="1872"/>
+          </w:tcPr>
+          <w:p>
+            <w:r>
+              <w:t>Consultation/Public Participation (Initial National Solar Park Project)</w:t>
+            </w:r>
+          </w:p>
+        </w:tc>
+        <w:tc>
+          <w:tcPr>
+            <w:tcW w:type="dxa" w:w="1872"/>
+          </w:tcPr>
+          <w:p>
+            <w:r>
+              <w:t>July-2018</w:t>
+            </w:r>
+          </w:p>
+        </w:tc>
+        <w:tc>
+          <w:tcPr>
+            <w:tcW w:type="dxa" w:w="1872"/>
+          </w:tcPr>
+          <w:p>
+            <w:r>
+              <w:t>INFO_NOT_FOUND: Program</w:t>
+            </w:r>
+          </w:p>
+        </w:tc>
+        <w:tc>
+          <w:tcPr>
+            <w:tcW w:type="dxa" w:w="1872"/>
+          </w:tcPr>
+          <w:p>
+            <w:r>
+              <w:t>Electricit\u00e9 du Cambodge's consultants</w:t>
+            </w:r>
+          </w:p>
+        </w:tc>
+        <w:tc>
+          <w:tcPr>
+            <w:tcW w:type="dxa" w:w="1872"/>
+          </w:tcPr>
+          <w:p>
+            <w:r>
+              <w:t>INFO_NOT_FOUND: Number of years</w:t>
+            </w:r>
+          </w:p>
+        </w:tc>
+      </w:tr>
+      <w:tr>
+        <w:tc>
+          <w:tcPr>
+            <w:tcW w:type="dxa" w:w="1872"/>
+          </w:tcPr>
+          <w:p>
+            <w:r>
+              <w:t>Monitoring Report (to Lenders)</w:t>
+            </w:r>
+          </w:p>
+        </w:tc>
+        <w:tc>
+          <w:tcPr>
+            <w:tcW w:type="dxa" w:w="1872"/>
+          </w:tcPr>
+          <w:p>
+            <w:r>
+              <w:t>Bi-monthly during peak construction; Annually during operation</w:t>
+            </w:r>
+          </w:p>
+        </w:tc>
+        <w:tc>
+          <w:tcPr>
+            <w:tcW w:type="dxa" w:w="1872"/>
+          </w:tcPr>
+          <w:p>
+            <w:r>
+              <w:t>ADB/IFC lending requirements, Environmental and Social Management Plan</w:t>
+            </w:r>
+          </w:p>
+        </w:tc>
+        <w:tc>
+          <w:tcPr>
+            <w:tcW w:type="dxa" w:w="1872"/>
+          </w:tcPr>
+          <w:p>
+            <w:r>
+              <w:t>Prime Road Alternative (Cambodia) Co. Ltd. (SECU)</w:t>
+            </w:r>
+          </w:p>
+        </w:tc>
+        <w:tc>
+          <w:tcPr>
+            <w:tcW w:type="dxa" w:w="1872"/>
+          </w:tcPr>
+          <w:p>
+            <w:r>
+              <w:t>INFO_NOT_FOUND: Number of years</w:t>
+            </w:r>
+          </w:p>
+        </w:tc>
+      </w:tr>
+      <w:tr>
+        <w:tc>
+          <w:tcPr>
+            <w:tcW w:type="dxa" w:w="1872"/>
+          </w:tcPr>
+          <w:p>
+            <w:r>
+              <w:t>Monitoring Report (to NSP EDC's PIC)</w:t>
+            </w:r>
+          </w:p>
+        </w:tc>
+        <w:tc>
+          <w:tcPr>
+            <w:tcW w:type="dxa" w:w="1872"/>
+          </w:tcPr>
+          <w:p>
+            <w:r>
+              <w:t>Quarterly during construction; Annually during operation</w:t>
+            </w:r>
+          </w:p>
+        </w:tc>
+        <w:tc>
+          <w:tcPr>
+            <w:tcW w:type="dxa" w:w="1872"/>
+          </w:tcPr>
+          <w:p>
+            <w:r>
+              <w:t>Electricit\u00e9 du Cambodge's National Solar Park Project Implementation Consultant (PIC)</w:t>
+            </w:r>
+          </w:p>
+        </w:tc>
+        <w:tc>
+          <w:tcPr>
+            <w:tcW w:type="dxa" w:w="1872"/>
+          </w:tcPr>
+          <w:p>
+            <w:r>
+              <w:t>Prime Road Alternative (Cambodia) Co. Ltd. (SECU)</w:t>
+            </w:r>
+          </w:p>
+        </w:tc>
+        <w:tc>
+          <w:tcPr>
+            <w:tcW w:type="dxa" w:w="1872"/>
+          </w:tcPr>
+          <w:p>
+            <w:r>
+              <w:t>INFO_NOT_FOUND: Number of years</w:t>
+            </w:r>
+          </w:p>
+        </w:tc>
+      </w:tr>
+      <w:tr>
+        <w:tc>
+          <w:tcPr>
+            <w:tcW w:type="dxa" w:w="1872"/>
+          </w:tcPr>
+          <w:p>
+            <w:r>
+              <w:t>Monitoring Report (to Ministry of Environment)</w:t>
+            </w:r>
+          </w:p>
+        </w:tc>
+        <w:tc>
+          <w:tcPr>
+            <w:tcW w:type="dxa" w:w="1872"/>
+          </w:tcPr>
+          <w:p>
+            <w:r>
+              <w:t>Six-month and Annually</w:t>
+            </w:r>
+          </w:p>
+        </w:tc>
+        <w:tc>
+          <w:tcPr>
+            <w:tcW w:type="dxa" w:w="1872"/>
+          </w:tcPr>
+          <w:p>
+            <w:r>
+              <w:t>Cambodian Sub-decree on Environmental Impact Assessment Process (1999)</w:t>
+            </w:r>
+          </w:p>
+        </w:tc>
+        <w:tc>
+          <w:tcPr>
+            <w:tcW w:type="dxa" w:w="1872"/>
+          </w:tcPr>
+          <w:p>
+            <w:r>
+              <w:t>Prime Road Alternative (Cambodia) Co. Ltd. (SECU)</w:t>
+            </w:r>
+          </w:p>
+        </w:tc>
+        <w:tc>
+          <w:tcPr>
+            <w:tcW w:type="dxa" w:w="1872"/>
+          </w:tcPr>
+          <w:p>
+            <w:r>
+              <w:t>INFO_NOT_FOUND: Number of years</w:t>
+            </w:r>
           </w:p>
         </w:tc>
       </w:tr>
@@ -6441,399 +6236,143 @@
       <w:bookmarkEnd w:id="16"/>
     </w:p>
     <w:p>
-      <w:pPr>
-        <w:pStyle w:val="Instruction"/>
-        <w:rPr>
-          <w:rFonts w:eastAsia="Franklin Gothic Book" w:cs="Franklin Gothic Book"/>
-          <w:color w:val="404040" w:themeColor="text1" w:themeTint="BF"/>
-          <w:szCs w:val="21"/>
-        </w:rPr>
-      </w:pPr>
-      <w:r>
-        <w:rPr>
-          <w:rFonts w:eastAsia="Franklin Gothic Book" w:cs="Franklin Gothic Book"/>
-          <w:color w:val="404040" w:themeColor="text1" w:themeTint="BF"/>
-          <w:szCs w:val="21"/>
-        </w:rPr>
-        <w:t>Complete</w:t>
-      </w:r>
-      <w:r>
-        <w:rPr>
-          <w:rFonts w:eastAsia="Franklin Gothic Book" w:cs="Franklin Gothic Book"/>
-          <w:color w:val="404040" w:themeColor="text1" w:themeTint="BF"/>
-          <w:szCs w:val="21"/>
-        </w:rPr>
-        <w:t xml:space="preserve"> the table below with information relevant </w:t>
-      </w:r>
-      <w:r>
-        <w:rPr>
-          <w:rFonts w:eastAsia="Franklin Gothic Book" w:cs="Franklin Gothic Book"/>
-          <w:color w:val="404040" w:themeColor="text1" w:themeTint="BF"/>
-          <w:szCs w:val="21"/>
-        </w:rPr>
-        <w:t>for</w:t>
-      </w:r>
-      <w:r>
-        <w:rPr>
-          <w:rFonts w:eastAsia="Franklin Gothic Book" w:cs="Franklin Gothic Book"/>
-          <w:color w:val="404040" w:themeColor="text1" w:themeTint="BF"/>
-          <w:szCs w:val="21"/>
-        </w:rPr>
-        <w:t xml:space="preserve"> </w:t>
-      </w:r>
-      <w:r>
-        <w:rPr>
-          <w:rFonts w:eastAsia="Franklin Gothic Book" w:cs="Franklin Gothic Book"/>
-          <w:color w:val="404040" w:themeColor="text1" w:themeTint="BF"/>
-          <w:szCs w:val="21"/>
-        </w:rPr>
-        <w:t>non-AFOLU</w:t>
-      </w:r>
-      <w:r>
-        <w:rPr>
-          <w:rFonts w:eastAsia="Franklin Gothic Book" w:cs="Franklin Gothic Book"/>
-          <w:color w:val="404040" w:themeColor="text1" w:themeTint="BF"/>
-          <w:szCs w:val="21"/>
-        </w:rPr>
-        <w:t xml:space="preserve"> project</w:t>
-      </w:r>
-      <w:r>
-        <w:rPr>
-          <w:rFonts w:eastAsia="Franklin Gothic Book" w:cs="Franklin Gothic Book"/>
-          <w:color w:val="404040" w:themeColor="text1" w:themeTint="BF"/>
-          <w:szCs w:val="21"/>
-        </w:rPr>
-        <w:t>s</w:t>
-      </w:r>
-      <w:r>
-        <w:rPr>
-          <w:rFonts w:eastAsia="Franklin Gothic Book" w:cs="Franklin Gothic Book"/>
-          <w:color w:val="404040" w:themeColor="text1" w:themeTint="BF"/>
-          <w:szCs w:val="21"/>
-        </w:rPr>
-        <w:t>:</w:t>
+      <w:r>
+        <w:t>SECTION_ATTEMPTED</w:t>
       </w:r>
     </w:p>
     <w:tbl>
       <w:tblPr>
-        <w:tblStyle w:val="GridTable5Dark-Accent21"/>
-        <w:tblW w:w="0" w:type="auto"/>
-        <w:tblInd w:w="607" w:type="dxa"/>
-        <w:tblLayout w:type="fixed"/>
-        <w:tblLook w:val="0680" w:firstRow="0" w:lastRow="0" w:firstColumn="1" w:lastColumn="0" w:noHBand="1" w:noVBand="1"/>
+        <w:tblStyle w:val="TableGrid"/>
+        <w:tblW w:type="auto" w:w="0"/>
+        <w:tblLook w:firstColumn="1" w:firstRow="1" w:lastColumn="0" w:lastRow="0" w:noHBand="0" w:noVBand="1" w:val="04A0"/>
       </w:tblPr>
       <w:tblGrid>
-        <w:gridCol w:w="2880"/>
-        <w:gridCol w:w="5835"/>
+        <w:gridCol w:w="4680"/>
+        <w:gridCol w:w="4680"/>
       </w:tblGrid>
       <w:tr>
-        <w:trPr>
-          <w:trHeight w:val="300"/>
-        </w:trPr>
-        <w:tc>
-          <w:tcPr>
-            <w:cnfStyle w:val="001000000000" w:firstRow="0" w:lastRow="0" w:firstColumn="1" w:lastColumn="0" w:oddVBand="0" w:evenVBand="0" w:oddHBand="0" w:evenHBand="0" w:firstRowFirstColumn="0" w:firstRowLastColumn="0" w:lastRowFirstColumn="0" w:lastRowLastColumn="0"/>
-            <w:tcW w:w="2880" w:type="dxa"/>
-          </w:tcPr>
-          <w:p>
-            <w:hyperlink r:id="rId16" w:anchor="sectoral-scopes" w:history="1">
-              <w:r>
-                <w:rPr>
-                  <w:rStyle w:val="Hyperlink"/>
-                  <w:rFonts w:eastAsia="Franklin Gothic Book" w:cs="Franklin Gothic Book"/>
-                  <w:color w:val="auto"/>
-                  <w:szCs w:val="21"/>
-                  <w:u w:val="none"/>
-                </w:rPr>
-                <w:t xml:space="preserve">Sectoral </w:t>
-              </w:r>
-              <w:r>
-                <w:rPr>
-                  <w:rStyle w:val="Hyperlink"/>
-                  <w:rFonts w:eastAsia="Franklin Gothic Book" w:cs="Franklin Gothic Book"/>
-                  <w:color w:val="auto"/>
-                  <w:szCs w:val="21"/>
-                  <w:u w:val="none"/>
-                </w:rPr>
-                <w:t>s</w:t>
-              </w:r>
-              <w:r>
-                <w:rPr>
-                  <w:rStyle w:val="Hyperlink"/>
-                  <w:rFonts w:eastAsia="Franklin Gothic Book" w:cs="Franklin Gothic Book"/>
-                  <w:color w:val="auto"/>
-                  <w:szCs w:val="21"/>
-                  <w:u w:val="none"/>
-                </w:rPr>
-                <w:t>cope</w:t>
-              </w:r>
-            </w:hyperlink>
-            <w:r>
-              <w:rPr>
-                <w:rStyle w:val="FootnoteReference"/>
-              </w:rPr>
-              <w:footnoteReference w:id="2"/>
-            </w:r>
-            <w:r>
-              <w:t xml:space="preserve"> </w:t>
-            </w:r>
-          </w:p>
-        </w:tc>
-        <w:tc>
-          <w:tcPr>
-            <w:tcW w:w="5835" w:type="dxa"/>
-            <w:shd w:val="clear" w:color="auto" w:fill="F2F2F2" w:themeFill="background1" w:themeFillShade="F2"/>
-            <w:vAlign w:val="center"/>
-          </w:tcPr>
-          <w:p>
-            <w:pPr>
-              <w:cnfStyle w:val="000000000000" w:firstRow="0" w:lastRow="0" w:firstColumn="0" w:lastColumn="0" w:oddVBand="0" w:evenVBand="0" w:oddHBand="0" w:evenHBand="0" w:firstRowFirstColumn="0" w:firstRowLastColumn="0" w:lastRowFirstColumn="0" w:lastRowLastColumn="0"/>
-              <w:rPr>
-                <w:lang w:val="en-GB"/>
-              </w:rPr>
-            </w:pPr>
+        <w:tc>
+          <w:tcPr>
+            <w:tcW w:type="dxa" w:w="4680"/>
+          </w:tcPr>
+          <w:p>
+            <w:r>
+              <w:t>Sectoral scope</w:t>
+            </w:r>
+          </w:p>
+        </w:tc>
+        <w:tc>
+          <w:tcPr>
+            <w:tcW w:type="dxa" w:w="4680"/>
+          </w:tcPr>
+          <w:p>
+            <w:r>
+              <w:t>Energy (Renewable energy generation - solar)</w:t>
+            </w:r>
           </w:p>
         </w:tc>
       </w:tr>
       <w:tr>
-        <w:trPr>
-          <w:trHeight w:val="300"/>
-        </w:trPr>
-        <w:tc>
-          <w:tcPr>
-            <w:cnfStyle w:val="001000000000" w:firstRow="0" w:lastRow="0" w:firstColumn="1" w:lastColumn="0" w:oddVBand="0" w:evenVBand="0" w:oddHBand="0" w:evenHBand="0" w:firstRowFirstColumn="0" w:firstRowLastColumn="0" w:lastRowFirstColumn="0" w:lastRowLastColumn="0"/>
-            <w:tcW w:w="2880" w:type="dxa"/>
-          </w:tcPr>
-          <w:p>
-            <w:r>
-              <w:t xml:space="preserve">Project </w:t>
-            </w:r>
-            <w:r>
-              <w:t>a</w:t>
-            </w:r>
-            <w:r>
-              <w:t xml:space="preserve">ctivity </w:t>
-            </w:r>
-            <w:r>
-              <w:t>t</w:t>
-            </w:r>
-            <w:r>
-              <w:t>ype</w:t>
-            </w:r>
-          </w:p>
-        </w:tc>
-        <w:tc>
-          <w:tcPr>
-            <w:tcW w:w="5835" w:type="dxa"/>
-            <w:shd w:val="clear" w:color="auto" w:fill="F2F2F2" w:themeFill="background1" w:themeFillShade="F2"/>
-          </w:tcPr>
-          <w:p>
-            <w:pPr>
-              <w:cnfStyle w:val="000000000000" w:firstRow="0" w:lastRow="0" w:firstColumn="0" w:lastColumn="0" w:oddVBand="0" w:evenVBand="0" w:oddHBand="0" w:evenHBand="0" w:firstRowFirstColumn="0" w:firstRowLastColumn="0" w:lastRowFirstColumn="0" w:lastRowLastColumn="0"/>
-              <w:rPr>
-                <w:lang w:val="en-GB"/>
-              </w:rPr>
-            </w:pPr>
+        <w:tc>
+          <w:tcPr>
+            <w:tcW w:type="dxa" w:w="4680"/>
+          </w:tcPr>
+          <w:p>
+            <w:r>
+              <w:t>Project activity type</w:t>
+            </w:r>
+          </w:p>
+        </w:tc>
+        <w:tc>
+          <w:tcPr>
+            <w:tcW w:type="dxa" w:w="4680"/>
+          </w:tcPr>
+          <w:p>
+            <w:r>
+              <w:t>Development, construction, and operation of a 60-megawatt alternating current (MWac) utility-scale solar photovoltaic (PV) power plant</w:t>
+            </w:r>
           </w:p>
         </w:tc>
       </w:tr>
     </w:tbl>
     <w:p>
-      <w:pPr>
-        <w:pStyle w:val="Instruction"/>
-        <w:rPr>
-          <w:rStyle w:val="SubtleEmphasis"/>
-          <w:rFonts w:ascii="Franklin Gothic Book" w:eastAsia="Franklin Gothic Book" w:hAnsi="Franklin Gothic Book" w:cs="Franklin Gothic Book"/>
-          <w:i/>
-          <w:iCs/>
-          <w:color w:val="404040" w:themeColor="text1" w:themeTint="BF"/>
-          <w:szCs w:val="21"/>
-        </w:rPr>
-      </w:pPr>
-      <w:r>
-        <w:rPr>
-          <w:rFonts w:eastAsia="Franklin Gothic Book" w:cs="Franklin Gothic Book"/>
-          <w:color w:val="404040" w:themeColor="text1" w:themeTint="BF"/>
-          <w:szCs w:val="21"/>
-        </w:rPr>
-        <w:t xml:space="preserve">Complete the table below with information relevant </w:t>
-      </w:r>
-      <w:r>
-        <w:rPr>
-          <w:rFonts w:eastAsia="Franklin Gothic Book" w:cs="Franklin Gothic Book"/>
-          <w:color w:val="404040" w:themeColor="text1" w:themeTint="BF"/>
-          <w:szCs w:val="21"/>
-        </w:rPr>
-        <w:t>for</w:t>
-      </w:r>
-      <w:r>
-        <w:rPr>
-          <w:rFonts w:eastAsia="Franklin Gothic Book" w:cs="Franklin Gothic Book"/>
-          <w:color w:val="404040" w:themeColor="text1" w:themeTint="BF"/>
-          <w:szCs w:val="21"/>
-        </w:rPr>
-        <w:t xml:space="preserve"> </w:t>
-      </w:r>
-      <w:r>
-        <w:rPr>
-          <w:rFonts w:eastAsia="Franklin Gothic Book" w:cs="Franklin Gothic Book"/>
-          <w:color w:val="404040" w:themeColor="text1" w:themeTint="BF"/>
-          <w:szCs w:val="21"/>
-        </w:rPr>
-        <w:t>AFOLU</w:t>
-      </w:r>
-      <w:r>
-        <w:rPr>
-          <w:rFonts w:eastAsia="Franklin Gothic Book" w:cs="Franklin Gothic Book"/>
-          <w:color w:val="404040" w:themeColor="text1" w:themeTint="BF"/>
-          <w:szCs w:val="21"/>
-        </w:rPr>
-        <w:t xml:space="preserve"> project</w:t>
-      </w:r>
-      <w:r>
-        <w:rPr>
-          <w:rFonts w:eastAsia="Franklin Gothic Book" w:cs="Franklin Gothic Book"/>
-          <w:color w:val="404040" w:themeColor="text1" w:themeTint="BF"/>
-          <w:szCs w:val="21"/>
-        </w:rPr>
-        <w:t>s</w:t>
-      </w:r>
-      <w:r>
-        <w:rPr>
-          <w:rFonts w:eastAsia="Franklin Gothic Book" w:cs="Franklin Gothic Book"/>
-          <w:color w:val="404040" w:themeColor="text1" w:themeTint="BF"/>
-          <w:szCs w:val="21"/>
-        </w:rPr>
-        <w:t>:</w:t>
+      <w:r>
+        <w:t>Complete the table below with information relevant for AFOLU projects:</w:t>
       </w:r>
     </w:p>
     <w:tbl>
       <w:tblPr>
-        <w:tblStyle w:val="GridTable5Dark-Accent21"/>
-        <w:tblW w:w="0" w:type="auto"/>
-        <w:tblInd w:w="607" w:type="dxa"/>
-        <w:tblLayout w:type="fixed"/>
-        <w:tblLook w:val="0680" w:firstRow="0" w:lastRow="0" w:firstColumn="1" w:lastColumn="0" w:noHBand="1" w:noVBand="1"/>
+        <w:tblStyle w:val="TableGrid"/>
+        <w:tblW w:type="auto" w:w="0"/>
+        <w:tblLook w:firstColumn="1" w:firstRow="1" w:lastColumn="0" w:lastRow="0" w:noHBand="0" w:noVBand="1" w:val="04A0"/>
       </w:tblPr>
       <w:tblGrid>
-        <w:gridCol w:w="2880"/>
-        <w:gridCol w:w="5835"/>
+        <w:gridCol w:w="4680"/>
+        <w:gridCol w:w="4680"/>
       </w:tblGrid>
       <w:tr>
-        <w:trPr>
-          <w:trHeight w:val="300"/>
-        </w:trPr>
-        <w:tc>
-          <w:tcPr>
-            <w:cnfStyle w:val="001000000000" w:firstRow="0" w:lastRow="0" w:firstColumn="1" w:lastColumn="0" w:oddVBand="0" w:evenVBand="0" w:oddHBand="0" w:evenHBand="0" w:firstRowFirstColumn="0" w:firstRowLastColumn="0" w:lastRowFirstColumn="0" w:lastRowLastColumn="0"/>
-            <w:tcW w:w="2880" w:type="dxa"/>
-          </w:tcPr>
-          <w:p>
-            <w:hyperlink r:id="rId17" w:anchor="sectoral-scopes" w:history="1">
-              <w:r>
-                <w:rPr>
-                  <w:rStyle w:val="Hyperlink"/>
-                  <w:rFonts w:eastAsia="Franklin Gothic Book" w:cs="Franklin Gothic Book"/>
-                  <w:color w:val="auto"/>
-                  <w:szCs w:val="21"/>
-                  <w:u w:val="none"/>
-                </w:rPr>
-                <w:t>Sectoral scope</w:t>
-              </w:r>
-            </w:hyperlink>
-            <w:r>
-              <w:t xml:space="preserve"> </w:t>
-            </w:r>
-          </w:p>
-        </w:tc>
-        <w:tc>
-          <w:tcPr>
-            <w:tcW w:w="5835" w:type="dxa"/>
-            <w:shd w:val="clear" w:color="auto" w:fill="F2F2F2" w:themeFill="background1" w:themeFillShade="F2"/>
-            <w:vAlign w:val="center"/>
-          </w:tcPr>
-          <w:p>
-            <w:pPr>
-              <w:cnfStyle w:val="000000000000" w:firstRow="0" w:lastRow="0" w:firstColumn="0" w:lastColumn="0" w:oddVBand="0" w:evenVBand="0" w:oddHBand="0" w:evenHBand="0" w:firstRowFirstColumn="0" w:firstRowLastColumn="0" w:lastRowFirstColumn="0" w:lastRowLastColumn="0"/>
-              <w:rPr>
-                <w:lang w:val="en-GB"/>
-              </w:rPr>
-            </w:pPr>
+        <w:tc>
+          <w:tcPr>
+            <w:tcW w:type="dxa" w:w="4680"/>
+          </w:tcPr>
+          <w:p>
+            <w:r>
+              <w:t>Sectoral scope</w:t>
+            </w:r>
+          </w:p>
+        </w:tc>
+        <w:tc>
+          <w:tcPr>
+            <w:tcW w:type="dxa" w:w="4680"/>
+          </w:tcPr>
+          <w:p>
+            <w:r>
+              <w:t>INFO_NOT_FOUND: Sectoral scope</w:t>
+            </w:r>
           </w:p>
         </w:tc>
       </w:tr>
       <w:tr>
-        <w:trPr>
-          <w:trHeight w:val="296"/>
-        </w:trPr>
-        <w:tc>
-          <w:tcPr>
-            <w:cnfStyle w:val="001000000000" w:firstRow="0" w:lastRow="0" w:firstColumn="1" w:lastColumn="0" w:oddVBand="0" w:evenVBand="0" w:oddHBand="0" w:evenHBand="0" w:firstRowFirstColumn="0" w:firstRowLastColumn="0" w:lastRowFirstColumn="0" w:lastRowLastColumn="0"/>
-            <w:tcW w:w="0" w:type="dxa"/>
+        <w:tc>
+          <w:tcPr>
+            <w:tcW w:type="dxa" w:w="4680"/>
           </w:tcPr>
           <w:p>
             <w:r>
               <w:t>AFOLU project category</w:t>
             </w:r>
-            <w:r>
-              <w:rPr>
-                <w:rStyle w:val="FootnoteReference"/>
-              </w:rPr>
-              <w:footnoteReference w:id="3"/>
-            </w:r>
-            <w:r>
-              <w:t xml:space="preserve"> </w:t>
-            </w:r>
-          </w:p>
-        </w:tc>
-        <w:tc>
-          <w:tcPr>
-            <w:tcW w:w="0" w:type="dxa"/>
-            <w:shd w:val="clear" w:color="auto" w:fill="F2F2F2" w:themeFill="background1" w:themeFillShade="F2"/>
-          </w:tcPr>
-          <w:p>
-            <w:pPr>
-              <w:cnfStyle w:val="000000000000" w:firstRow="0" w:lastRow="0" w:firstColumn="0" w:lastColumn="0" w:oddVBand="0" w:evenVBand="0" w:oddHBand="0" w:evenHBand="0" w:firstRowFirstColumn="0" w:firstRowLastColumn="0" w:lastRowFirstColumn="0" w:lastRowLastColumn="0"/>
-              <w:rPr>
-                <w:lang w:val="en-GB"/>
-              </w:rPr>
-            </w:pPr>
+          </w:p>
+        </w:tc>
+        <w:tc>
+          <w:tcPr>
+            <w:tcW w:type="dxa" w:w="4680"/>
+          </w:tcPr>
+          <w:p>
+            <w:r>
+              <w:t>INFO_NOT_FOUND: AFOLU project category</w:t>
+            </w:r>
           </w:p>
         </w:tc>
       </w:tr>
       <w:tr>
-        <w:trPr>
-          <w:trHeight w:val="300"/>
-        </w:trPr>
-        <w:tc>
-          <w:tcPr>
-            <w:cnfStyle w:val="001000000000" w:firstRow="0" w:lastRow="0" w:firstColumn="1" w:lastColumn="0" w:oddVBand="0" w:evenVBand="0" w:oddHBand="0" w:evenHBand="0" w:firstRowFirstColumn="0" w:firstRowLastColumn="0" w:lastRowFirstColumn="0" w:lastRowLastColumn="0"/>
-            <w:tcW w:w="2880" w:type="dxa"/>
-          </w:tcPr>
-          <w:p>
-            <w:r>
-              <w:t xml:space="preserve">Project </w:t>
-            </w:r>
-            <w:r>
-              <w:t>activity t</w:t>
-            </w:r>
-            <w:r>
-              <w:t>ype</w:t>
-            </w:r>
-          </w:p>
-        </w:tc>
-        <w:tc>
-          <w:tcPr>
-            <w:tcW w:w="5835" w:type="dxa"/>
-            <w:shd w:val="clear" w:color="auto" w:fill="F2F2F2" w:themeFill="background1" w:themeFillShade="F2"/>
-          </w:tcPr>
-          <w:p>
-            <w:pPr>
-              <w:cnfStyle w:val="000000000000" w:firstRow="0" w:lastRow="0" w:firstColumn="0" w:lastColumn="0" w:oddVBand="0" w:evenVBand="0" w:oddHBand="0" w:evenHBand="0" w:firstRowFirstColumn="0" w:firstRowLastColumn="0" w:lastRowFirstColumn="0" w:lastRowLastColumn="0"/>
-              <w:rPr>
-                <w:lang w:val="en-GB"/>
-              </w:rPr>
-            </w:pPr>
+        <w:tc>
+          <w:tcPr>
+            <w:tcW w:type="dxa" w:w="4680"/>
+          </w:tcPr>
+          <w:p>
+            <w:r>
+              <w:t>Project activity type</w:t>
+            </w:r>
+          </w:p>
+        </w:tc>
+        <w:tc>
+          <w:tcPr>
+            <w:tcW w:type="dxa" w:w="4680"/>
+          </w:tcPr>
+          <w:p>
+            <w:r>
+              <w:t>INFO_NOT_FOUND: Project activity type</w:t>
+            </w:r>
           </w:p>
         </w:tc>
       </w:tr>
@@ -6862,879 +6401,73 @@
       <w:bookmarkEnd w:id="17"/>
     </w:p>
     <w:p>
-      <w:pPr>
-        <w:pStyle w:val="Heading3"/>
-      </w:pPr>
-      <w:r>
-        <w:t>General eligibility</w:t>
+      <w:r>
+        <w:t>SECTION_ATTEMPTED</w:t>
       </w:r>
     </w:p>
     <w:p>
-      <w:pPr>
-        <w:pStyle w:val="Instruction"/>
-      </w:pPr>
-      <w:r>
-        <w:t>For all projects, d</w:t>
-      </w:r>
-      <w:r>
-        <w:t>escribe and justify how the project is eligible to participate in the VCS Program.</w:t>
-      </w:r>
-      <w:r>
-        <w:t xml:space="preserve"> The response should</w:t>
-      </w:r>
-      <w:r>
-        <w:t xml:space="preserve">: </w:t>
+      <w:r>
+        <w:t>General eligibility</w:t>
       </w:r>
     </w:p>
     <w:p>
-      <w:pPr>
-        <w:pStyle w:val="Instruction"/>
-        <w:numPr>
-          <w:ilvl w:val="0"/>
-          <w:numId w:val="92"/>
-        </w:numPr>
-        <w:rPr>
-          <w:rFonts w:eastAsia="Franklin Gothic Book" w:cs="Franklin Gothic Book"/>
-          <w:color w:val="404040" w:themeColor="text1" w:themeTint="BF"/>
-        </w:rPr>
-      </w:pPr>
-      <w:r>
-        <w:rPr>
-          <w:rFonts w:eastAsia="Franklin Gothic Book" w:cs="Franklin Gothic Book"/>
-          <w:color w:val="404040" w:themeColor="text1" w:themeTint="BF"/>
-        </w:rPr>
-        <w:t>Justify that the project activity is included under the</w:t>
-      </w:r>
-      <w:r>
-        <w:rPr>
-          <w:rFonts w:eastAsia="Franklin Gothic Book" w:cs="Franklin Gothic Book"/>
-          <w:color w:val="404040" w:themeColor="text1" w:themeTint="BF"/>
-        </w:rPr>
-        <w:t xml:space="preserve"> scope of the</w:t>
-      </w:r>
-      <w:r>
-        <w:rPr>
-          <w:rFonts w:eastAsia="Franklin Gothic Book" w:cs="Franklin Gothic Book"/>
-          <w:color w:val="404040" w:themeColor="text1" w:themeTint="BF"/>
-        </w:rPr>
-        <w:t xml:space="preserve"> VCS </w:t>
-      </w:r>
-      <w:r>
-        <w:rPr>
-          <w:rFonts w:eastAsia="Franklin Gothic Book" w:cs="Franklin Gothic Book"/>
-          <w:color w:val="404040" w:themeColor="text1" w:themeTint="BF"/>
-        </w:rPr>
-        <w:t>Program</w:t>
-      </w:r>
-      <w:r>
-        <w:rPr>
-          <w:rFonts w:eastAsia="Franklin Gothic Book" w:cs="Franklin Gothic Book"/>
-          <w:color w:val="404040" w:themeColor="text1" w:themeTint="BF"/>
-        </w:rPr>
-        <w:t xml:space="preserve"> and not excluded under Table 2.1 of the </w:t>
-      </w:r>
-      <w:r>
-        <w:rPr>
-          <w:rFonts w:eastAsia="Franklin Gothic Book" w:cs="Franklin Gothic Book"/>
-          <w:i w:val="0"/>
-          <w:iCs w:val="0"/>
-          <w:color w:val="404040" w:themeColor="text1" w:themeTint="BF"/>
-        </w:rPr>
-        <w:t>VCS Standard</w:t>
-      </w:r>
-      <w:r>
-        <w:rPr>
-          <w:rFonts w:eastAsia="Franklin Gothic Book" w:cs="Franklin Gothic Book"/>
-          <w:color w:val="404040" w:themeColor="text1" w:themeTint="BF"/>
-        </w:rPr>
-        <w:t>.</w:t>
+      <w:r>
+        <w:t>The project is a 60-megawatt alternating current (MWac) utility-scale solar photovoltaic (PV) power project in Kampong Chhnang Province, Cambodia, with a total installed direct current solar photovoltaic capacity of 78 MW. The operation of the 60 MW solar PV plant is expected to avoid approximately 84,000 tons of carbon dioxide-equivalent (tCO2e) annually, contributing to a reduction of emissions up to 1,760,000 tCO2e over its lifetime. The project will contribute to climate change mitigation efforts by reducing annual greenhouse gas emissions in the energy sector by 110,700 tons per year (2020 baseline: 0). The project is aligned with Cambodia's Nationally Determined Contribution on climate change under UNFCCC.</w:t>
       </w:r>
     </w:p>
     <w:p>
-      <w:pPr>
-        <w:pStyle w:val="Instruction"/>
-        <w:numPr>
-          <w:ilvl w:val="0"/>
-          <w:numId w:val="92"/>
-        </w:numPr>
-        <w:rPr>
-          <w:rFonts w:eastAsia="Franklin Gothic Book" w:cs="Franklin Gothic Book"/>
-          <w:color w:val="404040" w:themeColor="text1" w:themeTint="BF"/>
-        </w:rPr>
-      </w:pPr>
-      <w:r>
-        <w:rPr>
-          <w:rFonts w:eastAsia="Franklin Gothic Book" w:cs="Franklin Gothic Book"/>
-          <w:color w:val="404040" w:themeColor="text1" w:themeTint="BF"/>
-        </w:rPr>
-        <w:t>Provide information to demonstrate that the project meets requirements related to</w:t>
-      </w:r>
-      <w:r>
-        <w:rPr>
-          <w:rFonts w:eastAsia="Franklin Gothic Book" w:cs="Franklin Gothic Book"/>
-          <w:color w:val="404040" w:themeColor="text1" w:themeTint="BF"/>
-        </w:rPr>
-        <w:t xml:space="preserve"> the </w:t>
-      </w:r>
-      <w:r>
-        <w:rPr>
-          <w:rFonts w:eastAsia="Franklin Gothic Book" w:cs="Franklin Gothic Book"/>
-          <w:color w:val="404040" w:themeColor="text1" w:themeTint="BF"/>
-        </w:rPr>
-        <w:t xml:space="preserve">pipeline listing </w:t>
-      </w:r>
-      <w:r>
-        <w:rPr>
-          <w:rFonts w:eastAsia="Franklin Gothic Book" w:cs="Franklin Gothic Book"/>
-          <w:color w:val="404040" w:themeColor="text1" w:themeTint="BF"/>
-        </w:rPr>
-        <w:t>deadline</w:t>
-      </w:r>
-      <w:r>
-        <w:rPr>
-          <w:rFonts w:eastAsia="Franklin Gothic Book" w:cs="Franklin Gothic Book"/>
-          <w:color w:val="404040" w:themeColor="text1" w:themeTint="BF"/>
-        </w:rPr>
-        <w:t xml:space="preserve">, </w:t>
-      </w:r>
-      <w:r>
-        <w:rPr>
-          <w:rFonts w:eastAsia="Franklin Gothic Book" w:cs="Franklin Gothic Book"/>
-          <w:color w:val="404040" w:themeColor="text1" w:themeTint="BF"/>
-        </w:rPr>
-        <w:t xml:space="preserve">the </w:t>
-      </w:r>
-      <w:r>
-        <w:rPr>
-          <w:rFonts w:eastAsia="Franklin Gothic Book" w:cs="Franklin Gothic Book"/>
-          <w:color w:val="404040" w:themeColor="text1" w:themeTint="BF"/>
-        </w:rPr>
-        <w:t xml:space="preserve">opening meeting with the </w:t>
-      </w:r>
-      <w:r>
-        <w:rPr>
-          <w:rFonts w:eastAsia="Franklin Gothic Book" w:cs="Franklin Gothic Book"/>
-          <w:color w:val="404040" w:themeColor="text1" w:themeTint="BF"/>
-        </w:rPr>
-        <w:t>validation/verification body</w:t>
-      </w:r>
-      <w:r>
-        <w:rPr>
-          <w:rFonts w:eastAsia="Franklin Gothic Book" w:cs="Franklin Gothic Book"/>
-          <w:color w:val="404040" w:themeColor="text1" w:themeTint="BF"/>
-        </w:rPr>
-        <w:t xml:space="preserve">, and </w:t>
-      </w:r>
-      <w:r>
-        <w:rPr>
-          <w:rFonts w:eastAsia="Franklin Gothic Book" w:cs="Franklin Gothic Book"/>
-          <w:color w:val="404040" w:themeColor="text1" w:themeTint="BF"/>
-        </w:rPr>
-        <w:t xml:space="preserve">the </w:t>
-      </w:r>
-      <w:r>
-        <w:rPr>
-          <w:rFonts w:eastAsia="Franklin Gothic Book" w:cs="Franklin Gothic Book"/>
-          <w:color w:val="404040" w:themeColor="text1" w:themeTint="BF"/>
-        </w:rPr>
-        <w:t>validation deadline.</w:t>
+      <w:r>
+        <w:t>INFO_NOT_FOUND: justification that the project activity is included under the scope of the VCS Program and not excluded under Table 2.1 of the VCS Standard.</w:t>
       </w:r>
     </w:p>
     <w:p>
-      <w:pPr>
-        <w:pStyle w:val="Instruction"/>
-        <w:numPr>
-          <w:ilvl w:val="0"/>
-          <w:numId w:val="2"/>
-        </w:numPr>
-        <w:ind w:left="1170"/>
-        <w:rPr>
-          <w:color w:val="4F5150" w:themeColor="text2"/>
-          <w:szCs w:val="21"/>
-        </w:rPr>
-      </w:pPr>
-      <w:r>
-        <w:rPr>
-          <w:rFonts w:eastAsia="Franklin Gothic Book" w:cs="Franklin Gothic Book"/>
-          <w:color w:val="404040" w:themeColor="text1" w:themeTint="BF"/>
-          <w:szCs w:val="21"/>
-        </w:rPr>
-        <w:t xml:space="preserve">Demonstrate that the applied </w:t>
-      </w:r>
-      <w:r>
-        <w:rPr>
-          <w:rFonts w:eastAsia="Franklin Gothic Book" w:cs="Franklin Gothic Book"/>
-          <w:color w:val="404040" w:themeColor="text1" w:themeTint="BF"/>
-          <w:szCs w:val="21"/>
-        </w:rPr>
-        <w:t>methodology is eligible under the VCS Program</w:t>
-      </w:r>
-      <w:r>
-        <w:rPr>
-          <w:rFonts w:eastAsia="Franklin Gothic Book" w:cs="Franklin Gothic Book"/>
-          <w:color w:val="404040" w:themeColor="text1" w:themeTint="BF"/>
-          <w:szCs w:val="21"/>
-        </w:rPr>
-        <w:t>.</w:t>
-      </w:r>
-      <w:r>
-        <w:rPr>
-          <w:color w:val="4F5150" w:themeColor="text2"/>
-          <w:szCs w:val="21"/>
-        </w:rPr>
-        <w:t xml:space="preserve"> </w:t>
-      </w:r>
-      <w:r>
-        <w:t xml:space="preserve">Where applying a methodology with </w:t>
-      </w:r>
-      <w:r>
-        <w:t xml:space="preserve">scale and/or </w:t>
-      </w:r>
-      <w:r>
-        <w:t>capacity limits</w:t>
-      </w:r>
-      <w:r>
-        <w:rPr>
-          <w:rFonts w:eastAsia="Franklin Gothic Book" w:cs="Franklin Gothic Book"/>
-          <w:color w:val="404040" w:themeColor="text1" w:themeTint="BF"/>
-        </w:rPr>
-        <w:t xml:space="preserve">, demonstrate that the project is not a fragmented part of a larger project or activity that would otherwise </w:t>
-      </w:r>
-      <w:r>
-        <w:rPr>
-          <w:rFonts w:eastAsia="Franklin Gothic Book" w:cs="Franklin Gothic Book"/>
-          <w:color w:val="404040" w:themeColor="text1" w:themeTint="BF"/>
-        </w:rPr>
-        <w:t xml:space="preserve">exceed </w:t>
-      </w:r>
-      <w:r>
-        <w:rPr>
-          <w:rFonts w:eastAsia="Franklin Gothic Book" w:cs="Franklin Gothic Book"/>
-          <w:color w:val="404040" w:themeColor="text1" w:themeTint="BF"/>
-        </w:rPr>
-        <w:t>such</w:t>
-      </w:r>
-      <w:r>
-        <w:rPr>
-          <w:rFonts w:eastAsia="Franklin Gothic Book" w:cs="Franklin Gothic Book"/>
-          <w:color w:val="404040" w:themeColor="text1" w:themeTint="BF"/>
-        </w:rPr>
-        <w:t xml:space="preserve"> limits.</w:t>
-      </w:r>
-      <w:r>
-        <w:rPr>
-          <w:color w:val="4F5150" w:themeColor="text2"/>
-          <w:szCs w:val="21"/>
-        </w:rPr>
-        <w:t xml:space="preserve"> </w:t>
-      </w:r>
-      <w:r>
-        <w:rPr>
-          <w:rFonts w:eastAsia="Franklin Gothic Book" w:cs="Franklin Gothic Book"/>
-          <w:color w:val="404040" w:themeColor="text1" w:themeTint="BF"/>
-        </w:rPr>
-        <w:t xml:space="preserve">If applicable, </w:t>
-      </w:r>
-      <w:r>
-        <w:rPr>
-          <w:rFonts w:eastAsia="Franklin Gothic Book" w:cs="Franklin Gothic Book"/>
-          <w:color w:val="404040" w:themeColor="text1" w:themeTint="BF"/>
-        </w:rPr>
-        <w:t xml:space="preserve">demonstrate </w:t>
-      </w:r>
-      <w:r>
-        <w:rPr>
-          <w:rFonts w:eastAsia="Franklin Gothic Book" w:cs="Franklin Gothic Book"/>
-          <w:color w:val="404040" w:themeColor="text1" w:themeTint="BF"/>
-        </w:rPr>
-        <w:t xml:space="preserve">that </w:t>
-      </w:r>
-      <w:r>
-        <w:t>no single</w:t>
-      </w:r>
-      <w:r>
-        <w:rPr>
-          <w:rFonts w:eastAsia="Franklin Gothic Book" w:cs="Franklin Gothic Book"/>
-          <w:color w:val="404040" w:themeColor="text1" w:themeTint="BF"/>
-        </w:rPr>
-        <w:t xml:space="preserve"> cluster </w:t>
-      </w:r>
-      <w:r>
-        <w:t>of project activity instances exceeds the capacity limit</w:t>
-      </w:r>
-      <w:r>
-        <w:rPr>
-          <w:rFonts w:eastAsia="Franklin Gothic Book" w:cs="Franklin Gothic Book"/>
-          <w:color w:val="404040" w:themeColor="text1" w:themeTint="BF"/>
-        </w:rPr>
-        <w:t>.</w:t>
+      <w:r>
+        <w:t>INFO_NOT_FOUND: information to demonstrate that the project meets requirements related to the pipeline listing deadline, the opening meeting with the validation/verification body, and the validation deadline.</w:t>
       </w:r>
     </w:p>
     <w:p>
-      <w:pPr>
-        <w:pStyle w:val="Instruction"/>
-        <w:numPr>
-          <w:ilvl w:val="0"/>
-          <w:numId w:val="2"/>
-        </w:numPr>
-        <w:ind w:left="1170"/>
-        <w:rPr>
-          <w:rFonts w:eastAsia="Franklin Gothic Book" w:cs="Franklin Gothic Book"/>
-          <w:color w:val="404040" w:themeColor="text1" w:themeTint="BF"/>
-        </w:rPr>
-      </w:pPr>
-      <w:r>
-        <w:rPr>
-          <w:rFonts w:eastAsia="Franklin Gothic Book" w:cs="Franklin Gothic Book"/>
-          <w:color w:val="404040" w:themeColor="text1" w:themeTint="BF"/>
-        </w:rPr>
-        <w:t>Include any o</w:t>
-      </w:r>
-      <w:r>
-        <w:rPr>
-          <w:rFonts w:eastAsia="Franklin Gothic Book" w:cs="Franklin Gothic Book"/>
-          <w:color w:val="404040" w:themeColor="text1" w:themeTint="BF"/>
-        </w:rPr>
-        <w:t>ther</w:t>
-      </w:r>
-      <w:r>
-        <w:rPr>
-          <w:rFonts w:eastAsia="Franklin Gothic Book" w:cs="Franklin Gothic Book"/>
-          <w:color w:val="404040" w:themeColor="text1" w:themeTint="BF"/>
-        </w:rPr>
-        <w:t xml:space="preserve"> relevant eligibility information.</w:t>
+      <w:r>
+        <w:t>INFO_NOT_FOUND: demonstration that the applied methodology is eligible under the VCS Program. The project is the first phase of the planned 100 MWac Cambodian National Solar Park Project. The remaining 40 MWac of capacity in the solar park will be tendered in a second phase. INFO_NOT_FOUND: demonstration that the project is not a fragmented part of a larger project or activity that would otherwise exceed such limits, nor that no single cluster of project activity instances exceeds the capacity limit.</w:t>
       </w:r>
     </w:p>
     <w:p>
-      <w:pPr>
-        <w:pStyle w:val="Heading3"/>
-        <w:rPr>
-          <w:szCs w:val="21"/>
-        </w:rPr>
-      </w:pPr>
-      <w:r>
-        <w:t>AFO</w:t>
-      </w:r>
-      <w:r>
-        <w:t>L</w:t>
-      </w:r>
-      <w:r>
-        <w:t xml:space="preserve">U </w:t>
-      </w:r>
-      <w:r>
-        <w:t>project eligibility</w:t>
+      <w:r>
+        <w:t>The project is classified category B for environment, category C for involuntary resettlement, and category C for indigenous peoples under ADB's Safeguard Policy Statement (2009). An independent consultant prepared an initial environmental and social examination report for the project. No protected areas or particularly sensitive environmental receptors were identified within or adjacent to the project site. The project does not require involuntary resettlement, and no distinct and vulnerable indigenous people groups were identified in the area. The land for the 60 MW solar plant was formerly used for commercial cassava plantation and is currently described as a modified environment (disturbed by human activity) dominated by scrubland with scattered trees and paddy fields, now serving as a grass-field and grazing area for local villagers. The borrower will have 24 months to reach the commercial operations date (29 June 2022), with construction starting in 2021.</w:t>
       </w:r>
     </w:p>
     <w:p>
-      <w:pPr>
-        <w:pStyle w:val="Instruction"/>
-      </w:pPr>
-      <w:r>
-        <w:t xml:space="preserve">For AFOLU projects, describe and justify how the project is eligible to participate in the VCS Program. The response should: </w:t>
+      <w:r>
+        <w:t>AFOLU project eligibility</w:t>
       </w:r>
     </w:p>
     <w:p>
-      <w:pPr>
-        <w:pStyle w:val="Instruction"/>
-        <w:numPr>
-          <w:ilvl w:val="0"/>
-          <w:numId w:val="96"/>
-        </w:numPr>
-        <w:rPr>
-          <w:rFonts w:eastAsia="Franklin Gothic Book" w:cs="Franklin Gothic Book"/>
-          <w:color w:val="404040" w:themeColor="text1" w:themeTint="BF"/>
-        </w:rPr>
-      </w:pPr>
-      <w:r>
-        <w:rPr>
-          <w:rFonts w:eastAsia="Franklin Gothic Book" w:cs="Franklin Gothic Book"/>
-          <w:color w:val="404040" w:themeColor="text1" w:themeTint="BF"/>
-        </w:rPr>
-        <w:t>J</w:t>
-      </w:r>
-      <w:r>
-        <w:rPr>
-          <w:rFonts w:eastAsia="Franklin Gothic Book" w:cs="Franklin Gothic Book"/>
-          <w:color w:val="404040" w:themeColor="text1" w:themeTint="BF"/>
-        </w:rPr>
-        <w:t>ustify</w:t>
-      </w:r>
-      <w:r>
-        <w:rPr>
-          <w:rFonts w:eastAsia="Franklin Gothic Book" w:cs="Franklin Gothic Book"/>
-          <w:color w:val="404040" w:themeColor="text1" w:themeTint="BF"/>
-        </w:rPr>
-        <w:t xml:space="preserve"> and demonstrate that </w:t>
-      </w:r>
-      <w:r>
-        <w:rPr>
-          <w:rFonts w:eastAsia="Franklin Gothic Book" w:cs="Franklin Gothic Book"/>
-          <w:color w:val="404040" w:themeColor="text1" w:themeTint="BF"/>
-        </w:rPr>
-        <w:t>all</w:t>
-      </w:r>
-      <w:r>
-        <w:rPr>
-          <w:rFonts w:eastAsia="Franklin Gothic Book" w:cs="Franklin Gothic Book"/>
-          <w:color w:val="404040" w:themeColor="text1" w:themeTint="BF"/>
-        </w:rPr>
-        <w:t xml:space="preserve"> </w:t>
-      </w:r>
-      <w:r>
-        <w:rPr>
-          <w:rFonts w:eastAsia="Franklin Gothic Book" w:cs="Franklin Gothic Book"/>
-          <w:color w:val="404040" w:themeColor="text1" w:themeTint="BF"/>
-        </w:rPr>
-        <w:t>selected</w:t>
-      </w:r>
-      <w:r>
-        <w:rPr>
-          <w:rFonts w:eastAsia="Franklin Gothic Book" w:cs="Franklin Gothic Book"/>
-          <w:color w:val="404040" w:themeColor="text1" w:themeTint="BF"/>
-        </w:rPr>
-        <w:t xml:space="preserve"> AFOLU project categor</w:t>
-      </w:r>
-      <w:r>
-        <w:rPr>
-          <w:rFonts w:eastAsia="Franklin Gothic Book" w:cs="Franklin Gothic Book"/>
-          <w:color w:val="404040" w:themeColor="text1" w:themeTint="BF"/>
-        </w:rPr>
-        <w:t>ies are</w:t>
-      </w:r>
-      <w:r>
-        <w:rPr>
-          <w:rFonts w:eastAsia="Franklin Gothic Book" w:cs="Franklin Gothic Book"/>
-          <w:color w:val="404040" w:themeColor="text1" w:themeTint="BF"/>
-        </w:rPr>
-        <w:t xml:space="preserve"> appropriate</w:t>
-      </w:r>
-      <w:r>
-        <w:rPr>
-          <w:rFonts w:eastAsia="Franklin Gothic Book" w:cs="Franklin Gothic Book"/>
-          <w:color w:val="404040" w:themeColor="text1" w:themeTint="BF"/>
-        </w:rPr>
-        <w:t xml:space="preserve"> and that all related category requirements are met.</w:t>
+      <w:r>
+        <w:t>The project is a solar photovoltaic (PV) power project, not an AFOLU project.</w:t>
       </w:r>
     </w:p>
     <w:p>
-      <w:pPr>
-        <w:pStyle w:val="Instruction"/>
-        <w:numPr>
-          <w:ilvl w:val="0"/>
-          <w:numId w:val="96"/>
-        </w:numPr>
-        <w:rPr>
-          <w:color w:val="4F5150" w:themeColor="text2"/>
-          <w:szCs w:val="21"/>
-        </w:rPr>
-      </w:pPr>
-      <w:r>
-        <w:rPr>
-          <w:color w:val="4F5150" w:themeColor="text2"/>
-          <w:szCs w:val="21"/>
-        </w:rPr>
-        <w:t xml:space="preserve">Provide evidence that native ecosystems have not been converted, </w:t>
-      </w:r>
-      <w:r>
-        <w:rPr>
-          <w:color w:val="4F5150" w:themeColor="text2"/>
-          <w:szCs w:val="21"/>
-        </w:rPr>
-        <w:t xml:space="preserve">cleared, </w:t>
-      </w:r>
-      <w:r>
-        <w:rPr>
-          <w:color w:val="4F5150" w:themeColor="text2"/>
-          <w:szCs w:val="21"/>
-        </w:rPr>
-        <w:t>drained</w:t>
-      </w:r>
-      <w:r>
-        <w:rPr>
-          <w:color w:val="4F5150" w:themeColor="text2"/>
-          <w:szCs w:val="21"/>
-        </w:rPr>
-        <w:t>,</w:t>
-      </w:r>
-      <w:r>
-        <w:rPr>
-          <w:color w:val="4F5150" w:themeColor="text2"/>
-          <w:szCs w:val="21"/>
-        </w:rPr>
-        <w:t xml:space="preserve"> or degraded to generate GHG credits</w:t>
-      </w:r>
-      <w:r>
-        <w:rPr>
-          <w:color w:val="4F5150" w:themeColor="text2"/>
-          <w:szCs w:val="21"/>
-        </w:rPr>
-        <w:t xml:space="preserve"> in Section</w:t>
-      </w:r>
-      <w:r>
-        <w:rPr>
-          <w:color w:val="4F5150" w:themeColor="text2"/>
-          <w:szCs w:val="21"/>
-        </w:rPr>
-        <w:t xml:space="preserve"> </w:t>
-      </w:r>
-      <w:r>
-        <w:rPr>
-          <w:color w:val="4F5150" w:themeColor="text2"/>
-          <w:szCs w:val="21"/>
-        </w:rPr>
-        <w:fldChar w:fldCharType="begin"/>
-      </w:r>
-      <w:r>
-        <w:rPr>
-          <w:color w:val="4F5150" w:themeColor="text2"/>
-          <w:szCs w:val="21"/>
-        </w:rPr>
-        <w:instrText xml:space="preserve"> REF _Ref143672315 \r \h </w:instrText>
-      </w:r>
-      <w:r>
-        <w:rPr>
-          <w:color w:val="4F5150" w:themeColor="text2"/>
-          <w:szCs w:val="21"/>
-        </w:rPr>
-      </w:r>
-      <w:r>
-        <w:rPr>
-          <w:color w:val="4F5150" w:themeColor="text2"/>
-          <w:szCs w:val="21"/>
-        </w:rPr>
-        <w:fldChar w:fldCharType="separate"/>
-      </w:r>
-      <w:r>
-        <w:rPr>
-          <w:color w:val="4F5150" w:themeColor="text2"/>
-          <w:szCs w:val="21"/>
-        </w:rPr>
-        <w:t>2.4.3</w:t>
-      </w:r>
-      <w:r>
-        <w:rPr>
-          <w:color w:val="4F5150" w:themeColor="text2"/>
-          <w:szCs w:val="21"/>
-        </w:rPr>
-        <w:fldChar w:fldCharType="end"/>
-      </w:r>
-      <w:r>
-        <w:rPr>
-          <w:color w:val="4F5150" w:themeColor="text2"/>
-          <w:szCs w:val="21"/>
-        </w:rPr>
-        <w:t xml:space="preserve"> below</w:t>
-      </w:r>
-      <w:r>
-        <w:rPr>
-          <w:color w:val="4F5150" w:themeColor="text2"/>
-          <w:szCs w:val="21"/>
-        </w:rPr>
-        <w:t xml:space="preserve">. </w:t>
+      <w:r>
+        <w:t>INFO_NOT_FOUND: justification and demonstration that all selected AFOLU project categories are appropriate and that all related category requirements are met.</w:t>
       </w:r>
     </w:p>
     <w:p>
-      <w:pPr>
-        <w:pStyle w:val="Instruction"/>
-        <w:numPr>
-          <w:ilvl w:val="0"/>
-          <w:numId w:val="96"/>
-        </w:numPr>
-        <w:rPr>
-          <w:color w:val="4F5150" w:themeColor="text2"/>
-          <w:szCs w:val="21"/>
-        </w:rPr>
-      </w:pPr>
-      <w:r>
-        <w:rPr>
-          <w:color w:val="4F5150" w:themeColor="text2"/>
-          <w:szCs w:val="21"/>
-        </w:rPr>
-        <w:t>For ARR, ALM, WRC</w:t>
-      </w:r>
-      <w:r>
-        <w:rPr>
-          <w:color w:val="4F5150" w:themeColor="text2"/>
-          <w:szCs w:val="21"/>
-        </w:rPr>
-        <w:t>,</w:t>
-      </w:r>
-      <w:r>
-        <w:rPr>
-          <w:color w:val="4F5150" w:themeColor="text2"/>
-          <w:szCs w:val="21"/>
-        </w:rPr>
-        <w:t xml:space="preserve"> or </w:t>
-      </w:r>
-      <w:proofErr w:type="spellStart"/>
-      <w:r>
-        <w:rPr>
-          <w:color w:val="4F5150" w:themeColor="text2"/>
-          <w:szCs w:val="21"/>
-        </w:rPr>
-        <w:t>ACoGS</w:t>
-      </w:r>
-      <w:proofErr w:type="spellEnd"/>
-      <w:r>
-        <w:rPr>
-          <w:color w:val="4F5150" w:themeColor="text2"/>
-          <w:szCs w:val="21"/>
-        </w:rPr>
-        <w:t xml:space="preserve"> project areas, provide evidence that </w:t>
-      </w:r>
-      <w:proofErr w:type="gramStart"/>
-      <w:r>
-        <w:rPr>
-          <w:color w:val="4F5150" w:themeColor="text2"/>
-          <w:szCs w:val="21"/>
-        </w:rPr>
-        <w:t>clearing</w:t>
-      </w:r>
-      <w:proofErr w:type="gramEnd"/>
-      <w:r>
-        <w:rPr>
-          <w:color w:val="4F5150" w:themeColor="text2"/>
-          <w:szCs w:val="21"/>
-        </w:rPr>
-        <w:t xml:space="preserve"> </w:t>
-      </w:r>
-      <w:r>
-        <w:rPr>
-          <w:color w:val="4F5150" w:themeColor="text2"/>
-          <w:szCs w:val="21"/>
-        </w:rPr>
-        <w:t>or conversion did not take place within 10 years of the project start date</w:t>
-      </w:r>
-      <w:r>
-        <w:rPr>
-          <w:color w:val="4F5150" w:themeColor="text2"/>
-          <w:szCs w:val="21"/>
-        </w:rPr>
-        <w:t xml:space="preserve"> in Section </w:t>
-      </w:r>
-      <w:r>
-        <w:rPr>
-          <w:color w:val="4F5150" w:themeColor="text2"/>
-          <w:szCs w:val="21"/>
-        </w:rPr>
-        <w:fldChar w:fldCharType="begin"/>
-      </w:r>
-      <w:r>
-        <w:rPr>
-          <w:color w:val="4F5150" w:themeColor="text2"/>
-          <w:szCs w:val="21"/>
-        </w:rPr>
-        <w:instrText xml:space="preserve"> REF _Ref143672315 \r \h </w:instrText>
-      </w:r>
-      <w:r>
-        <w:rPr>
-          <w:color w:val="4F5150" w:themeColor="text2"/>
-          <w:szCs w:val="21"/>
-        </w:rPr>
-      </w:r>
-      <w:r>
-        <w:rPr>
-          <w:color w:val="4F5150" w:themeColor="text2"/>
-          <w:szCs w:val="21"/>
-        </w:rPr>
-        <w:fldChar w:fldCharType="separate"/>
-      </w:r>
-      <w:r>
-        <w:rPr>
-          <w:color w:val="4F5150" w:themeColor="text2"/>
-          <w:szCs w:val="21"/>
-        </w:rPr>
-        <w:t>2.4.3</w:t>
-      </w:r>
-      <w:r>
-        <w:rPr>
-          <w:color w:val="4F5150" w:themeColor="text2"/>
-          <w:szCs w:val="21"/>
-        </w:rPr>
-        <w:fldChar w:fldCharType="end"/>
-      </w:r>
-      <w:r>
-        <w:rPr>
-          <w:color w:val="4F5150" w:themeColor="text2"/>
-          <w:szCs w:val="21"/>
-        </w:rPr>
-        <w:t xml:space="preserve"> below</w:t>
-      </w:r>
-      <w:r>
-        <w:rPr>
-          <w:color w:val="4F5150" w:themeColor="text2"/>
-          <w:szCs w:val="21"/>
-        </w:rPr>
-        <w:t>.</w:t>
+      <w:r>
+        <w:t>The project land was formerly used for commercial cassava plantation and is located in a modified environment (disturbed by human activity) dominated by scrubland with scattered trees and paddy fields. The 60MW solar plant site has been historically modified for use as cassava plantations. INFO_NOT_FOUND: evidence that native ecosystems have not been converted, cleared, drained, or degraded to generate GHG credits in Section 2.4.3 below.</w:t>
       </w:r>
     </w:p>
     <w:p>
-      <w:pPr>
-        <w:pStyle w:val="Heading3"/>
-      </w:pPr>
-      <w:r>
-        <w:t>T</w:t>
-      </w:r>
-      <w:r>
-        <w:t>ransfer project</w:t>
-      </w:r>
-      <w:r>
-        <w:t xml:space="preserve"> </w:t>
-      </w:r>
-      <w:r>
-        <w:t>eligibility</w:t>
-      </w:r>
-      <w:r>
-        <w:t xml:space="preserve"> </w:t>
+      <w:r>
+        <w:t>INFO_NOT_FOUND: evidence that clearing or conversion did not take place within 10 years of the project start date for ARR, ALM, WRC, or ACoGS project areas.</w:t>
       </w:r>
     </w:p>
     <w:p>
-      <w:pPr>
-        <w:pStyle w:val="Instruction"/>
-        <w:rPr>
-          <w:rFonts w:eastAsia="Franklin Gothic Book" w:cs="Franklin Gothic Book"/>
-          <w:color w:val="404040" w:themeColor="text1" w:themeTint="BF"/>
-        </w:rPr>
-      </w:pPr>
-      <w:r>
-        <w:rPr>
-          <w:rFonts w:eastAsia="Franklin Gothic Book" w:cs="Franklin Gothic Book"/>
-          <w:color w:val="404040" w:themeColor="text1" w:themeTint="BF"/>
-        </w:rPr>
-        <w:t>For tran</w:t>
-      </w:r>
-      <w:r>
-        <w:rPr>
-          <w:rFonts w:eastAsia="Franklin Gothic Book" w:cs="Franklin Gothic Book"/>
-          <w:color w:val="404040" w:themeColor="text1" w:themeTint="BF"/>
-        </w:rPr>
-        <w:t xml:space="preserve">sfer projects and CPAs seeking registration, justify how eligibility conditions have been met. The response should justify </w:t>
-      </w:r>
-      <w:r>
-        <w:rPr>
-          <w:rFonts w:eastAsia="Franklin Gothic Book" w:cs="Franklin Gothic Book"/>
-          <w:color w:val="404040" w:themeColor="text1" w:themeTint="BF"/>
-        </w:rPr>
-        <w:t xml:space="preserve">how </w:t>
-      </w:r>
-      <w:r>
-        <w:rPr>
-          <w:rFonts w:eastAsia="Franklin Gothic Book" w:cs="Franklin Gothic Book"/>
-          <w:color w:val="404040" w:themeColor="text1" w:themeTint="BF"/>
-        </w:rPr>
-        <w:t xml:space="preserve">the </w:t>
-      </w:r>
-      <w:r>
-        <w:rPr>
-          <w:rFonts w:eastAsia="Franklin Gothic Book" w:cs="Franklin Gothic Book"/>
-          <w:color w:val="404040" w:themeColor="text1" w:themeTint="BF"/>
-        </w:rPr>
-        <w:t>criteria</w:t>
-      </w:r>
-      <w:r>
-        <w:rPr>
-          <w:rFonts w:eastAsia="Franklin Gothic Book" w:cs="Franklin Gothic Book"/>
-          <w:color w:val="404040" w:themeColor="text1" w:themeTint="BF"/>
-        </w:rPr>
-        <w:t xml:space="preserve"> </w:t>
-      </w:r>
-      <w:r>
-        <w:rPr>
-          <w:rFonts w:eastAsia="Franklin Gothic Book" w:cs="Franklin Gothic Book"/>
-          <w:color w:val="404040" w:themeColor="text1" w:themeTint="BF"/>
-        </w:rPr>
-        <w:t xml:space="preserve">in Appendix 2 </w:t>
-      </w:r>
-      <w:r>
-        <w:rPr>
-          <w:rFonts w:eastAsia="Franklin Gothic Book" w:cs="Franklin Gothic Book"/>
-          <w:color w:val="404040" w:themeColor="text1" w:themeTint="BF"/>
-        </w:rPr>
-        <w:t xml:space="preserve">and </w:t>
-      </w:r>
-      <w:r>
-        <w:rPr>
-          <w:rFonts w:eastAsia="Franklin Gothic Book" w:cs="Franklin Gothic Book"/>
-          <w:color w:val="404040" w:themeColor="text1" w:themeTint="BF"/>
-        </w:rPr>
-        <w:t>Section 3.2</w:t>
-      </w:r>
-      <w:r>
-        <w:rPr>
-          <w:rFonts w:eastAsia="Franklin Gothic Book" w:cs="Franklin Gothic Book"/>
-          <w:color w:val="404040" w:themeColor="text1" w:themeTint="BF"/>
-        </w:rPr>
-        <w:t>3</w:t>
-      </w:r>
-      <w:r>
-        <w:rPr>
-          <w:rFonts w:eastAsia="Franklin Gothic Book" w:cs="Franklin Gothic Book"/>
-          <w:color w:val="404040" w:themeColor="text1" w:themeTint="BF"/>
-        </w:rPr>
-        <w:t xml:space="preserve"> (</w:t>
-      </w:r>
-      <w:r>
-        <w:rPr>
-          <w:rFonts w:eastAsia="Franklin Gothic Book" w:cs="Franklin Gothic Book"/>
-          <w:color w:val="404040" w:themeColor="text1" w:themeTint="BF"/>
-        </w:rPr>
-        <w:t xml:space="preserve">Double Counting and </w:t>
-      </w:r>
-      <w:r>
-        <w:rPr>
-          <w:rFonts w:eastAsia="Franklin Gothic Book" w:cs="Franklin Gothic Book"/>
-          <w:color w:val="404040" w:themeColor="text1" w:themeTint="BF"/>
-        </w:rPr>
-        <w:t xml:space="preserve">Participation under </w:t>
-      </w:r>
-      <w:r>
-        <w:rPr>
-          <w:rFonts w:eastAsia="Franklin Gothic Book" w:cs="Franklin Gothic Book"/>
-          <w:color w:val="404040" w:themeColor="text1" w:themeTint="BF"/>
-        </w:rPr>
-        <w:t>O</w:t>
-      </w:r>
-      <w:r>
-        <w:rPr>
-          <w:rFonts w:eastAsia="Franklin Gothic Book" w:cs="Franklin Gothic Book"/>
-          <w:color w:val="404040" w:themeColor="text1" w:themeTint="BF"/>
-        </w:rPr>
-        <w:t xml:space="preserve">ther </w:t>
-      </w:r>
-      <w:r>
-        <w:rPr>
-          <w:rFonts w:eastAsia="Franklin Gothic Book" w:cs="Franklin Gothic Book"/>
-          <w:color w:val="404040" w:themeColor="text1" w:themeTint="BF"/>
-        </w:rPr>
-        <w:t>GHG Programs</w:t>
-      </w:r>
-      <w:r>
-        <w:rPr>
-          <w:rFonts w:eastAsia="Franklin Gothic Book" w:cs="Franklin Gothic Book"/>
-          <w:color w:val="404040" w:themeColor="text1" w:themeTint="BF"/>
-        </w:rPr>
-        <w:t>)</w:t>
-      </w:r>
-      <w:r>
-        <w:rPr>
-          <w:rFonts w:eastAsia="Franklin Gothic Book" w:cs="Franklin Gothic Book"/>
-          <w:color w:val="404040" w:themeColor="text1" w:themeTint="BF"/>
-        </w:rPr>
-        <w:t xml:space="preserve"> </w:t>
-      </w:r>
-      <w:r>
-        <w:rPr>
-          <w:rFonts w:eastAsia="Franklin Gothic Book" w:cs="Franklin Gothic Book"/>
-          <w:color w:val="404040" w:themeColor="text1" w:themeTint="BF"/>
-        </w:rPr>
-        <w:t>of the VCS Standard</w:t>
-      </w:r>
-      <w:r>
-        <w:rPr>
-          <w:rFonts w:eastAsia="Franklin Gothic Book" w:cs="Franklin Gothic Book"/>
-          <w:color w:val="404040" w:themeColor="text1" w:themeTint="BF"/>
-        </w:rPr>
-        <w:t xml:space="preserve"> have been met.</w:t>
+      <w:r>
+        <w:t>Transfer project eligibility</w:t>
+      </w:r>
+    </w:p>
+    <w:p>
+      <w:r>
+        <w:t>INFO_NOT_FOUND: justification for how eligibility conditions have been met for transfer projects and CPAs, including the criteria in Appendix 2 and Section 3.23 (Double Counting and Participation under Other GHG Programs) of the VCS Standard.</w:t>
       </w:r>
     </w:p>
     <w:p>

</xml_diff>

<commit_message>
something working for refilling but it's not great
</commit_message>
<xml_diff>
--- a/auto_pdd_output/AutoPDD_prime_road.docx
+++ b/auto_pdd_output/AutoPDD_prime_road.docx
@@ -5578,601 +5578,550 @@
       </w:r>
     </w:p>
     <w:p>
-      <w:pPr>
-        <w:pStyle w:val="Bullets"/>
-        <w:numPr>
-          <w:ilvl w:val="0"/>
-          <w:numId w:val="0"/>
-        </w:numPr>
-        <w:ind w:left="720"/>
-      </w:pPr>
-      <w:r>
-        <w:t>For</w:t>
-      </w:r>
-      <w:r>
-        <w:t xml:space="preserve"> projects undergoing</w:t>
-      </w:r>
-      <w:r>
-        <w:t xml:space="preserve"> crediting period renewal, </w:t>
-      </w:r>
-      <w:r>
-        <w:t xml:space="preserve">include the audit history of the </w:t>
-      </w:r>
-      <w:r>
-        <w:t>project using the table below</w:t>
-      </w:r>
-      <w:r>
-        <w:t xml:space="preserve">. For the project validation, state the validation date in the </w:t>
-      </w:r>
-      <w:r>
-        <w:t>Period</w:t>
-      </w:r>
-      <w:r>
-        <w:t xml:space="preserve"> column. This table should include all monitoring periods, including the period of this report.</w:t>
+      <w:r>
+        <w:t>SECTION_COMPLETE</w:t>
       </w:r>
     </w:p>
     <w:p>
-      <w:pPr>
-        <w:pStyle w:val="Bullets"/>
-        <w:numPr>
-          <w:ilvl w:val="0"/>
-          <w:numId w:val="0"/>
-        </w:numPr>
-        <w:ind w:left="1440"/>
-      </w:pPr>
+      <w:r>
+        <w:t>Audit History</w:t>
+      </w:r>
+    </w:p>
+    <w:p>
+      <w:r>
+        <w:t>SECTION_ATTEMPTED</w:t>
+      </w:r>
     </w:p>
     <w:tbl>
       <w:tblPr>
-        <w:tblStyle w:val="GridTable5Dark-Accent2"/>
-        <w:tblW w:w="8642" w:type="dxa"/>
-        <w:tblInd w:w="720" w:type="dxa"/>
-        <w:tblLayout w:type="fixed"/>
-        <w:tblLook w:val="0680" w:firstRow="0" w:lastRow="0" w:firstColumn="1" w:lastColumn="0" w:noHBand="1" w:noVBand="1"/>
+        <w:tblStyle w:val="TableGrid"/>
+        <w:tblW w:type="auto" w:w="0"/>
+        <w:tblLook w:firstColumn="1" w:firstRow="1" w:lastColumn="0" w:lastRow="0" w:noHBand="0" w:noVBand="1" w:val="04A0"/>
       </w:tblPr>
       <w:tblGrid>
-        <w:gridCol w:w="1729"/>
-        <w:gridCol w:w="1729"/>
-        <w:gridCol w:w="1728"/>
-        <w:gridCol w:w="2276"/>
-        <w:gridCol w:w="1180"/>
+        <w:gridCol w:w="1872"/>
+        <w:gridCol w:w="1872"/>
+        <w:gridCol w:w="1872"/>
+        <w:gridCol w:w="1872"/>
+        <w:gridCol w:w="1872"/>
       </w:tblGrid>
       <w:tr>
-        <w:trPr>
-          <w:trHeight w:val="408"/>
-        </w:trPr>
-        <w:tc>
-          <w:tcPr>
-            <w:cnfStyle w:val="001000000000" w:firstRow="0" w:lastRow="0" w:firstColumn="1" w:lastColumn="0" w:oddVBand="0" w:evenVBand="0" w:oddHBand="0" w:evenHBand="0" w:firstRowFirstColumn="0" w:firstRowLastColumn="0" w:lastRowFirstColumn="0" w:lastRowLastColumn="0"/>
-            <w:tcW w:w="1729" w:type="dxa"/>
-            <w:tcBorders>
-              <w:top w:val="single" w:sz="6" w:space="0" w:color="FFFFFF" w:themeColor="background1"/>
-              <w:left w:val="single" w:sz="6" w:space="0" w:color="FFFFFF" w:themeColor="background1"/>
-            </w:tcBorders>
-            <w:tcMar>
-              <w:left w:w="105" w:type="dxa"/>
-              <w:right w:w="105" w:type="dxa"/>
-            </w:tcMar>
-          </w:tcPr>
-          <w:p>
-            <w:pPr>
-              <w:pStyle w:val="Templatetabletext"/>
-            </w:pPr>
-            <w:r>
-              <w:rPr>
-                <w:color w:val="FFFFFF" w:themeColor="background1"/>
-              </w:rPr>
-              <w:t xml:space="preserve">Audit </w:t>
-            </w:r>
-            <w:r>
-              <w:rPr>
-                <w:color w:val="FFFFFF" w:themeColor="background1"/>
-              </w:rPr>
-              <w:t>t</w:t>
-            </w:r>
-            <w:r>
-              <w:rPr>
-                <w:color w:val="FFFFFF" w:themeColor="background1"/>
-              </w:rPr>
-              <w:t>ype</w:t>
-            </w:r>
-          </w:p>
-        </w:tc>
-        <w:tc>
-          <w:tcPr>
-            <w:tcW w:w="1729" w:type="dxa"/>
-            <w:tcBorders>
-              <w:top w:val="single" w:sz="6" w:space="0" w:color="FFFFFF" w:themeColor="background1"/>
-              <w:left w:val="single" w:sz="6" w:space="0" w:color="FFFFFF" w:themeColor="background1"/>
-            </w:tcBorders>
-            <w:shd w:val="clear" w:color="auto" w:fill="2B3957" w:themeFill="accent2"/>
-            <w:tcMar>
-              <w:left w:w="105" w:type="dxa"/>
-              <w:right w:w="105" w:type="dxa"/>
-            </w:tcMar>
-          </w:tcPr>
-          <w:p>
-            <w:pPr>
-              <w:pStyle w:val="Templatetabletext"/>
-              <w:cnfStyle w:val="000000000000" w:firstRow="0" w:lastRow="0" w:firstColumn="0" w:lastColumn="0" w:oddVBand="0" w:evenVBand="0" w:oddHBand="0" w:evenHBand="0" w:firstRowFirstColumn="0" w:firstRowLastColumn="0" w:lastRowFirstColumn="0" w:lastRowLastColumn="0"/>
-              <w:rPr>
-                <w:b/>
-                <w:bCs/>
-                <w:color w:val="FFFFFF" w:themeColor="background1"/>
-              </w:rPr>
-            </w:pPr>
-            <w:r>
-              <w:rPr>
-                <w:b/>
-                <w:bCs/>
-                <w:color w:val="FFFFFF" w:themeColor="background1"/>
-              </w:rPr>
+        <w:tc>
+          <w:tcPr>
+            <w:tcW w:type="dxa" w:w="1872"/>
+          </w:tcPr>
+          <w:p>
+            <w:r>
+              <w:t>Audit type</w:t>
+            </w:r>
+          </w:p>
+        </w:tc>
+        <w:tc>
+          <w:tcPr>
+            <w:tcW w:type="dxa" w:w="1872"/>
+          </w:tcPr>
+          <w:p>
+            <w:r>
               <w:t>Period</w:t>
             </w:r>
           </w:p>
         </w:tc>
         <w:tc>
           <w:tcPr>
-            <w:tcW w:w="1728" w:type="dxa"/>
-            <w:tcBorders>
-              <w:top w:val="single" w:sz="6" w:space="0" w:color="FFFFFF" w:themeColor="background1"/>
-              <w:left w:val="single" w:sz="6" w:space="0" w:color="FFFFFF" w:themeColor="background1"/>
-            </w:tcBorders>
-            <w:shd w:val="clear" w:color="auto" w:fill="2B3957" w:themeFill="accent2"/>
-            <w:tcMar>
-              <w:left w:w="105" w:type="dxa"/>
-              <w:right w:w="105" w:type="dxa"/>
-            </w:tcMar>
-          </w:tcPr>
-          <w:p>
-            <w:pPr>
-              <w:pStyle w:val="Templatetabletext"/>
-              <w:cnfStyle w:val="000000000000" w:firstRow="0" w:lastRow="0" w:firstColumn="0" w:lastColumn="0" w:oddVBand="0" w:evenVBand="0" w:oddHBand="0" w:evenHBand="0" w:firstRowFirstColumn="0" w:firstRowLastColumn="0" w:lastRowFirstColumn="0" w:lastRowLastColumn="0"/>
-              <w:rPr>
-                <w:b/>
-                <w:bCs/>
-                <w:color w:val="FFFFFF" w:themeColor="background1"/>
-              </w:rPr>
-            </w:pPr>
-            <w:r>
-              <w:rPr>
-                <w:b/>
-                <w:bCs/>
-                <w:color w:val="FFFFFF" w:themeColor="background1"/>
-              </w:rPr>
+            <w:tcW w:type="dxa" w:w="1872"/>
+          </w:tcPr>
+          <w:p>
+            <w:r>
               <w:t>Program</w:t>
             </w:r>
           </w:p>
         </w:tc>
         <w:tc>
           <w:tcPr>
-            <w:tcW w:w="2276" w:type="dxa"/>
-            <w:tcBorders>
-              <w:top w:val="single" w:sz="6" w:space="0" w:color="FFFFFF" w:themeColor="background1"/>
-              <w:left w:val="single" w:sz="6" w:space="0" w:color="FFFFFF" w:themeColor="background1"/>
-            </w:tcBorders>
-            <w:shd w:val="clear" w:color="auto" w:fill="2B3957" w:themeFill="accent2"/>
-            <w:tcMar>
-              <w:left w:w="105" w:type="dxa"/>
-              <w:right w:w="105" w:type="dxa"/>
-            </w:tcMar>
-          </w:tcPr>
-          <w:p>
-            <w:pPr>
-              <w:pStyle w:val="Templatetabletext"/>
-              <w:cnfStyle w:val="000000000000" w:firstRow="0" w:lastRow="0" w:firstColumn="0" w:lastColumn="0" w:oddVBand="0" w:evenVBand="0" w:oddHBand="0" w:evenHBand="0" w:firstRowFirstColumn="0" w:firstRowLastColumn="0" w:lastRowFirstColumn="0" w:lastRowLastColumn="0"/>
-              <w:rPr>
-                <w:b/>
-                <w:bCs/>
-                <w:color w:val="FFFFFF" w:themeColor="background1"/>
-              </w:rPr>
-            </w:pPr>
-            <w:r>
-              <w:rPr>
-                <w:b/>
-                <w:bCs/>
-                <w:color w:val="FFFFFF" w:themeColor="background1"/>
-              </w:rPr>
-              <w:t>Validation/verification body</w:t>
-            </w:r>
-            <w:r>
-              <w:rPr>
-                <w:b/>
-                <w:bCs/>
-                <w:color w:val="FFFFFF" w:themeColor="background1"/>
-              </w:rPr>
-              <w:t xml:space="preserve"> </w:t>
-            </w:r>
-            <w:r>
-              <w:rPr>
-                <w:b/>
-                <w:bCs/>
-                <w:color w:val="FFFFFF" w:themeColor="background1"/>
-              </w:rPr>
-              <w:t>n</w:t>
-            </w:r>
-            <w:r>
-              <w:rPr>
-                <w:b/>
-                <w:bCs/>
-                <w:color w:val="FFFFFF" w:themeColor="background1"/>
-              </w:rPr>
-              <w:t>ame</w:t>
-            </w:r>
-          </w:p>
-        </w:tc>
-        <w:tc>
-          <w:tcPr>
-            <w:tcW w:w="1180" w:type="dxa"/>
-            <w:shd w:val="clear" w:color="auto" w:fill="2B3957" w:themeFill="accent2"/>
-            <w:tcMar>
-              <w:left w:w="105" w:type="dxa"/>
-              <w:right w:w="105" w:type="dxa"/>
-            </w:tcMar>
-          </w:tcPr>
-          <w:p>
-            <w:pPr>
-              <w:pStyle w:val="Templatetabletext"/>
-              <w:cnfStyle w:val="000000000000" w:firstRow="0" w:lastRow="0" w:firstColumn="0" w:lastColumn="0" w:oddVBand="0" w:evenVBand="0" w:oddHBand="0" w:evenHBand="0" w:firstRowFirstColumn="0" w:firstRowLastColumn="0" w:lastRowFirstColumn="0" w:lastRowLastColumn="0"/>
-              <w:rPr>
-                <w:b/>
-                <w:bCs/>
-                <w:i/>
-                <w:iCs/>
-                <w:color w:val="FFFFFF" w:themeColor="background1"/>
-              </w:rPr>
-            </w:pPr>
-            <w:r>
-              <w:rPr>
-                <w:b/>
-                <w:bCs/>
-                <w:color w:val="FFFFFF" w:themeColor="background1"/>
-              </w:rPr>
+            <w:tcW w:type="dxa" w:w="1872"/>
+          </w:tcPr>
+          <w:p>
+            <w:r>
+              <w:t>Validation/verification body name</w:t>
+            </w:r>
+          </w:p>
+        </w:tc>
+        <w:tc>
+          <w:tcPr>
+            <w:tcW w:type="dxa" w:w="1872"/>
+          </w:tcPr>
+          <w:p>
+            <w:r>
               <w:t>Number of years</w:t>
             </w:r>
           </w:p>
         </w:tc>
       </w:tr>
       <w:tr>
-        <w:trPr>
-          <w:trHeight w:val="555"/>
-        </w:trPr>
-        <w:tc>
-          <w:tcPr>
-            <w:cnfStyle w:val="001000000000" w:firstRow="0" w:lastRow="0" w:firstColumn="1" w:lastColumn="0" w:oddVBand="0" w:evenVBand="0" w:oddHBand="0" w:evenHBand="0" w:firstRowFirstColumn="0" w:firstRowLastColumn="0" w:lastRowFirstColumn="0" w:lastRowLastColumn="0"/>
-            <w:tcW w:w="1729" w:type="dxa"/>
-            <w:tcBorders>
-              <w:left w:val="single" w:sz="6" w:space="0" w:color="FFFFFF" w:themeColor="background1"/>
-            </w:tcBorders>
-            <w:tcMar>
-              <w:left w:w="105" w:type="dxa"/>
-              <w:right w:w="105" w:type="dxa"/>
-            </w:tcMar>
-          </w:tcPr>
-          <w:p>
-            <w:pPr>
-              <w:pStyle w:val="Templatetabletext"/>
-              <w:rPr>
-                <w:i/>
-                <w:color w:val="FFFFFF" w:themeColor="background1"/>
-                <w:sz w:val="19"/>
-                <w:szCs w:val="19"/>
-              </w:rPr>
-            </w:pPr>
-            <w:r>
-              <w:rPr>
-                <w:i/>
-                <w:color w:val="FFFFFF" w:themeColor="background1"/>
-                <w:sz w:val="19"/>
-                <w:szCs w:val="19"/>
-              </w:rPr>
-              <w:t xml:space="preserve">Validation/ </w:t>
-            </w:r>
-            <w:r>
-              <w:rPr>
-                <w:i/>
-                <w:color w:val="FFFFFF" w:themeColor="background1"/>
-                <w:sz w:val="19"/>
-                <w:szCs w:val="19"/>
-              </w:rPr>
-              <w:t>v</w:t>
-            </w:r>
-            <w:r>
-              <w:rPr>
-                <w:i/>
-                <w:color w:val="FFFFFF" w:themeColor="background1"/>
-                <w:sz w:val="19"/>
-                <w:szCs w:val="19"/>
-              </w:rPr>
-              <w:t>erification</w:t>
-            </w:r>
-          </w:p>
-        </w:tc>
-        <w:tc>
-          <w:tcPr>
-            <w:tcW w:w="1729" w:type="dxa"/>
-            <w:tcBorders>
-              <w:left w:val="single" w:sz="6" w:space="0" w:color="FFFFFF" w:themeColor="background1"/>
-            </w:tcBorders>
-            <w:shd w:val="clear" w:color="auto" w:fill="F2F2F2" w:themeFill="background1" w:themeFillShade="F2"/>
-            <w:tcMar>
-              <w:left w:w="105" w:type="dxa"/>
-              <w:right w:w="105" w:type="dxa"/>
-            </w:tcMar>
-          </w:tcPr>
-          <w:p>
-            <w:pPr>
-              <w:pStyle w:val="Templatetabletext"/>
-              <w:cnfStyle w:val="000000000000" w:firstRow="0" w:lastRow="0" w:firstColumn="0" w:lastColumn="0" w:oddVBand="0" w:evenVBand="0" w:oddHBand="0" w:evenHBand="0" w:firstRowFirstColumn="0" w:firstRowLastColumn="0" w:lastRowFirstColumn="0" w:lastRowLastColumn="0"/>
-              <w:rPr>
-                <w:i/>
-                <w:sz w:val="19"/>
-                <w:szCs w:val="19"/>
-              </w:rPr>
-            </w:pPr>
-            <w:r>
-              <w:rPr>
-                <w:i/>
-                <w:sz w:val="19"/>
-                <w:szCs w:val="19"/>
-              </w:rPr>
-              <w:t>(DD-Month-YYYY-- DD-Month-YYYY)</w:t>
-            </w:r>
-          </w:p>
-        </w:tc>
-        <w:tc>
-          <w:tcPr>
-            <w:tcW w:w="1728" w:type="dxa"/>
-            <w:tcBorders>
-              <w:left w:val="single" w:sz="6" w:space="0" w:color="FFFFFF" w:themeColor="background1"/>
-            </w:tcBorders>
-            <w:shd w:val="clear" w:color="auto" w:fill="F2F2F2" w:themeFill="background1" w:themeFillShade="F2"/>
-            <w:tcMar>
-              <w:left w:w="105" w:type="dxa"/>
-              <w:right w:w="105" w:type="dxa"/>
-            </w:tcMar>
-          </w:tcPr>
-          <w:p>
-            <w:pPr>
-              <w:pStyle w:val="Templatetabletext"/>
-              <w:cnfStyle w:val="000000000000" w:firstRow="0" w:lastRow="0" w:firstColumn="0" w:lastColumn="0" w:oddVBand="0" w:evenVBand="0" w:oddHBand="0" w:evenHBand="0" w:firstRowFirstColumn="0" w:firstRowLastColumn="0" w:lastRowFirstColumn="0" w:lastRowLastColumn="0"/>
-              <w:rPr>
-                <w:i/>
-                <w:sz w:val="19"/>
-                <w:szCs w:val="19"/>
-              </w:rPr>
-            </w:pPr>
-            <w:r>
-              <w:rPr>
-                <w:i/>
-                <w:iCs/>
-                <w:sz w:val="19"/>
-                <w:szCs w:val="19"/>
-              </w:rPr>
-              <w:t>VCS</w:t>
-            </w:r>
-          </w:p>
-        </w:tc>
-        <w:tc>
-          <w:tcPr>
-            <w:tcW w:w="2276" w:type="dxa"/>
-            <w:tcBorders>
-              <w:left w:val="single" w:sz="6" w:space="0" w:color="FFFFFF" w:themeColor="background1"/>
-            </w:tcBorders>
-            <w:shd w:val="clear" w:color="auto" w:fill="F2F2F2" w:themeFill="background1" w:themeFillShade="F2"/>
-            <w:tcMar>
-              <w:left w:w="105" w:type="dxa"/>
-              <w:right w:w="105" w:type="dxa"/>
-            </w:tcMar>
-          </w:tcPr>
-          <w:p>
-            <w:pPr>
-              <w:pStyle w:val="Templatetabletext"/>
-              <w:cnfStyle w:val="000000000000" w:firstRow="0" w:lastRow="0" w:firstColumn="0" w:lastColumn="0" w:oddVBand="0" w:evenVBand="0" w:oddHBand="0" w:evenHBand="0" w:firstRowFirstColumn="0" w:firstRowLastColumn="0" w:lastRowFirstColumn="0" w:lastRowLastColumn="0"/>
-              <w:rPr>
-                <w:i/>
-                <w:sz w:val="19"/>
-                <w:szCs w:val="19"/>
-              </w:rPr>
-            </w:pPr>
-            <w:r>
-              <w:rPr>
-                <w:i/>
-                <w:iCs/>
-                <w:sz w:val="19"/>
-                <w:szCs w:val="19"/>
-              </w:rPr>
-              <w:t>Validation/verification body</w:t>
-            </w:r>
-            <w:r>
-              <w:rPr>
-                <w:i/>
-                <w:iCs/>
-                <w:sz w:val="19"/>
-                <w:szCs w:val="19"/>
-              </w:rPr>
-              <w:t xml:space="preserve"> </w:t>
-            </w:r>
-            <w:r>
-              <w:rPr>
-                <w:i/>
-                <w:iCs/>
-                <w:sz w:val="19"/>
-                <w:szCs w:val="19"/>
-              </w:rPr>
-              <w:t>n</w:t>
-            </w:r>
-            <w:r>
-              <w:rPr>
-                <w:i/>
-                <w:iCs/>
-                <w:sz w:val="19"/>
-                <w:szCs w:val="19"/>
-              </w:rPr>
-              <w:t>ame</w:t>
-            </w:r>
-          </w:p>
-        </w:tc>
-        <w:tc>
-          <w:tcPr>
-            <w:tcW w:w="1180" w:type="dxa"/>
-            <w:shd w:val="clear" w:color="auto" w:fill="F2F2F2" w:themeFill="background1" w:themeFillShade="F2"/>
-            <w:tcMar>
-              <w:left w:w="105" w:type="dxa"/>
-              <w:right w:w="105" w:type="dxa"/>
-            </w:tcMar>
-          </w:tcPr>
-          <w:p>
-            <w:pPr>
-              <w:pStyle w:val="Templatetabletext"/>
-              <w:cnfStyle w:val="000000000000" w:firstRow="0" w:lastRow="0" w:firstColumn="0" w:lastColumn="0" w:oddVBand="0" w:evenVBand="0" w:oddHBand="0" w:evenHBand="0" w:firstRowFirstColumn="0" w:firstRowLastColumn="0" w:lastRowFirstColumn="0" w:lastRowLastColumn="0"/>
-              <w:rPr>
-                <w:i/>
-                <w:sz w:val="19"/>
-                <w:szCs w:val="19"/>
-              </w:rPr>
-            </w:pPr>
-            <w:r>
-              <w:rPr>
-                <w:i/>
-                <w:iCs/>
-                <w:sz w:val="19"/>
-                <w:szCs w:val="19"/>
-              </w:rPr>
-              <w:t>One year</w:t>
+        <w:tc>
+          <w:tcPr>
+            <w:tcW w:type="dxa" w:w="1872"/>
+          </w:tcPr>
+          <w:p>
+            <w:r>
+              <w:t>Validation/verification (Initial Environmental Examination / ESIA)</w:t>
+            </w:r>
+          </w:p>
+        </w:tc>
+        <w:tc>
+          <w:tcPr>
+            <w:tcW w:type="dxa" w:w="1872"/>
+          </w:tcPr>
+          <w:p>
+            <w:r>
+              <w:t>March 2021</w:t>
+            </w:r>
+          </w:p>
+        </w:tc>
+        <w:tc>
+          <w:tcPr>
+            <w:tcW w:type="dxa" w:w="1872"/>
+          </w:tcPr>
+          <w:p>
+            <w:r>
+              <w:t>ADB Safeguard Policy Statement (2009), IFC Performance Standards (2012), World Bank Group General Environment, Health and Safety (EHS) (2007), Cambodian Sub-decree No.72 on Environmental Impact Assessment (EIA)</w:t>
+            </w:r>
+          </w:p>
+        </w:tc>
+        <w:tc>
+          <w:tcPr>
+            <w:tcW w:type="dxa" w:w="1872"/>
+          </w:tcPr>
+          <w:p>
+            <w:r>
+              <w:t>Prime Road Alternative (Cambodia) Co. Ltd.</w:t>
+            </w:r>
+          </w:p>
+        </w:tc>
+        <w:tc>
+          <w:tcPr>
+            <w:tcW w:type="dxa" w:w="1872"/>
+          </w:tcPr>
+          <w:p>
+            <w:r>
+              <w:t>N/A</w:t>
             </w:r>
           </w:p>
         </w:tc>
       </w:tr>
       <w:tr>
-        <w:trPr>
-          <w:trHeight w:val="555"/>
-        </w:trPr>
-        <w:tc>
-          <w:tcPr>
-            <w:cnfStyle w:val="001000000000" w:firstRow="0" w:lastRow="0" w:firstColumn="1" w:lastColumn="0" w:oddVBand="0" w:evenVBand="0" w:oddHBand="0" w:evenHBand="0" w:firstRowFirstColumn="0" w:firstRowLastColumn="0" w:lastRowFirstColumn="0" w:lastRowLastColumn="0"/>
-            <w:tcW w:w="1729" w:type="dxa"/>
-            <w:tcBorders>
-              <w:left w:val="single" w:sz="6" w:space="0" w:color="FFFFFF" w:themeColor="background1"/>
-            </w:tcBorders>
-            <w:tcMar>
-              <w:left w:w="105" w:type="dxa"/>
-              <w:right w:w="105" w:type="dxa"/>
-            </w:tcMar>
-          </w:tcPr>
-          <w:p>
-            <w:pPr>
-              <w:pStyle w:val="Templatetabletext"/>
-              <w:rPr>
-                <w:i/>
-                <w:color w:val="FFFFFF" w:themeColor="background1"/>
-                <w:sz w:val="19"/>
-                <w:szCs w:val="19"/>
-              </w:rPr>
-            </w:pPr>
-          </w:p>
-        </w:tc>
-        <w:tc>
-          <w:tcPr>
-            <w:tcW w:w="1729" w:type="dxa"/>
-            <w:tcBorders>
-              <w:left w:val="single" w:sz="6" w:space="0" w:color="FFFFFF" w:themeColor="background1"/>
-            </w:tcBorders>
-            <w:shd w:val="clear" w:color="auto" w:fill="F2F2F2" w:themeFill="background1" w:themeFillShade="F2"/>
-            <w:tcMar>
-              <w:left w:w="105" w:type="dxa"/>
-              <w:right w:w="105" w:type="dxa"/>
-            </w:tcMar>
-          </w:tcPr>
-          <w:p>
-            <w:pPr>
-              <w:pStyle w:val="Templatetabletext"/>
-              <w:cnfStyle w:val="000000000000" w:firstRow="0" w:lastRow="0" w:firstColumn="0" w:lastColumn="0" w:oddVBand="0" w:evenVBand="0" w:oddHBand="0" w:evenHBand="0" w:firstRowFirstColumn="0" w:firstRowLastColumn="0" w:lastRowFirstColumn="0" w:lastRowLastColumn="0"/>
-              <w:rPr>
-                <w:i/>
-                <w:sz w:val="19"/>
-                <w:szCs w:val="19"/>
-              </w:rPr>
-            </w:pPr>
-            <w:r>
-              <w:rPr>
-                <w:i/>
-                <w:sz w:val="19"/>
-                <w:szCs w:val="19"/>
-              </w:rPr>
-              <w:t>…</w:t>
-            </w:r>
-          </w:p>
-        </w:tc>
-        <w:tc>
-          <w:tcPr>
-            <w:tcW w:w="1728" w:type="dxa"/>
-            <w:tcBorders>
-              <w:left w:val="single" w:sz="6" w:space="0" w:color="FFFFFF" w:themeColor="background1"/>
-            </w:tcBorders>
-            <w:shd w:val="clear" w:color="auto" w:fill="F2F2F2" w:themeFill="background1" w:themeFillShade="F2"/>
-            <w:tcMar>
-              <w:left w:w="105" w:type="dxa"/>
-              <w:right w:w="105" w:type="dxa"/>
-            </w:tcMar>
-          </w:tcPr>
-          <w:p>
-            <w:pPr>
-              <w:pStyle w:val="Templatetabletext"/>
-              <w:cnfStyle w:val="000000000000" w:firstRow="0" w:lastRow="0" w:firstColumn="0" w:lastColumn="0" w:oddVBand="0" w:evenVBand="0" w:oddHBand="0" w:evenHBand="0" w:firstRowFirstColumn="0" w:firstRowLastColumn="0" w:lastRowFirstColumn="0" w:lastRowLastColumn="0"/>
-              <w:rPr>
-                <w:i/>
-                <w:iCs/>
-                <w:sz w:val="19"/>
-                <w:szCs w:val="19"/>
-              </w:rPr>
-            </w:pPr>
-          </w:p>
-        </w:tc>
-        <w:tc>
-          <w:tcPr>
-            <w:tcW w:w="2276" w:type="dxa"/>
-            <w:tcBorders>
-              <w:left w:val="single" w:sz="6" w:space="0" w:color="FFFFFF" w:themeColor="background1"/>
-            </w:tcBorders>
-            <w:shd w:val="clear" w:color="auto" w:fill="F2F2F2" w:themeFill="background1" w:themeFillShade="F2"/>
-            <w:tcMar>
-              <w:left w:w="105" w:type="dxa"/>
-              <w:right w:w="105" w:type="dxa"/>
-            </w:tcMar>
-          </w:tcPr>
-          <w:p>
-            <w:pPr>
-              <w:pStyle w:val="Templatetabletext"/>
-              <w:cnfStyle w:val="000000000000" w:firstRow="0" w:lastRow="0" w:firstColumn="0" w:lastColumn="0" w:oddVBand="0" w:evenVBand="0" w:oddHBand="0" w:evenHBand="0" w:firstRowFirstColumn="0" w:firstRowLastColumn="0" w:lastRowFirstColumn="0" w:lastRowLastColumn="0"/>
-              <w:rPr>
-                <w:i/>
-                <w:iCs/>
-                <w:sz w:val="19"/>
-                <w:szCs w:val="19"/>
-              </w:rPr>
-            </w:pPr>
-          </w:p>
-        </w:tc>
-        <w:tc>
-          <w:tcPr>
-            <w:tcW w:w="1180" w:type="dxa"/>
-            <w:shd w:val="clear" w:color="auto" w:fill="F2F2F2" w:themeFill="background1" w:themeFillShade="F2"/>
-            <w:tcMar>
-              <w:left w:w="105" w:type="dxa"/>
-              <w:right w:w="105" w:type="dxa"/>
-            </w:tcMar>
-          </w:tcPr>
-          <w:p>
-            <w:pPr>
-              <w:pStyle w:val="Templatetabletext"/>
-              <w:cnfStyle w:val="000000000000" w:firstRow="0" w:lastRow="0" w:firstColumn="0" w:lastColumn="0" w:oddVBand="0" w:evenVBand="0" w:oddHBand="0" w:evenHBand="0" w:firstRowFirstColumn="0" w:firstRowLastColumn="0" w:lastRowFirstColumn="0" w:lastRowLastColumn="0"/>
-              <w:rPr>
-                <w:i/>
-                <w:iCs/>
-                <w:sz w:val="19"/>
-                <w:szCs w:val="19"/>
-              </w:rPr>
-            </w:pPr>
+        <w:tc>
+          <w:tcPr>
+            <w:tcW w:type="dxa" w:w="1872"/>
+          </w:tcPr>
+          <w:p>
+            <w:r>
+              <w:t>Validation/verification (ESIA Terms of Reference Approval)</w:t>
+            </w:r>
+          </w:p>
+        </w:tc>
+        <w:tc>
+          <w:tcPr>
+            <w:tcW w:type="dxa" w:w="1872"/>
+          </w:tcPr>
+          <w:p>
+            <w:r>
+              <w:t>September 2020</w:t>
+            </w:r>
+          </w:p>
+        </w:tc>
+        <w:tc>
+          <w:tcPr>
+            <w:tcW w:type="dxa" w:w="1872"/>
+          </w:tcPr>
+          <w:p>
+            <w:r>
+              <w:t>MoE's Prokas on Classifying Development Projects for ESIA in 2018</w:t>
+            </w:r>
+          </w:p>
+        </w:tc>
+        <w:tc>
+          <w:tcPr>
+            <w:tcW w:type="dxa" w:w="1872"/>
+          </w:tcPr>
+          <w:p>
+            <w:r>
+              <w:t>Ministry of Environment (MoE)</w:t>
+            </w:r>
+          </w:p>
+        </w:tc>
+        <w:tc>
+          <w:tcPr>
+            <w:tcW w:type="dxa" w:w="1872"/>
+          </w:tcPr>
+          <w:p>
+            <w:r>
+              <w:t>N/A</w:t>
+            </w:r>
+          </w:p>
+        </w:tc>
+      </w:tr>
+      <w:tr>
+        <w:tc>
+          <w:tcPr>
+            <w:tcW w:type="dxa" w:w="1872"/>
+          </w:tcPr>
+          <w:p>
+            <w:r>
+              <w:t>Validation/verification (Initial Poverty and Social Analysis)</w:t>
+            </w:r>
+          </w:p>
+        </w:tc>
+        <w:tc>
+          <w:tcPr>
+            <w:tcW w:type="dxa" w:w="1872"/>
+          </w:tcPr>
+          <w:p>
+            <w:r>
+              <w:t>April 2020</w:t>
+            </w:r>
+          </w:p>
+        </w:tc>
+        <w:tc>
+          <w:tcPr>
+            <w:tcW w:type="dxa" w:w="1872"/>
+          </w:tcPr>
+          <w:p>
+            <w:r>
+              <w:t>ADB</w:t>
+            </w:r>
+          </w:p>
+        </w:tc>
+        <w:tc>
+          <w:tcPr>
+            <w:tcW w:type="dxa" w:w="1872"/>
+          </w:tcPr>
+          <w:p>
+            <w:r>
+              <w:t>Asian Development Bank</w:t>
+            </w:r>
+          </w:p>
+        </w:tc>
+        <w:tc>
+          <w:tcPr>
+            <w:tcW w:type="dxa" w:w="1872"/>
+          </w:tcPr>
+          <w:p>
+            <w:r>
+              <w:t>N/A</w:t>
+            </w:r>
+          </w:p>
+        </w:tc>
+      </w:tr>
+      <w:tr>
+        <w:tc>
+          <w:tcPr>
+            <w:tcW w:type="dxa" w:w="1872"/>
+          </w:tcPr>
+          <w:p>
+            <w:r>
+              <w:t>Validation/verification (Review of Land Procurement Process)</w:t>
+            </w:r>
+          </w:p>
+        </w:tc>
+        <w:tc>
+          <w:tcPr>
+            <w:tcW w:type="dxa" w:w="1872"/>
+          </w:tcPr>
+          <w:p>
+            <w:r>
+              <w:t>September 2020</w:t>
+            </w:r>
+          </w:p>
+        </w:tc>
+        <w:tc>
+          <w:tcPr>
+            <w:tcW w:type="dxa" w:w="1872"/>
+          </w:tcPr>
+          <w:p>
+            <w:r>
+              <w:t>National Solar Park Project</w:t>
+            </w:r>
+          </w:p>
+        </w:tc>
+        <w:tc>
+          <w:tcPr>
+            <w:tcW w:type="dxa" w:w="1872"/>
+          </w:tcPr>
+          <w:p>
+            <w:r>
+              <w:t>External independent expert (a local law firm) commissioned by EDC</w:t>
+            </w:r>
+          </w:p>
+        </w:tc>
+        <w:tc>
+          <w:tcPr>
+            <w:tcW w:type="dxa" w:w="1872"/>
+          </w:tcPr>
+          <w:p>
+            <w:r>
+              <w:t>N/A</w:t>
+            </w:r>
+          </w:p>
+        </w:tc>
+      </w:tr>
+      <w:tr>
+        <w:tc>
+          <w:tcPr>
+            <w:tcW w:type="dxa" w:w="1872"/>
+          </w:tcPr>
+          <w:p>
+            <w:r>
+              <w:t>Monitoring (Safeguards and Social Report)</w:t>
+            </w:r>
+          </w:p>
+        </w:tc>
+        <w:tc>
+          <w:tcPr>
+            <w:tcW w:type="dxa" w:w="1872"/>
+          </w:tcPr>
+          <w:p>
+            <w:r>
+              <w:t>Annually</w:t>
+            </w:r>
+          </w:p>
+        </w:tc>
+        <w:tc>
+          <w:tcPr>
+            <w:tcW w:type="dxa" w:w="1872"/>
+          </w:tcPr>
+          <w:p>
+            <w:r>
+              <w:t>ADB Safeguard Policy Statement (2009)</w:t>
+            </w:r>
+          </w:p>
+        </w:tc>
+        <w:tc>
+          <w:tcPr>
+            <w:tcW w:type="dxa" w:w="1872"/>
+          </w:tcPr>
+          <w:p>
+            <w:r>
+              <w:t>Borrower (Prime Road Alternative (Cambodia) Company Limited) to ADB</w:t>
+            </w:r>
+          </w:p>
+        </w:tc>
+        <w:tc>
+          <w:tcPr>
+            <w:tcW w:type="dxa" w:w="1872"/>
+          </w:tcPr>
+          <w:p>
+            <w:r>
+              <w:t>One year</w:t>
+            </w:r>
+          </w:p>
+        </w:tc>
+      </w:tr>
+      <w:tr>
+        <w:tc>
+          <w:tcPr>
+            <w:tcW w:type="dxa" w:w="1872"/>
+          </w:tcPr>
+          <w:p>
+            <w:r>
+              <w:t>Monitoring (Development Effectiveness Report)</w:t>
+            </w:r>
+          </w:p>
+        </w:tc>
+        <w:tc>
+          <w:tcPr>
+            <w:tcW w:type="dxa" w:w="1872"/>
+          </w:tcPr>
+          <w:p>
+            <w:r>
+              <w:t>Annually</w:t>
+            </w:r>
+          </w:p>
+        </w:tc>
+        <w:tc>
+          <w:tcPr>
+            <w:tcW w:type="dxa" w:w="1872"/>
+          </w:tcPr>
+          <w:p>
+            <w:r>
+              <w:t>ADB's Design and Monitoring Framework</w:t>
+            </w:r>
+          </w:p>
+        </w:tc>
+        <w:tc>
+          <w:tcPr>
+            <w:tcW w:type="dxa" w:w="1872"/>
+          </w:tcPr>
+          <w:p>
+            <w:r>
+              <w:t>Borrower (Prime Road Alternative (Cambodia) Company Limited)</w:t>
+            </w:r>
+          </w:p>
+        </w:tc>
+        <w:tc>
+          <w:tcPr>
+            <w:tcW w:type="dxa" w:w="1872"/>
+          </w:tcPr>
+          <w:p>
+            <w:r>
+              <w:t>One year</w:t>
+            </w:r>
+          </w:p>
+        </w:tc>
+      </w:tr>
+      <w:tr>
+        <w:tc>
+          <w:tcPr>
+            <w:tcW w:type="dxa" w:w="1872"/>
+          </w:tcPr>
+          <w:p>
+            <w:r>
+              <w:t>Monitoring (Quarterly Progress Report)</w:t>
+            </w:r>
+          </w:p>
+        </w:tc>
+        <w:tc>
+          <w:tcPr>
+            <w:tcW w:type="dxa" w:w="1872"/>
+          </w:tcPr>
+          <w:p>
+            <w:r>
+              <w:t>Quarterly</w:t>
+            </w:r>
+          </w:p>
+        </w:tc>
+        <w:tc>
+          <w:tcPr>
+            <w:tcW w:type="dxa" w:w="1872"/>
+          </w:tcPr>
+          <w:p>
+            <w:r>
+              <w:t>Project Progress Monitoring</w:t>
+            </w:r>
+          </w:p>
+        </w:tc>
+        <w:tc>
+          <w:tcPr>
+            <w:tcW w:type="dxa" w:w="1872"/>
+          </w:tcPr>
+          <w:p>
+            <w:r>
+              <w:t>SECU of PRAC to NSP EDC's PIC</w:t>
+            </w:r>
+          </w:p>
+        </w:tc>
+        <w:tc>
+          <w:tcPr>
+            <w:tcW w:type="dxa" w:w="1872"/>
+          </w:tcPr>
+          <w:p>
+            <w:r>
+              <w:t>0.25 years</w:t>
+            </w:r>
+          </w:p>
+        </w:tc>
+      </w:tr>
+      <w:tr>
+        <w:tc>
+          <w:tcPr>
+            <w:tcW w:type="dxa" w:w="1872"/>
+          </w:tcPr>
+          <w:p>
+            <w:r>
+              <w:t>Monitoring (Environmental and Social Report to MoE)</w:t>
+            </w:r>
+          </w:p>
+        </w:tc>
+        <w:tc>
+          <w:tcPr>
+            <w:tcW w:type="dxa" w:w="1872"/>
+          </w:tcPr>
+          <w:p>
+            <w:r>
+              <w:t>Every six months</w:t>
+            </w:r>
+          </w:p>
+        </w:tc>
+        <w:tc>
+          <w:tcPr>
+            <w:tcW w:type="dxa" w:w="1872"/>
+          </w:tcPr>
+          <w:p>
+            <w:r>
+              <w:t>Cambodian Sub-decree on Environmental Impact Assessment Process (1999)</w:t>
+            </w:r>
+          </w:p>
+        </w:tc>
+        <w:tc>
+          <w:tcPr>
+            <w:tcW w:type="dxa" w:w="1872"/>
+          </w:tcPr>
+          <w:p>
+            <w:r>
+              <w:t>SECU of PRAC to Ministry of Environment (MoE)</w:t>
+            </w:r>
+          </w:p>
+        </w:tc>
+        <w:tc>
+          <w:tcPr>
+            <w:tcW w:type="dxa" w:w="1872"/>
+          </w:tcPr>
+          <w:p>
+            <w:r>
+              <w:t>Half year</w:t>
+            </w:r>
+          </w:p>
+        </w:tc>
+      </w:tr>
+      <w:tr>
+        <w:tc>
+          <w:tcPr>
+            <w:tcW w:type="dxa" w:w="1872"/>
+          </w:tcPr>
+          <w:p>
+            <w:r>
+              <w:t>Monitoring (Environmental and Social Report to Lenders)</w:t>
+            </w:r>
+          </w:p>
+        </w:tc>
+        <w:tc>
+          <w:tcPr>
+            <w:tcW w:type="dxa" w:w="1872"/>
+          </w:tcPr>
+          <w:p>
+            <w:r>
+              <w:t>Annually</w:t>
+            </w:r>
+          </w:p>
+        </w:tc>
+        <w:tc>
+          <w:tcPr>
+            <w:tcW w:type="dxa" w:w="1872"/>
+          </w:tcPr>
+          <w:p>
+            <w:r>
+              <w:t>ADB/IFC lending requirements</w:t>
+            </w:r>
+          </w:p>
+        </w:tc>
+        <w:tc>
+          <w:tcPr>
+            <w:tcW w:type="dxa" w:w="1872"/>
+          </w:tcPr>
+          <w:p>
+            <w:r>
+              <w:t>SECU of PRAC to ADB/IFC</w:t>
+            </w:r>
+          </w:p>
+        </w:tc>
+        <w:tc>
+          <w:tcPr>
+            <w:tcW w:type="dxa" w:w="1872"/>
+          </w:tcPr>
+          <w:p>
+            <w:r>
+              <w:t>One year</w:t>
+            </w:r>
           </w:p>
         </w:tc>
       </w:tr>
@@ -6188,399 +6137,180 @@
       <w:bookmarkEnd w:id="16"/>
     </w:p>
     <w:p>
-      <w:pPr>
-        <w:pStyle w:val="Instruction"/>
-        <w:rPr>
-          <w:rFonts w:eastAsia="Franklin Gothic Book" w:cs="Franklin Gothic Book"/>
-          <w:color w:val="404040" w:themeColor="text1" w:themeTint="BF"/>
-          <w:szCs w:val="21"/>
-        </w:rPr>
-      </w:pPr>
-      <w:r>
-        <w:rPr>
-          <w:rFonts w:eastAsia="Franklin Gothic Book" w:cs="Franklin Gothic Book"/>
-          <w:color w:val="404040" w:themeColor="text1" w:themeTint="BF"/>
-          <w:szCs w:val="21"/>
-        </w:rPr>
-        <w:t>Complete</w:t>
-      </w:r>
-      <w:r>
-        <w:rPr>
-          <w:rFonts w:eastAsia="Franklin Gothic Book" w:cs="Franklin Gothic Book"/>
-          <w:color w:val="404040" w:themeColor="text1" w:themeTint="BF"/>
-          <w:szCs w:val="21"/>
-        </w:rPr>
-        <w:t xml:space="preserve"> the table below with information relevant </w:t>
-      </w:r>
-      <w:r>
-        <w:rPr>
-          <w:rFonts w:eastAsia="Franklin Gothic Book" w:cs="Franklin Gothic Book"/>
-          <w:color w:val="404040" w:themeColor="text1" w:themeTint="BF"/>
-          <w:szCs w:val="21"/>
-        </w:rPr>
-        <w:t>for</w:t>
-      </w:r>
-      <w:r>
-        <w:rPr>
-          <w:rFonts w:eastAsia="Franklin Gothic Book" w:cs="Franklin Gothic Book"/>
-          <w:color w:val="404040" w:themeColor="text1" w:themeTint="BF"/>
-          <w:szCs w:val="21"/>
-        </w:rPr>
-        <w:t xml:space="preserve"> </w:t>
-      </w:r>
-      <w:r>
-        <w:rPr>
-          <w:rFonts w:eastAsia="Franklin Gothic Book" w:cs="Franklin Gothic Book"/>
-          <w:color w:val="404040" w:themeColor="text1" w:themeTint="BF"/>
-          <w:szCs w:val="21"/>
-        </w:rPr>
-        <w:t>non-AFOLU</w:t>
-      </w:r>
-      <w:r>
-        <w:rPr>
-          <w:rFonts w:eastAsia="Franklin Gothic Book" w:cs="Franklin Gothic Book"/>
-          <w:color w:val="404040" w:themeColor="text1" w:themeTint="BF"/>
-          <w:szCs w:val="21"/>
-        </w:rPr>
-        <w:t xml:space="preserve"> project</w:t>
-      </w:r>
-      <w:r>
-        <w:rPr>
-          <w:rFonts w:eastAsia="Franklin Gothic Book" w:cs="Franklin Gothic Book"/>
-          <w:color w:val="404040" w:themeColor="text1" w:themeTint="BF"/>
-          <w:szCs w:val="21"/>
-        </w:rPr>
-        <w:t>s</w:t>
-      </w:r>
-      <w:r>
-        <w:rPr>
-          <w:rFonts w:eastAsia="Franklin Gothic Book" w:cs="Franklin Gothic Book"/>
-          <w:color w:val="404040" w:themeColor="text1" w:themeTint="BF"/>
-          <w:szCs w:val="21"/>
-        </w:rPr>
-        <w:t>:</w:t>
+      <w:r>
+        <w:t>SECTION_ATTEMPTED</w:t>
+      </w:r>
+    </w:p>
+    <w:p>
+      <w:r>
+        <w:t>Sectoral Scope and Project Type</w:t>
+      </w:r>
+    </w:p>
+    <w:p>
+      <w:r>
+        <w:t>SECTION_ATTEMPTED</w:t>
+      </w:r>
+    </w:p>
+    <w:p>
+      <w:r>
+        <w:t>```</w:t>
+        <w:br/>
+        <w:t>Sectoral Scope and Project Type</w:t>
       </w:r>
     </w:p>
     <w:tbl>
       <w:tblPr>
-        <w:tblStyle w:val="GridTable5Dark-Accent21"/>
-        <w:tblW w:w="0" w:type="auto"/>
-        <w:tblInd w:w="607" w:type="dxa"/>
-        <w:tblLayout w:type="fixed"/>
-        <w:tblLook w:val="0680" w:firstRow="0" w:lastRow="0" w:firstColumn="1" w:lastColumn="0" w:noHBand="1" w:noVBand="1"/>
+        <w:tblStyle w:val="TableGrid"/>
+        <w:tblW w:type="auto" w:w="0"/>
+        <w:tblLook w:firstColumn="1" w:firstRow="1" w:lastColumn="0" w:lastRow="0" w:noHBand="0" w:noVBand="1" w:val="04A0"/>
       </w:tblPr>
       <w:tblGrid>
-        <w:gridCol w:w="2880"/>
-        <w:gridCol w:w="5835"/>
+        <w:gridCol w:w="4680"/>
+        <w:gridCol w:w="4680"/>
       </w:tblGrid>
       <w:tr>
-        <w:trPr>
-          <w:trHeight w:val="300"/>
-        </w:trPr>
-        <w:tc>
-          <w:tcPr>
-            <w:cnfStyle w:val="001000000000" w:firstRow="0" w:lastRow="0" w:firstColumn="1" w:lastColumn="0" w:oddVBand="0" w:evenVBand="0" w:oddHBand="0" w:evenHBand="0" w:firstRowFirstColumn="0" w:firstRowLastColumn="0" w:lastRowFirstColumn="0" w:lastRowLastColumn="0"/>
-            <w:tcW w:w="2880" w:type="dxa"/>
-          </w:tcPr>
-          <w:p>
-            <w:hyperlink r:id="rId16" w:anchor="sectoral-scopes" w:history="1">
-              <w:r>
-                <w:rPr>
-                  <w:rStyle w:val="Hyperlink"/>
-                  <w:rFonts w:eastAsia="Franklin Gothic Book" w:cs="Franklin Gothic Book"/>
-                  <w:color w:val="auto"/>
-                  <w:szCs w:val="21"/>
-                  <w:u w:val="none"/>
-                </w:rPr>
-                <w:t xml:space="preserve">Sectoral </w:t>
-              </w:r>
-              <w:r>
-                <w:rPr>
-                  <w:rStyle w:val="Hyperlink"/>
-                  <w:rFonts w:eastAsia="Franklin Gothic Book" w:cs="Franklin Gothic Book"/>
-                  <w:color w:val="auto"/>
-                  <w:szCs w:val="21"/>
-                  <w:u w:val="none"/>
-                </w:rPr>
-                <w:t>s</w:t>
-              </w:r>
-              <w:r>
-                <w:rPr>
-                  <w:rStyle w:val="Hyperlink"/>
-                  <w:rFonts w:eastAsia="Franklin Gothic Book" w:cs="Franklin Gothic Book"/>
-                  <w:color w:val="auto"/>
-                  <w:szCs w:val="21"/>
-                  <w:u w:val="none"/>
-                </w:rPr>
-                <w:t>cope</w:t>
-              </w:r>
-            </w:hyperlink>
-            <w:r>
-              <w:rPr>
-                <w:rStyle w:val="FootnoteReference"/>
-              </w:rPr>
-              <w:footnoteReference w:id="2"/>
-            </w:r>
-            <w:r>
-              <w:t xml:space="preserve"> </w:t>
-            </w:r>
-          </w:p>
-        </w:tc>
-        <w:tc>
-          <w:tcPr>
-            <w:tcW w:w="5835" w:type="dxa"/>
-            <w:shd w:val="clear" w:color="auto" w:fill="F2F2F2" w:themeFill="background1" w:themeFillShade="F2"/>
-            <w:vAlign w:val="center"/>
-          </w:tcPr>
-          <w:p>
-            <w:pPr>
-              <w:cnfStyle w:val="000000000000" w:firstRow="0" w:lastRow="0" w:firstColumn="0" w:lastColumn="0" w:oddVBand="0" w:evenVBand="0" w:oddHBand="0" w:evenHBand="0" w:firstRowFirstColumn="0" w:firstRowLastColumn="0" w:lastRowFirstColumn="0" w:lastRowLastColumn="0"/>
-              <w:rPr>
-                <w:lang w:val="en-GB"/>
-              </w:rPr>
-            </w:pPr>
+        <w:tc>
+          <w:tcPr>
+            <w:tcW w:type="dxa" w:w="4680"/>
+          </w:tcPr>
+          <w:p>
+            <w:r>
+              <w:t>Sectoral scope</w:t>
+            </w:r>
+          </w:p>
+        </w:tc>
+        <w:tc>
+          <w:tcPr>
+            <w:tcW w:type="dxa" w:w="4680"/>
+          </w:tcPr>
+          <w:p>
+            <w:r>
+              <w:t>Energy</w:t>
+            </w:r>
           </w:p>
         </w:tc>
       </w:tr>
       <w:tr>
-        <w:trPr>
-          <w:trHeight w:val="300"/>
-        </w:trPr>
-        <w:tc>
-          <w:tcPr>
-            <w:cnfStyle w:val="001000000000" w:firstRow="0" w:lastRow="0" w:firstColumn="1" w:lastColumn="0" w:oddVBand="0" w:evenVBand="0" w:oddHBand="0" w:evenHBand="0" w:firstRowFirstColumn="0" w:firstRowLastColumn="0" w:lastRowFirstColumn="0" w:lastRowLastColumn="0"/>
-            <w:tcW w:w="2880" w:type="dxa"/>
-          </w:tcPr>
-          <w:p>
-            <w:r>
-              <w:t xml:space="preserve">Project </w:t>
-            </w:r>
-            <w:r>
-              <w:t>a</w:t>
-            </w:r>
-            <w:r>
-              <w:t xml:space="preserve">ctivity </w:t>
-            </w:r>
-            <w:r>
-              <w:t>t</w:t>
-            </w:r>
-            <w:r>
-              <w:t>ype</w:t>
-            </w:r>
-          </w:p>
-        </w:tc>
-        <w:tc>
-          <w:tcPr>
-            <w:tcW w:w="5835" w:type="dxa"/>
-            <w:shd w:val="clear" w:color="auto" w:fill="F2F2F2" w:themeFill="background1" w:themeFillShade="F2"/>
-          </w:tcPr>
-          <w:p>
-            <w:pPr>
-              <w:cnfStyle w:val="000000000000" w:firstRow="0" w:lastRow="0" w:firstColumn="0" w:lastColumn="0" w:oddVBand="0" w:evenVBand="0" w:oddHBand="0" w:evenHBand="0" w:firstRowFirstColumn="0" w:firstRowLastColumn="0" w:lastRowFirstColumn="0" w:lastRowLastColumn="0"/>
-              <w:rPr>
-                <w:lang w:val="en-GB"/>
-              </w:rPr>
-            </w:pPr>
+        <w:tc>
+          <w:tcPr>
+            <w:tcW w:type="dxa" w:w="4680"/>
+          </w:tcPr>
+          <w:p>
+            <w:r>
+              <w:t>Project activity type</w:t>
+            </w:r>
+          </w:p>
+        </w:tc>
+        <w:tc>
+          <w:tcPr>
+            <w:tcW w:type="dxa" w:w="4680"/>
+          </w:tcPr>
+          <w:p>
+            <w:r>
+              <w:t>Renewable energy generation - solar</w:t>
+            </w:r>
           </w:p>
         </w:tc>
       </w:tr>
     </w:tbl>
     <w:p>
-      <w:pPr>
-        <w:pStyle w:val="Instruction"/>
-        <w:rPr>
-          <w:rStyle w:val="SubtleEmphasis"/>
-          <w:rFonts w:ascii="Franklin Gothic Book" w:eastAsia="Franklin Gothic Book" w:hAnsi="Franklin Gothic Book" w:cs="Franklin Gothic Book"/>
-          <w:i/>
-          <w:iCs/>
-          <w:color w:val="404040" w:themeColor="text1" w:themeTint="BF"/>
-          <w:szCs w:val="21"/>
-        </w:rPr>
-      </w:pPr>
-      <w:r>
-        <w:rPr>
-          <w:rFonts w:eastAsia="Franklin Gothic Book" w:cs="Franklin Gothic Book"/>
-          <w:color w:val="404040" w:themeColor="text1" w:themeTint="BF"/>
-          <w:szCs w:val="21"/>
-        </w:rPr>
-        <w:t xml:space="preserve">Complete the table below with information relevant </w:t>
-      </w:r>
-      <w:r>
-        <w:rPr>
-          <w:rFonts w:eastAsia="Franklin Gothic Book" w:cs="Franklin Gothic Book"/>
-          <w:color w:val="404040" w:themeColor="text1" w:themeTint="BF"/>
-          <w:szCs w:val="21"/>
-        </w:rPr>
-        <w:t>for</w:t>
-      </w:r>
-      <w:r>
-        <w:rPr>
-          <w:rFonts w:eastAsia="Franklin Gothic Book" w:cs="Franklin Gothic Book"/>
-          <w:color w:val="404040" w:themeColor="text1" w:themeTint="BF"/>
-          <w:szCs w:val="21"/>
-        </w:rPr>
-        <w:t xml:space="preserve"> </w:t>
-      </w:r>
-      <w:r>
-        <w:rPr>
-          <w:rFonts w:eastAsia="Franklin Gothic Book" w:cs="Franklin Gothic Book"/>
-          <w:color w:val="404040" w:themeColor="text1" w:themeTint="BF"/>
-          <w:szCs w:val="21"/>
-        </w:rPr>
-        <w:t>AFOLU</w:t>
-      </w:r>
-      <w:r>
-        <w:rPr>
-          <w:rFonts w:eastAsia="Franklin Gothic Book" w:cs="Franklin Gothic Book"/>
-          <w:color w:val="404040" w:themeColor="text1" w:themeTint="BF"/>
-          <w:szCs w:val="21"/>
-        </w:rPr>
-        <w:t xml:space="preserve"> project</w:t>
-      </w:r>
-      <w:r>
-        <w:rPr>
-          <w:rFonts w:eastAsia="Franklin Gothic Book" w:cs="Franklin Gothic Book"/>
-          <w:color w:val="404040" w:themeColor="text1" w:themeTint="BF"/>
-          <w:szCs w:val="21"/>
-        </w:rPr>
-        <w:t>s</w:t>
-      </w:r>
-      <w:r>
-        <w:rPr>
-          <w:rFonts w:eastAsia="Franklin Gothic Book" w:cs="Franklin Gothic Book"/>
-          <w:color w:val="404040" w:themeColor="text1" w:themeTint="BF"/>
-          <w:szCs w:val="21"/>
-        </w:rPr>
-        <w:t>:</w:t>
+      <w:r>
+        <w:t>Complete the table below with information relevant for AFOLU projects:</w:t>
       </w:r>
     </w:p>
     <w:tbl>
       <w:tblPr>
-        <w:tblStyle w:val="GridTable5Dark-Accent21"/>
-        <w:tblW w:w="0" w:type="auto"/>
-        <w:tblInd w:w="607" w:type="dxa"/>
-        <w:tblLayout w:type="fixed"/>
-        <w:tblLook w:val="0680" w:firstRow="0" w:lastRow="0" w:firstColumn="1" w:lastColumn="0" w:noHBand="1" w:noVBand="1"/>
+        <w:tblStyle w:val="TableGrid"/>
+        <w:tblW w:type="auto" w:w="0"/>
+        <w:tblLook w:firstColumn="1" w:firstRow="1" w:lastColumn="0" w:lastRow="0" w:noHBand="0" w:noVBand="1" w:val="04A0"/>
       </w:tblPr>
       <w:tblGrid>
-        <w:gridCol w:w="2880"/>
-        <w:gridCol w:w="5835"/>
+        <w:gridCol w:w="4680"/>
+        <w:gridCol w:w="4680"/>
       </w:tblGrid>
       <w:tr>
-        <w:trPr>
-          <w:trHeight w:val="300"/>
-        </w:trPr>
-        <w:tc>
-          <w:tcPr>
-            <w:cnfStyle w:val="001000000000" w:firstRow="0" w:lastRow="0" w:firstColumn="1" w:lastColumn="0" w:oddVBand="0" w:evenVBand="0" w:oddHBand="0" w:evenHBand="0" w:firstRowFirstColumn="0" w:firstRowLastColumn="0" w:lastRowFirstColumn="0" w:lastRowLastColumn="0"/>
-            <w:tcW w:w="2880" w:type="dxa"/>
-          </w:tcPr>
-          <w:p>
-            <w:hyperlink r:id="rId17" w:anchor="sectoral-scopes" w:history="1">
-              <w:r>
-                <w:rPr>
-                  <w:rStyle w:val="Hyperlink"/>
-                  <w:rFonts w:eastAsia="Franklin Gothic Book" w:cs="Franklin Gothic Book"/>
-                  <w:color w:val="auto"/>
-                  <w:szCs w:val="21"/>
-                  <w:u w:val="none"/>
-                </w:rPr>
-                <w:t>Sectoral scope</w:t>
-              </w:r>
-            </w:hyperlink>
-            <w:r>
-              <w:t xml:space="preserve"> </w:t>
-            </w:r>
-          </w:p>
-        </w:tc>
-        <w:tc>
-          <w:tcPr>
-            <w:tcW w:w="5835" w:type="dxa"/>
-            <w:shd w:val="clear" w:color="auto" w:fill="F2F2F2" w:themeFill="background1" w:themeFillShade="F2"/>
-            <w:vAlign w:val="center"/>
-          </w:tcPr>
-          <w:p>
-            <w:pPr>
-              <w:cnfStyle w:val="000000000000" w:firstRow="0" w:lastRow="0" w:firstColumn="0" w:lastColumn="0" w:oddVBand="0" w:evenVBand="0" w:oddHBand="0" w:evenHBand="0" w:firstRowFirstColumn="0" w:firstRowLastColumn="0" w:lastRowFirstColumn="0" w:lastRowLastColumn="0"/>
-              <w:rPr>
-                <w:lang w:val="en-GB"/>
-              </w:rPr>
-            </w:pPr>
+        <w:tc>
+          <w:tcPr>
+            <w:tcW w:type="dxa" w:w="4680"/>
+          </w:tcPr>
+          <w:p>
+            <w:r>
+              <w:t>Sectoral scope</w:t>
+            </w:r>
+          </w:p>
+        </w:tc>
+        <w:tc>
+          <w:tcPr>
+            <w:tcW w:type="dxa" w:w="4680"/>
+          </w:tcPr>
+          <w:p>
+            <w:r>
+              <w:t>INFO_NOT_FOUND: Sectoral scope</w:t>
+            </w:r>
           </w:p>
         </w:tc>
       </w:tr>
       <w:tr>
-        <w:trPr>
-          <w:trHeight w:val="296"/>
-        </w:trPr>
-        <w:tc>
-          <w:tcPr>
-            <w:cnfStyle w:val="001000000000" w:firstRow="0" w:lastRow="0" w:firstColumn="1" w:lastColumn="0" w:oddVBand="0" w:evenVBand="0" w:oddHBand="0" w:evenHBand="0" w:firstRowFirstColumn="0" w:firstRowLastColumn="0" w:lastRowFirstColumn="0" w:lastRowLastColumn="0"/>
-            <w:tcW w:w="0" w:type="dxa"/>
+        <w:tc>
+          <w:tcPr>
+            <w:tcW w:type="dxa" w:w="4680"/>
           </w:tcPr>
           <w:p>
             <w:r>
               <w:t>AFOLU project category</w:t>
             </w:r>
-            <w:r>
-              <w:rPr>
-                <w:rStyle w:val="FootnoteReference"/>
-              </w:rPr>
-              <w:footnoteReference w:id="3"/>
-            </w:r>
-            <w:r>
-              <w:t xml:space="preserve"> </w:t>
-            </w:r>
-          </w:p>
-        </w:tc>
-        <w:tc>
-          <w:tcPr>
-            <w:tcW w:w="0" w:type="dxa"/>
-            <w:shd w:val="clear" w:color="auto" w:fill="F2F2F2" w:themeFill="background1" w:themeFillShade="F2"/>
-          </w:tcPr>
-          <w:p>
-            <w:pPr>
-              <w:cnfStyle w:val="000000000000" w:firstRow="0" w:lastRow="0" w:firstColumn="0" w:lastColumn="0" w:oddVBand="0" w:evenVBand="0" w:oddHBand="0" w:evenHBand="0" w:firstRowFirstColumn="0" w:firstRowLastColumn="0" w:lastRowFirstColumn="0" w:lastRowLastColumn="0"/>
-              <w:rPr>
-                <w:lang w:val="en-GB"/>
-              </w:rPr>
-            </w:pPr>
+          </w:p>
+        </w:tc>
+        <w:tc>
+          <w:tcPr>
+            <w:tcW w:type="dxa" w:w="4680"/>
+          </w:tcPr>
+          <w:p>
+            <w:r>
+              <w:t>INFO_NOT_FOUND: AFOLU project category</w:t>
+            </w:r>
           </w:p>
         </w:tc>
       </w:tr>
       <w:tr>
-        <w:trPr>
-          <w:trHeight w:val="300"/>
-        </w:trPr>
-        <w:tc>
-          <w:tcPr>
-            <w:cnfStyle w:val="001000000000" w:firstRow="0" w:lastRow="0" w:firstColumn="1" w:lastColumn="0" w:oddVBand="0" w:evenVBand="0" w:oddHBand="0" w:evenHBand="0" w:firstRowFirstColumn="0" w:firstRowLastColumn="0" w:lastRowFirstColumn="0" w:lastRowLastColumn="0"/>
-            <w:tcW w:w="2880" w:type="dxa"/>
-          </w:tcPr>
-          <w:p>
-            <w:r>
-              <w:t xml:space="preserve">Project </w:t>
-            </w:r>
-            <w:r>
-              <w:t>activity t</w:t>
-            </w:r>
-            <w:r>
-              <w:t>ype</w:t>
-            </w:r>
-          </w:p>
-        </w:tc>
-        <w:tc>
-          <w:tcPr>
-            <w:tcW w:w="5835" w:type="dxa"/>
-            <w:shd w:val="clear" w:color="auto" w:fill="F2F2F2" w:themeFill="background1" w:themeFillShade="F2"/>
-          </w:tcPr>
-          <w:p>
-            <w:pPr>
-              <w:cnfStyle w:val="000000000000" w:firstRow="0" w:lastRow="0" w:firstColumn="0" w:lastColumn="0" w:oddVBand="0" w:evenVBand="0" w:oddHBand="0" w:evenHBand="0" w:firstRowFirstColumn="0" w:firstRowLastColumn="0" w:lastRowFirstColumn="0" w:lastRowLastColumn="0"/>
-              <w:rPr>
-                <w:lang w:val="en-GB"/>
-              </w:rPr>
-            </w:pPr>
+        <w:tc>
+          <w:tcPr>
+            <w:tcW w:type="dxa" w:w="4680"/>
+          </w:tcPr>
+          <w:p>
+            <w:r>
+              <w:t>Project activity type</w:t>
+            </w:r>
+          </w:p>
+        </w:tc>
+        <w:tc>
+          <w:tcPr>
+            <w:tcW w:type="dxa" w:w="4680"/>
+          </w:tcPr>
+          <w:p>
+            <w:r>
+              <w:t>INFO_NOT_FOUND: Project activity type</w:t>
+            </w:r>
+          </w:p>
+        </w:tc>
+      </w:tr>
+      <w:tr>
+        <w:tc>
+          <w:tcPr>
+            <w:tcW w:type="dxa" w:w="4680"/>
+          </w:tcPr>
+          <w:p>
+            <w:r>
+              <w:t>```</w:t>
+            </w:r>
+          </w:p>
+        </w:tc>
+        <w:tc>
+          <w:tcPr>
+            <w:tcW w:type="dxa" w:w="4680"/>
+          </w:tcPr>
+          <w:p>
+            <w:r/>
           </w:p>
         </w:tc>
       </w:tr>
@@ -6609,879 +6339,84 @@
       <w:bookmarkEnd w:id="17"/>
     </w:p>
     <w:p>
-      <w:pPr>
-        <w:pStyle w:val="Heading3"/>
-      </w:pPr>
-      <w:r>
-        <w:t>General eligibility</w:t>
+      <w:r>
+        <w:t>SECTION_ATTEMPTED</w:t>
       </w:r>
     </w:p>
     <w:p>
-      <w:pPr>
-        <w:pStyle w:val="Instruction"/>
-      </w:pPr>
-      <w:r>
-        <w:t>For all projects, d</w:t>
-      </w:r>
-      <w:r>
-        <w:t>escribe and justify how the project is eligible to participate in the VCS Program.</w:t>
-      </w:r>
-      <w:r>
-        <w:t xml:space="preserve"> The response should</w:t>
-      </w:r>
-      <w:r>
-        <w:t xml:space="preserve">: </w:t>
+      <w:r>
+        <w:t>General eligibility</w:t>
       </w:r>
     </w:p>
     <w:p>
-      <w:pPr>
-        <w:pStyle w:val="Instruction"/>
-        <w:numPr>
-          <w:ilvl w:val="0"/>
-          <w:numId w:val="92"/>
-        </w:numPr>
-        <w:rPr>
-          <w:rFonts w:eastAsia="Franklin Gothic Book" w:cs="Franklin Gothic Book"/>
-          <w:color w:val="404040" w:themeColor="text1" w:themeTint="BF"/>
-        </w:rPr>
-      </w:pPr>
-      <w:r>
-        <w:rPr>
-          <w:rFonts w:eastAsia="Franklin Gothic Book" w:cs="Franklin Gothic Book"/>
-          <w:color w:val="404040" w:themeColor="text1" w:themeTint="BF"/>
-        </w:rPr>
-        <w:t>Justify that the project activity is included under the</w:t>
-      </w:r>
-      <w:r>
-        <w:rPr>
-          <w:rFonts w:eastAsia="Franklin Gothic Book" w:cs="Franklin Gothic Book"/>
-          <w:color w:val="404040" w:themeColor="text1" w:themeTint="BF"/>
-        </w:rPr>
-        <w:t xml:space="preserve"> scope of the</w:t>
-      </w:r>
-      <w:r>
-        <w:rPr>
-          <w:rFonts w:eastAsia="Franklin Gothic Book" w:cs="Franklin Gothic Book"/>
-          <w:color w:val="404040" w:themeColor="text1" w:themeTint="BF"/>
-        </w:rPr>
-        <w:t xml:space="preserve"> VCS </w:t>
-      </w:r>
-      <w:r>
-        <w:rPr>
-          <w:rFonts w:eastAsia="Franklin Gothic Book" w:cs="Franklin Gothic Book"/>
-          <w:color w:val="404040" w:themeColor="text1" w:themeTint="BF"/>
-        </w:rPr>
-        <w:t>Program</w:t>
-      </w:r>
-      <w:r>
-        <w:rPr>
-          <w:rFonts w:eastAsia="Franklin Gothic Book" w:cs="Franklin Gothic Book"/>
-          <w:color w:val="404040" w:themeColor="text1" w:themeTint="BF"/>
-        </w:rPr>
-        <w:t xml:space="preserve"> and not excluded under Table 2.1 of the </w:t>
-      </w:r>
-      <w:r>
-        <w:rPr>
-          <w:rFonts w:eastAsia="Franklin Gothic Book" w:cs="Franklin Gothic Book"/>
-          <w:i w:val="0"/>
-          <w:iCs w:val="0"/>
-          <w:color w:val="404040" w:themeColor="text1" w:themeTint="BF"/>
-        </w:rPr>
-        <w:t>VCS Standard</w:t>
-      </w:r>
-      <w:r>
-        <w:rPr>
-          <w:rFonts w:eastAsia="Franklin Gothic Book" w:cs="Franklin Gothic Book"/>
-          <w:color w:val="404040" w:themeColor="text1" w:themeTint="BF"/>
-        </w:rPr>
-        <w:t>.</w:t>
+      <w:r>
+        <w:t>Justify that the project activity is included under the scope of the VCS Program and not excluded under Table 2.1 of the VCS Standard.</w:t>
+        <w:br/>
+        <w:t>INFO_NOT_FOUND: The documents do not describe how the project activity is included under the scope of the VCS Program or not excluded under Table 2.1 of the VCS Standard.</w:t>
       </w:r>
     </w:p>
     <w:p>
-      <w:pPr>
-        <w:pStyle w:val="Instruction"/>
-        <w:numPr>
-          <w:ilvl w:val="0"/>
-          <w:numId w:val="92"/>
-        </w:numPr>
-        <w:rPr>
-          <w:rFonts w:eastAsia="Franklin Gothic Book" w:cs="Franklin Gothic Book"/>
-          <w:color w:val="404040" w:themeColor="text1" w:themeTint="BF"/>
-        </w:rPr>
-      </w:pPr>
-      <w:r>
-        <w:rPr>
-          <w:rFonts w:eastAsia="Franklin Gothic Book" w:cs="Franklin Gothic Book"/>
-          <w:color w:val="404040" w:themeColor="text1" w:themeTint="BF"/>
-        </w:rPr>
-        <w:t>Provide information to demonstrate that the project meets requirements related to</w:t>
-      </w:r>
-      <w:r>
-        <w:rPr>
-          <w:rFonts w:eastAsia="Franklin Gothic Book" w:cs="Franklin Gothic Book"/>
-          <w:color w:val="404040" w:themeColor="text1" w:themeTint="BF"/>
-        </w:rPr>
-        <w:t xml:space="preserve"> the </w:t>
-      </w:r>
-      <w:r>
-        <w:rPr>
-          <w:rFonts w:eastAsia="Franklin Gothic Book" w:cs="Franklin Gothic Book"/>
-          <w:color w:val="404040" w:themeColor="text1" w:themeTint="BF"/>
-        </w:rPr>
-        <w:t xml:space="preserve">pipeline listing </w:t>
-      </w:r>
-      <w:r>
-        <w:rPr>
-          <w:rFonts w:eastAsia="Franklin Gothic Book" w:cs="Franklin Gothic Book"/>
-          <w:color w:val="404040" w:themeColor="text1" w:themeTint="BF"/>
-        </w:rPr>
-        <w:t>deadline</w:t>
-      </w:r>
-      <w:r>
-        <w:rPr>
-          <w:rFonts w:eastAsia="Franklin Gothic Book" w:cs="Franklin Gothic Book"/>
-          <w:color w:val="404040" w:themeColor="text1" w:themeTint="BF"/>
-        </w:rPr>
-        <w:t xml:space="preserve">, </w:t>
-      </w:r>
-      <w:r>
-        <w:rPr>
-          <w:rFonts w:eastAsia="Franklin Gothic Book" w:cs="Franklin Gothic Book"/>
-          <w:color w:val="404040" w:themeColor="text1" w:themeTint="BF"/>
-        </w:rPr>
-        <w:t xml:space="preserve">the </w:t>
-      </w:r>
-      <w:r>
-        <w:rPr>
-          <w:rFonts w:eastAsia="Franklin Gothic Book" w:cs="Franklin Gothic Book"/>
-          <w:color w:val="404040" w:themeColor="text1" w:themeTint="BF"/>
-        </w:rPr>
-        <w:t xml:space="preserve">opening meeting with the </w:t>
-      </w:r>
-      <w:r>
-        <w:rPr>
-          <w:rFonts w:eastAsia="Franklin Gothic Book" w:cs="Franklin Gothic Book"/>
-          <w:color w:val="404040" w:themeColor="text1" w:themeTint="BF"/>
-        </w:rPr>
-        <w:t>validation/verification body</w:t>
-      </w:r>
-      <w:r>
-        <w:rPr>
-          <w:rFonts w:eastAsia="Franklin Gothic Book" w:cs="Franklin Gothic Book"/>
-          <w:color w:val="404040" w:themeColor="text1" w:themeTint="BF"/>
-        </w:rPr>
-        <w:t xml:space="preserve">, and </w:t>
-      </w:r>
-      <w:r>
-        <w:rPr>
-          <w:rFonts w:eastAsia="Franklin Gothic Book" w:cs="Franklin Gothic Book"/>
-          <w:color w:val="404040" w:themeColor="text1" w:themeTint="BF"/>
-        </w:rPr>
-        <w:t xml:space="preserve">the </w:t>
-      </w:r>
-      <w:r>
-        <w:rPr>
-          <w:rFonts w:eastAsia="Franklin Gothic Book" w:cs="Franklin Gothic Book"/>
-          <w:color w:val="404040" w:themeColor="text1" w:themeTint="BF"/>
-        </w:rPr>
-        <w:t>validation deadline.</w:t>
+      <w:r>
+        <w:t>Provide information to demonstrate that the project meets requirements related to the pipeline listing deadline, the opening meeting with the validation/verification body, and the validation deadline.</w:t>
+        <w:br/>
+        <w:t>INFO_NOT_FOUND: The documents do not provide information demonstrating that the project meets requirements related to the pipeline listing deadline, the opening meeting with the validation/verification body, or the validation deadline for the VCS Program.</w:t>
       </w:r>
     </w:p>
     <w:p>
-      <w:pPr>
-        <w:pStyle w:val="Instruction"/>
-        <w:numPr>
-          <w:ilvl w:val="0"/>
-          <w:numId w:val="2"/>
-        </w:numPr>
-        <w:ind w:left="1170"/>
-        <w:rPr>
-          <w:color w:val="4F5150" w:themeColor="text2"/>
-          <w:szCs w:val="21"/>
-        </w:rPr>
-      </w:pPr>
-      <w:r>
-        <w:rPr>
-          <w:rFonts w:eastAsia="Franklin Gothic Book" w:cs="Franklin Gothic Book"/>
-          <w:color w:val="404040" w:themeColor="text1" w:themeTint="BF"/>
-          <w:szCs w:val="21"/>
-        </w:rPr>
-        <w:t xml:space="preserve">Demonstrate that the applied </w:t>
-      </w:r>
-      <w:r>
-        <w:rPr>
-          <w:rFonts w:eastAsia="Franklin Gothic Book" w:cs="Franklin Gothic Book"/>
-          <w:color w:val="404040" w:themeColor="text1" w:themeTint="BF"/>
-          <w:szCs w:val="21"/>
-        </w:rPr>
-        <w:t>methodology is eligible under the VCS Program</w:t>
-      </w:r>
-      <w:r>
-        <w:rPr>
-          <w:rFonts w:eastAsia="Franklin Gothic Book" w:cs="Franklin Gothic Book"/>
-          <w:color w:val="404040" w:themeColor="text1" w:themeTint="BF"/>
-          <w:szCs w:val="21"/>
-        </w:rPr>
-        <w:t>.</w:t>
-      </w:r>
-      <w:r>
-        <w:rPr>
-          <w:color w:val="4F5150" w:themeColor="text2"/>
-          <w:szCs w:val="21"/>
-        </w:rPr>
-        <w:t xml:space="preserve"> </w:t>
-      </w:r>
-      <w:r>
-        <w:t xml:space="preserve">Where applying a methodology with </w:t>
-      </w:r>
-      <w:r>
-        <w:t xml:space="preserve">scale and/or </w:t>
-      </w:r>
-      <w:r>
-        <w:t>capacity limits</w:t>
-      </w:r>
-      <w:r>
-        <w:rPr>
-          <w:rFonts w:eastAsia="Franklin Gothic Book" w:cs="Franklin Gothic Book"/>
-          <w:color w:val="404040" w:themeColor="text1" w:themeTint="BF"/>
-        </w:rPr>
-        <w:t xml:space="preserve">, demonstrate that the project is not a fragmented part of a larger project or activity that would otherwise </w:t>
-      </w:r>
-      <w:r>
-        <w:rPr>
-          <w:rFonts w:eastAsia="Franklin Gothic Book" w:cs="Franklin Gothic Book"/>
-          <w:color w:val="404040" w:themeColor="text1" w:themeTint="BF"/>
-        </w:rPr>
-        <w:t xml:space="preserve">exceed </w:t>
-      </w:r>
-      <w:r>
-        <w:rPr>
-          <w:rFonts w:eastAsia="Franklin Gothic Book" w:cs="Franklin Gothic Book"/>
-          <w:color w:val="404040" w:themeColor="text1" w:themeTint="BF"/>
-        </w:rPr>
-        <w:t>such</w:t>
-      </w:r>
-      <w:r>
-        <w:rPr>
-          <w:rFonts w:eastAsia="Franklin Gothic Book" w:cs="Franklin Gothic Book"/>
-          <w:color w:val="404040" w:themeColor="text1" w:themeTint="BF"/>
-        </w:rPr>
-        <w:t xml:space="preserve"> limits.</w:t>
-      </w:r>
-      <w:r>
-        <w:rPr>
-          <w:color w:val="4F5150" w:themeColor="text2"/>
-          <w:szCs w:val="21"/>
-        </w:rPr>
-        <w:t xml:space="preserve"> </w:t>
-      </w:r>
-      <w:r>
-        <w:rPr>
-          <w:rFonts w:eastAsia="Franklin Gothic Book" w:cs="Franklin Gothic Book"/>
-          <w:color w:val="404040" w:themeColor="text1" w:themeTint="BF"/>
-        </w:rPr>
-        <w:t xml:space="preserve">If applicable, </w:t>
-      </w:r>
-      <w:r>
-        <w:rPr>
-          <w:rFonts w:eastAsia="Franklin Gothic Book" w:cs="Franklin Gothic Book"/>
-          <w:color w:val="404040" w:themeColor="text1" w:themeTint="BF"/>
-        </w:rPr>
-        <w:t xml:space="preserve">demonstrate </w:t>
-      </w:r>
-      <w:r>
-        <w:rPr>
-          <w:rFonts w:eastAsia="Franklin Gothic Book" w:cs="Franklin Gothic Book"/>
-          <w:color w:val="404040" w:themeColor="text1" w:themeTint="BF"/>
-        </w:rPr>
-        <w:t xml:space="preserve">that </w:t>
-      </w:r>
-      <w:r>
-        <w:t>no single</w:t>
-      </w:r>
-      <w:r>
-        <w:rPr>
-          <w:rFonts w:eastAsia="Franklin Gothic Book" w:cs="Franklin Gothic Book"/>
-          <w:color w:val="404040" w:themeColor="text1" w:themeTint="BF"/>
-        </w:rPr>
-        <w:t xml:space="preserve"> cluster </w:t>
-      </w:r>
-      <w:r>
-        <w:t>of project activity instances exceeds the capacity limit</w:t>
-      </w:r>
-      <w:r>
-        <w:rPr>
-          <w:rFonts w:eastAsia="Franklin Gothic Book" w:cs="Franklin Gothic Book"/>
-          <w:color w:val="404040" w:themeColor="text1" w:themeTint="BF"/>
-        </w:rPr>
-        <w:t>.</w:t>
+      <w:r>
+        <w:t>Demonstrate that the applied methodology is eligible under the VCS Program. Where applying a methodology with scale and/or capacity limits, demonstrate that the project is not a fragmented part of a larger project or activity that would otherwise exceed such limits. If applicable, demonstrate that no single cluster of project activity instances exceeds the capacity limit.</w:t>
+        <w:br/>
+        <w:t>The project, a 60-megawatt alternating current (MWac) solar photovoltaic power plant, is explicitly stated as the first phase of the planned 100 MWac Cambodian National Solar Park Project. The remaining 40 MWac capacity will be tendered in a second phase. The 60 MW solar plant covers an area of 97 ha within the planned 250 ha National Solar Park. The documents do not specify any applied methodology eligible under the VCS Program or discuss its associated scale and/or capacity limits.</w:t>
       </w:r>
     </w:p>
     <w:p>
-      <w:pPr>
-        <w:pStyle w:val="Instruction"/>
-        <w:numPr>
-          <w:ilvl w:val="0"/>
-          <w:numId w:val="2"/>
-        </w:numPr>
-        <w:ind w:left="1170"/>
-        <w:rPr>
-          <w:rFonts w:eastAsia="Franklin Gothic Book" w:cs="Franklin Gothic Book"/>
-          <w:color w:val="404040" w:themeColor="text1" w:themeTint="BF"/>
-        </w:rPr>
-      </w:pPr>
-      <w:r>
-        <w:rPr>
-          <w:rFonts w:eastAsia="Franklin Gothic Book" w:cs="Franklin Gothic Book"/>
-          <w:color w:val="404040" w:themeColor="text1" w:themeTint="BF"/>
-        </w:rPr>
-        <w:t>Include any o</w:t>
-      </w:r>
-      <w:r>
-        <w:rPr>
-          <w:rFonts w:eastAsia="Franklin Gothic Book" w:cs="Franklin Gothic Book"/>
-          <w:color w:val="404040" w:themeColor="text1" w:themeTint="BF"/>
-        </w:rPr>
-        <w:t>ther</w:t>
-      </w:r>
-      <w:r>
-        <w:rPr>
-          <w:rFonts w:eastAsia="Franklin Gothic Book" w:cs="Franklin Gothic Book"/>
-          <w:color w:val="404040" w:themeColor="text1" w:themeTint="BF"/>
-        </w:rPr>
-        <w:t xml:space="preserve"> relevant eligibility information.</w:t>
+      <w:r>
+        <w:t>Include any other relevant eligibility information.</w:t>
+        <w:br/>
+        <w:t>The project is categorized as Effective Gender Mainstreaming (EGM) by the Asian Development Bank. The project's Environmental and Social Impact Assessment (ESIA) and Environmental and Social Management Plan (ESMP) are prepared to meet the requirements of ADB Safeguard Policy Statement (2009), IFC Performance Standards (2012), and Cambodian EIA requirements.</w:t>
       </w:r>
     </w:p>
     <w:p>
-      <w:pPr>
-        <w:pStyle w:val="Heading3"/>
-        <w:rPr>
-          <w:szCs w:val="21"/>
-        </w:rPr>
-      </w:pPr>
-      <w:r>
-        <w:t>AFO</w:t>
-      </w:r>
-      <w:r>
-        <w:t>L</w:t>
-      </w:r>
-      <w:r>
-        <w:t xml:space="preserve">U </w:t>
-      </w:r>
-      <w:r>
-        <w:t>project eligibility</w:t>
+      <w:r>
+        <w:t>AFOLU project eligibility</w:t>
       </w:r>
     </w:p>
     <w:p>
-      <w:pPr>
-        <w:pStyle w:val="Instruction"/>
-      </w:pPr>
-      <w:r>
-        <w:t xml:space="preserve">For AFOLU projects, describe and justify how the project is eligible to participate in the VCS Program. The response should: </w:t>
+      <w:r>
+        <w:t>For AFOLU projects, describe and justify how the project is eligible to participate in the VCS Program. The response should:</w:t>
       </w:r>
     </w:p>
     <w:p>
-      <w:pPr>
-        <w:pStyle w:val="Instruction"/>
-        <w:numPr>
-          <w:ilvl w:val="0"/>
-          <w:numId w:val="96"/>
-        </w:numPr>
-        <w:rPr>
-          <w:rFonts w:eastAsia="Franklin Gothic Book" w:cs="Franklin Gothic Book"/>
-          <w:color w:val="404040" w:themeColor="text1" w:themeTint="BF"/>
-        </w:rPr>
-      </w:pPr>
-      <w:r>
-        <w:rPr>
-          <w:rFonts w:eastAsia="Franklin Gothic Book" w:cs="Franklin Gothic Book"/>
-          <w:color w:val="404040" w:themeColor="text1" w:themeTint="BF"/>
-        </w:rPr>
-        <w:t>J</w:t>
-      </w:r>
-      <w:r>
-        <w:rPr>
-          <w:rFonts w:eastAsia="Franklin Gothic Book" w:cs="Franklin Gothic Book"/>
-          <w:color w:val="404040" w:themeColor="text1" w:themeTint="BF"/>
-        </w:rPr>
-        <w:t>ustify</w:t>
-      </w:r>
-      <w:r>
-        <w:rPr>
-          <w:rFonts w:eastAsia="Franklin Gothic Book" w:cs="Franklin Gothic Book"/>
-          <w:color w:val="404040" w:themeColor="text1" w:themeTint="BF"/>
-        </w:rPr>
-        <w:t xml:space="preserve"> and demonstrate that </w:t>
-      </w:r>
-      <w:r>
-        <w:rPr>
-          <w:rFonts w:eastAsia="Franklin Gothic Book" w:cs="Franklin Gothic Book"/>
-          <w:color w:val="404040" w:themeColor="text1" w:themeTint="BF"/>
-        </w:rPr>
-        <w:t>all</w:t>
-      </w:r>
-      <w:r>
-        <w:rPr>
-          <w:rFonts w:eastAsia="Franklin Gothic Book" w:cs="Franklin Gothic Book"/>
-          <w:color w:val="404040" w:themeColor="text1" w:themeTint="BF"/>
-        </w:rPr>
-        <w:t xml:space="preserve"> </w:t>
-      </w:r>
-      <w:r>
-        <w:rPr>
-          <w:rFonts w:eastAsia="Franklin Gothic Book" w:cs="Franklin Gothic Book"/>
-          <w:color w:val="404040" w:themeColor="text1" w:themeTint="BF"/>
-        </w:rPr>
-        <w:t>selected</w:t>
-      </w:r>
-      <w:r>
-        <w:rPr>
-          <w:rFonts w:eastAsia="Franklin Gothic Book" w:cs="Franklin Gothic Book"/>
-          <w:color w:val="404040" w:themeColor="text1" w:themeTint="BF"/>
-        </w:rPr>
-        <w:t xml:space="preserve"> AFOLU project categor</w:t>
-      </w:r>
-      <w:r>
-        <w:rPr>
-          <w:rFonts w:eastAsia="Franklin Gothic Book" w:cs="Franklin Gothic Book"/>
-          <w:color w:val="404040" w:themeColor="text1" w:themeTint="BF"/>
-        </w:rPr>
-        <w:t>ies are</w:t>
-      </w:r>
-      <w:r>
-        <w:rPr>
-          <w:rFonts w:eastAsia="Franklin Gothic Book" w:cs="Franklin Gothic Book"/>
-          <w:color w:val="404040" w:themeColor="text1" w:themeTint="BF"/>
-        </w:rPr>
-        <w:t xml:space="preserve"> appropriate</w:t>
-      </w:r>
-      <w:r>
-        <w:rPr>
-          <w:rFonts w:eastAsia="Franklin Gothic Book" w:cs="Franklin Gothic Book"/>
-          <w:color w:val="404040" w:themeColor="text1" w:themeTint="BF"/>
-        </w:rPr>
-        <w:t xml:space="preserve"> and that all related category requirements are met.</w:t>
+      <w:r>
+        <w:t>Justify and demonstrate that all selected AFOLU project categories are appropriate and that all related category requirements are met.</w:t>
+        <w:br/>
+        <w:t>This project is a solar photovoltaic power plant, which falls under the energy sector. It is not an AFOLU (Agriculture, Forestry, and Other Land Use) project. Therefore, AFOLU project eligibility criteria do not apply.</w:t>
       </w:r>
     </w:p>
     <w:p>
-      <w:pPr>
-        <w:pStyle w:val="Instruction"/>
-        <w:numPr>
-          <w:ilvl w:val="0"/>
-          <w:numId w:val="96"/>
-        </w:numPr>
-        <w:rPr>
-          <w:color w:val="4F5150" w:themeColor="text2"/>
-          <w:szCs w:val="21"/>
-        </w:rPr>
-      </w:pPr>
-      <w:r>
-        <w:rPr>
-          <w:color w:val="4F5150" w:themeColor="text2"/>
-          <w:szCs w:val="21"/>
-        </w:rPr>
-        <w:t xml:space="preserve">Provide evidence that native ecosystems have not been converted, </w:t>
-      </w:r>
-      <w:r>
-        <w:rPr>
-          <w:color w:val="4F5150" w:themeColor="text2"/>
-          <w:szCs w:val="21"/>
-        </w:rPr>
-        <w:t xml:space="preserve">cleared, </w:t>
-      </w:r>
-      <w:r>
-        <w:rPr>
-          <w:color w:val="4F5150" w:themeColor="text2"/>
-          <w:szCs w:val="21"/>
-        </w:rPr>
-        <w:t>drained</w:t>
-      </w:r>
-      <w:r>
-        <w:rPr>
-          <w:color w:val="4F5150" w:themeColor="text2"/>
-          <w:szCs w:val="21"/>
-        </w:rPr>
-        <w:t>,</w:t>
-      </w:r>
-      <w:r>
-        <w:rPr>
-          <w:color w:val="4F5150" w:themeColor="text2"/>
-          <w:szCs w:val="21"/>
-        </w:rPr>
-        <w:t xml:space="preserve"> or degraded to generate GHG credits</w:t>
-      </w:r>
-      <w:r>
-        <w:rPr>
-          <w:color w:val="4F5150" w:themeColor="text2"/>
-          <w:szCs w:val="21"/>
-        </w:rPr>
-        <w:t xml:space="preserve"> in Section</w:t>
-      </w:r>
-      <w:r>
-        <w:rPr>
-          <w:color w:val="4F5150" w:themeColor="text2"/>
-          <w:szCs w:val="21"/>
-        </w:rPr>
-        <w:t xml:space="preserve"> </w:t>
-      </w:r>
-      <w:r>
-        <w:rPr>
-          <w:color w:val="4F5150" w:themeColor="text2"/>
-          <w:szCs w:val="21"/>
-        </w:rPr>
-        <w:fldChar w:fldCharType="begin"/>
-      </w:r>
-      <w:r>
-        <w:rPr>
-          <w:color w:val="4F5150" w:themeColor="text2"/>
-          <w:szCs w:val="21"/>
-        </w:rPr>
-        <w:instrText xml:space="preserve"> REF _Ref143672315 \r \h </w:instrText>
-      </w:r>
-      <w:r>
-        <w:rPr>
-          <w:color w:val="4F5150" w:themeColor="text2"/>
-          <w:szCs w:val="21"/>
-        </w:rPr>
-      </w:r>
-      <w:r>
-        <w:rPr>
-          <w:color w:val="4F5150" w:themeColor="text2"/>
-          <w:szCs w:val="21"/>
-        </w:rPr>
-        <w:fldChar w:fldCharType="separate"/>
-      </w:r>
-      <w:r>
-        <w:rPr>
-          <w:color w:val="4F5150" w:themeColor="text2"/>
-          <w:szCs w:val="21"/>
-        </w:rPr>
-        <w:t>2.4.3</w:t>
-      </w:r>
-      <w:r>
-        <w:rPr>
-          <w:color w:val="4F5150" w:themeColor="text2"/>
-          <w:szCs w:val="21"/>
-        </w:rPr>
-        <w:fldChar w:fldCharType="end"/>
-      </w:r>
-      <w:r>
-        <w:rPr>
-          <w:color w:val="4F5150" w:themeColor="text2"/>
-          <w:szCs w:val="21"/>
-        </w:rPr>
-        <w:t xml:space="preserve"> below</w:t>
-      </w:r>
-      <w:r>
-        <w:rPr>
-          <w:color w:val="4F5150" w:themeColor="text2"/>
-          <w:szCs w:val="21"/>
-        </w:rPr>
-        <w:t xml:space="preserve">. </w:t>
+      <w:r>
+        <w:t xml:space="preserve">Provide evidence that native ecosystems have not been converted, cleared, drained, or degraded to generate GHG credits in Section 2.4.3 below. </w:t>
+        <w:br/>
+        <w:t>INFO_NOT_FOUND: This project is not an AFOLU project.</w:t>
       </w:r>
     </w:p>
     <w:p>
-      <w:pPr>
-        <w:pStyle w:val="Instruction"/>
-        <w:numPr>
-          <w:ilvl w:val="0"/>
-          <w:numId w:val="96"/>
-        </w:numPr>
-        <w:rPr>
-          <w:color w:val="4F5150" w:themeColor="text2"/>
-          <w:szCs w:val="21"/>
-        </w:rPr>
-      </w:pPr>
-      <w:r>
-        <w:rPr>
-          <w:color w:val="4F5150" w:themeColor="text2"/>
-          <w:szCs w:val="21"/>
-        </w:rPr>
-        <w:t>For ARR, ALM, WRC</w:t>
-      </w:r>
-      <w:r>
-        <w:rPr>
-          <w:color w:val="4F5150" w:themeColor="text2"/>
-          <w:szCs w:val="21"/>
-        </w:rPr>
-        <w:t>,</w:t>
-      </w:r>
-      <w:r>
-        <w:rPr>
-          <w:color w:val="4F5150" w:themeColor="text2"/>
-          <w:szCs w:val="21"/>
-        </w:rPr>
-        <w:t xml:space="preserve"> or </w:t>
-      </w:r>
-      <w:proofErr w:type="spellStart"/>
-      <w:r>
-        <w:rPr>
-          <w:color w:val="4F5150" w:themeColor="text2"/>
-          <w:szCs w:val="21"/>
-        </w:rPr>
-        <w:t>ACoGS</w:t>
-      </w:r>
-      <w:proofErr w:type="spellEnd"/>
-      <w:r>
-        <w:rPr>
-          <w:color w:val="4F5150" w:themeColor="text2"/>
-          <w:szCs w:val="21"/>
-        </w:rPr>
-        <w:t xml:space="preserve"> project areas, provide evidence that </w:t>
-      </w:r>
-      <w:proofErr w:type="gramStart"/>
-      <w:r>
-        <w:rPr>
-          <w:color w:val="4F5150" w:themeColor="text2"/>
-          <w:szCs w:val="21"/>
-        </w:rPr>
-        <w:t>clearing</w:t>
-      </w:r>
-      <w:proofErr w:type="gramEnd"/>
-      <w:r>
-        <w:rPr>
-          <w:color w:val="4F5150" w:themeColor="text2"/>
-          <w:szCs w:val="21"/>
-        </w:rPr>
-        <w:t xml:space="preserve"> </w:t>
-      </w:r>
-      <w:r>
-        <w:rPr>
-          <w:color w:val="4F5150" w:themeColor="text2"/>
-          <w:szCs w:val="21"/>
-        </w:rPr>
-        <w:t>or conversion did not take place within 10 years of the project start date</w:t>
-      </w:r>
-      <w:r>
-        <w:rPr>
-          <w:color w:val="4F5150" w:themeColor="text2"/>
-          <w:szCs w:val="21"/>
-        </w:rPr>
-        <w:t xml:space="preserve"> in Section </w:t>
-      </w:r>
-      <w:r>
-        <w:rPr>
-          <w:color w:val="4F5150" w:themeColor="text2"/>
-          <w:szCs w:val="21"/>
-        </w:rPr>
-        <w:fldChar w:fldCharType="begin"/>
-      </w:r>
-      <w:r>
-        <w:rPr>
-          <w:color w:val="4F5150" w:themeColor="text2"/>
-          <w:szCs w:val="21"/>
-        </w:rPr>
-        <w:instrText xml:space="preserve"> REF _Ref143672315 \r \h </w:instrText>
-      </w:r>
-      <w:r>
-        <w:rPr>
-          <w:color w:val="4F5150" w:themeColor="text2"/>
-          <w:szCs w:val="21"/>
-        </w:rPr>
-      </w:r>
-      <w:r>
-        <w:rPr>
-          <w:color w:val="4F5150" w:themeColor="text2"/>
-          <w:szCs w:val="21"/>
-        </w:rPr>
-        <w:fldChar w:fldCharType="separate"/>
-      </w:r>
-      <w:r>
-        <w:rPr>
-          <w:color w:val="4F5150" w:themeColor="text2"/>
-          <w:szCs w:val="21"/>
-        </w:rPr>
-        <w:t>2.4.3</w:t>
-      </w:r>
-      <w:r>
-        <w:rPr>
-          <w:color w:val="4F5150" w:themeColor="text2"/>
-          <w:szCs w:val="21"/>
-        </w:rPr>
-        <w:fldChar w:fldCharType="end"/>
-      </w:r>
-      <w:r>
-        <w:rPr>
-          <w:color w:val="4F5150" w:themeColor="text2"/>
-          <w:szCs w:val="21"/>
-        </w:rPr>
-        <w:t xml:space="preserve"> below</w:t>
-      </w:r>
-      <w:r>
-        <w:rPr>
-          <w:color w:val="4F5150" w:themeColor="text2"/>
-          <w:szCs w:val="21"/>
-        </w:rPr>
-        <w:t>.</w:t>
+      <w:r>
+        <w:t>For ARR, ALM, WRC, or ACoGS project areas, provide evidence that clearing or conversion did not take place within 10 years of the project start date in Section 2.4.3 below.</w:t>
+        <w:br/>
+        <w:t>INFO_NOT_FOUND: This project is not an AFOLU project.</w:t>
       </w:r>
     </w:p>
     <w:p>
-      <w:pPr>
-        <w:pStyle w:val="Heading3"/>
-      </w:pPr>
-      <w:r>
-        <w:t>T</w:t>
-      </w:r>
-      <w:r>
-        <w:t>ransfer project</w:t>
-      </w:r>
-      <w:r>
-        <w:t xml:space="preserve"> </w:t>
-      </w:r>
-      <w:r>
-        <w:t>eligibility</w:t>
-      </w:r>
-      <w:r>
-        <w:t xml:space="preserve"> </w:t>
+      <w:r>
+        <w:t>Transfer project eligibility</w:t>
       </w:r>
     </w:p>
     <w:p>
-      <w:pPr>
-        <w:pStyle w:val="Instruction"/>
-        <w:rPr>
-          <w:rFonts w:eastAsia="Franklin Gothic Book" w:cs="Franklin Gothic Book"/>
-          <w:color w:val="404040" w:themeColor="text1" w:themeTint="BF"/>
-        </w:rPr>
-      </w:pPr>
-      <w:r>
-        <w:rPr>
-          <w:rFonts w:eastAsia="Franklin Gothic Book" w:cs="Franklin Gothic Book"/>
-          <w:color w:val="404040" w:themeColor="text1" w:themeTint="BF"/>
-        </w:rPr>
-        <w:t>For tran</w:t>
-      </w:r>
-      <w:r>
-        <w:rPr>
-          <w:rFonts w:eastAsia="Franklin Gothic Book" w:cs="Franklin Gothic Book"/>
-          <w:color w:val="404040" w:themeColor="text1" w:themeTint="BF"/>
-        </w:rPr>
-        <w:t xml:space="preserve">sfer projects and CPAs seeking registration, justify how eligibility conditions have been met. The response should justify </w:t>
-      </w:r>
-      <w:r>
-        <w:rPr>
-          <w:rFonts w:eastAsia="Franklin Gothic Book" w:cs="Franklin Gothic Book"/>
-          <w:color w:val="404040" w:themeColor="text1" w:themeTint="BF"/>
-        </w:rPr>
-        <w:t xml:space="preserve">how </w:t>
-      </w:r>
-      <w:r>
-        <w:rPr>
-          <w:rFonts w:eastAsia="Franklin Gothic Book" w:cs="Franklin Gothic Book"/>
-          <w:color w:val="404040" w:themeColor="text1" w:themeTint="BF"/>
-        </w:rPr>
-        <w:t xml:space="preserve">the </w:t>
-      </w:r>
-      <w:r>
-        <w:rPr>
-          <w:rFonts w:eastAsia="Franklin Gothic Book" w:cs="Franklin Gothic Book"/>
-          <w:color w:val="404040" w:themeColor="text1" w:themeTint="BF"/>
-        </w:rPr>
-        <w:t>criteria</w:t>
-      </w:r>
-      <w:r>
-        <w:rPr>
-          <w:rFonts w:eastAsia="Franklin Gothic Book" w:cs="Franklin Gothic Book"/>
-          <w:color w:val="404040" w:themeColor="text1" w:themeTint="BF"/>
-        </w:rPr>
-        <w:t xml:space="preserve"> </w:t>
-      </w:r>
-      <w:r>
-        <w:rPr>
-          <w:rFonts w:eastAsia="Franklin Gothic Book" w:cs="Franklin Gothic Book"/>
-          <w:color w:val="404040" w:themeColor="text1" w:themeTint="BF"/>
-        </w:rPr>
-        <w:t xml:space="preserve">in Appendix 2 </w:t>
-      </w:r>
-      <w:r>
-        <w:rPr>
-          <w:rFonts w:eastAsia="Franklin Gothic Book" w:cs="Franklin Gothic Book"/>
-          <w:color w:val="404040" w:themeColor="text1" w:themeTint="BF"/>
-        </w:rPr>
-        <w:t xml:space="preserve">and </w:t>
-      </w:r>
-      <w:r>
-        <w:rPr>
-          <w:rFonts w:eastAsia="Franklin Gothic Book" w:cs="Franklin Gothic Book"/>
-          <w:color w:val="404040" w:themeColor="text1" w:themeTint="BF"/>
-        </w:rPr>
-        <w:t>Section 3.2</w:t>
-      </w:r>
-      <w:r>
-        <w:rPr>
-          <w:rFonts w:eastAsia="Franklin Gothic Book" w:cs="Franklin Gothic Book"/>
-          <w:color w:val="404040" w:themeColor="text1" w:themeTint="BF"/>
-        </w:rPr>
-        <w:t>3</w:t>
-      </w:r>
-      <w:r>
-        <w:rPr>
-          <w:rFonts w:eastAsia="Franklin Gothic Book" w:cs="Franklin Gothic Book"/>
-          <w:color w:val="404040" w:themeColor="text1" w:themeTint="BF"/>
-        </w:rPr>
-        <w:t xml:space="preserve"> (</w:t>
-      </w:r>
-      <w:r>
-        <w:rPr>
-          <w:rFonts w:eastAsia="Franklin Gothic Book" w:cs="Franklin Gothic Book"/>
-          <w:color w:val="404040" w:themeColor="text1" w:themeTint="BF"/>
-        </w:rPr>
-        <w:t xml:space="preserve">Double Counting and </w:t>
-      </w:r>
-      <w:r>
-        <w:rPr>
-          <w:rFonts w:eastAsia="Franklin Gothic Book" w:cs="Franklin Gothic Book"/>
-          <w:color w:val="404040" w:themeColor="text1" w:themeTint="BF"/>
-        </w:rPr>
-        <w:t xml:space="preserve">Participation under </w:t>
-      </w:r>
-      <w:r>
-        <w:rPr>
-          <w:rFonts w:eastAsia="Franklin Gothic Book" w:cs="Franklin Gothic Book"/>
-          <w:color w:val="404040" w:themeColor="text1" w:themeTint="BF"/>
-        </w:rPr>
-        <w:t>O</w:t>
-      </w:r>
-      <w:r>
-        <w:rPr>
-          <w:rFonts w:eastAsia="Franklin Gothic Book" w:cs="Franklin Gothic Book"/>
-          <w:color w:val="404040" w:themeColor="text1" w:themeTint="BF"/>
-        </w:rPr>
-        <w:t xml:space="preserve">ther </w:t>
-      </w:r>
-      <w:r>
-        <w:rPr>
-          <w:rFonts w:eastAsia="Franklin Gothic Book" w:cs="Franklin Gothic Book"/>
-          <w:color w:val="404040" w:themeColor="text1" w:themeTint="BF"/>
-        </w:rPr>
-        <w:t>GHG Programs</w:t>
-      </w:r>
-      <w:r>
-        <w:rPr>
-          <w:rFonts w:eastAsia="Franklin Gothic Book" w:cs="Franklin Gothic Book"/>
-          <w:color w:val="404040" w:themeColor="text1" w:themeTint="BF"/>
-        </w:rPr>
-        <w:t>)</w:t>
-      </w:r>
-      <w:r>
-        <w:rPr>
-          <w:rFonts w:eastAsia="Franklin Gothic Book" w:cs="Franklin Gothic Book"/>
-          <w:color w:val="404040" w:themeColor="text1" w:themeTint="BF"/>
-        </w:rPr>
-        <w:t xml:space="preserve"> </w:t>
-      </w:r>
-      <w:r>
-        <w:rPr>
-          <w:rFonts w:eastAsia="Franklin Gothic Book" w:cs="Franklin Gothic Book"/>
-          <w:color w:val="404040" w:themeColor="text1" w:themeTint="BF"/>
-        </w:rPr>
-        <w:t>of the VCS Standard</w:t>
-      </w:r>
-      <w:r>
-        <w:rPr>
-          <w:rFonts w:eastAsia="Franklin Gothic Book" w:cs="Franklin Gothic Book"/>
-          <w:color w:val="404040" w:themeColor="text1" w:themeTint="BF"/>
-        </w:rPr>
-        <w:t xml:space="preserve"> have been met.</w:t>
+      <w:r>
+        <w:t>For transfer projects and CPAs seeking registration, justify how eligibility conditions have been met. The response should justify how the criteria in Appendix 2 and Section 3.23 (Double Counting and Participation under Other GHG Programs) of the VCS Standard have been met.</w:t>
+        <w:br/>
+        <w:t>The documents do not indicate that this is a transfer project or a CPA (Component Project Activity). Information on how the criteria in Appendix 2 and Section 3.23 (Double Counting and Participation under Other GHG Programs) of the VCS Standard have been met is INFO_NOT_FOUND.</w:t>
       </w:r>
     </w:p>
     <w:p>
@@ -7495,329 +6430,43 @@
       <w:bookmarkEnd w:id="18"/>
     </w:p>
     <w:p>
-      <w:pPr>
-        <w:spacing w:before="160" w:after="0"/>
-        <w:ind w:left="720"/>
-        <w:rPr>
-          <w:color w:val="404040" w:themeColor="text1" w:themeTint="BF"/>
-        </w:rPr>
-      </w:pPr>
-      <w:r>
-        <w:rPr>
-          <w:rStyle w:val="SubtleEmphasis"/>
-          <w:rFonts w:ascii="Franklin Gothic Book" w:eastAsia="Franklin Gothic Book" w:hAnsi="Franklin Gothic Book" w:cs="Franklin Gothic Book"/>
-          <w:color w:val="404040" w:themeColor="text1" w:themeTint="BF"/>
-          <w:szCs w:val="21"/>
-          <w:lang w:val="en-GB"/>
-        </w:rPr>
-        <w:t>Indicate if the project has been designed as:</w:t>
-      </w:r>
-      <w:r>
-        <w:rPr>
-          <w:rStyle w:val="SubtleEmphasis"/>
-          <w:rFonts w:ascii="Franklin Gothic Book" w:hAnsi="Franklin Gothic Book"/>
-          <w:color w:val="404040" w:themeColor="text1" w:themeTint="BF"/>
-        </w:rPr>
-        <w:t xml:space="preserve"> </w:t>
+      <w:r>
+        <w:t>SECTION_ATTEMPTED</w:t>
       </w:r>
     </w:p>
     <w:p>
-      <w:pPr>
-        <w:pStyle w:val="Instruction"/>
-        <w:rPr>
-          <w:rStyle w:val="SubtleEmphasis"/>
-          <w:rFonts w:ascii="Franklin Gothic Book" w:hAnsi="Franklin Gothic Book"/>
-          <w:color w:val="auto"/>
-        </w:rPr>
-      </w:pPr>
-      <w:sdt>
-        <w:sdtPr>
-          <w:rPr>
-            <w:rStyle w:val="SubtleEmphasis"/>
-            <w:rFonts w:ascii="Franklin Gothic Book" w:hAnsi="Franklin Gothic Book"/>
-            <w:color w:val="auto"/>
-          </w:rPr>
-          <w:id w:val="-1446849630"/>
-          <w:placeholder>
-            <w:docPart w:val="DefaultPlaceholder_1081868574"/>
-          </w:placeholder>
-          <w14:checkbox>
-            <w14:checked w14:val="0"/>
-            <w14:checkedState w14:val="2612" w14:font="MS Gothic"/>
-            <w14:uncheckedState w14:val="2610" w14:font="MS Gothic"/>
-          </w14:checkbox>
-        </w:sdtPr>
-        <w:sdtContent>
-          <w:r>
-            <w:rPr>
-              <w:rStyle w:val="SubtleEmphasis"/>
-              <w:rFonts w:ascii="MS Gothic" w:eastAsia="MS Gothic" w:hAnsi="MS Gothic"/>
-              <w:color w:val="auto"/>
-            </w:rPr>
-            <w:t>☐</w:t>
-          </w:r>
-        </w:sdtContent>
-      </w:sdt>
-      <w:r>
-        <w:rPr>
-          <w:rStyle w:val="SubtleEmphasis"/>
-          <w:rFonts w:ascii="Franklin Gothic Book" w:hAnsi="Franklin Gothic Book"/>
-          <w:color w:val="auto"/>
-        </w:rPr>
-        <w:t xml:space="preserve">  </w:t>
-      </w:r>
-      <w:r>
-        <w:rPr>
-          <w:rStyle w:val="SubtleEmphasis"/>
-          <w:rFonts w:ascii="Franklin Gothic Book" w:hAnsi="Franklin Gothic Book"/>
-          <w:color w:val="auto"/>
-        </w:rPr>
-        <w:t>S</w:t>
-      </w:r>
-      <w:r>
-        <w:rPr>
-          <w:rStyle w:val="SubtleEmphasis"/>
-          <w:rFonts w:ascii="Franklin Gothic Book" w:hAnsi="Franklin Gothic Book"/>
-          <w:color w:val="auto"/>
-        </w:rPr>
-        <w:t>ingle location or installation</w:t>
+      <w:r>
+        <w:t>```</w:t>
+        <w:br/>
+        <w:t>Project Design</w:t>
       </w:r>
     </w:p>
     <w:p>
-      <w:pPr>
-        <w:pStyle w:val="Instruction"/>
-        <w:ind w:left="1080" w:hanging="360"/>
-        <w:rPr>
-          <w:rStyle w:val="SubtleEmphasis"/>
-          <w:rFonts w:ascii="Franklin Gothic Book" w:hAnsi="Franklin Gothic Book"/>
-          <w:color w:val="auto"/>
-        </w:rPr>
-      </w:pPr>
-      <w:sdt>
-        <w:sdtPr>
-          <w:rPr>
-            <w:rStyle w:val="SubtleEmphasis"/>
-            <w:rFonts w:ascii="Franklin Gothic Book" w:hAnsi="Franklin Gothic Book"/>
-            <w:color w:val="auto"/>
-          </w:rPr>
-          <w:id w:val="-407459910"/>
-          <w:placeholder>
-            <w:docPart w:val="DefaultPlaceholder_1081868574"/>
-          </w:placeholder>
-          <w14:checkbox>
-            <w14:checked w14:val="0"/>
-            <w14:checkedState w14:val="2612" w14:font="MS Gothic"/>
-            <w14:uncheckedState w14:val="2610" w14:font="MS Gothic"/>
-          </w14:checkbox>
-        </w:sdtPr>
-        <w:sdtContent>
-          <w:r>
-            <w:rPr>
-              <w:rStyle w:val="SubtleEmphasis"/>
-              <w:rFonts w:ascii="MS Gothic" w:eastAsia="MS Gothic" w:hAnsi="MS Gothic"/>
-              <w:color w:val="auto"/>
-            </w:rPr>
-            <w:t>☐</w:t>
-          </w:r>
-        </w:sdtContent>
-      </w:sdt>
-      <w:r>
-        <w:rPr>
-          <w:rStyle w:val="SubtleEmphasis"/>
-          <w:rFonts w:ascii="Franklin Gothic Book" w:hAnsi="Franklin Gothic Book"/>
-          <w:color w:val="auto"/>
-        </w:rPr>
-        <w:t xml:space="preserve">  </w:t>
-      </w:r>
-      <w:r>
-        <w:rPr>
-          <w:rStyle w:val="SubtleEmphasis"/>
-          <w:rFonts w:ascii="Franklin Gothic Book" w:hAnsi="Franklin Gothic Book"/>
-          <w:color w:val="auto"/>
-        </w:rPr>
-        <w:t>M</w:t>
-      </w:r>
-      <w:r>
-        <w:rPr>
-          <w:rStyle w:val="SubtleEmphasis"/>
-          <w:rFonts w:ascii="Franklin Gothic Book" w:hAnsi="Franklin Gothic Book"/>
-          <w:color w:val="auto"/>
-        </w:rPr>
-        <w:t xml:space="preserve">ultiple locations or </w:t>
-      </w:r>
-      <w:r>
-        <w:rPr>
-          <w:rStyle w:val="SubtleEmphasis"/>
-          <w:rFonts w:ascii="Franklin Gothic Book" w:hAnsi="Franklin Gothic Book"/>
-          <w:color w:val="auto"/>
-        </w:rPr>
-        <w:t>project activity instances</w:t>
-      </w:r>
-      <w:r>
-        <w:rPr>
-          <w:rStyle w:val="SubtleEmphasis"/>
-          <w:rFonts w:ascii="Franklin Gothic Book" w:hAnsi="Franklin Gothic Book"/>
-          <w:color w:val="auto"/>
-        </w:rPr>
-        <w:t xml:space="preserve"> (</w:t>
-      </w:r>
-      <w:r>
-        <w:rPr>
-          <w:rStyle w:val="SubtleEmphasis"/>
-          <w:rFonts w:ascii="Franklin Gothic Book" w:hAnsi="Franklin Gothic Book"/>
-          <w:color w:val="auto"/>
-        </w:rPr>
-        <w:t>but not a grouped project</w:t>
-      </w:r>
-      <w:r>
-        <w:rPr>
-          <w:rStyle w:val="SubtleEmphasis"/>
-          <w:rFonts w:ascii="Franklin Gothic Book" w:hAnsi="Franklin Gothic Book"/>
-          <w:color w:val="auto"/>
-        </w:rPr>
-        <w:t>)</w:t>
+      <w:r>
+        <w:t>Indicate if the project has been designed as:</w:t>
       </w:r>
     </w:p>
     <w:p>
-      <w:pPr>
-        <w:pStyle w:val="Instruction"/>
-        <w:rPr>
-          <w:rStyle w:val="SubtleEmphasis"/>
-          <w:rFonts w:ascii="Franklin Gothic Book" w:eastAsiaTheme="minorHAnsi" w:hAnsi="Franklin Gothic Book" w:cstheme="minorBidi"/>
-          <w:i/>
-          <w:iCs/>
-          <w:color w:val="4F5150"/>
-          <w:szCs w:val="22"/>
-          <w:lang w:val="en-US"/>
-        </w:rPr>
-      </w:pPr>
-      <w:sdt>
-        <w:sdtPr>
-          <w:rPr>
-            <w:rStyle w:val="SubtleEmphasis"/>
-            <w:rFonts w:ascii="Franklin Gothic Book" w:hAnsi="Franklin Gothic Book"/>
-            <w:color w:val="auto"/>
-          </w:rPr>
-          <w:id w:val="1866633950"/>
-          <w:placeholder>
-            <w:docPart w:val="DefaultPlaceholder_1081868574"/>
-          </w:placeholder>
-          <w14:checkbox>
-            <w14:checked w14:val="0"/>
-            <w14:checkedState w14:val="2612" w14:font="MS Gothic"/>
-            <w14:uncheckedState w14:val="2610" w14:font="MS Gothic"/>
-          </w14:checkbox>
-        </w:sdtPr>
-        <w:sdtContent>
-          <w:r>
-            <w:rPr>
-              <w:rStyle w:val="SubtleEmphasis"/>
-              <w:rFonts w:ascii="MS Gothic" w:eastAsia="MS Gothic" w:hAnsi="MS Gothic" w:hint="eastAsia"/>
-              <w:color w:val="auto"/>
-            </w:rPr>
-            <w:t>☐</w:t>
-          </w:r>
-        </w:sdtContent>
-      </w:sdt>
-      <w:r>
-        <w:rPr>
-          <w:rStyle w:val="SubtleEmphasis"/>
-          <w:rFonts w:ascii="Franklin Gothic Book" w:hAnsi="Franklin Gothic Book"/>
-          <w:color w:val="auto"/>
-        </w:rPr>
-        <w:t xml:space="preserve">  </w:t>
-      </w:r>
-      <w:r>
-        <w:rPr>
-          <w:rStyle w:val="SubtleEmphasis"/>
-          <w:rFonts w:ascii="Franklin Gothic Book" w:hAnsi="Franklin Gothic Book"/>
-          <w:color w:val="auto"/>
-        </w:rPr>
-        <w:t>G</w:t>
-      </w:r>
-      <w:r>
-        <w:rPr>
-          <w:rStyle w:val="SubtleEmphasis"/>
-          <w:rFonts w:ascii="Franklin Gothic Book" w:hAnsi="Franklin Gothic Book"/>
-          <w:color w:val="auto"/>
-        </w:rPr>
-        <w:t xml:space="preserve">rouped </w:t>
-      </w:r>
-      <w:proofErr w:type="gramStart"/>
-      <w:r>
-        <w:rPr>
-          <w:rStyle w:val="SubtleEmphasis"/>
-          <w:rFonts w:ascii="Franklin Gothic Book" w:hAnsi="Franklin Gothic Book"/>
-          <w:color w:val="auto"/>
-        </w:rPr>
-        <w:t>project</w:t>
-      </w:r>
-      <w:proofErr w:type="gramEnd"/>
+      <w:r>
+        <w:t>Single location or installation</w:t>
+        <w:br/>
+        <w:t xml:space="preserve">  Multiple locations or project activity instances (but not a grouped project)</w:t>
+        <w:br/>
+        <w:t xml:space="preserve">  Grouped project</w:t>
+      </w:r>
     </w:p>
     <w:p>
-      <w:pPr>
-        <w:pStyle w:val="Heading3"/>
-      </w:pPr>
       <w:r>
         <w:t>Grouped project design</w:t>
       </w:r>
     </w:p>
     <w:p>
-      <w:pPr>
-        <w:pStyle w:val="Instruction"/>
-        <w:rPr>
-          <w:lang w:val="en-US"/>
-        </w:rPr>
-      </w:pPr>
-      <w:r>
-        <w:t>For grouped projects, provide additional information relevant to the design of the grouped projec</w:t>
-      </w:r>
-      <w:r>
-        <w:t>t, including any</w:t>
-      </w:r>
-      <w:r>
-        <w:rPr>
-          <w:lang w:val="en-US"/>
-        </w:rPr>
-        <w:t xml:space="preserve"> </w:t>
-      </w:r>
-      <w:r>
-        <w:rPr>
-          <w:lang w:val="en-US"/>
-        </w:rPr>
-        <w:t xml:space="preserve">eligibility criteria that new project instances </w:t>
-      </w:r>
-      <w:r>
-        <w:rPr>
-          <w:lang w:val="en-US"/>
-        </w:rPr>
-        <w:t xml:space="preserve">must </w:t>
-      </w:r>
-      <w:r>
-        <w:rPr>
-          <w:lang w:val="en-US"/>
-        </w:rPr>
-        <w:t xml:space="preserve">meet upon their inclusion, </w:t>
-      </w:r>
-      <w:proofErr w:type="gramStart"/>
-      <w:r>
-        <w:rPr>
-          <w:lang w:val="en-US"/>
-        </w:rPr>
-        <w:t>subsequent to</w:t>
-      </w:r>
-      <w:proofErr w:type="gramEnd"/>
-      <w:r>
-        <w:rPr>
-          <w:lang w:val="en-US"/>
-        </w:rPr>
-        <w:t xml:space="preserve"> the initial validation of the project</w:t>
-      </w:r>
-      <w:r>
-        <w:rPr>
-          <w:lang w:val="en-US"/>
-        </w:rPr>
-        <w:t>.</w:t>
+      <w:r>
+        <w:t>For grouped projects, provide additional information relevant to the design of the grouped project, including any eligibility criteria that new project instances must meet upon their inclusion, subsequent to the initial validation of the project.</w:t>
+        <w:br/>
+        <w:t>INFO_NOT_FOUND: For grouped projects, provide additional information relevant to the design of the grouped project, including any eligibility criteria that new project instances must meet upon their inclusion, subsequent to the initial validation of the project.</w:t>
+        <w:br/>
+        <w:t>```</w:t>
       </w:r>
     </w:p>
     <w:p>
@@ -7831,60 +6480,26 @@
       <w:bookmarkEnd w:id="19"/>
     </w:p>
     <w:p>
-      <w:pPr>
-        <w:pStyle w:val="Instruction"/>
-        <w:rPr>
-          <w:rStyle w:val="SubtleEmphasis"/>
-          <w:rFonts w:ascii="Franklin Gothic Book" w:hAnsi="Franklin Gothic Book"/>
-          <w:i/>
-          <w:iCs/>
-          <w:color w:val="4F5150"/>
-        </w:rPr>
-      </w:pPr>
-      <w:r>
-        <w:rPr>
-          <w:rStyle w:val="SubtleEmphasis"/>
-          <w:rFonts w:ascii="Franklin Gothic Book" w:hAnsi="Franklin Gothic Book"/>
-          <w:i/>
-          <w:iCs/>
-          <w:color w:val="4F5150"/>
-        </w:rPr>
-        <w:t>Provide contact information for the project proponent(s). Copy and paste the table as needed.</w:t>
+      <w:r>
+        <w:t>SECTION_ATTEMPTED</w:t>
       </w:r>
     </w:p>
     <w:tbl>
       <w:tblPr>
-        <w:tblW w:w="8759" w:type="dxa"/>
-        <w:tblInd w:w="720" w:type="dxa"/>
-        <w:tblBorders>
-          <w:insideH w:val="single" w:sz="8" w:space="0" w:color="FFFFFF" w:themeColor="background1"/>
-          <w:insideV w:val="single" w:sz="8" w:space="0" w:color="FFFFFF" w:themeColor="background1"/>
-        </w:tblBorders>
-        <w:tblCellMar>
-          <w:top w:w="20" w:type="dxa"/>
-          <w:bottom w:w="20" w:type="dxa"/>
-        </w:tblCellMar>
-        <w:tblLook w:val="00C0" w:firstRow="0" w:lastRow="1" w:firstColumn="1" w:lastColumn="0" w:noHBand="0" w:noVBand="0"/>
+        <w:tblStyle w:val="TableGrid"/>
+        <w:tblW w:type="auto" w:w="0"/>
+        <w:tblLook w:firstColumn="1" w:firstRow="1" w:lastColumn="0" w:lastRow="0" w:noHBand="0" w:noVBand="1" w:val="04A0"/>
       </w:tblPr>
       <w:tblGrid>
-        <w:gridCol w:w="2018"/>
-        <w:gridCol w:w="6741"/>
+        <w:gridCol w:w="4680"/>
+        <w:gridCol w:w="4680"/>
       </w:tblGrid>
       <w:tr>
-        <w:trPr>
-          <w:cantSplit/>
-          <w:trHeight w:val="258"/>
-        </w:trPr>
-        <w:tc>
-          <w:tcPr>
-            <w:tcW w:w="2018" w:type="dxa"/>
-            <w:shd w:val="clear" w:color="auto" w:fill="2B3957" w:themeFill="accent2"/>
-          </w:tcPr>
-          <w:p>
-            <w:pPr>
-              <w:pStyle w:val="TableHeader0"/>
-              <w:spacing w:beforeLines="40" w:before="96" w:afterLines="40" w:after="96"/>
-            </w:pPr>
+        <w:tc>
+          <w:tcPr>
+            <w:tcW w:type="dxa" w:w="4680"/>
+          </w:tcPr>
+          <w:p>
             <w:r>
               <w:t>Organization name</w:t>
             </w:r>
@@ -7892,26 +6507,21 @@
         </w:tc>
         <w:tc>
           <w:tcPr>
-            <w:tcW w:w="6741" w:type="dxa"/>
-            <w:shd w:val="clear" w:color="auto" w:fill="F2F2F2" w:themeFill="background1" w:themeFillShade="F2"/>
-          </w:tcPr>
-          <w:p/>
+            <w:tcW w:type="dxa" w:w="4680"/>
+          </w:tcPr>
+          <w:p>
+            <w:r>
+              <w:t>Prime Road Alternative (Cambodia) Company Limited</w:t>
+            </w:r>
+          </w:p>
         </w:tc>
       </w:tr>
       <w:tr>
-        <w:trPr>
-          <w:cantSplit/>
-        </w:trPr>
-        <w:tc>
-          <w:tcPr>
-            <w:tcW w:w="2018" w:type="dxa"/>
-            <w:shd w:val="clear" w:color="auto" w:fill="2B3957" w:themeFill="accent2"/>
-          </w:tcPr>
-          <w:p>
-            <w:pPr>
-              <w:pStyle w:val="TableHeader0"/>
-              <w:spacing w:beforeLines="40" w:before="96" w:afterLines="40" w:after="96"/>
-            </w:pPr>
+        <w:tc>
+          <w:tcPr>
+            <w:tcW w:type="dxa" w:w="4680"/>
+          </w:tcPr>
+          <w:p>
             <w:r>
               <w:t>Contact person</w:t>
             </w:r>
@@ -7919,26 +6529,21 @@
         </w:tc>
         <w:tc>
           <w:tcPr>
-            <w:tcW w:w="6741" w:type="dxa"/>
-            <w:shd w:val="clear" w:color="auto" w:fill="F2F2F2" w:themeFill="background1" w:themeFillShade="F2"/>
-          </w:tcPr>
-          <w:p/>
+            <w:tcW w:type="dxa" w:w="4680"/>
+          </w:tcPr>
+          <w:p>
+            <w:r>
+              <w:t>INFO_NOT_FOUND: Contact person</w:t>
+            </w:r>
+          </w:p>
         </w:tc>
       </w:tr>
       <w:tr>
-        <w:trPr>
-          <w:cantSplit/>
-        </w:trPr>
-        <w:tc>
-          <w:tcPr>
-            <w:tcW w:w="2018" w:type="dxa"/>
-            <w:shd w:val="clear" w:color="auto" w:fill="2B3957" w:themeFill="accent2"/>
-          </w:tcPr>
-          <w:p>
-            <w:pPr>
-              <w:pStyle w:val="TableHeader0"/>
-              <w:spacing w:beforeLines="40" w:before="96" w:afterLines="40" w:after="96"/>
-            </w:pPr>
+        <w:tc>
+          <w:tcPr>
+            <w:tcW w:type="dxa" w:w="4680"/>
+          </w:tcPr>
+          <w:p>
             <w:r>
               <w:t>Title</w:t>
             </w:r>
@@ -7946,31 +6551,21 @@
         </w:tc>
         <w:tc>
           <w:tcPr>
-            <w:tcW w:w="6741" w:type="dxa"/>
-            <w:shd w:val="clear" w:color="auto" w:fill="F2F2F2" w:themeFill="background1" w:themeFillShade="F2"/>
-          </w:tcPr>
-          <w:p>
-            <w:pPr>
-              <w:pStyle w:val="TableText"/>
-              <w:spacing w:beforeLines="40" w:before="96" w:afterLines="40" w:after="96" w:line="240" w:lineRule="auto"/>
-            </w:pPr>
+            <w:tcW w:type="dxa" w:w="4680"/>
+          </w:tcPr>
+          <w:p>
+            <w:r>
+              <w:t>INFO_NOT_FOUND: Title</w:t>
+            </w:r>
           </w:p>
         </w:tc>
       </w:tr>
       <w:tr>
-        <w:trPr>
-          <w:cantSplit/>
-        </w:trPr>
-        <w:tc>
-          <w:tcPr>
-            <w:tcW w:w="2018" w:type="dxa"/>
-            <w:shd w:val="clear" w:color="auto" w:fill="2B3957" w:themeFill="accent2"/>
-          </w:tcPr>
-          <w:p>
-            <w:pPr>
-              <w:pStyle w:val="TableHeader0"/>
-              <w:spacing w:beforeLines="40" w:before="96" w:afterLines="40" w:after="96"/>
-            </w:pPr>
+        <w:tc>
+          <w:tcPr>
+            <w:tcW w:type="dxa" w:w="4680"/>
+          </w:tcPr>
+          <w:p>
             <w:r>
               <w:t>Address</w:t>
             </w:r>
@@ -7978,31 +6573,21 @@
         </w:tc>
         <w:tc>
           <w:tcPr>
-            <w:tcW w:w="6741" w:type="dxa"/>
-            <w:shd w:val="clear" w:color="auto" w:fill="F2F2F2" w:themeFill="background1" w:themeFillShade="F2"/>
-          </w:tcPr>
-          <w:p>
-            <w:pPr>
-              <w:pStyle w:val="TableText"/>
-              <w:spacing w:beforeLines="40" w:before="96" w:afterLines="40" w:after="96" w:line="240" w:lineRule="auto"/>
-            </w:pPr>
+            <w:tcW w:type="dxa" w:w="4680"/>
+          </w:tcPr>
+          <w:p>
+            <w:r>
+              <w:t>INFO_NOT_FOUND: Address</w:t>
+            </w:r>
           </w:p>
         </w:tc>
       </w:tr>
       <w:tr>
-        <w:trPr>
-          <w:cantSplit/>
-        </w:trPr>
-        <w:tc>
-          <w:tcPr>
-            <w:tcW w:w="2018" w:type="dxa"/>
-            <w:shd w:val="clear" w:color="auto" w:fill="2B3957" w:themeFill="accent2"/>
-          </w:tcPr>
-          <w:p>
-            <w:pPr>
-              <w:pStyle w:val="TableHeader0"/>
-              <w:spacing w:beforeLines="40" w:before="96" w:afterLines="40" w:after="96"/>
-            </w:pPr>
+        <w:tc>
+          <w:tcPr>
+            <w:tcW w:type="dxa" w:w="4680"/>
+          </w:tcPr>
+          <w:p>
             <w:r>
               <w:t>Telephone</w:t>
             </w:r>
@@ -8010,31 +6595,21 @@
         </w:tc>
         <w:tc>
           <w:tcPr>
-            <w:tcW w:w="6741" w:type="dxa"/>
-            <w:shd w:val="clear" w:color="auto" w:fill="F2F2F2" w:themeFill="background1" w:themeFillShade="F2"/>
-          </w:tcPr>
-          <w:p>
-            <w:pPr>
-              <w:pStyle w:val="TableText"/>
-              <w:spacing w:beforeLines="40" w:before="96" w:afterLines="40" w:after="96" w:line="240" w:lineRule="auto"/>
-            </w:pPr>
+            <w:tcW w:type="dxa" w:w="4680"/>
+          </w:tcPr>
+          <w:p>
+            <w:r>
+              <w:t>INFO_NOT_FOUND: Telephone</w:t>
+            </w:r>
           </w:p>
         </w:tc>
       </w:tr>
       <w:tr>
-        <w:trPr>
-          <w:cantSplit/>
-        </w:trPr>
-        <w:tc>
-          <w:tcPr>
-            <w:tcW w:w="2018" w:type="dxa"/>
-            <w:shd w:val="clear" w:color="auto" w:fill="2B3957" w:themeFill="accent2"/>
-          </w:tcPr>
-          <w:p>
-            <w:pPr>
-              <w:pStyle w:val="TableHeader0"/>
-              <w:spacing w:beforeLines="40" w:before="96" w:afterLines="40" w:after="96"/>
-            </w:pPr>
+        <w:tc>
+          <w:tcPr>
+            <w:tcW w:type="dxa" w:w="4680"/>
+          </w:tcPr>
+          <w:p>
             <w:r>
               <w:t>Email</w:t>
             </w:r>
@@ -8042,66 +6617,11 @@
         </w:tc>
         <w:tc>
           <w:tcPr>
-            <w:tcW w:w="6741" w:type="dxa"/>
-            <w:shd w:val="clear" w:color="auto" w:fill="F2F2F2" w:themeFill="background1" w:themeFillShade="F2"/>
-          </w:tcPr>
-          <w:p>
-            <w:pPr>
-              <w:pStyle w:val="TableText"/>
-              <w:spacing w:beforeLines="40" w:before="96" w:afterLines="40" w:after="96" w:line="240" w:lineRule="auto"/>
-              <w:rPr>
-                <w:i/>
-                <w:iCs/>
-              </w:rPr>
-            </w:pPr>
-            <w:r>
-              <w:rPr>
-                <w:i/>
-                <w:iCs/>
-              </w:rPr>
-              <w:t xml:space="preserve">The email </w:t>
-            </w:r>
-            <w:r>
-              <w:rPr>
-                <w:i/>
-                <w:iCs/>
-              </w:rPr>
-              <w:t xml:space="preserve">address </w:t>
-            </w:r>
-            <w:r>
-              <w:rPr>
-                <w:i/>
-                <w:iCs/>
-              </w:rPr>
-              <w:t xml:space="preserve">domain </w:t>
-            </w:r>
-            <w:r>
-              <w:rPr>
-                <w:i/>
-                <w:iCs/>
-              </w:rPr>
-              <w:t>must</w:t>
-            </w:r>
-            <w:r>
-              <w:rPr>
-                <w:i/>
-                <w:iCs/>
-              </w:rPr>
-              <w:t xml:space="preserve"> match that of the organization</w:t>
-            </w:r>
-            <w:r>
-              <w:rPr>
-                <w:i/>
-                <w:iCs/>
-              </w:rPr>
-              <w:t>.</w:t>
-            </w:r>
-            <w:r>
-              <w:rPr>
-                <w:i/>
-                <w:iCs/>
-              </w:rPr>
-              <w:t xml:space="preserve"> </w:t>
+            <w:tcW w:type="dxa" w:w="4680"/>
+          </w:tcPr>
+          <w:p>
+            <w:r>
+              <w:t>INFO_NOT_FOUND: Email</w:t>
             </w:r>
           </w:p>
         </w:tc>

</xml_diff>

<commit_message>
tick box working, table needs fixing, subsections
</commit_message>
<xml_diff>
--- a/auto_pdd_output/AutoPDD_prime_road.docx
+++ b/auto_pdd_output/AutoPDD_prime_road.docx
@@ -5541,19 +5541,19 @@
         </w:rPr>
       </w:pPr>
       <w:r>
-        <w:t>The project involves the development and operation of a 60-megawatt alternating current (MWac) solar photovoltaic (PV) power plant. It will install 78 MW-peak of direct current solar photovoltaic capacity using innovative monocrystalline bifacial modules and a single-axis tracking mounting system. The plant will comprise 164,248 PV modules, 175 kW string inverters (343 sets), and 20 box transformer stations to connect to a 22 kV ring main system. Flood resilience measures such as elevating the plant and strengthening drainage canals are integrated into the design.</w:t>
+        <w:t>The project involves the development and operation of a 60-megawatt alternating current (MWac) solar photovoltaic (PV) power plant. The technology implemented includes the installation of 78 MW of direct current solar photovoltaic capacity using innovative bifacial modules and a single-axis tracking mounting system. The plant will be equipped with 535 Watt-peak monocrystalline bifacial PV modules for electricity generation, totaling 164,248 PV modules installed on an East-West single-axis tracking system. These features are designed to increase energy generation and decrease the cost per kilowatt-hour (kWh).</w:t>
         <w:br/>
         <w:br/>
-        <w:t>The project is located in Kampong Chhnang Province, Cambodia, specifically in the Tuek Phos district (Kbal Toeuk commune). It is situated approximately 60-70 kilometers from the capital, Phnom Penh.</w:t>
+        <w:t>The project is located in Kampong Chhnang Province, Cambodia, specifically in Prey Chrov Village, Kbal Toeuk Commune, Toek Phos District. It is approximately 60-70 kilometers from the capital, Phnom Penh, which is a main electricity demand center. The 60 MW solar plant covers an area of 97 hectares within the larger planned 250-hectare National Solar Park. The site is about 60 km linear distance from Phnom Penh and approximately 5 km from Thpong District.</w:t>
         <w:br/>
         <w:br/>
-        <w:t>The project is expected to generate GHG emission reductions by providing clean solar energy to Cambodia's electricity grid. This transition to renewable energy will displace power generation from conventional fossil fuel sources like coal and diesel, and reduce reliance on hydropower, especially during the dry season. By limiting import dependence on fossil fuels and deferring new coal-fired plants, the project directly contributes to national emission reduction targets and reduces pollution impacts.</w:t>
+        <w:t>The project is expected to generate GHG emission reductions by supplying Cambodia's electricity grid with clean solar power. This transition to clean energy sources will limit the country's dependence on imported coal and other fossil fuels, thereby delaying or deferring the construction of new coal-fired plants and reducing reliance on hydropower generation. By substituting fossil fuel-based generation with solar energy, the project directly contributes to national emission reduction targets and helps to lower pollution impacts, aligning with Cambodia's Nationally Determined Contribution under the Paris Agreement to reduce GHG emissions from the energy sector.</w:t>
         <w:br/>
         <w:br/>
-        <w:t>Prior to the project's implementation, Cambodia's power supply was heavily dependent on conventional energy sources, with hydropower accounting for 48% and coal for 24% of installed capacity in 2019, supplemented by significant imports. The country faced historically high electricity tariffs (e.g., residential price of $0.15/kWh in mid-2019, among the highest in the region) and an often-intermittent supply. The national grid struggled to meet daytime peak demand in high-population areas like Phnom Penh and experienced shortages during the dry season due to limited hydropower storage. This reliance on conventional sources and high costs hindered economic competitiveness and private sector investments.</w:t>
+        <w:t>Prior to the project's implementation, Cambodia's power supply was heavily reliant on hydropower (48% of installed capacity in 2019), coal (24%), diesel, and imports from neighboring countries. The project site itself was a historically modified environment, previously used for commercial cassava plantations, and was later reportedly abandoned. At the time of the assessment, it served as a grass-field and opportunistic grazing area for local villagers. The site is situated outside the historical flood zone. In Kbal Tuek commune, where the plant is located, 22% of households lived below the national poverty line in 2015, and at that time, no households were connected to the national grid, with 61% relying on batteries for electricity.</w:t>
         <w:br/>
         <w:br/>
-        <w:t>The project is expected to achieve an annual average reduction of 110,700 tons of carbon dioxide equivalent (tCO2e). For its lifetime, the project is estimated to contribute to total emission reductions of up to 1,760,000 tCO2e.</w:t>
+        <w:t>The project is expected to achieve annual greenhouse gas (GHG) emission reductions of approximately 110,700 tons of carbon dioxide equivalent (tCO2e) per annum. Given the project's 20-year power purchase agreement (PPA) term, the total reductions over its operational lifetime are estimated to be 2,214,000 tCO2e (110,700 tCO2e/year * 20 years).</w:t>
       </w:r>
     </w:p>
     <w:p>
@@ -5582,7 +5582,15 @@
           </w14:textFill>
         </w:rPr>
       </w:pPr>
-      <w:r>
+      <w:r/>
+    </w:p>
+    <w:p>
+      <w:pPr>
+        <w:pStyle w:val="Bullets"/>
+        <w:numPr>
+          <w:ilvl w:val="0"/>
+          <w:numId w:val="92"/>
+        </w:numPr>
         <w:rPr>
           <w:rStyle w:val="SubtleEmphasis"/>
           <w:rFonts w:ascii="Franklin Gothic Book" w:hAnsi="Franklin Gothic Book"/>
@@ -5600,16 +5608,42 @@
             </w14:solidFill>
           </w14:textFill>
         </w:rPr>
-        <w:t xml:space="preserve">A summary description of the </w:t>
-      </w:r>
-      <w:r>
-        <w:rPr>
-          <w:rFonts w:cs="Arial"/>
-          <w:lang w:val="en-CA"/>
-        </w:rPr>
-        <w:t xml:space="preserve">technologies/measures </w:t>
-      </w:r>
-      <w:r>
+      </w:pPr>
+      <w:r/>
+    </w:p>
+    <w:p>
+      <w:pPr>
+        <w:pStyle w:val="Bullets"/>
+        <w:numPr>
+          <w:ilvl w:val="0"/>
+          <w:numId w:val="92"/>
+        </w:numPr>
+        <w:rPr>
+          <w:rStyle w:val="SubtleEmphasis"/>
+          <w:rFonts w:ascii="Franklin Gothic Book" w:hAnsi="Franklin Gothic Book"/>
+          <w:i/>
+          <w:color w:val="4F5150"/>
+          <w14:textFill>
+            <w14:solidFill>
+              <w14:srgbClr w14:val="4F5150">
+                <w14:lumMod w14:val="95000"/>
+                <w14:lumOff w14:val="5000"/>
+                <w14:lumMod w14:val="95000"/>
+                <w14:lumOff w14:val="5000"/>
+              </w14:srgbClr>
+            </w14:solidFill>
+          </w14:textFill>
+        </w:rPr>
+      </w:pPr>
+      <w:r/>
+    </w:p>
+    <w:p>
+      <w:pPr>
+        <w:pStyle w:val="Bullets"/>
+        <w:numPr>
+          <w:ilvl w:val="0"/>
+          <w:numId w:val="92"/>
+        </w:numPr>
         <w:rPr>
           <w:rStyle w:val="SubtleEmphasis"/>
           <w:rFonts w:ascii="Franklin Gothic Book" w:hAnsi="Franklin Gothic Book"/>
@@ -5627,8 +5661,8 @@
             </w14:solidFill>
           </w14:textFill>
         </w:rPr>
-        <w:t>to be implemented by the project.</w:t>
-      </w:r>
+      </w:pPr>
+      <w:r/>
     </w:p>
     <w:p>
       <w:pPr>
@@ -5655,173 +5689,7 @@
           </w14:textFill>
         </w:rPr>
       </w:pPr>
-      <w:r>
-        <w:rPr>
-          <w:rStyle w:val="SubtleEmphasis"/>
-          <w:rFonts w:ascii="Franklin Gothic Book" w:hAnsi="Franklin Gothic Book"/>
-          <w:i/>
-          <w:iCs/>
-          <w:color w:val="4F5150"/>
-          <w14:textFill>
-            <w14:solidFill>
-              <w14:srgbClr w14:val="4F5150">
-                <w14:lumMod w14:val="95000"/>
-                <w14:lumOff w14:val="5000"/>
-                <w14:lumMod w14:val="95000"/>
-                <w14:lumOff w14:val="5000"/>
-              </w14:srgbClr>
-            </w14:solidFill>
-          </w14:textFill>
-        </w:rPr>
-        <w:t>The location of the project.</w:t>
-      </w:r>
-    </w:p>
-    <w:p>
-      <w:pPr>
-        <w:pStyle w:val="Bullets"/>
-        <w:numPr>
-          <w:ilvl w:val="0"/>
-          <w:numId w:val="92"/>
-        </w:numPr>
-        <w:rPr>
-          <w:rStyle w:val="SubtleEmphasis"/>
-          <w:rFonts w:ascii="Franklin Gothic Book" w:hAnsi="Franklin Gothic Book"/>
-          <w:i/>
-          <w:color w:val="4F5150"/>
-          <w14:textFill>
-            <w14:solidFill>
-              <w14:srgbClr w14:val="4F5150">
-                <w14:lumMod w14:val="95000"/>
-                <w14:lumOff w14:val="5000"/>
-                <w14:lumMod w14:val="95000"/>
-                <w14:lumOff w14:val="5000"/>
-              </w14:srgbClr>
-            </w14:solidFill>
-          </w14:textFill>
-        </w:rPr>
-      </w:pPr>
-      <w:r>
-        <w:t xml:space="preserve">An explanation of how the project is expected to generate GHG emission reductions or </w:t>
-      </w:r>
-      <w:r>
-        <w:t xml:space="preserve">carbon dioxide </w:t>
-      </w:r>
-      <w:r>
-        <w:t>removals</w:t>
-      </w:r>
-      <w:r>
-        <w:rPr>
-          <w:rStyle w:val="SubtleEmphasis"/>
-          <w:rFonts w:ascii="Franklin Gothic Book" w:hAnsi="Franklin Gothic Book"/>
-          <w:i/>
-          <w:color w:val="4F5150"/>
-          <w14:textFill>
-            <w14:solidFill>
-              <w14:srgbClr w14:val="4F5150">
-                <w14:lumMod w14:val="95000"/>
-                <w14:lumOff w14:val="5000"/>
-                <w14:lumMod w14:val="95000"/>
-                <w14:lumOff w14:val="5000"/>
-              </w14:srgbClr>
-            </w14:solidFill>
-          </w14:textFill>
-        </w:rPr>
-        <w:t>.</w:t>
-      </w:r>
-    </w:p>
-    <w:p>
-      <w:pPr>
-        <w:pStyle w:val="Bullets"/>
-        <w:numPr>
-          <w:ilvl w:val="0"/>
-          <w:numId w:val="92"/>
-        </w:numPr>
-        <w:rPr>
-          <w:rStyle w:val="SubtleEmphasis"/>
-          <w:rFonts w:ascii="Franklin Gothic Book" w:hAnsi="Franklin Gothic Book"/>
-          <w:i/>
-          <w:iCs/>
-          <w:color w:val="4F5150"/>
-          <w14:textFill>
-            <w14:solidFill>
-              <w14:srgbClr w14:val="4F5150">
-                <w14:lumMod w14:val="95000"/>
-                <w14:lumOff w14:val="5000"/>
-                <w14:lumMod w14:val="95000"/>
-                <w14:lumOff w14:val="5000"/>
-              </w14:srgbClr>
-            </w14:solidFill>
-          </w14:textFill>
-        </w:rPr>
-      </w:pPr>
-      <w:r>
-        <w:rPr>
-          <w:rStyle w:val="SubtleEmphasis"/>
-          <w:rFonts w:ascii="Franklin Gothic Book" w:hAnsi="Franklin Gothic Book"/>
-          <w:i/>
-          <w:iCs/>
-          <w:color w:val="4F5150"/>
-          <w14:textFill>
-            <w14:solidFill>
-              <w14:srgbClr w14:val="4F5150">
-                <w14:lumMod w14:val="95000"/>
-                <w14:lumOff w14:val="5000"/>
-                <w14:lumMod w14:val="95000"/>
-                <w14:lumOff w14:val="5000"/>
-              </w14:srgbClr>
-            </w14:solidFill>
-          </w14:textFill>
-        </w:rPr>
-        <w:t>A brief description of the scenario existing prior to the implementation of the project.</w:t>
-      </w:r>
-    </w:p>
-    <w:p>
-      <w:pPr>
-        <w:pStyle w:val="Bullets"/>
-        <w:numPr>
-          <w:ilvl w:val="0"/>
-          <w:numId w:val="92"/>
-        </w:numPr>
-        <w:rPr>
-          <w:rStyle w:val="SubtleEmphasis"/>
-          <w:rFonts w:ascii="Franklin Gothic Book" w:hAnsi="Franklin Gothic Book"/>
-          <w:i/>
-          <w:iCs/>
-          <w:color w:val="4F5150"/>
-          <w14:textFill>
-            <w14:solidFill>
-              <w14:srgbClr w14:val="4F5150">
-                <w14:lumMod w14:val="95000"/>
-                <w14:lumOff w14:val="5000"/>
-                <w14:lumMod w14:val="95000"/>
-                <w14:lumOff w14:val="5000"/>
-              </w14:srgbClr>
-            </w14:solidFill>
-          </w14:textFill>
-        </w:rPr>
-      </w:pPr>
-      <w:r>
-        <w:t>An estimate of annual average and total reductions and removals</w:t>
-      </w:r>
-      <w:r>
-        <w:rPr>
-          <w:rStyle w:val="SubtleEmphasis"/>
-          <w:rFonts w:ascii="Franklin Gothic Book" w:hAnsi="Franklin Gothic Book"/>
-          <w:i/>
-          <w:color w:val="4F5150"/>
-          <w14:textFill>
-            <w14:solidFill>
-              <w14:srgbClr w14:val="4F5150">
-                <w14:lumMod w14:val="95000"/>
-                <w14:lumOff w14:val="5000"/>
-                <w14:lumMod w14:val="95000"/>
-                <w14:lumOff w14:val="5000"/>
-              </w14:srgbClr>
-            </w14:solidFill>
-          </w14:textFill>
-        </w:rPr>
-        <w:t>.</w:t>
-      </w:r>
+      <w:r/>
     </w:p>
     <w:p>
       <w:pPr>
@@ -6282,7 +6150,7 @@
           </w:tcPr>
           <w:p>
             <w:r>
-              <w:t>Validation/ verification</w:t>
+              <w:t>24-March-2021</w:t>
             </w:r>
           </w:p>
         </w:tc>
@@ -6347,7 +6215,7 @@
           </w:tcPr>
           <w:p>
             <w:r>
-              <w:t>ADB/IFC Safeguard Policies</w:t>
+              <w:t>ADB/IFC Safeguards &amp; Cambodian EIA</w:t>
             </w:r>
           </w:p>
         </w:tc>
@@ -6365,7 +6233,7 @@
           </w:tcPr>
           <w:p>
             <w:r>
-              <w:t>Young Development Research and Consulting Co. Ltd (YDRC)</w:t>
+              <w:t>ADB</w:t>
             </w:r>
           </w:p>
         </w:tc>
@@ -6380,7 +6248,7 @@
           </w:tcPr>
           <w:p>
             <w:r>
-              <w:t>One year</w:t>
+              <w:t>INFO_NOT_FOUND: number of years</w:t>
             </w:r>
           </w:p>
         </w:tc>
@@ -6585,7 +6453,7 @@
           </w:tcPr>
           <w:p>
             <w:r>
-              <w:t>Renewable energy generation - solar</w:t>
+              <w:t>Renewable energy generation - solar PV power plant</w:t>
             </w:r>
           </w:p>
         </w:tc>
@@ -6779,7 +6647,7 @@
           </w:tcPr>
           <w:p>
             <w:r>
-              <w:t>Renewable energy generation - solar</w:t>
+              <w:t>Renewable energy generation - solar PV power plant</w:t>
             </w:r>
           </w:p>
         </w:tc>
@@ -6821,7 +6689,7 @@
         <w:pStyle w:val="Instruction"/>
       </w:pPr>
       <w:r>
-        <w:t>The project involves the development, construction, and operation of a 60 MWac solar photovoltaic power plant in Kampong Chhnang Province, Cambodia. This activity is a renewable energy project focused on climate change mitigation by reducing annual greenhouse gas emissions. The project is expected to reduce 110,700 tons of carbon dioxide equivalent (tCO2e) annually, contributing to national emission reduction targets and reduced pollution impacts. Such renewable energy projects are typically included under the scope of GHG programs for climate change mitigation. The project is Phase 1 of the planned 100 MWac Cambodian National Solar Park Project. Information demonstrating that the project meets requirements related to the pipeline listing deadline, opening meeting with the validation/verification body, or validation deadline for the VCS Program is not provided in the supplied context. Similarly, detailed information on the specific VCS methodology applied, its eligibility under the VCS Program, or explicit demonstration that the project is not a fragmented part of a larger activity that would exceed such methodology's scale/capacity limits, is not available.</w:t>
+        <w:t>The project activity, involving the development and operation of a 60 MWac solar photovoltaic power plant in Kampong Chhnang Province, Cambodia, is included under the scope of the VCS Program as a renewable energy project. It contributes to climate change mitigation by reducing annual greenhouse gas emissions by 110,700 tons of CO2e. No information suggests the project is excluded under Table 2.1 of the VCS Standard. The project, as Phase 1 of the planned 100 MWac Cambodian National Solar Park Project, represents a phased development of a larger activity, not a fragmentation designed to circumvent capacity limits. The remaining 40 MWac capacity will be tendered in a second phase. No specific methodology eligibility for VCS or capacity limits for an applied methodology were detailed in the provided documents, but the project adheres to international and national environmental and social standards. It has undergone an Environmental and Social Impact Assessment (ESIA) and is subject to an Environmental and Social Management Plan (ESMP) in accordance with ADB Safeguard Policy Statement (2009), World Bank Group General EHS (2007), IFC Performance Standards (2012), and Cambodian EIA requirements (Sub-decree No.72, 1999). The project is also categorized for Effective Gender Mainstreaming (EGM) and is consistent with ADB’s Strategy 2030, supporting climate change, poverty reduction, and gender equality.</w:t>
       </w:r>
     </w:p>
     <w:p>
@@ -6837,7 +6705,7 @@
         </w:rPr>
       </w:pPr>
       <w:r>
-        <w:t>The project involves the development, construction, and operation of a 60 MWac solar photovoltaic power plant in Kampong Chhnang Province, Cambodia. This activity is a renewable energy project focused on climate change mitigation by reducing annual greenhouse gas emissions. The project is expected to reduce 110,700 tons of carbon dioxide equivalent (tCO2e) annually, contributing to national emission reduction targets and reduced pollution impacts. Such renewable energy projects are typically included under the scope of GHG programs for climate change mitigation. The project is Phase 1 of the planned 100 MWac Cambodian National Solar Park Project. Information demonstrating that the project meets requirements related to the pipeline listing deadline, opening meeting with the validation/verification body, or validation deadline for the VCS Program is not provided in the supplied context. Similarly, detailed information on the specific VCS methodology applied, its eligibility under the VCS Program, or explicit demonstration that the project is not a fragmented part of a larger activity that would exceed such methodology's scale/capacity limits, is not available.</w:t>
+        <w:t>The project activity, involving the development and operation of a 60 MWac solar photovoltaic power plant in Kampong Chhnang Province, Cambodia, is included under the scope of the VCS Program as a renewable energy project. It contributes to climate change mitigation by reducing annual greenhouse gas emissions by 110,700 tons of CO2e. No information suggests the project is excluded under Table 2.1 of the VCS Standard. The project, as Phase 1 of the planned 100 MWac Cambodian National Solar Park Project, represents a phased development of a larger activity, not a fragmentation designed to circumvent capacity limits. The remaining 40 MWac capacity will be tendered in a second phase. No specific methodology eligibility for VCS or capacity limits for an applied methodology were detailed in the provided documents, but the project adheres to international and national environmental and social standards. It has undergone an Environmental and Social Impact Assessment (ESIA) and is subject to an Environmental and Social Management Plan (ESMP) in accordance with ADB Safeguard Policy Statement (2009), World Bank Group General EHS (2007), IFC Performance Standards (2012), and Cambodian EIA requirements (Sub-decree No.72, 1999). The project is also categorized for Effective Gender Mainstreaming (EGM) and is consistent with ADB’s Strategy 2030, supporting climate change, poverty reduction, and gender equality.</w:t>
       </w:r>
     </w:p>
     <w:p>
@@ -6853,7 +6721,7 @@
         </w:rPr>
       </w:pPr>
       <w:r>
-        <w:t>The project involves the development, construction, and operation of a 60 MWac solar photovoltaic power plant in Kampong Chhnang Province, Cambodia. This activity is a renewable energy project focused on climate change mitigation by reducing annual greenhouse gas emissions. The project is expected to reduce 110,700 tons of carbon dioxide equivalent (tCO2e) annually, contributing to national emission reduction targets and reduced pollution impacts. Such renewable energy projects are typically included under the scope of GHG programs for climate change mitigation. The project is Phase 1 of the planned 100 MWac Cambodian National Solar Park Project. Information demonstrating that the project meets requirements related to the pipeline listing deadline, opening meeting with the validation/verification body, or validation deadline for the VCS Program is not provided in the supplied context. Similarly, detailed information on the specific VCS methodology applied, its eligibility under the VCS Program, or explicit demonstration that the project is not a fragmented part of a larger activity that would exceed such methodology's scale/capacity limits, is not available.</w:t>
+        <w:t>The project activity, involving the development and operation of a 60 MWac solar photovoltaic power plant in Kampong Chhnang Province, Cambodia, is included under the scope of the VCS Program as a renewable energy project. It contributes to climate change mitigation by reducing annual greenhouse gas emissions by 110,700 tons of CO2e. No information suggests the project is excluded under Table 2.1 of the VCS Standard. The project, as Phase 1 of the planned 100 MWac Cambodian National Solar Park Project, represents a phased development of a larger activity, not a fragmentation designed to circumvent capacity limits. The remaining 40 MWac capacity will be tendered in a second phase. No specific methodology eligibility for VCS or capacity limits for an applied methodology were detailed in the provided documents, but the project adheres to international and national environmental and social standards. It has undergone an Environmental and Social Impact Assessment (ESIA) and is subject to an Environmental and Social Management Plan (ESMP) in accordance with ADB Safeguard Policy Statement (2009), World Bank Group General EHS (2007), IFC Performance Standards (2012), and Cambodian EIA requirements (Sub-decree No.72, 1999). The project is also categorized for Effective Gender Mainstreaming (EGM) and is consistent with ADB’s Strategy 2030, supporting climate change, poverty reduction, and gender equality.</w:t>
       </w:r>
     </w:p>
     <w:p>
@@ -7000,7 +6868,7 @@
         </w:rPr>
       </w:pPr>
       <w:r>
-        <w:t>The project involves the development, construction, and operation of a 60 MWac solar photovoltaic power plant in Kampong Chhnang Province, Cambodia. This activity is a renewable energy project focused on climate change mitigation by reducing annual greenhouse gas emissions. The project is expected to reduce 110,700 tons of carbon dioxide equivalent (tCO2e) annually, contributing to national emission reduction targets and reduced pollution impacts. Such renewable energy projects are typically included under the scope of GHG programs for climate change mitigation. The project is Phase 1 of the planned 100 MWac Cambodian National Solar Park Project. Information demonstrating that the project meets requirements related to the pipeline listing deadline, opening meeting with the validation/verification body, or validation deadline for the VCS Program is not provided in the supplied context. Similarly, detailed information on the specific VCS methodology applied, its eligibility under the VCS Program, or explicit demonstration that the project is not a fragmented part of a larger activity that would exceed such methodology's scale/capacity limits, is not available.</w:t>
+        <w:t>The project activity, involving the development and operation of a 60 MWac solar photovoltaic power plant in Kampong Chhnang Province, Cambodia, is included under the scope of the VCS Program as a renewable energy project. It contributes to climate change mitigation by reducing annual greenhouse gas emissions by 110,700 tons of CO2e. No information suggests the project is excluded under Table 2.1 of the VCS Standard. The project, as Phase 1 of the planned 100 MWac Cambodian National Solar Park Project, represents a phased development of a larger activity, not a fragmentation designed to circumvent capacity limits. The remaining 40 MWac capacity will be tendered in a second phase. No specific methodology eligibility for VCS or capacity limits for an applied methodology were detailed in the provided documents, but the project adheres to international and national environmental and social standards. It has undergone an Environmental and Social Impact Assessment (ESIA) and is subject to an Environmental and Social Management Plan (ESMP) in accordance with ADB Safeguard Policy Statement (2009), World Bank Group General EHS (2007), IFC Performance Standards (2012), and Cambodian EIA requirements (Sub-decree No.72, 1999). The project is also categorized for Effective Gender Mainstreaming (EGM) and is consistent with ADB’s Strategy 2030, supporting climate change, poverty reduction, and gender equality.</w:t>
       </w:r>
     </w:p>
     <w:p>
@@ -7028,7 +6896,7 @@
         <w:pStyle w:val="Instruction"/>
       </w:pPr>
       <w:r>
-        <w:t>The project involves the development, construction, and operation of a 60 MWac solar photovoltaic power plant in Kampong Chhnang Province, Cambodia. This activity is a renewable energy project focused on climate change mitigation by reducing annual greenhouse gas emissions. The project is expected to reduce 110,700 tons of carbon dioxide equivalent (tCO2e) annually, contributing to national emission reduction targets and reduced pollution impacts. Such renewable energy projects are typically included under the scope of GHG programs for climate change mitigation. The project is Phase 1 of the planned 100 MWac Cambodian National Solar Park Project. Information demonstrating that the project meets requirements related to the pipeline listing deadline, opening meeting with the validation/verification body, or validation deadline for the VCS Program is not provided in the supplied context. Similarly, detailed information on the specific VCS methodology applied, its eligibility under the VCS Program, or explicit demonstration that the project is not a fragmented part of a larger activity that would exceed such methodology's scale/capacity limits, is not available.</w:t>
+        <w:t>The project activity, involving the development and operation of a 60 MWac solar photovoltaic power plant in Kampong Chhnang Province, Cambodia, is included under the scope of the VCS Program as a renewable energy project. It contributes to climate change mitigation by reducing annual greenhouse gas emissions by 110,700 tons of CO2e. No information suggests the project is excluded under Table 2.1 of the VCS Standard. The project, as Phase 1 of the planned 100 MWac Cambodian National Solar Park Project, represents a phased development of a larger activity, not a fragmentation designed to circumvent capacity limits. The remaining 40 MWac capacity will be tendered in a second phase. No specific methodology eligibility for VCS or capacity limits for an applied methodology were detailed in the provided documents, but the project adheres to international and national environmental and social standards. It has undergone an Environmental and Social Impact Assessment (ESIA) and is subject to an Environmental and Social Management Plan (ESMP) in accordance with ADB Safeguard Policy Statement (2009), World Bank Group General EHS (2007), IFC Performance Standards (2012), and Cambodian EIA requirements (Sub-decree No.72, 1999). The project is also categorized for Effective Gender Mainstreaming (EGM) and is consistent with ADB’s Strategy 2030, supporting climate change, poverty reduction, and gender equality.</w:t>
       </w:r>
     </w:p>
     <w:p>
@@ -7044,7 +6912,7 @@
         </w:rPr>
       </w:pPr>
       <w:r>
-        <w:t>The project involves the development, construction, and operation of a 60 MWac solar photovoltaic power plant in Kampong Chhnang Province, Cambodia. This activity is a renewable energy project focused on climate change mitigation by reducing annual greenhouse gas emissions. The project is expected to reduce 110,700 tons of carbon dioxide equivalent (tCO2e) annually, contributing to national emission reduction targets and reduced pollution impacts. Such renewable energy projects are typically included under the scope of GHG programs for climate change mitigation. The project is Phase 1 of the planned 100 MWac Cambodian National Solar Park Project. Information demonstrating that the project meets requirements related to the pipeline listing deadline, opening meeting with the validation/verification body, or validation deadline for the VCS Program is not provided in the supplied context. Similarly, detailed information on the specific VCS methodology applied, its eligibility under the VCS Program, or explicit demonstration that the project is not a fragmented part of a larger activity that would exceed such methodology's scale/capacity limits, is not available.</w:t>
+        <w:t>The project activity, involving the development and operation of a 60 MWac solar photovoltaic power plant in Kampong Chhnang Province, Cambodia, is included under the scope of the VCS Program as a renewable energy project. It contributes to climate change mitigation by reducing annual greenhouse gas emissions by 110,700 tons of CO2e. No information suggests the project is excluded under Table 2.1 of the VCS Standard. The project, as Phase 1 of the planned 100 MWac Cambodian National Solar Park Project, represents a phased development of a larger activity, not a fragmentation designed to circumvent capacity limits. The remaining 40 MWac capacity will be tendered in a second phase. No specific methodology eligibility for VCS or capacity limits for an applied methodology were detailed in the provided documents, but the project adheres to international and national environmental and social standards. It has undergone an Environmental and Social Impact Assessment (ESIA) and is subject to an Environmental and Social Management Plan (ESMP) in accordance with ADB Safeguard Policy Statement (2009), World Bank Group General EHS (2007), IFC Performance Standards (2012), and Cambodian EIA requirements (Sub-decree No.72, 1999). The project is also categorized for Effective Gender Mainstreaming (EGM) and is consistent with ADB’s Strategy 2030, supporting climate change, poverty reduction, and gender equality.</w:t>
       </w:r>
     </w:p>
     <w:p>
@@ -7060,7 +6928,7 @@
         </w:rPr>
       </w:pPr>
       <w:r>
-        <w:t>The project involves the development, construction, and operation of a 60 MWac solar photovoltaic power plant in Kampong Chhnang Province, Cambodia. This activity is a renewable energy project focused on climate change mitigation by reducing annual greenhouse gas emissions. The project is expected to reduce 110,700 tons of carbon dioxide equivalent (tCO2e) annually, contributing to national emission reduction targets and reduced pollution impacts. Such renewable energy projects are typically included under the scope of GHG programs for climate change mitigation. The project is Phase 1 of the planned 100 MWac Cambodian National Solar Park Project. Information demonstrating that the project meets requirements related to the pipeline listing deadline, opening meeting with the validation/verification body, or validation deadline for the VCS Program is not provided in the supplied context. Similarly, detailed information on the specific VCS methodology applied, its eligibility under the VCS Program, or explicit demonstration that the project is not a fragmented part of a larger activity that would exceed such methodology's scale/capacity limits, is not available.</w:t>
+        <w:t>The project activity, involving the development and operation of a 60 MWac solar photovoltaic power plant in Kampong Chhnang Province, Cambodia, is included under the scope of the VCS Program as a renewable energy project. It contributes to climate change mitigation by reducing annual greenhouse gas emissions by 110,700 tons of CO2e. No information suggests the project is excluded under Table 2.1 of the VCS Standard. The project, as Phase 1 of the planned 100 MWac Cambodian National Solar Park Project, represents a phased development of a larger activity, not a fragmentation designed to circumvent capacity limits. The remaining 40 MWac capacity will be tendered in a second phase. No specific methodology eligibility for VCS or capacity limits for an applied methodology were detailed in the provided documents, but the project adheres to international and national environmental and social standards. It has undergone an Environmental and Social Impact Assessment (ESIA) and is subject to an Environmental and Social Management Plan (ESMP) in accordance with ADB Safeguard Policy Statement (2009), World Bank Group General EHS (2007), IFC Performance Standards (2012), and Cambodian EIA requirements (Sub-decree No.72, 1999). The project is also categorized for Effective Gender Mainstreaming (EGM) and is consistent with ADB’s Strategy 2030, supporting climate change, poverty reduction, and gender equality.</w:t>
       </w:r>
     </w:p>
     <w:p>
@@ -7076,7 +6944,7 @@
         </w:rPr>
       </w:pPr>
       <w:r>
-        <w:t>The project involves the development, construction, and operation of a 60 MWac solar photovoltaic power plant in Kampong Chhnang Province, Cambodia. This activity is a renewable energy project focused on climate change mitigation by reducing annual greenhouse gas emissions. The project is expected to reduce 110,700 tons of carbon dioxide equivalent (tCO2e) annually, contributing to national emission reduction targets and reduced pollution impacts. Such renewable energy projects are typically included under the scope of GHG programs for climate change mitigation. The project is Phase 1 of the planned 100 MWac Cambodian National Solar Park Project. Information demonstrating that the project meets requirements related to the pipeline listing deadline, opening meeting with the validation/verification body, or validation deadline for the VCS Program is not provided in the supplied context. Similarly, detailed information on the specific VCS methodology applied, its eligibility under the VCS Program, or explicit demonstration that the project is not a fragmented part of a larger activity that would exceed such methodology's scale/capacity limits, is not available.</w:t>
+        <w:t>The project activity, involving the development and operation of a 60 MWac solar photovoltaic power plant in Kampong Chhnang Province, Cambodia, is included under the scope of the VCS Program as a renewable energy project. It contributes to climate change mitigation by reducing annual greenhouse gas emissions by 110,700 tons of CO2e. No information suggests the project is excluded under Table 2.1 of the VCS Standard. The project, as Phase 1 of the planned 100 MWac Cambodian National Solar Park Project, represents a phased development of a larger activity, not a fragmentation designed to circumvent capacity limits. The remaining 40 MWac capacity will be tendered in a second phase. No specific methodology eligibility for VCS or capacity limits for an applied methodology were detailed in the provided documents, but the project adheres to international and national environmental and social standards. It has undergone an Environmental and Social Impact Assessment (ESIA) and is subject to an Environmental and Social Management Plan (ESMP) in accordance with ADB Safeguard Policy Statement (2009), World Bank Group General EHS (2007), IFC Performance Standards (2012), and Cambodian EIA requirements (Sub-decree No.72, 1999). The project is also categorized for Effective Gender Mainstreaming (EGM) and is consistent with ADB’s Strategy 2030, supporting climate change, poverty reduction, and gender equality.</w:t>
       </w:r>
     </w:p>
     <w:p>
@@ -7108,7 +6976,7 @@
         </w:rPr>
       </w:pPr>
       <w:r>
-        <w:t>The project involves the development, construction, and operation of a 60 MWac solar photovoltaic power plant in Kampong Chhnang Province, Cambodia. This activity is a renewable energy project focused on climate change mitigation by reducing annual greenhouse gas emissions. The project is expected to reduce 110,700 tons of carbon dioxide equivalent (tCO2e) annually, contributing to national emission reduction targets and reduced pollution impacts. Such renewable energy projects are typically included under the scope of GHG programs for climate change mitigation. The project is Phase 1 of the planned 100 MWac Cambodian National Solar Park Project. Information demonstrating that the project meets requirements related to the pipeline listing deadline, opening meeting with the validation/verification body, or validation deadline for the VCS Program is not provided in the supplied context. Similarly, detailed information on the specific VCS methodology applied, its eligibility under the VCS Program, or explicit demonstration that the project is not a fragmented part of a larger activity that would exceed such methodology's scale/capacity limits, is not available.</w:t>
+        <w:t>The project activity, involving the development and operation of a 60 MWac solar photovoltaic power plant in Kampong Chhnang Province, Cambodia, is included under the scope of the VCS Program as a renewable energy project. It contributes to climate change mitigation by reducing annual greenhouse gas emissions by 110,700 tons of CO2e. No information suggests the project is excluded under Table 2.1 of the VCS Standard. The project, as Phase 1 of the planned 100 MWac Cambodian National Solar Park Project, represents a phased development of a larger activity, not a fragmentation designed to circumvent capacity limits. The remaining 40 MWac capacity will be tendered in a second phase. No specific methodology eligibility for VCS or capacity limits for an applied methodology were detailed in the provided documents, but the project adheres to international and national environmental and social standards. It has undergone an Environmental and Social Impact Assessment (ESIA) and is subject to an Environmental and Social Management Plan (ESMP) in accordance with ADB Safeguard Policy Statement (2009), World Bank Group General EHS (2007), IFC Performance Standards (2012), and Cambodian EIA requirements (Sub-decree No.72, 1999). The project is also categorized for Effective Gender Mainstreaming (EGM) and is consistent with ADB’s Strategy 2030, supporting climate change, poverty reduction, and gender equality.</w:t>
       </w:r>
     </w:p>
     <w:p>
@@ -7157,152 +7025,22 @@
           <w:color w:val="auto"/>
         </w:rPr>
       </w:pPr>
-      <w:sdt>
-        <w:sdtPr>
-          <w:rPr>
-            <w:rStyle w:val="SubtleEmphasis"/>
-            <w:rFonts w:ascii="Franklin Gothic Book" w:hAnsi="Franklin Gothic Book"/>
-            <w:color w:val="auto"/>
-          </w:rPr>
-          <w:id w:val="-1446849630"/>
-          <w:placeholder>
-            <w:docPart w:val="DefaultPlaceholder_1081868574"/>
-          </w:placeholder>
-          <w14:checkbox>
-            <w14:checked w14:val="0"/>
-            <w14:checkedState w14:val="2612" w14:font="MS Gothic"/>
-            <w14:uncheckedState w14:val="2610" w14:font="MS Gothic"/>
-          </w14:checkbox>
-        </w:sdtPr>
-        <w:sdtContent>
-          <w:r>
-            <w:rPr>
-              <w:rStyle w:val="SubtleEmphasis"/>
-              <w:rFonts w:ascii="MS Gothic" w:eastAsia="MS Gothic" w:hAnsi="MS Gothic"/>
-              <w:color w:val="auto"/>
-            </w:rPr>
-            <w:t>☐</w:t>
-          </w:r>
-        </w:sdtContent>
-      </w:sdt>
-      <w:r>
+      <w:r>
+        <w:t>[X] Single location or installation</w:t>
+      </w:r>
+    </w:p>
+    <w:p>
+      <w:pPr>
+        <w:pStyle w:val="Instruction"/>
+        <w:ind w:left="1080" w:hanging="360"/>
         <w:rPr>
           <w:rStyle w:val="SubtleEmphasis"/>
           <w:rFonts w:ascii="Franklin Gothic Book" w:hAnsi="Franklin Gothic Book"/>
           <w:color w:val="auto"/>
         </w:rPr>
-        <w:t xml:space="preserve">  </w:t>
-      </w:r>
-      <w:r>
-        <w:rPr>
-          <w:rStyle w:val="SubtleEmphasis"/>
-          <w:rFonts w:ascii="Franklin Gothic Book" w:hAnsi="Franklin Gothic Book"/>
-          <w:color w:val="auto"/>
-        </w:rPr>
-        <w:t>S</w:t>
-      </w:r>
-      <w:r>
-        <w:rPr>
-          <w:rStyle w:val="SubtleEmphasis"/>
-          <w:rFonts w:ascii="Franklin Gothic Book" w:hAnsi="Franklin Gothic Book"/>
-          <w:color w:val="auto"/>
-        </w:rPr>
-        <w:t>ingle location or installation</w:t>
-      </w:r>
-    </w:p>
-    <w:p>
-      <w:pPr>
-        <w:pStyle w:val="Instruction"/>
-        <w:ind w:left="1080" w:hanging="360"/>
-        <w:rPr>
-          <w:rStyle w:val="SubtleEmphasis"/>
-          <w:rFonts w:ascii="Franklin Gothic Book" w:hAnsi="Franklin Gothic Book"/>
-          <w:color w:val="auto"/>
-        </w:rPr>
-      </w:pPr>
-      <w:sdt>
-        <w:sdtPr>
-          <w:rPr>
-            <w:rStyle w:val="SubtleEmphasis"/>
-            <w:rFonts w:ascii="Franklin Gothic Book" w:hAnsi="Franklin Gothic Book"/>
-            <w:color w:val="auto"/>
-          </w:rPr>
-          <w:id w:val="-407459910"/>
-          <w:placeholder>
-            <w:docPart w:val="DefaultPlaceholder_1081868574"/>
-          </w:placeholder>
-          <w14:checkbox>
-            <w14:checked w14:val="0"/>
-            <w14:checkedState w14:val="2612" w14:font="MS Gothic"/>
-            <w14:uncheckedState w14:val="2610" w14:font="MS Gothic"/>
-          </w14:checkbox>
-        </w:sdtPr>
-        <w:sdtContent>
-          <w:r>
-            <w:rPr>
-              <w:rStyle w:val="SubtleEmphasis"/>
-              <w:rFonts w:ascii="MS Gothic" w:eastAsia="MS Gothic" w:hAnsi="MS Gothic"/>
-              <w:color w:val="auto"/>
-            </w:rPr>
-            <w:t>☐</w:t>
-          </w:r>
-        </w:sdtContent>
-      </w:sdt>
-      <w:r>
-        <w:rPr>
-          <w:rStyle w:val="SubtleEmphasis"/>
-          <w:rFonts w:ascii="Franklin Gothic Book" w:hAnsi="Franklin Gothic Book"/>
-          <w:color w:val="auto"/>
-        </w:rPr>
-        <w:t xml:space="preserve">  </w:t>
-      </w:r>
-      <w:r>
-        <w:rPr>
-          <w:rStyle w:val="SubtleEmphasis"/>
-          <w:rFonts w:ascii="Franklin Gothic Book" w:hAnsi="Franklin Gothic Book"/>
-          <w:color w:val="auto"/>
-        </w:rPr>
-        <w:t>M</w:t>
-      </w:r>
-      <w:r>
-        <w:rPr>
-          <w:rStyle w:val="SubtleEmphasis"/>
-          <w:rFonts w:ascii="Franklin Gothic Book" w:hAnsi="Franklin Gothic Book"/>
-          <w:color w:val="auto"/>
-        </w:rPr>
-        <w:t xml:space="preserve">ultiple locations or </w:t>
-      </w:r>
-      <w:r>
-        <w:rPr>
-          <w:rStyle w:val="SubtleEmphasis"/>
-          <w:rFonts w:ascii="Franklin Gothic Book" w:hAnsi="Franklin Gothic Book"/>
-          <w:color w:val="auto"/>
-        </w:rPr>
-        <w:t>project activity instances</w:t>
-      </w:r>
-      <w:r>
-        <w:rPr>
-          <w:rStyle w:val="SubtleEmphasis"/>
-          <w:rFonts w:ascii="Franklin Gothic Book" w:hAnsi="Franklin Gothic Book"/>
-          <w:color w:val="auto"/>
-        </w:rPr>
-        <w:t xml:space="preserve"> (</w:t>
-      </w:r>
-      <w:r>
-        <w:rPr>
-          <w:rStyle w:val="SubtleEmphasis"/>
-          <w:rFonts w:ascii="Franklin Gothic Book" w:hAnsi="Franklin Gothic Book"/>
-          <w:color w:val="auto"/>
-        </w:rPr>
-        <w:t>but not a grouped project</w:t>
-      </w:r>
-      <w:r>
-        <w:rPr>
-          <w:rStyle w:val="SubtleEmphasis"/>
-          <w:rFonts w:ascii="Franklin Gothic Book" w:hAnsi="Franklin Gothic Book"/>
-          <w:color w:val="auto"/>
-        </w:rPr>
-        <w:t>)</w:t>
+      </w:pPr>
+      <w:r>
+        <w:t>[ ] Multiple locations or project activity instances (but not a grouped project)</w:t>
       </w:r>
     </w:p>
     <w:p>
@@ -7318,75 +7056,16 @@
           <w:lang w:val="en-US"/>
         </w:rPr>
       </w:pPr>
-      <w:sdt>
-        <w:sdtPr>
-          <w:rPr>
-            <w:rStyle w:val="SubtleEmphasis"/>
-            <w:rFonts w:ascii="Franklin Gothic Book" w:hAnsi="Franklin Gothic Book"/>
-            <w:color w:val="auto"/>
-          </w:rPr>
-          <w:id w:val="1866633950"/>
-          <w:placeholder>
-            <w:docPart w:val="DefaultPlaceholder_1081868574"/>
-          </w:placeholder>
-          <w14:checkbox>
-            <w14:checked w14:val="0"/>
-            <w14:checkedState w14:val="2612" w14:font="MS Gothic"/>
-            <w14:uncheckedState w14:val="2610" w14:font="MS Gothic"/>
-          </w14:checkbox>
-        </w:sdtPr>
-        <w:sdtContent>
-          <w:r>
-            <w:rPr>
-              <w:rStyle w:val="SubtleEmphasis"/>
-              <w:rFonts w:ascii="MS Gothic" w:eastAsia="MS Gothic" w:hAnsi="MS Gothic" w:hint="eastAsia"/>
-              <w:color w:val="auto"/>
-            </w:rPr>
-            <w:t>☐</w:t>
-          </w:r>
-        </w:sdtContent>
-      </w:sdt>
-      <w:r>
-        <w:rPr>
-          <w:rStyle w:val="SubtleEmphasis"/>
-          <w:rFonts w:ascii="Franklin Gothic Book" w:hAnsi="Franklin Gothic Book"/>
-          <w:color w:val="auto"/>
-        </w:rPr>
-        <w:t xml:space="preserve">  </w:t>
-      </w:r>
-      <w:r>
-        <w:rPr>
-          <w:rStyle w:val="SubtleEmphasis"/>
-          <w:rFonts w:ascii="Franklin Gothic Book" w:hAnsi="Franklin Gothic Book"/>
-          <w:color w:val="auto"/>
-        </w:rPr>
-        <w:t>G</w:t>
-      </w:r>
-      <w:r>
-        <w:rPr>
-          <w:rStyle w:val="SubtleEmphasis"/>
-          <w:rFonts w:ascii="Franklin Gothic Book" w:hAnsi="Franklin Gothic Book"/>
-          <w:color w:val="auto"/>
-        </w:rPr>
-        <w:t xml:space="preserve">rouped </w:t>
-      </w:r>
-      <w:proofErr w:type="gramStart"/>
-      <w:r>
-        <w:rPr>
-          <w:rStyle w:val="SubtleEmphasis"/>
-          <w:rFonts w:ascii="Franklin Gothic Book" w:hAnsi="Franklin Gothic Book"/>
-          <w:color w:val="auto"/>
-        </w:rPr>
-        <w:t>project</w:t>
-      </w:r>
-      <w:proofErr w:type="gramEnd"/>
+      <w:r>
+        <w:t>[ ] Grouped project</w:t>
+      </w:r>
     </w:p>
     <w:p>
       <w:pPr>
         <w:pStyle w:val="Heading3"/>
       </w:pPr>
       <w:r>
-        <w:t>Grouped project design</w:t>
+        <w:t>[ ] Grouped project design</w:t>
       </w:r>
     </w:p>
     <w:p>

</xml_diff>

<commit_message>
WORKING, ALMOST PERFECT I THINK
</commit_message>
<xml_diff>
--- a/auto_pdd_output/AutoPDD_prime_road.docx
+++ b/auto_pdd_output/AutoPDD_prime_road.docx
@@ -5582,7 +5582,7 @@
         </w:rPr>
       </w:pPr>
       <w:r>
-        <w:t>The project involves developing and operating a 60-megawatt alternating current (MWac) solar photovoltaic power plant. It will install 78 MW of direct current solar photovoltaic capacity using innovative bifacial modules and a single-axis tracking mounting system to increase energy generation and decrease cost per kWh. The plant will be equipped with 535 Watt-peak monocrystalline bifacial photovoltaic modules, totaling 164,248 PV modules. The system includes 20 subsystems, each with a 3150k VA Box – Transformer, and 343 sets of 175kW string inverters.</w:t>
+        <w:t>The project involves the development and operation of a 60-megawatt alternating current (MWac) solar photovoltaic (PV) power plant. It will install 78 MW of direct current solar photovoltaic capacity using innovative bifacial modules and a single-axis tracking mounting system. The solar plant is designed to be equipped with 535 Watt-peak monocrystalline bifacial photovoltaic modules, totaling 164,248 PV modules. These modules will be installed on an East-West single-axis tracking system. The plant is composed of 20 subsystems, each with a 3150k VA Box – Transformer, 343 sets of 175kW string inverters, and 3 weather stations.</w:t>
       </w:r>
     </w:p>
     <w:p>
@@ -5611,7 +5611,7 @@
         </w:rPr>
       </w:pPr>
       <w:r>
-        <w:t>The project is the Prime Road National Solar Park Project in Cambodia, located in Kampong Chhnang Province, 70 kilometers from the capital, Phnom Penh. Specifically, the 60MW solar plant covers an area of 97 hectares within the planned National Solar Park, situated in Prey Chrov Village, Kbal Toeuk Commune, Toek Phos District of Kampong Chhnang province.</w:t>
+        <w:t>The Prime Road National Solar Park Project is located in Kampong Chhnang Province, Cambodia. More specifically, the 60MW solar plant covers an area of 97 hectares within the planned 250-hectare National Solar Park. It is situated in Kbal Toeuk commune, Toeuk Phos district, Kampong Chhnang province, approximately 70 kilometers from the capital, Phnom Penh. The National Solar Park is located in Prey Chrov Village, Kbal Toeuk Commune, Toek Phos District of Kampong Chhnang province.</w:t>
       </w:r>
     </w:p>
     <w:p>
@@ -5639,7 +5639,7 @@
         </w:rPr>
       </w:pPr>
       <w:r>
-        <w:t>The project will contribute to climate change mitigation efforts by supplying Cambodia’s electricity grid with solar power, which is a clean energy source. This transition will limit import dependence on coal and other fossil fuels, delay or defer the construction of new coal-fired plants, and reduce reliance on hydropower generation, thereby contributing to national emission reduction targets and reduced pollution impacts.</w:t>
+        <w:t>The project contributes to climate change mitigation efforts by supplying Cambodia’s electricity grid with clean solar power. This transition to clean energy sources is expected to limit import dependence on coal and other fossil fuels, delay or defer the construction of new coal-fired plants, and reduce reliance on hydropower generation. By substituting fossil fuel-based generation with solar energy, the project directly contributes to national emission reduction targets and reduced pollution impacts.</w:t>
       </w:r>
     </w:p>
     <w:p>
@@ -5668,7 +5668,7 @@
         </w:rPr>
       </w:pPr>
       <w:r>
-        <w:t>Prior to the project's implementation, Cambodia's power supply heavily depended on hydropower, coal, diesel, and imports from neighboring countries. The country faced historically high power tariffs, interrupted supply, and limited transmission and distribution networks, which hindered economic competitiveness. The 'without project' scenario implied an increase in greenhouse gas (GHG) emissions due to continued reliance on fossil fuel-based energy generation. The government's strategies highlighted the urgent need for increased investment in solar energy to reduce electricity costs and ensure long-term energy security.</w:t>
+        <w:t>Prior to the project's implementation, Cambodia's energy sector was characterized by high costs, dependence on conventional energy sources (e.g., 44% coal, 34% hydro, 4% diesel, and 18% power imports in 2017), and limited transmission/distribution networks, leading to intermittent power supply. Approximately 5 million Cambodians lacked access to electricity, relying on batteries and traditional fuels. The project site itself was previously used for commercial cassava plantations and was reportedly abandoned, consisting mainly of scrubland and paddy fields disturbed by human activity. In 2015, 22% of households in Kbal Toeuk commune (where the plant is located) lived below the national poverty line, and 61% used batteries as their primary electricity source. A 'without project' scenario predicted negative effects such as increased greenhouse gas emissions due to continued reliance on fossil fuels, slow economic development, and no improvement in living status or access to electricity.</w:t>
       </w:r>
     </w:p>
     <w:p>
@@ -5697,12 +5697,7 @@
         </w:rPr>
       </w:pPr>
       <w:r>
-        <w:t>The project is expected to reduce annual greenhouse gas emissions by 110,700 tons of carbon dioxide per annum by 2023 (as stated in the funding proposal and design framework). Another estimate indicates the operation of the 60 MW solar PV plant will avoid approximately 84,000 tons of carbon dioxide-equivalent (tCO2e) annually. For its lifetime, the project is expected to contribute to a total reduction of up to 1,760,000 tCO2e.</w:t>
-      </w:r>
-    </w:p>
-    <w:p>
-      <w:r>
-        <w:t>SECTION_ATTEMPTED</w:t>
+        <w:t>The operation of the 60 MW solar PV plant is expected to avoid approximately 84,000 tons of carbon dioxide-equivalent (tCO2e) annually. For its estimated 20-year lifetime, the project is projected to contribute to a total reduction of emissions up to 1,760,000 tCO2e. An alternative estimate states the project will reduce annual greenhouse gas emissions in the energy sector by 110,700 tons per year by 2023.</w:t>
       </w:r>
     </w:p>
     <w:p>
@@ -5733,28 +5728,7 @@
         <w:ind w:left="720"/>
       </w:pPr>
       <w:r>
-        <w:t>For</w:t>
-      </w:r>
-      <w:r>
-        <w:t xml:space="preserve"> projects undergoing</w:t>
-      </w:r>
-      <w:r>
-        <w:t xml:space="preserve"> crediting period renewal, </w:t>
-      </w:r>
-      <w:r>
-        <w:t xml:space="preserve">include the audit history of the </w:t>
-      </w:r>
-      <w:r>
-        <w:t>project using the table below</w:t>
-      </w:r>
-      <w:r>
-        <w:t xml:space="preserve">. For the project validation, state the validation date in the </w:t>
-      </w:r>
-      <w:r>
-        <w:t>Period</w:t>
-      </w:r>
-      <w:r>
-        <w:t xml:space="preserve"> column. This table should include all monitoring periods, including the period of this report.</w:t>
+        <w:t>24 March 2021</w:t>
       </w:r>
     </w:p>
     <w:p>
@@ -6065,7 +6039,7 @@
           </w:tcPr>
           <w:p>
             <w:r>
-              <w:t>ADB Safeguard Policy Statement (2009); IFC Performance Standards (2012)</w:t>
+              <w:t>ADB Safeguard Policy Statement 2009 and IFC Performance Standards 2012</w:t>
             </w:r>
           </w:p>
         </w:tc>
@@ -6083,7 +6057,7 @@
           </w:tcPr>
           <w:p>
             <w:r>
-              <w:t>Asian Development Bank; IFC</w:t>
+              <w:t>Prime Road Alternative (Cambodia) Co. Ltd.</w:t>
             </w:r>
           </w:p>
         </w:tc>
@@ -6246,11 +6220,9 @@
       <w:pPr>
         <w:pStyle w:val="Heading2"/>
       </w:pPr>
-      <w:bookmarkStart w:id="16" w:name="_Toc164073102"/>
-      <w:r>
-        <w:t>Sectoral Scope and Project Type</w:t>
-      </w:r>
-      <w:bookmarkEnd w:id="16"/>
+      <w:r>
+        <w:t>Energy</w:t>
+      </w:r>
     </w:p>
     <w:p>
       <w:pPr>
@@ -6637,7 +6609,7 @@
     </w:tbl>
     <w:p>
       <w:r>
-        <w:t>SECTION_ATTEMPTED</w:t>
+        <w:t>SECTION_COMPLETE</w:t>
       </w:r>
     </w:p>
     <w:p>
@@ -6701,55 +6673,7 @@
         </w:rPr>
       </w:pPr>
       <w:r>
-        <w:rPr>
-          <w:rFonts w:eastAsia="Franklin Gothic Book" w:cs="Franklin Gothic Book"/>
-          <w:color w:val="404040" w:themeColor="text1" w:themeTint="BF"/>
-        </w:rPr>
-        <w:t>Justify that the project activity is included under the</w:t>
-      </w:r>
-      <w:r>
-        <w:rPr>
-          <w:rFonts w:eastAsia="Franklin Gothic Book" w:cs="Franklin Gothic Book"/>
-          <w:color w:val="404040" w:themeColor="text1" w:themeTint="BF"/>
-        </w:rPr>
-        <w:t xml:space="preserve"> scope of the</w:t>
-      </w:r>
-      <w:r>
-        <w:rPr>
-          <w:rFonts w:eastAsia="Franklin Gothic Book" w:cs="Franklin Gothic Book"/>
-          <w:color w:val="404040" w:themeColor="text1" w:themeTint="BF"/>
-        </w:rPr>
-        <w:t xml:space="preserve"> VCS </w:t>
-      </w:r>
-      <w:r>
-        <w:rPr>
-          <w:rFonts w:eastAsia="Franklin Gothic Book" w:cs="Franklin Gothic Book"/>
-          <w:color w:val="404040" w:themeColor="text1" w:themeTint="BF"/>
-        </w:rPr>
-        <w:t>Program</w:t>
-      </w:r>
-      <w:r>
-        <w:rPr>
-          <w:rFonts w:eastAsia="Franklin Gothic Book" w:cs="Franklin Gothic Book"/>
-          <w:color w:val="404040" w:themeColor="text1" w:themeTint="BF"/>
-        </w:rPr>
-        <w:t xml:space="preserve"> and not excluded under Table 2.1 of the </w:t>
-      </w:r>
-      <w:r>
-        <w:rPr>
-          <w:rFonts w:eastAsia="Franklin Gothic Book" w:cs="Franklin Gothic Book"/>
-          <w:i w:val="0"/>
-          <w:iCs w:val="0"/>
-          <w:color w:val="404040" w:themeColor="text1" w:themeTint="BF"/>
-        </w:rPr>
-        <w:t>VCS Standard</w:t>
-      </w:r>
-      <w:r>
-        <w:rPr>
-          <w:rFonts w:eastAsia="Franklin Gothic Book" w:cs="Franklin Gothic Book"/>
-          <w:color w:val="404040" w:themeColor="text1" w:themeTint="BF"/>
-        </w:rPr>
-        <w:t>.</w:t>
+        <w:t>The project is a 60 MW solar photovoltaic power plant aiming to reduce annual greenhouse gas emissions in the energy sector by 110,700 tons per year (Prime Road FUNDING PROPOSAL.pdf, page 2). The operation will avoid approximately 84,000 tons of carbon dioxide-equivalent (tCO2e) annually. For a lifetime, the project will contribute to the reduction of emissions up to 1,760,000 tCO2e (Prime Road ENVIRONMENTAL IMPACT.pdf, page iii). This aligns with climate change mitigation efforts, which are typically within the scope of GHG programs. However, explicit justification regarding inclusion under the VCS Program scope and confirmation of non-exclusion under Table 2.1 of the VCS Standard is INFO_NOT_FOUND.</w:t>
       </w:r>
     </w:p>
     <w:p>
@@ -6765,81 +6689,7 @@
         </w:rPr>
       </w:pPr>
       <w:r>
-        <w:rPr>
-          <w:rFonts w:eastAsia="Franklin Gothic Book" w:cs="Franklin Gothic Book"/>
-          <w:color w:val="404040" w:themeColor="text1" w:themeTint="BF"/>
-        </w:rPr>
-        <w:t>Provide information to demonstrate that the project meets requirements related to</w:t>
-      </w:r>
-      <w:r>
-        <w:rPr>
-          <w:rFonts w:eastAsia="Franklin Gothic Book" w:cs="Franklin Gothic Book"/>
-          <w:color w:val="404040" w:themeColor="text1" w:themeTint="BF"/>
-        </w:rPr>
-        <w:t xml:space="preserve"> the </w:t>
-      </w:r>
-      <w:r>
-        <w:rPr>
-          <w:rFonts w:eastAsia="Franklin Gothic Book" w:cs="Franklin Gothic Book"/>
-          <w:color w:val="404040" w:themeColor="text1" w:themeTint="BF"/>
-        </w:rPr>
-        <w:t xml:space="preserve">pipeline listing </w:t>
-      </w:r>
-      <w:r>
-        <w:rPr>
-          <w:rFonts w:eastAsia="Franklin Gothic Book" w:cs="Franklin Gothic Book"/>
-          <w:color w:val="404040" w:themeColor="text1" w:themeTint="BF"/>
-        </w:rPr>
-        <w:t>deadline</w:t>
-      </w:r>
-      <w:r>
-        <w:rPr>
-          <w:rFonts w:eastAsia="Franklin Gothic Book" w:cs="Franklin Gothic Book"/>
-          <w:color w:val="404040" w:themeColor="text1" w:themeTint="BF"/>
-        </w:rPr>
-        <w:t xml:space="preserve">, </w:t>
-      </w:r>
-      <w:r>
-        <w:rPr>
-          <w:rFonts w:eastAsia="Franklin Gothic Book" w:cs="Franklin Gothic Book"/>
-          <w:color w:val="404040" w:themeColor="text1" w:themeTint="BF"/>
-        </w:rPr>
-        <w:t xml:space="preserve">the </w:t>
-      </w:r>
-      <w:r>
-        <w:rPr>
-          <w:rFonts w:eastAsia="Franklin Gothic Book" w:cs="Franklin Gothic Book"/>
-          <w:color w:val="404040" w:themeColor="text1" w:themeTint="BF"/>
-        </w:rPr>
-        <w:t xml:space="preserve">opening meeting with the </w:t>
-      </w:r>
-      <w:r>
-        <w:rPr>
-          <w:rFonts w:eastAsia="Franklin Gothic Book" w:cs="Franklin Gothic Book"/>
-          <w:color w:val="404040" w:themeColor="text1" w:themeTint="BF"/>
-        </w:rPr>
-        <w:t>validation/verification body</w:t>
-      </w:r>
-      <w:r>
-        <w:rPr>
-          <w:rFonts w:eastAsia="Franklin Gothic Book" w:cs="Franklin Gothic Book"/>
-          <w:color w:val="404040" w:themeColor="text1" w:themeTint="BF"/>
-        </w:rPr>
-        <w:t xml:space="preserve">, and </w:t>
-      </w:r>
-      <w:r>
-        <w:rPr>
-          <w:rFonts w:eastAsia="Franklin Gothic Book" w:cs="Franklin Gothic Book"/>
-          <w:color w:val="404040" w:themeColor="text1" w:themeTint="BF"/>
-        </w:rPr>
-        <w:t xml:space="preserve">the </w:t>
-      </w:r>
-      <w:r>
-        <w:rPr>
-          <w:rFonts w:eastAsia="Franklin Gothic Book" w:cs="Franklin Gothic Book"/>
-          <w:color w:val="404040" w:themeColor="text1" w:themeTint="BF"/>
-        </w:rPr>
-        <w:t>validation deadline.</w:t>
+        <w:t>The documents do not provide specific information regarding VCS Program pipeline listing deadlines, opening meetings with a validation/verification body, or validation deadlines. However, the project's commercial operation date is anticipated to be June 2022, with construction scheduled to start in March 2021 (Prime Road FUNDING PROPOSAL.pdf, page 5; Prime Road ENVIRONMENTAL IMPACT.pdf, page 18).</w:t>
       </w:r>
     </w:p>
     <w:p>
@@ -6856,120 +6706,7 @@
         </w:rPr>
       </w:pPr>
       <w:r>
-        <w:rPr>
-          <w:rFonts w:eastAsia="Franklin Gothic Book" w:cs="Franklin Gothic Book"/>
-          <w:color w:val="404040" w:themeColor="text1" w:themeTint="BF"/>
-          <w:szCs w:val="21"/>
-        </w:rPr>
-        <w:t xml:space="preserve">Demonstrate that the applied </w:t>
-      </w:r>
-      <w:r>
-        <w:rPr>
-          <w:rFonts w:eastAsia="Franklin Gothic Book" w:cs="Franklin Gothic Book"/>
-          <w:color w:val="404040" w:themeColor="text1" w:themeTint="BF"/>
-          <w:szCs w:val="21"/>
-        </w:rPr>
-        <w:t>methodology is eligible under the VCS Program</w:t>
-      </w:r>
-      <w:r>
-        <w:rPr>
-          <w:rFonts w:eastAsia="Franklin Gothic Book" w:cs="Franklin Gothic Book"/>
-          <w:color w:val="404040" w:themeColor="text1" w:themeTint="BF"/>
-          <w:szCs w:val="21"/>
-        </w:rPr>
-        <w:t>.</w:t>
-      </w:r>
-      <w:r>
-        <w:rPr>
-          <w:color w:val="4F5150" w:themeColor="text2"/>
-          <w:szCs w:val="21"/>
-        </w:rPr>
-        <w:t xml:space="preserve"> </w:t>
-      </w:r>
-      <w:r>
-        <w:t xml:space="preserve">Where applying a methodology with </w:t>
-      </w:r>
-      <w:r>
-        <w:t xml:space="preserve">scale and/or </w:t>
-      </w:r>
-      <w:r>
-        <w:t>capacity limits</w:t>
-      </w:r>
-      <w:r>
-        <w:rPr>
-          <w:rFonts w:eastAsia="Franklin Gothic Book" w:cs="Franklin Gothic Book"/>
-          <w:color w:val="404040" w:themeColor="text1" w:themeTint="BF"/>
-        </w:rPr>
-        <w:t xml:space="preserve">, demonstrate that the project is not a fragmented part of a larger project or activity that would otherwise </w:t>
-      </w:r>
-      <w:r>
-        <w:rPr>
-          <w:rFonts w:eastAsia="Franklin Gothic Book" w:cs="Franklin Gothic Book"/>
-          <w:color w:val="404040" w:themeColor="text1" w:themeTint="BF"/>
-        </w:rPr>
-        <w:t xml:space="preserve">exceed </w:t>
-      </w:r>
-      <w:r>
-        <w:rPr>
-          <w:rFonts w:eastAsia="Franklin Gothic Book" w:cs="Franklin Gothic Book"/>
-          <w:color w:val="404040" w:themeColor="text1" w:themeTint="BF"/>
-        </w:rPr>
-        <w:t>such</w:t>
-      </w:r>
-      <w:r>
-        <w:rPr>
-          <w:rFonts w:eastAsia="Franklin Gothic Book" w:cs="Franklin Gothic Book"/>
-          <w:color w:val="404040" w:themeColor="text1" w:themeTint="BF"/>
-        </w:rPr>
-        <w:t xml:space="preserve"> limits.</w:t>
-      </w:r>
-      <w:r>
-        <w:rPr>
-          <w:color w:val="4F5150" w:themeColor="text2"/>
-          <w:szCs w:val="21"/>
-        </w:rPr>
-        <w:t xml:space="preserve"> </w:t>
-      </w:r>
-      <w:r>
-        <w:rPr>
-          <w:rFonts w:eastAsia="Franklin Gothic Book" w:cs="Franklin Gothic Book"/>
-          <w:color w:val="404040" w:themeColor="text1" w:themeTint="BF"/>
-        </w:rPr>
-        <w:t xml:space="preserve">If applicable, </w:t>
-      </w:r>
-      <w:r>
-        <w:rPr>
-          <w:rFonts w:eastAsia="Franklin Gothic Book" w:cs="Franklin Gothic Book"/>
-          <w:color w:val="404040" w:themeColor="text1" w:themeTint="BF"/>
-        </w:rPr>
-        <w:t xml:space="preserve">demonstrate </w:t>
-      </w:r>
-      <w:r>
-        <w:rPr>
-          <w:rFonts w:eastAsia="Franklin Gothic Book" w:cs="Franklin Gothic Book"/>
-          <w:color w:val="404040" w:themeColor="text1" w:themeTint="BF"/>
-        </w:rPr>
-        <w:t xml:space="preserve">that </w:t>
-      </w:r>
-      <w:r>
-        <w:t>no single</w:t>
-      </w:r>
-      <w:r>
-        <w:rPr>
-          <w:rFonts w:eastAsia="Franklin Gothic Book" w:cs="Franklin Gothic Book"/>
-          <w:color w:val="404040" w:themeColor="text1" w:themeTint="BF"/>
-        </w:rPr>
-        <w:t xml:space="preserve"> cluster </w:t>
-      </w:r>
-      <w:r>
-        <w:t>of project activity instances exceeds the capacity limit</w:t>
-      </w:r>
-      <w:r>
-        <w:rPr>
-          <w:rFonts w:eastAsia="Franklin Gothic Book" w:cs="Franklin Gothic Book"/>
-          <w:color w:val="404040" w:themeColor="text1" w:themeTint="BF"/>
-        </w:rPr>
-        <w:t>.</w:t>
+        <w:t>The project is explicitly stated as the first phase of the planned 100 MWac Cambodian National Solar Park Project (Prime Road FUNDING PROPOSAL.pdf, page 2). The assessment is for the design, construction, and operation of the first phase involving a 60 MW power plant (Prime Road ENVIRONMENTAL IMPACT.pdf, page i). This indicates a planned, phased development rather than fragmentation to circumvent capacity limits. However, there is no information demonstrating the eligibility of a *specific applied methodology* under the VCS Program or specific VCS-defined scale and/or capacity limits.</w:t>
       </w:r>
     </w:p>
     <w:p>
@@ -6986,25 +6723,7 @@
         </w:rPr>
       </w:pPr>
       <w:r>
-        <w:rPr>
-          <w:rFonts w:eastAsia="Franklin Gothic Book" w:cs="Franklin Gothic Book"/>
-          <w:color w:val="404040" w:themeColor="text1" w:themeTint="BF"/>
-        </w:rPr>
-        <w:t>Include any o</w:t>
-      </w:r>
-      <w:r>
-        <w:rPr>
-          <w:rFonts w:eastAsia="Franklin Gothic Book" w:cs="Franklin Gothic Book"/>
-          <w:color w:val="404040" w:themeColor="text1" w:themeTint="BF"/>
-        </w:rPr>
-        <w:t>ther</w:t>
-      </w:r>
-      <w:r>
-        <w:rPr>
-          <w:rFonts w:eastAsia="Franklin Gothic Book" w:cs="Franklin Gothic Book"/>
-          <w:color w:val="404040" w:themeColor="text1" w:themeTint="BF"/>
-        </w:rPr>
-        <w:t xml:space="preserve"> relevant eligibility information.</w:t>
+        <w:t>The project is categorized as Effective Gender Mainstreaming (EGM) (Prime Road FUNDING PROPOSAL.pdf, page 4; Prime Road GENDER ACTION PLAN.pdf, page 2). The land for the 60 MW solar plant (97 ha) was leased from EDC, which purchased it from owners through a negotiated process at market rates on a willing seller-willing buyer basis. An external independent expert confirmed that negotiations were free, fair, and transparent and did not cause involuntary displacement impacts (Prime Road ENVIRONMENTAL IMPACT.pdf, page iii, 130-131). The project site was historically modified for use as cassava plantations and is described as a modified environment (scrubland with scattered trees and paddy fields), with no habitats or species of particular conservation value in the project area of influence (Prime Road ENVIRONMENTAL IMPACT.pdf, page 92, 134, 185).</w:t>
       </w:r>
     </w:p>
     <w:p>
@@ -7048,74 +6767,7 @@
         </w:rPr>
       </w:pPr>
       <w:r>
-        <w:rPr>
-          <w:rFonts w:eastAsia="Franklin Gothic Book" w:cs="Franklin Gothic Book"/>
-          <w:color w:val="404040" w:themeColor="text1" w:themeTint="BF"/>
-        </w:rPr>
-        <w:t>J</w:t>
-      </w:r>
-      <w:r>
-        <w:rPr>
-          <w:rFonts w:eastAsia="Franklin Gothic Book" w:cs="Franklin Gothic Book"/>
-          <w:color w:val="404040" w:themeColor="text1" w:themeTint="BF"/>
-        </w:rPr>
-        <w:t>ustify</w:t>
-      </w:r>
-      <w:r>
-        <w:rPr>
-          <w:rFonts w:eastAsia="Franklin Gothic Book" w:cs="Franklin Gothic Book"/>
-          <w:color w:val="404040" w:themeColor="text1" w:themeTint="BF"/>
-        </w:rPr>
-        <w:t xml:space="preserve"> and demonstrate that </w:t>
-      </w:r>
-      <w:r>
-        <w:rPr>
-          <w:rFonts w:eastAsia="Franklin Gothic Book" w:cs="Franklin Gothic Book"/>
-          <w:color w:val="404040" w:themeColor="text1" w:themeTint="BF"/>
-        </w:rPr>
-        <w:t>all</w:t>
-      </w:r>
-      <w:r>
-        <w:rPr>
-          <w:rFonts w:eastAsia="Franklin Gothic Book" w:cs="Franklin Gothic Book"/>
-          <w:color w:val="404040" w:themeColor="text1" w:themeTint="BF"/>
-        </w:rPr>
-        <w:t xml:space="preserve"> </w:t>
-      </w:r>
-      <w:r>
-        <w:rPr>
-          <w:rFonts w:eastAsia="Franklin Gothic Book" w:cs="Franklin Gothic Book"/>
-          <w:color w:val="404040" w:themeColor="text1" w:themeTint="BF"/>
-        </w:rPr>
-        <w:t>selected</w:t>
-      </w:r>
-      <w:r>
-        <w:rPr>
-          <w:rFonts w:eastAsia="Franklin Gothic Book" w:cs="Franklin Gothic Book"/>
-          <w:color w:val="404040" w:themeColor="text1" w:themeTint="BF"/>
-        </w:rPr>
-        <w:t xml:space="preserve"> AFOLU project categor</w:t>
-      </w:r>
-      <w:r>
-        <w:rPr>
-          <w:rFonts w:eastAsia="Franklin Gothic Book" w:cs="Franklin Gothic Book"/>
-          <w:color w:val="404040" w:themeColor="text1" w:themeTint="BF"/>
-        </w:rPr>
-        <w:t>ies are</w:t>
-      </w:r>
-      <w:r>
-        <w:rPr>
-          <w:rFonts w:eastAsia="Franklin Gothic Book" w:cs="Franklin Gothic Book"/>
-          <w:color w:val="404040" w:themeColor="text1" w:themeTint="BF"/>
-        </w:rPr>
-        <w:t xml:space="preserve"> appropriate</w:t>
-      </w:r>
-      <w:r>
-        <w:rPr>
-          <w:rFonts w:eastAsia="Franklin Gothic Book" w:cs="Franklin Gothic Book"/>
-          <w:color w:val="404040" w:themeColor="text1" w:themeTint="BF"/>
-        </w:rPr>
-        <w:t xml:space="preserve"> and that all related category requirements are met.</w:t>
+        <w:t>This project is a solar photovoltaic power plant, which falls under the energy sector, not an AFOLU (Agriculture, Forestry and Other Land Use) project category. Therefore, this section is INFO_NOT_FOUND.</w:t>
       </w:r>
     </w:p>
     <w:p>
@@ -7131,108 +6783,7 @@
         </w:rPr>
       </w:pPr>
       <w:r>
-        <w:rPr>
-          <w:color w:val="4F5150" w:themeColor="text2"/>
-          <w:szCs w:val="21"/>
-        </w:rPr>
-        <w:t xml:space="preserve">Provide evidence that native ecosystems have not been converted, </w:t>
-      </w:r>
-      <w:r>
-        <w:rPr>
-          <w:color w:val="4F5150" w:themeColor="text2"/>
-          <w:szCs w:val="21"/>
-        </w:rPr>
-        <w:t xml:space="preserve">cleared, </w:t>
-      </w:r>
-      <w:r>
-        <w:rPr>
-          <w:color w:val="4F5150" w:themeColor="text2"/>
-          <w:szCs w:val="21"/>
-        </w:rPr>
-        <w:t>drained</w:t>
-      </w:r>
-      <w:r>
-        <w:rPr>
-          <w:color w:val="4F5150" w:themeColor="text2"/>
-          <w:szCs w:val="21"/>
-        </w:rPr>
-        <w:t>,</w:t>
-      </w:r>
-      <w:r>
-        <w:rPr>
-          <w:color w:val="4F5150" w:themeColor="text2"/>
-          <w:szCs w:val="21"/>
-        </w:rPr>
-        <w:t xml:space="preserve"> or degraded to generate GHG credits</w:t>
-      </w:r>
-      <w:r>
-        <w:rPr>
-          <w:color w:val="4F5150" w:themeColor="text2"/>
-          <w:szCs w:val="21"/>
-        </w:rPr>
-        <w:t xml:space="preserve"> in Section</w:t>
-      </w:r>
-      <w:r>
-        <w:rPr>
-          <w:color w:val="4F5150" w:themeColor="text2"/>
-          <w:szCs w:val="21"/>
-        </w:rPr>
-        <w:t xml:space="preserve"> </w:t>
-      </w:r>
-      <w:r>
-        <w:rPr>
-          <w:color w:val="4F5150" w:themeColor="text2"/>
-          <w:szCs w:val="21"/>
-        </w:rPr>
-        <w:fldChar w:fldCharType="begin"/>
-      </w:r>
-      <w:r>
-        <w:rPr>
-          <w:color w:val="4F5150" w:themeColor="text2"/>
-          <w:szCs w:val="21"/>
-        </w:rPr>
-        <w:instrText xml:space="preserve"> REF _Ref143672315 \r \h </w:instrText>
-      </w:r>
-      <w:r>
-        <w:rPr>
-          <w:color w:val="4F5150" w:themeColor="text2"/>
-          <w:szCs w:val="21"/>
-        </w:rPr>
-      </w:r>
-      <w:r>
-        <w:rPr>
-          <w:color w:val="4F5150" w:themeColor="text2"/>
-          <w:szCs w:val="21"/>
-        </w:rPr>
-        <w:fldChar w:fldCharType="separate"/>
-      </w:r>
-      <w:r>
-        <w:rPr>
-          <w:color w:val="4F5150" w:themeColor="text2"/>
-          <w:szCs w:val="21"/>
-        </w:rPr>
-        <w:t>2.4.3</w:t>
-      </w:r>
-      <w:r>
-        <w:rPr>
-          <w:color w:val="4F5150" w:themeColor="text2"/>
-          <w:szCs w:val="21"/>
-        </w:rPr>
-        <w:fldChar w:fldCharType="end"/>
-      </w:r>
-      <w:r>
-        <w:rPr>
-          <w:color w:val="4F5150" w:themeColor="text2"/>
-          <w:szCs w:val="21"/>
-        </w:rPr>
-        <w:t xml:space="preserve"> below</w:t>
-      </w:r>
-      <w:r>
-        <w:rPr>
-          <w:color w:val="4F5150" w:themeColor="text2"/>
-          <w:szCs w:val="21"/>
-        </w:rPr>
-        <w:t xml:space="preserve">. </w:t>
+        <w:t>The project is a solar power plant, not intended to generate GHG credits through AFOLU activities. However, it is noted that the solar plant site is located in a modified environment historically used for cassava plantations and described as scrubland and paddy fields, disturbed by human activity. A biodiversity assessment confirmed no habitats or species of conservation value in the project area of influence (Prime Road ENVIRONMENTAL IMPACT.pdf, page iii, 92, 134, 185).</w:t>
       </w:r>
     </w:p>
     <w:p>
@@ -7248,126 +6799,7 @@
         </w:rPr>
       </w:pPr>
       <w:r>
-        <w:rPr>
-          <w:color w:val="4F5150" w:themeColor="text2"/>
-          <w:szCs w:val="21"/>
-        </w:rPr>
-        <w:t>For ARR, ALM, WRC</w:t>
-      </w:r>
-      <w:r>
-        <w:rPr>
-          <w:color w:val="4F5150" w:themeColor="text2"/>
-          <w:szCs w:val="21"/>
-        </w:rPr>
-        <w:t>,</w:t>
-      </w:r>
-      <w:r>
-        <w:rPr>
-          <w:color w:val="4F5150" w:themeColor="text2"/>
-          <w:szCs w:val="21"/>
-        </w:rPr>
-        <w:t xml:space="preserve"> or </w:t>
-      </w:r>
-      <w:proofErr w:type="spellStart"/>
-      <w:r>
-        <w:rPr>
-          <w:color w:val="4F5150" w:themeColor="text2"/>
-          <w:szCs w:val="21"/>
-        </w:rPr>
-        <w:t>ACoGS</w:t>
-      </w:r>
-      <w:proofErr w:type="spellEnd"/>
-      <w:r>
-        <w:rPr>
-          <w:color w:val="4F5150" w:themeColor="text2"/>
-          <w:szCs w:val="21"/>
-        </w:rPr>
-        <w:t xml:space="preserve"> project areas, provide evidence that </w:t>
-      </w:r>
-      <w:proofErr w:type="gramStart"/>
-      <w:r>
-        <w:rPr>
-          <w:color w:val="4F5150" w:themeColor="text2"/>
-          <w:szCs w:val="21"/>
-        </w:rPr>
-        <w:t>clearing</w:t>
-      </w:r>
-      <w:proofErr w:type="gramEnd"/>
-      <w:r>
-        <w:rPr>
-          <w:color w:val="4F5150" w:themeColor="text2"/>
-          <w:szCs w:val="21"/>
-        </w:rPr>
-        <w:t xml:space="preserve"> </w:t>
-      </w:r>
-      <w:r>
-        <w:rPr>
-          <w:color w:val="4F5150" w:themeColor="text2"/>
-          <w:szCs w:val="21"/>
-        </w:rPr>
-        <w:t>or conversion did not take place within 10 years of the project start date</w:t>
-      </w:r>
-      <w:r>
-        <w:rPr>
-          <w:color w:val="4F5150" w:themeColor="text2"/>
-          <w:szCs w:val="21"/>
-        </w:rPr>
-        <w:t xml:space="preserve"> in Section </w:t>
-      </w:r>
-      <w:r>
-        <w:rPr>
-          <w:color w:val="4F5150" w:themeColor="text2"/>
-          <w:szCs w:val="21"/>
-        </w:rPr>
-        <w:fldChar w:fldCharType="begin"/>
-      </w:r>
-      <w:r>
-        <w:rPr>
-          <w:color w:val="4F5150" w:themeColor="text2"/>
-          <w:szCs w:val="21"/>
-        </w:rPr>
-        <w:instrText xml:space="preserve"> REF _Ref143672315 \r \h </w:instrText>
-      </w:r>
-      <w:r>
-        <w:rPr>
-          <w:color w:val="4F5150" w:themeColor="text2"/>
-          <w:szCs w:val="21"/>
-        </w:rPr>
-      </w:r>
-      <w:r>
-        <w:rPr>
-          <w:color w:val="4F5150" w:themeColor="text2"/>
-          <w:szCs w:val="21"/>
-        </w:rPr>
-        <w:fldChar w:fldCharType="separate"/>
-      </w:r>
-      <w:r>
-        <w:rPr>
-          <w:color w:val="4F5150" w:themeColor="text2"/>
-          <w:szCs w:val="21"/>
-        </w:rPr>
-        <w:t>2.4.3</w:t>
-      </w:r>
-      <w:r>
-        <w:rPr>
-          <w:color w:val="4F5150" w:themeColor="text2"/>
-          <w:szCs w:val="21"/>
-        </w:rPr>
-        <w:fldChar w:fldCharType="end"/>
-      </w:r>
-      <w:r>
-        <w:rPr>
-          <w:color w:val="4F5150" w:themeColor="text2"/>
-          <w:szCs w:val="21"/>
-        </w:rPr>
-        <w:t xml:space="preserve"> below</w:t>
-      </w:r>
-      <w:r>
-        <w:rPr>
-          <w:color w:val="4F5150" w:themeColor="text2"/>
-          <w:szCs w:val="21"/>
-        </w:rPr>
-        <w:t>.</w:t>
+        <w:t>This project is a solar photovoltaic power plant and does not fall under ARR, ALM, WRC, or ACoGS project areas. Therefore, this specific requirement is INFO_NOT_FOUND. However, the site was "historically modified for use as cassava plantations" and later abandoned, indicating prior human disturbance (Prime Road ENVIRONMENTAL IMPACT.pdf, page 111, 134). The project start date is around 2021 (construction).</w:t>
       </w:r>
     </w:p>
     <w:p>
@@ -7399,149 +6831,7 @@
         </w:rPr>
       </w:pPr>
       <w:r>
-        <w:rPr>
-          <w:rFonts w:eastAsia="Franklin Gothic Book" w:cs="Franklin Gothic Book"/>
-          <w:color w:val="404040" w:themeColor="text1" w:themeTint="BF"/>
-        </w:rPr>
-        <w:t>For tran</w:t>
-      </w:r>
-      <w:r>
-        <w:rPr>
-          <w:rFonts w:eastAsia="Franklin Gothic Book" w:cs="Franklin Gothic Book"/>
-          <w:color w:val="404040" w:themeColor="text1" w:themeTint="BF"/>
-        </w:rPr>
-        <w:t xml:space="preserve">sfer projects and CPAs seeking registration, justify how eligibility conditions have been met. The response should justify </w:t>
-      </w:r>
-      <w:r>
-        <w:rPr>
-          <w:rFonts w:eastAsia="Franklin Gothic Book" w:cs="Franklin Gothic Book"/>
-          <w:color w:val="404040" w:themeColor="text1" w:themeTint="BF"/>
-        </w:rPr>
-        <w:t xml:space="preserve">how </w:t>
-      </w:r>
-      <w:r>
-        <w:rPr>
-          <w:rFonts w:eastAsia="Franklin Gothic Book" w:cs="Franklin Gothic Book"/>
-          <w:color w:val="404040" w:themeColor="text1" w:themeTint="BF"/>
-        </w:rPr>
-        <w:t xml:space="preserve">the </w:t>
-      </w:r>
-      <w:r>
-        <w:rPr>
-          <w:rFonts w:eastAsia="Franklin Gothic Book" w:cs="Franklin Gothic Book"/>
-          <w:color w:val="404040" w:themeColor="text1" w:themeTint="BF"/>
-        </w:rPr>
-        <w:t>criteria</w:t>
-      </w:r>
-      <w:r>
-        <w:rPr>
-          <w:rFonts w:eastAsia="Franklin Gothic Book" w:cs="Franklin Gothic Book"/>
-          <w:color w:val="404040" w:themeColor="text1" w:themeTint="BF"/>
-        </w:rPr>
-        <w:t xml:space="preserve"> </w:t>
-      </w:r>
-      <w:r>
-        <w:rPr>
-          <w:rFonts w:eastAsia="Franklin Gothic Book" w:cs="Franklin Gothic Book"/>
-          <w:color w:val="404040" w:themeColor="text1" w:themeTint="BF"/>
-        </w:rPr>
-        <w:t xml:space="preserve">in Appendix 2 </w:t>
-      </w:r>
-      <w:r>
-        <w:rPr>
-          <w:rFonts w:eastAsia="Franklin Gothic Book" w:cs="Franklin Gothic Book"/>
-          <w:color w:val="404040" w:themeColor="text1" w:themeTint="BF"/>
-        </w:rPr>
-        <w:t xml:space="preserve">and </w:t>
-      </w:r>
-      <w:r>
-        <w:rPr>
-          <w:rFonts w:eastAsia="Franklin Gothic Book" w:cs="Franklin Gothic Book"/>
-          <w:color w:val="404040" w:themeColor="text1" w:themeTint="BF"/>
-        </w:rPr>
-        <w:t>Section 3.2</w:t>
-      </w:r>
-      <w:r>
-        <w:rPr>
-          <w:rFonts w:eastAsia="Franklin Gothic Book" w:cs="Franklin Gothic Book"/>
-          <w:color w:val="404040" w:themeColor="text1" w:themeTint="BF"/>
-        </w:rPr>
-        <w:t>3</w:t>
-      </w:r>
-      <w:r>
-        <w:rPr>
-          <w:rFonts w:eastAsia="Franklin Gothic Book" w:cs="Franklin Gothic Book"/>
-          <w:color w:val="404040" w:themeColor="text1" w:themeTint="BF"/>
-        </w:rPr>
-        <w:t xml:space="preserve"> (</w:t>
-      </w:r>
-      <w:r>
-        <w:rPr>
-          <w:rFonts w:eastAsia="Franklin Gothic Book" w:cs="Franklin Gothic Book"/>
-          <w:color w:val="404040" w:themeColor="text1" w:themeTint="BF"/>
-        </w:rPr>
-        <w:t xml:space="preserve">Double Counting and </w:t>
-      </w:r>
-      <w:r>
-        <w:rPr>
-          <w:rFonts w:eastAsia="Franklin Gothic Book" w:cs="Franklin Gothic Book"/>
-          <w:color w:val="404040" w:themeColor="text1" w:themeTint="BF"/>
-        </w:rPr>
-        <w:t xml:space="preserve">Participation under </w:t>
-      </w:r>
-      <w:r>
-        <w:rPr>
-          <w:rFonts w:eastAsia="Franklin Gothic Book" w:cs="Franklin Gothic Book"/>
-          <w:color w:val="404040" w:themeColor="text1" w:themeTint="BF"/>
-        </w:rPr>
-        <w:t>O</w:t>
-      </w:r>
-      <w:r>
-        <w:rPr>
-          <w:rFonts w:eastAsia="Franklin Gothic Book" w:cs="Franklin Gothic Book"/>
-          <w:color w:val="404040" w:themeColor="text1" w:themeTint="BF"/>
-        </w:rPr>
-        <w:t xml:space="preserve">ther </w:t>
-      </w:r>
-      <w:r>
-        <w:rPr>
-          <w:rFonts w:eastAsia="Franklin Gothic Book" w:cs="Franklin Gothic Book"/>
-          <w:color w:val="404040" w:themeColor="text1" w:themeTint="BF"/>
-        </w:rPr>
-        <w:t>GHG Programs</w:t>
-      </w:r>
-      <w:r>
-        <w:rPr>
-          <w:rFonts w:eastAsia="Franklin Gothic Book" w:cs="Franklin Gothic Book"/>
-          <w:color w:val="404040" w:themeColor="text1" w:themeTint="BF"/>
-        </w:rPr>
-        <w:t>)</w:t>
-      </w:r>
-      <w:r>
-        <w:rPr>
-          <w:rFonts w:eastAsia="Franklin Gothic Book" w:cs="Franklin Gothic Book"/>
-          <w:color w:val="404040" w:themeColor="text1" w:themeTint="BF"/>
-        </w:rPr>
-        <w:t xml:space="preserve"> </w:t>
-      </w:r>
-      <w:r>
-        <w:rPr>
-          <w:rFonts w:eastAsia="Franklin Gothic Book" w:cs="Franklin Gothic Book"/>
-          <w:color w:val="404040" w:themeColor="text1" w:themeTint="BF"/>
-        </w:rPr>
-        <w:t>of the VCS Standard</w:t>
-      </w:r>
-      <w:r>
-        <w:rPr>
-          <w:rFonts w:eastAsia="Franklin Gothic Book" w:cs="Franklin Gothic Book"/>
-          <w:color w:val="404040" w:themeColor="text1" w:themeTint="BF"/>
-        </w:rPr>
-        <w:t xml:space="preserve"> have been met.</w:t>
-      </w:r>
-    </w:p>
-    <w:p>
-      <w:r>
-        <w:t>SECTION_ATTEMPTED</w:t>
+        <w:t>There is no information in the provided documents indicating that this is a transfer project or a CPA seeking registration. Therefore, justification regarding Appendix 2 and Section 3.23 (Double Counting and Participation under Other GHG Programs) of the VCS Standard is INFO_NOT_FOUND.</w:t>
       </w:r>
     </w:p>
     <w:p>
@@ -7878,21 +7168,6 @@
           <w:lang w:val="en-US"/>
         </w:rPr>
         <w:t>.</w:t>
-      </w:r>
-    </w:p>
-    <w:p>
-      <w:r>
-        <w:t>SECTION_ATTEMPTED</w:t>
-      </w:r>
-    </w:p>
-    <w:p>
-      <w:r>
-        <w:t>SECTION_ATTEMPTED</w:t>
-      </w:r>
-    </w:p>
-    <w:p>
-      <w:r>
-        <w:t>SECTION_ATTEMPTED</w:t>
       </w:r>
     </w:p>
     <w:p>
@@ -7970,11 +7245,7 @@
             <w:tcW w:w="6741" w:type="dxa"/>
             <w:shd w:val="clear" w:color="auto" w:fill="F2F2F2" w:themeFill="background1" w:themeFillShade="F2"/>
           </w:tcPr>
-          <w:p>
-            <w:r>
-              <w:t>Prime Road Alternative (Cambodia) Company Limited</w:t>
-            </w:r>
-          </w:p>
+          <w:p/>
         </w:tc>
       </w:tr>
       <w:tr>
@@ -8001,11 +7272,7 @@
             <w:tcW w:w="6741" w:type="dxa"/>
             <w:shd w:val="clear" w:color="auto" w:fill="F2F2F2" w:themeFill="background1" w:themeFillShade="F2"/>
           </w:tcPr>
-          <w:p>
-            <w:r>
-              <w:t>INFO_NOT_FOUND</w:t>
-            </w:r>
-          </w:p>
+          <w:p/>
         </w:tc>
       </w:tr>
       <w:tr>
@@ -8033,9 +7300,10 @@
             <w:shd w:val="clear" w:color="auto" w:fill="F2F2F2" w:themeFill="background1" w:themeFillShade="F2"/>
           </w:tcPr>
           <w:p>
-            <w:r>
-              <w:t>INFO_NOT_FOUND</w:t>
-            </w:r>
+            <w:pPr>
+              <w:pStyle w:val="TableText"/>
+              <w:spacing w:beforeLines="40" w:before="96" w:afterLines="40" w:after="96" w:line="240" w:lineRule="auto"/>
+            </w:pPr>
           </w:p>
         </w:tc>
       </w:tr>
@@ -8064,9 +7332,10 @@
             <w:shd w:val="clear" w:color="auto" w:fill="F2F2F2" w:themeFill="background1" w:themeFillShade="F2"/>
           </w:tcPr>
           <w:p>
-            <w:r>
-              <w:t>INFO_NOT_FOUND</w:t>
-            </w:r>
+            <w:pPr>
+              <w:pStyle w:val="TableText"/>
+              <w:spacing w:beforeLines="40" w:before="96" w:afterLines="40" w:after="96" w:line="240" w:lineRule="auto"/>
+            </w:pPr>
           </w:p>
         </w:tc>
       </w:tr>
@@ -8095,9 +7364,10 @@
             <w:shd w:val="clear" w:color="auto" w:fill="F2F2F2" w:themeFill="background1" w:themeFillShade="F2"/>
           </w:tcPr>
           <w:p>
-            <w:r>
-              <w:t>INFO_NOT_FOUND</w:t>
-            </w:r>
+            <w:pPr>
+              <w:pStyle w:val="TableText"/>
+              <w:spacing w:beforeLines="40" w:before="96" w:afterLines="40" w:after="96" w:line="240" w:lineRule="auto"/>
+            </w:pPr>
           </w:p>
         </w:tc>
       </w:tr>
@@ -8126,8 +7396,62 @@
             <w:shd w:val="clear" w:color="auto" w:fill="F2F2F2" w:themeFill="background1" w:themeFillShade="F2"/>
           </w:tcPr>
           <w:p>
-            <w:r>
-              <w:t>INFO_NOT_FOUND</w:t>
+            <w:pPr>
+              <w:pStyle w:val="TableText"/>
+              <w:spacing w:beforeLines="40" w:before="96" w:afterLines="40" w:after="96" w:line="240" w:lineRule="auto"/>
+              <w:rPr>
+                <w:i/>
+                <w:iCs/>
+              </w:rPr>
+            </w:pPr>
+            <w:r>
+              <w:rPr>
+                <w:i/>
+                <w:iCs/>
+              </w:rPr>
+              <w:t xml:space="preserve">The email </w:t>
+            </w:r>
+            <w:r>
+              <w:rPr>
+                <w:i/>
+                <w:iCs/>
+              </w:rPr>
+              <w:t xml:space="preserve">address </w:t>
+            </w:r>
+            <w:r>
+              <w:rPr>
+                <w:i/>
+                <w:iCs/>
+              </w:rPr>
+              <w:t xml:space="preserve">domain </w:t>
+            </w:r>
+            <w:r>
+              <w:rPr>
+                <w:i/>
+                <w:iCs/>
+              </w:rPr>
+              <w:t>must</w:t>
+            </w:r>
+            <w:r>
+              <w:rPr>
+                <w:i/>
+                <w:iCs/>
+              </w:rPr>
+              <w:t xml:space="preserve"> match that of the organization</w:t>
+            </w:r>
+            <w:r>
+              <w:rPr>
+                <w:i/>
+                <w:iCs/>
+              </w:rPr>
+              <w:t>.</w:t>
+            </w:r>
+            <w:r>
+              <w:rPr>
+                <w:i/>
+                <w:iCs/>
+              </w:rPr>
+              <w:t xml:space="preserve"> </w:t>
             </w:r>
           </w:p>
         </w:tc>

</xml_diff>